<commit_message>
SPEC_COV: changed call to register_spec_cov(), updated internal TB, figures, QR and code. Updated golden
</commit_message>
<xml_diff>
--- a/bitvis_vip_spec_cov/doc/Spec_Coverage_QuickRef.docx
+++ b/bitvis_vip_spec_cov/doc/Spec_Coverage_QuickRef.docx
@@ -815,7 +815,22 @@
                 <w:rFonts w:cs="Helvetica"/>
                 <w:b/>
               </w:rPr>
-              <w:t>log_req_cov</w:t>
+              <w:t>register</w:t>
+            </w:r>
+            <w:r>
+              <w:rPr>
+                <w:rFonts w:cs="Helvetica"/>
+                <w:b/>
+              </w:rPr>
+              <w:t>_req_</w:t>
+            </w:r>
+            <w:proofErr w:type="gramStart"/>
+            <w:r>
+              <w:rPr>
+                <w:rFonts w:cs="Helvetica"/>
+                <w:b/>
+              </w:rPr>
+              <w:t>cov</w:t>
             </w:r>
             <w:proofErr w:type="spellEnd"/>
             <w:r>
@@ -824,6 +839,7 @@
               </w:rPr>
               <w:t>(</w:t>
             </w:r>
+            <w:proofErr w:type="gramEnd"/>
             <w:r>
               <w:rPr>
                 <w:rFonts w:cs="Helvetica"/>
@@ -865,6 +881,7 @@
               </w:rPr>
               <w:t xml:space="preserve"> </w:t>
             </w:r>
+            <w:proofErr w:type="gramStart"/>
             <w:r>
               <w:rPr>
                 <w:rFonts w:cs="Helvetica"/>
@@ -877,27 +894,18 @@
               </w:rPr>
               <w:t>,</w:t>
             </w:r>
-            <w:commentRangeStart w:id="1"/>
-            <w:commentRangeStart w:id="2"/>
-            <w:commentRangeEnd w:id="1"/>
-            <w:r>
-              <w:rPr>
-                <w:rStyle w:val="Merknadsreferanse"/>
-              </w:rPr>
-              <w:commentReference w:id="1"/>
-            </w:r>
-            <w:commentRangeEnd w:id="2"/>
-            <w:r>
-              <w:rPr>
-                <w:rStyle w:val="Merknadsreferanse"/>
-              </w:rPr>
-              <w:commentReference w:id="2"/>
-            </w:r>
             <w:r>
               <w:rPr>
                 <w:rFonts w:cs="Helvetica"/>
               </w:rPr>
-              <w:t>FAIL (</w:t>
+              <w:t>FAIL</w:t>
+            </w:r>
+            <w:proofErr w:type="gramEnd"/>
+            <w:r>
+              <w:rPr>
+                <w:rFonts w:cs="Helvetica"/>
+              </w:rPr>
+              <w:t xml:space="preserve"> (</w:t>
             </w:r>
             <w:proofErr w:type="spellStart"/>
             <w:r>
@@ -940,7 +948,13 @@
               <w:rPr>
                 <w:rFonts w:cs="Helvetica"/>
               </w:rPr>
-              <w:t>log_req_cov</w:t>
+              <w:t>register</w:t>
+            </w:r>
+            <w:r>
+              <w:rPr>
+                <w:rFonts w:cs="Helvetica"/>
+              </w:rPr>
+              <w:t>_req_cov</w:t>
             </w:r>
             <w:proofErr w:type="spellEnd"/>
             <w:r>
@@ -1042,14 +1056,34 @@
               <w:rPr>
                 <w:rFonts w:cs="Helvetica"/>
               </w:rPr>
-              <w:t>Finalize_req_cov</w:t>
+              <w:t>f</w:t>
+            </w:r>
+            <w:r>
+              <w:rPr>
+                <w:rFonts w:cs="Helvetica"/>
+              </w:rPr>
+              <w:t>inalize_req_</w:t>
+            </w:r>
+            <w:proofErr w:type="gramStart"/>
+            <w:r>
+              <w:rPr>
+                <w:rFonts w:cs="Helvetica"/>
+              </w:rPr>
+              <w:t>cov</w:t>
             </w:r>
             <w:proofErr w:type="spellEnd"/>
             <w:r>
               <w:rPr>
                 <w:rFonts w:cs="Helvetica"/>
               </w:rPr>
-              <w:t>(VOID);</w:t>
+              <w:t>(</w:t>
+            </w:r>
+            <w:proofErr w:type="gramEnd"/>
+            <w:r>
+              <w:rPr>
+                <w:rFonts w:cs="Helvetica"/>
+              </w:rPr>
+              <w:t>VOID);</w:t>
             </w:r>
           </w:p>
         </w:tc>
@@ -2771,7 +2805,7 @@
                 <w:szCs w:val="16"/>
               </w:rPr>
             </w:pPr>
-            <w:bookmarkStart w:id="3" w:name="_Hlk528652331"/>
+            <w:bookmarkStart w:id="1" w:name="_Hlk528652331"/>
             <w:r>
               <w:rPr>
                 <w:rFonts w:ascii="Arial" w:hAnsi="Arial" w:cs="Arial"/>
@@ -3943,8 +3977,6 @@
                 <w:szCs w:val="16"/>
               </w:rPr>
             </w:pPr>
-            <w:commentRangeStart w:id="4"/>
-            <w:commentRangeStart w:id="5"/>
             <w:r>
               <w:rPr>
                 <w:rFonts w:ascii="Arial" w:hAnsi="Arial" w:cs="Arial"/>
@@ -4128,25 +4160,11 @@
               </w:rPr>
               <w:t xml:space="preserve"> 1</w:t>
             </w:r>
-            <w:commentRangeEnd w:id="4"/>
-            <w:r>
-              <w:rPr>
-                <w:rStyle w:val="Merknadsreferanse"/>
-              </w:rPr>
-              <w:commentReference w:id="4"/>
-            </w:r>
-            <w:commentRangeEnd w:id="5"/>
-            <w:r>
-              <w:rPr>
-                <w:rStyle w:val="Merknadsreferanse"/>
-              </w:rPr>
-              <w:commentReference w:id="5"/>
-            </w:r>
           </w:p>
         </w:tc>
       </w:tr>
     </w:tbl>
-    <w:bookmarkEnd w:id="3"/>
+    <w:bookmarkEnd w:id="1"/>
     <w:p>
       <w:pPr>
         <w:rPr>
@@ -4185,7 +4203,7 @@
                     <pic:cNvPicPr/>
                   </pic:nvPicPr>
                   <pic:blipFill>
-                    <a:blip r:embed="rId11" cstate="print">
+                    <a:blip r:embed="rId8" cstate="print">
                       <a:extLst>
                         <a:ext uri="{28A0092B-C50C-407E-A947-70E740481C1C}">
                           <a14:useLocalDpi xmlns:a14="http://schemas.microsoft.com/office/drawing/2010/main" val="0"/>
@@ -4331,7 +4349,23 @@
           <w:noProof/>
           <w:lang w:eastAsia="nb-NO"/>
         </w:rPr>
-        <w:t xml:space="preserve"> is written to testcoverage file.</w:t>
+        <w:t xml:space="preserve"> is written to </w:t>
+      </w:r>
+      <w:r>
+        <w:rPr>
+          <w:rFonts w:ascii="Arial" w:hAnsi="Arial" w:cs="Arial"/>
+          <w:noProof/>
+          <w:lang w:eastAsia="nb-NO"/>
+        </w:rPr>
+        <w:t xml:space="preserve">partial </w:t>
+      </w:r>
+      <w:r>
+        <w:rPr>
+          <w:rFonts w:ascii="Arial" w:hAnsi="Arial" w:cs="Arial"/>
+          <w:noProof/>
+          <w:lang w:eastAsia="nb-NO"/>
+        </w:rPr>
+        <w:t>coverage file.</w:t>
       </w:r>
     </w:p>
     <w:p>
@@ -4466,18 +4500,37 @@
           <w:noProof/>
         </w:rPr>
         <w:drawing>
-          <wp:anchor distT="0" distB="0" distL="114300" distR="114300" simplePos="0" relativeHeight="251697664" behindDoc="0" locked="0" layoutInCell="1" allowOverlap="1" wp14:anchorId="3BE67337" wp14:editId="3C2E7403">
+          <wp:anchor distT="0" distB="0" distL="114300" distR="114300" simplePos="0" relativeHeight="251700736" behindDoc="1" locked="0" layoutInCell="1" allowOverlap="1" wp14:anchorId="6041C404" wp14:editId="1419922A">
             <wp:simplePos x="0" y="0"/>
             <wp:positionH relativeFrom="column">
-              <wp:posOffset>4851400</wp:posOffset>
+              <wp:posOffset>5273675</wp:posOffset>
             </wp:positionH>
-            <wp:positionV relativeFrom="paragraph">
-              <wp:posOffset>148590</wp:posOffset>
+            <wp:positionV relativeFrom="page">
+              <wp:posOffset>2274570</wp:posOffset>
             </wp:positionV>
-            <wp:extent cx="4871085" cy="932815"/>
-            <wp:effectExtent l="0" t="0" r="5715" b="635"/>
-            <wp:wrapSquare wrapText="bothSides"/>
-            <wp:docPr id="14" name="Bilde 14"/>
+            <wp:extent cx="4215130" cy="981075"/>
+            <wp:effectExtent l="0" t="0" r="1270" b="0"/>
+            <wp:wrapTight wrapText="bothSides">
+              <wp:wrapPolygon edited="0">
+                <wp:start x="1497" y="0"/>
+                <wp:lineTo x="1432" y="4474"/>
+                <wp:lineTo x="260" y="6431"/>
+                <wp:lineTo x="0" y="7270"/>
+                <wp:lineTo x="0" y="15379"/>
+                <wp:lineTo x="2278" y="17895"/>
+                <wp:lineTo x="3905" y="17895"/>
+                <wp:lineTo x="3905" y="19014"/>
+                <wp:lineTo x="4165" y="21250"/>
+                <wp:lineTo x="4295" y="21250"/>
+                <wp:lineTo x="17311" y="21250"/>
+                <wp:lineTo x="17311" y="17895"/>
+                <wp:lineTo x="21541" y="15658"/>
+                <wp:lineTo x="21541" y="3915"/>
+                <wp:lineTo x="15945" y="0"/>
+                <wp:lineTo x="1497" y="0"/>
+              </wp:wrapPolygon>
+            </wp:wrapTight>
+            <wp:docPr id="42" name="Bilde 42"/>
             <wp:cNvGraphicFramePr>
               <a:graphicFrameLocks xmlns:a="http://schemas.openxmlformats.org/drawingml/2006/main" noChangeAspect="1"/>
             </wp:cNvGraphicFramePr>
@@ -4485,13 +4538,11 @@
               <a:graphicData uri="http://schemas.openxmlformats.org/drawingml/2006/picture">
                 <pic:pic xmlns:pic="http://schemas.openxmlformats.org/drawingml/2006/picture">
                   <pic:nvPicPr>
-                    <pic:cNvPr id="0" name="Picture 2"/>
-                    <pic:cNvPicPr>
-                      <a:picLocks noChangeAspect="1" noChangeArrowheads="1"/>
-                    </pic:cNvPicPr>
+                    <pic:cNvPr id="42" name="Flow.png"/>
+                    <pic:cNvPicPr/>
                   </pic:nvPicPr>
                   <pic:blipFill>
-                    <a:blip r:embed="rId12">
+                    <a:blip r:embed="rId9">
                       <a:extLst>
                         <a:ext uri="{28A0092B-C50C-407E-A947-70E740481C1C}">
                           <a14:useLocalDpi xmlns:a14="http://schemas.microsoft.com/office/drawing/2010/main" val="0"/>
@@ -4502,15 +4553,14 @@
                       <a:fillRect/>
                     </a:stretch>
                   </pic:blipFill>
-                  <pic:spPr bwMode="auto">
+                  <pic:spPr>
                     <a:xfrm>
                       <a:off x="0" y="0"/>
-                      <a:ext cx="4871085" cy="932815"/>
+                      <a:ext cx="4215130" cy="981075"/>
                     </a:xfrm>
                     <a:prstGeom prst="rect">
                       <a:avLst/>
                     </a:prstGeom>
-                    <a:noFill/>
                   </pic:spPr>
                 </pic:pic>
               </a:graphicData>
@@ -4563,13 +4613,13 @@
         <mc:AlternateContent>
           <mc:Choice Requires="wps">
             <w:drawing>
-              <wp:anchor distT="0" distB="0" distL="114300" distR="114300" simplePos="0" relativeHeight="251655167" behindDoc="0" locked="0" layoutInCell="1" allowOverlap="1" wp14:anchorId="558348CE" wp14:editId="6ACC7A88">
+              <wp:anchor distT="0" distB="0" distL="114300" distR="114300" simplePos="0" relativeHeight="251655167" behindDoc="0" locked="0" layoutInCell="1" allowOverlap="1" wp14:anchorId="558348CE" wp14:editId="2059845A">
                 <wp:simplePos x="0" y="0"/>
                 <wp:positionH relativeFrom="column">
                   <wp:posOffset>5209540</wp:posOffset>
                 </wp:positionH>
                 <wp:positionV relativeFrom="paragraph">
-                  <wp:posOffset>64770</wp:posOffset>
+                  <wp:posOffset>64538</wp:posOffset>
                 </wp:positionV>
                 <wp:extent cx="4285615" cy="204470"/>
                 <wp:effectExtent l="0" t="0" r="635" b="5080"/>
@@ -4645,13 +4695,7 @@
                               <w:rPr>
                                 <w:rFonts w:ascii="Arial" w:hAnsi="Arial" w:cs="Arial"/>
                               </w:rPr>
-                              <w:t>f</w:t>
-                            </w:r>
-                            <w:r>
-                              <w:rPr>
-                                <w:rFonts w:ascii="Arial" w:hAnsi="Arial" w:cs="Arial"/>
-                              </w:rPr>
-                              <w:t xml:space="preserve">igure </w:t>
+                              <w:t xml:space="preserve">Figure </w:t>
                             </w:r>
                             <w:r>
                               <w:rPr>
@@ -4778,13 +4822,7 @@
                         <w:rPr>
                           <w:rFonts w:ascii="Arial" w:hAnsi="Arial" w:cs="Arial"/>
                         </w:rPr>
-                        <w:t>f</w:t>
-                      </w:r>
-                      <w:r>
-                        <w:rPr>
-                          <w:rFonts w:ascii="Arial" w:hAnsi="Arial" w:cs="Arial"/>
-                        </w:rPr>
-                        <w:t xml:space="preserve">igure </w:t>
+                        <w:t xml:space="preserve">Figure </w:t>
                       </w:r>
                       <w:r>
                         <w:rPr>
@@ -5730,7 +5768,7 @@
           <w:szCs w:val="16"/>
         </w:rPr>
       </w:pPr>
-      <w:bookmarkStart w:id="6" w:name="_Ref529342538"/>
+      <w:bookmarkStart w:id="2" w:name="_Ref529342538"/>
       <w:r>
         <w:t xml:space="preserve">Table </w:t>
       </w:r>
@@ -5752,7 +5790,7 @@
       <w:r>
         <w:fldChar w:fldCharType="end"/>
       </w:r>
-      <w:bookmarkEnd w:id="6"/>
+      <w:bookmarkEnd w:id="2"/>
       <w:r>
         <w:t xml:space="preserve"> Requirement examples. (Requirement labels are defined by the user)</w:t>
       </w:r>
@@ -6086,13 +6124,7 @@
         <w:rPr>
           <w:rFonts w:ascii="Arial" w:hAnsi="Arial" w:cs="Arial"/>
         </w:rPr>
-        <w:t>f</w:t>
-      </w:r>
-      <w:r>
-        <w:rPr>
-          <w:rFonts w:ascii="Arial" w:hAnsi="Arial" w:cs="Arial"/>
-        </w:rPr>
-        <w:t xml:space="preserve">igure </w:t>
+        <w:t xml:space="preserve">Figure </w:t>
       </w:r>
       <w:r>
         <w:rPr>
@@ -8495,10 +8527,10 @@
           <w:noProof/>
         </w:rPr>
         <w:drawing>
-          <wp:inline distT="0" distB="0" distL="0" distR="0" wp14:anchorId="725C2695" wp14:editId="571E4A19">
-            <wp:extent cx="9625580" cy="2712719"/>
-            <wp:effectExtent l="0" t="0" r="0" b="0"/>
-            <wp:docPr id="8" name="Bilde 8"/>
+          <wp:inline distT="0" distB="0" distL="0" distR="0" wp14:anchorId="0DB597D6" wp14:editId="60A24581">
+            <wp:extent cx="9613265" cy="2692400"/>
+            <wp:effectExtent l="0" t="0" r="635" b="0"/>
+            <wp:docPr id="44" name="Bilde 44" descr="Et bilde som inneholder skjermbilde&#10;&#10;Automatisk generert beskrivelse"/>
             <wp:cNvGraphicFramePr>
               <a:graphicFrameLocks xmlns:a="http://schemas.openxmlformats.org/drawingml/2006/main" noChangeAspect="1"/>
             </wp:cNvGraphicFramePr>
@@ -8506,13 +8538,11 @@
               <a:graphicData uri="http://schemas.openxmlformats.org/drawingml/2006/picture">
                 <pic:pic xmlns:pic="http://schemas.openxmlformats.org/drawingml/2006/picture">
                   <pic:nvPicPr>
-                    <pic:cNvPr id="0" name="Picture 2"/>
-                    <pic:cNvPicPr>
-                      <a:picLocks noChangeAspect="1" noChangeArrowheads="1"/>
-                    </pic:cNvPicPr>
+                    <pic:cNvPr id="44" name="Bilde1.png"/>
+                    <pic:cNvPicPr/>
                   </pic:nvPicPr>
                   <pic:blipFill>
-                    <a:blip r:embed="rId13">
+                    <a:blip r:embed="rId10">
                       <a:extLst>
                         <a:ext uri="{28A0092B-C50C-407E-A947-70E740481C1C}">
                           <a14:useLocalDpi xmlns:a14="http://schemas.microsoft.com/office/drawing/2010/main" val="0"/>
@@ -8523,15 +8553,14 @@
                       <a:fillRect/>
                     </a:stretch>
                   </pic:blipFill>
-                  <pic:spPr bwMode="auto">
+                  <pic:spPr>
                     <a:xfrm>
                       <a:off x="0" y="0"/>
-                      <a:ext cx="9625580" cy="2712719"/>
+                      <a:ext cx="9613265" cy="2692400"/>
                     </a:xfrm>
                     <a:prstGeom prst="rect">
                       <a:avLst/>
                     </a:prstGeom>
-                    <a:noFill/>
                   </pic:spPr>
                 </pic:pic>
               </a:graphicData>
@@ -8552,9 +8581,9 @@
           <w:szCs w:val="22"/>
         </w:rPr>
       </w:pPr>
-      <w:bookmarkStart w:id="7" w:name="_Ref31367820"/>
-      <w:bookmarkStart w:id="8" w:name="_Ref31367730"/>
-      <w:bookmarkStart w:id="9" w:name="_Ref31889757"/>
+      <w:bookmarkStart w:id="3" w:name="_Ref31367820"/>
+      <w:bookmarkStart w:id="4" w:name="_Ref31367730"/>
+      <w:bookmarkStart w:id="5" w:name="_Ref31889757"/>
       <w:r>
         <w:rPr>
           <w:rFonts w:ascii="Arial" w:hAnsi="Arial" w:cs="Arial"/>
@@ -8592,14 +8621,14 @@
         </w:rPr>
         <w:fldChar w:fldCharType="end"/>
       </w:r>
-      <w:bookmarkEnd w:id="7"/>
+      <w:bookmarkEnd w:id="3"/>
       <w:r>
         <w:rPr>
           <w:rFonts w:ascii="Arial" w:hAnsi="Arial" w:cs="Arial"/>
         </w:rPr>
         <w:t>: Simplest possible specification coverage</w:t>
       </w:r>
-      <w:bookmarkEnd w:id="8"/>
+      <w:bookmarkEnd w:id="4"/>
       <w:r>
         <w:rPr>
           <w:rFonts w:ascii="Arial" w:hAnsi="Arial" w:cs="Arial"/>
@@ -8618,7 +8647,7 @@
         </w:rPr>
         <w:t xml:space="preserve"> files only show the actual requirement coverage lines)</w:t>
       </w:r>
-      <w:bookmarkEnd w:id="9"/>
+      <w:bookmarkEnd w:id="5"/>
       <w:r>
         <w:rPr>
           <w:rFonts w:ascii="Arial" w:hAnsi="Arial" w:cs="Arial"/>
@@ -8646,14 +8675,14 @@
       <w:pPr>
         <w:pStyle w:val="Overskrift2"/>
       </w:pPr>
-      <w:bookmarkStart w:id="10" w:name="_Ref31368124"/>
+      <w:bookmarkStart w:id="6" w:name="_Ref31368124"/>
       <w:r>
         <w:t xml:space="preserve">Shortcut with no </w:t>
       </w:r>
       <w:r>
         <w:t xml:space="preserve">requirement </w:t>
       </w:r>
-      <w:bookmarkEnd w:id="10"/>
+      <w:bookmarkEnd w:id="6"/>
       <w:r>
         <w:t>list</w:t>
       </w:r>
@@ -9053,7 +9082,17 @@
           <w:sz w:val="16"/>
           <w:szCs w:val="16"/>
         </w:rPr>
-        <w:t>initialize_req_cov</w:t>
+        <w:t>initialize_req_</w:t>
+      </w:r>
+      <w:proofErr w:type="gramStart"/>
+      <w:r>
+        <w:rPr>
+          <w:rFonts w:ascii="Arial" w:hAnsi="Arial" w:cs="Arial"/>
+          <w:iCs/>
+          <w:sz w:val="16"/>
+          <w:szCs w:val="16"/>
+        </w:rPr>
+        <w:t>cov</w:t>
       </w:r>
       <w:proofErr w:type="spellEnd"/>
       <w:r>
@@ -9063,7 +9102,17 @@
           <w:sz w:val="16"/>
           <w:szCs w:val="16"/>
         </w:rPr>
-        <w:t xml:space="preserve">(), one or more </w:t>
+        <w:t>(</w:t>
+      </w:r>
+      <w:proofErr w:type="gramEnd"/>
+      <w:r>
+        <w:rPr>
+          <w:rFonts w:ascii="Arial" w:hAnsi="Arial" w:cs="Arial"/>
+          <w:iCs/>
+          <w:sz w:val="16"/>
+          <w:szCs w:val="16"/>
+        </w:rPr>
+        <w:t xml:space="preserve">), one or more </w:t>
       </w:r>
       <w:proofErr w:type="spellStart"/>
       <w:r>
@@ -9073,7 +9122,16 @@
           <w:sz w:val="16"/>
           <w:szCs w:val="16"/>
         </w:rPr>
-        <w:t>log_req_cov</w:t>
+        <w:t>register</w:t>
+      </w:r>
+      <w:r>
+        <w:rPr>
+          <w:rFonts w:ascii="Arial" w:hAnsi="Arial" w:cs="Arial"/>
+          <w:iCs/>
+          <w:sz w:val="16"/>
+          <w:szCs w:val="16"/>
+        </w:rPr>
+        <w:t>_req_cov</w:t>
       </w:r>
       <w:proofErr w:type="spellEnd"/>
       <w:r>
@@ -9236,7 +9294,26 @@
           <w:sz w:val="16"/>
           <w:szCs w:val="16"/>
         </w:rPr>
-        <w:t>log_req_cov</w:t>
+        <w:t>register</w:t>
+      </w:r>
+      <w:r>
+        <w:rPr>
+          <w:rFonts w:ascii="Arial" w:hAnsi="Arial" w:cs="Arial"/>
+          <w:iCs/>
+          <w:sz w:val="16"/>
+          <w:szCs w:val="16"/>
+        </w:rPr>
+        <w:t>_req_</w:t>
+      </w:r>
+      <w:proofErr w:type="gramStart"/>
+      <w:r>
+        <w:rPr>
+          <w:rFonts w:ascii="Arial" w:hAnsi="Arial" w:cs="Arial"/>
+          <w:iCs/>
+          <w:sz w:val="16"/>
+          <w:szCs w:val="16"/>
+        </w:rPr>
+        <w:t>cov</w:t>
       </w:r>
       <w:proofErr w:type="spellEnd"/>
       <w:r>
@@ -9246,7 +9323,17 @@
           <w:sz w:val="16"/>
           <w:szCs w:val="16"/>
         </w:rPr>
-        <w:t xml:space="preserve">() </w:t>
+        <w:t>(</w:t>
+      </w:r>
+      <w:proofErr w:type="gramEnd"/>
+      <w:r>
+        <w:rPr>
+          <w:rFonts w:ascii="Arial" w:hAnsi="Arial" w:cs="Arial"/>
+          <w:iCs/>
+          <w:sz w:val="16"/>
+          <w:szCs w:val="16"/>
+        </w:rPr>
+        <w:t xml:space="preserve">) </w:t>
       </w:r>
       <w:r>
         <w:rPr>
@@ -9274,7 +9361,16 @@
           <w:sz w:val="16"/>
           <w:szCs w:val="16"/>
         </w:rPr>
-        <w:t>initialize_log_req</w:t>
+        <w:t>initialize_req</w:t>
+      </w:r>
+      <w:r>
+        <w:rPr>
+          <w:rFonts w:ascii="Arial" w:hAnsi="Arial" w:cs="Arial"/>
+          <w:iCs/>
+          <w:sz w:val="16"/>
+          <w:szCs w:val="16"/>
+        </w:rPr>
+        <w:t>_cov</w:t>
       </w:r>
       <w:proofErr w:type="spellEnd"/>
       <w:r>
@@ -9321,7 +9417,26 @@
           <w:sz w:val="16"/>
           <w:szCs w:val="16"/>
         </w:rPr>
-        <w:t>log_req_cov</w:t>
+        <w:t>register</w:t>
+      </w:r>
+      <w:r>
+        <w:rPr>
+          <w:rFonts w:ascii="Arial" w:hAnsi="Arial" w:cs="Arial"/>
+          <w:iCs/>
+          <w:sz w:val="16"/>
+          <w:szCs w:val="16"/>
+        </w:rPr>
+        <w:t>_req_</w:t>
+      </w:r>
+      <w:proofErr w:type="gramStart"/>
+      <w:r>
+        <w:rPr>
+          <w:rFonts w:ascii="Arial" w:hAnsi="Arial" w:cs="Arial"/>
+          <w:iCs/>
+          <w:sz w:val="16"/>
+          <w:szCs w:val="16"/>
+        </w:rPr>
+        <w:t>cov</w:t>
       </w:r>
       <w:proofErr w:type="spellEnd"/>
       <w:r>
@@ -9331,7 +9446,17 @@
           <w:sz w:val="16"/>
           <w:szCs w:val="16"/>
         </w:rPr>
-        <w:t>()</w:t>
+        <w:t>(</w:t>
+      </w:r>
+      <w:proofErr w:type="gramEnd"/>
+      <w:r>
+        <w:rPr>
+          <w:rFonts w:ascii="Arial" w:hAnsi="Arial" w:cs="Arial"/>
+          <w:iCs/>
+          <w:sz w:val="16"/>
+          <w:szCs w:val="16"/>
+        </w:rPr>
+        <w:t>)</w:t>
       </w:r>
       <w:r>
         <w:rPr>
@@ -9368,7 +9493,26 @@
           <w:sz w:val="16"/>
           <w:szCs w:val="16"/>
         </w:rPr>
-        <w:t>initialize_log_req</w:t>
+        <w:t>initialize_req</w:t>
+      </w:r>
+      <w:r>
+        <w:rPr>
+          <w:rFonts w:ascii="Arial" w:hAnsi="Arial" w:cs="Arial"/>
+          <w:iCs/>
+          <w:sz w:val="16"/>
+          <w:szCs w:val="16"/>
+        </w:rPr>
+        <w:t>_</w:t>
+      </w:r>
+      <w:proofErr w:type="gramStart"/>
+      <w:r>
+        <w:rPr>
+          <w:rFonts w:ascii="Arial" w:hAnsi="Arial" w:cs="Arial"/>
+          <w:iCs/>
+          <w:sz w:val="16"/>
+          <w:szCs w:val="16"/>
+        </w:rPr>
+        <w:t>cov</w:t>
       </w:r>
       <w:proofErr w:type="spellEnd"/>
       <w:r>
@@ -9378,7 +9522,17 @@
           <w:sz w:val="16"/>
           <w:szCs w:val="16"/>
         </w:rPr>
-        <w:t xml:space="preserve">(), then </w:t>
+        <w:t>(</w:t>
+      </w:r>
+      <w:proofErr w:type="gramEnd"/>
+      <w:r>
+        <w:rPr>
+          <w:rFonts w:ascii="Arial" w:hAnsi="Arial" w:cs="Arial"/>
+          <w:iCs/>
+          <w:sz w:val="16"/>
+          <w:szCs w:val="16"/>
+        </w:rPr>
+        <w:t xml:space="preserve">), then </w:t>
       </w:r>
       <w:r>
         <w:rPr>
@@ -9424,7 +9578,26 @@
           <w:sz w:val="16"/>
           <w:szCs w:val="16"/>
         </w:rPr>
-        <w:t>log_req_cov</w:t>
+        <w:t>register</w:t>
+      </w:r>
+      <w:r>
+        <w:rPr>
+          <w:rFonts w:ascii="Arial" w:hAnsi="Arial" w:cs="Arial"/>
+          <w:iCs/>
+          <w:sz w:val="16"/>
+          <w:szCs w:val="16"/>
+        </w:rPr>
+        <w:t>_req_</w:t>
+      </w:r>
+      <w:proofErr w:type="gramStart"/>
+      <w:r>
+        <w:rPr>
+          <w:rFonts w:ascii="Arial" w:hAnsi="Arial" w:cs="Arial"/>
+          <w:iCs/>
+          <w:sz w:val="16"/>
+          <w:szCs w:val="16"/>
+        </w:rPr>
+        <w:t>cov</w:t>
       </w:r>
       <w:proofErr w:type="spellEnd"/>
       <w:r>
@@ -9434,7 +9607,17 @@
           <w:sz w:val="16"/>
           <w:szCs w:val="16"/>
         </w:rPr>
-        <w:t xml:space="preserve">() with no testcase name specified will again use the name given with </w:t>
+        <w:t>(</w:t>
+      </w:r>
+      <w:proofErr w:type="gramEnd"/>
+      <w:r>
+        <w:rPr>
+          <w:rFonts w:ascii="Arial" w:hAnsi="Arial" w:cs="Arial"/>
+          <w:iCs/>
+          <w:sz w:val="16"/>
+          <w:szCs w:val="16"/>
+        </w:rPr>
+        <w:t xml:space="preserve">) with no testcase name specified will again use the name given with </w:t>
       </w:r>
       <w:proofErr w:type="spellStart"/>
       <w:r>
@@ -9444,7 +9627,16 @@
           <w:sz w:val="16"/>
           <w:szCs w:val="16"/>
         </w:rPr>
-        <w:t>initialize_log_req</w:t>
+        <w:t>initialize_req</w:t>
+      </w:r>
+      <w:r>
+        <w:rPr>
+          <w:rFonts w:ascii="Arial" w:hAnsi="Arial" w:cs="Arial"/>
+          <w:iCs/>
+          <w:sz w:val="16"/>
+          <w:szCs w:val="16"/>
+        </w:rPr>
+        <w:t>_cov</w:t>
       </w:r>
       <w:proofErr w:type="spellEnd"/>
       <w:r>
@@ -9491,7 +9683,26 @@
           <w:sz w:val="16"/>
           <w:szCs w:val="16"/>
         </w:rPr>
-        <w:t>initialize_log_req</w:t>
+        <w:t>initialize_req</w:t>
+      </w:r>
+      <w:r>
+        <w:rPr>
+          <w:rFonts w:ascii="Arial" w:hAnsi="Arial" w:cs="Arial"/>
+          <w:iCs/>
+          <w:sz w:val="16"/>
+          <w:szCs w:val="16"/>
+        </w:rPr>
+        <w:t>_</w:t>
+      </w:r>
+      <w:proofErr w:type="gramStart"/>
+      <w:r>
+        <w:rPr>
+          <w:rFonts w:ascii="Arial" w:hAnsi="Arial" w:cs="Arial"/>
+          <w:iCs/>
+          <w:sz w:val="16"/>
+          <w:szCs w:val="16"/>
+        </w:rPr>
+        <w:t>cov</w:t>
       </w:r>
       <w:proofErr w:type="spellEnd"/>
       <w:r>
@@ -9501,7 +9712,17 @@
           <w:sz w:val="16"/>
           <w:szCs w:val="16"/>
         </w:rPr>
-        <w:t xml:space="preserve">() multiple times, but only when the previous </w:t>
+        <w:t>(</w:t>
+      </w:r>
+      <w:proofErr w:type="gramEnd"/>
+      <w:r>
+        <w:rPr>
+          <w:rFonts w:ascii="Arial" w:hAnsi="Arial" w:cs="Arial"/>
+          <w:iCs/>
+          <w:sz w:val="16"/>
+          <w:szCs w:val="16"/>
+        </w:rPr>
+        <w:t xml:space="preserve">) multiple times, but only when the previous </w:t>
       </w:r>
       <w:proofErr w:type="spellStart"/>
       <w:r>
@@ -9511,7 +9732,16 @@
           <w:sz w:val="16"/>
           <w:szCs w:val="16"/>
         </w:rPr>
-        <w:t>initialize_log_req</w:t>
+        <w:t>initialize_req</w:t>
+      </w:r>
+      <w:r>
+        <w:rPr>
+          <w:rFonts w:ascii="Arial" w:hAnsi="Arial" w:cs="Arial"/>
+          <w:iCs/>
+          <w:sz w:val="16"/>
+          <w:szCs w:val="16"/>
+        </w:rPr>
+        <w:t>_cov</w:t>
       </w:r>
       <w:proofErr w:type="spellEnd"/>
       <w:r>
@@ -9733,7 +9963,7 @@
       <w:pPr>
         <w:pStyle w:val="Overskrift2"/>
       </w:pPr>
-      <w:bookmarkStart w:id="11" w:name="_Ref31375218"/>
+      <w:bookmarkStart w:id="7" w:name="_Ref31375218"/>
       <w:r>
         <w:t xml:space="preserve">Multiple testcases – with strict </w:t>
       </w:r>
@@ -9746,7 +9976,7 @@
       <w:r>
         <w:t>relation</w:t>
       </w:r>
-      <w:bookmarkEnd w:id="11"/>
+      <w:bookmarkEnd w:id="7"/>
     </w:p>
     <w:p>
       <w:pPr>
@@ -9785,7 +10015,7 @@
                     </pic:cNvPicPr>
                   </pic:nvPicPr>
                   <pic:blipFill>
-                    <a:blip r:embed="rId14">
+                    <a:blip r:embed="rId11">
                       <a:extLst>
                         <a:ext uri="{28A0092B-C50C-407E-A947-70E740481C1C}">
                           <a14:useLocalDpi xmlns:a14="http://schemas.microsoft.com/office/drawing/2010/main" val="0"/>
@@ -10389,21 +10619,47 @@
         <w:rPr>
           <w:rFonts w:ascii="Arial" w:hAnsi="Arial" w:cs="Arial"/>
         </w:rPr>
-        <w:t>initialize_log_req</w:t>
+        <w:t>initialize_req</w:t>
+      </w:r>
+      <w:r>
+        <w:rPr>
+          <w:rFonts w:ascii="Arial" w:hAnsi="Arial" w:cs="Arial"/>
+        </w:rPr>
+        <w:t>_</w:t>
+      </w:r>
+      <w:proofErr w:type="gramStart"/>
+      <w:r>
+        <w:rPr>
+          <w:rFonts w:ascii="Arial" w:hAnsi="Arial" w:cs="Arial"/>
+        </w:rPr>
+        <w:t>cov</w:t>
       </w:r>
       <w:proofErr w:type="spellEnd"/>
       <w:r>
         <w:rPr>
           <w:rFonts w:ascii="Arial" w:hAnsi="Arial" w:cs="Arial"/>
         </w:rPr>
-        <w:t xml:space="preserve">() and the requirement label from the </w:t>
+        <w:t>(</w:t>
+      </w:r>
+      <w:proofErr w:type="gramEnd"/>
+      <w:r>
+        <w:rPr>
+          <w:rFonts w:ascii="Arial" w:hAnsi="Arial" w:cs="Arial"/>
+        </w:rPr>
+        <w:t xml:space="preserve">) and the requirement label from the </w:t>
       </w:r>
       <w:proofErr w:type="spellStart"/>
       <w:r>
         <w:rPr>
           <w:rFonts w:ascii="Arial" w:hAnsi="Arial" w:cs="Arial"/>
         </w:rPr>
-        <w:t>log_req_cov</w:t>
+        <w:t>register</w:t>
+      </w:r>
+      <w:r>
+        <w:rPr>
+          <w:rFonts w:ascii="Arial" w:hAnsi="Arial" w:cs="Arial"/>
+        </w:rPr>
+        <w:t>_req_cov</w:t>
       </w:r>
       <w:proofErr w:type="spellEnd"/>
       <w:r>
@@ -10616,7 +10872,7 @@
                     </pic:cNvPicPr>
                   </pic:nvPicPr>
                   <pic:blipFill>
-                    <a:blip r:embed="rId15">
+                    <a:blip r:embed="rId12">
                       <a:extLst>
                         <a:ext uri="{28A0092B-C50C-407E-A947-70E740481C1C}">
                           <a14:useLocalDpi xmlns:a14="http://schemas.microsoft.com/office/drawing/2010/main" val="0"/>
@@ -10908,7 +11164,7 @@
                     </pic:cNvPicPr>
                   </pic:nvPicPr>
                   <pic:blipFill>
-                    <a:blip r:embed="rId16">
+                    <a:blip r:embed="rId13">
                       <a:extLst>
                         <a:ext uri="{28A0092B-C50C-407E-A947-70E740481C1C}">
                           <a14:useLocalDpi xmlns:a14="http://schemas.microsoft.com/office/drawing/2010/main" val="0"/>
@@ -11098,12 +11354,12 @@
       <w:pPr>
         <w:pStyle w:val="Overskrift2"/>
       </w:pPr>
-      <w:bookmarkStart w:id="12" w:name="_Ref31718269"/>
+      <w:bookmarkStart w:id="8" w:name="_Ref31718269"/>
       <w:r>
         <w:lastRenderedPageBreak/>
         <w:t>Advanced usage – Requirement mapping</w:t>
       </w:r>
-      <w:bookmarkEnd w:id="12"/>
+      <w:bookmarkEnd w:id="8"/>
     </w:p>
     <w:p>
       <w:pPr>
@@ -11264,7 +11520,7 @@
                     </pic:cNvPicPr>
                   </pic:nvPicPr>
                   <pic:blipFill>
-                    <a:blip r:embed="rId17">
+                    <a:blip r:embed="rId14">
                       <a:extLst>
                         <a:ext uri="{28A0092B-C50C-407E-A947-70E740481C1C}">
                           <a14:useLocalDpi xmlns:a14="http://schemas.microsoft.com/office/drawing/2010/main" val="0"/>
@@ -11342,7 +11598,7 @@
                     </pic:cNvPicPr>
                   </pic:nvPicPr>
                   <pic:blipFill>
-                    <a:blip r:embed="rId18">
+                    <a:blip r:embed="rId15">
                       <a:extLst>
                         <a:ext uri="{28A0092B-C50C-407E-A947-70E740481C1C}">
                           <a14:useLocalDpi xmlns:a14="http://schemas.microsoft.com/office/drawing/2010/main" val="0"/>
@@ -13903,7 +14159,7 @@
           <w:noProof/>
         </w:rPr>
       </w:pPr>
-      <w:bookmarkStart w:id="13" w:name="_Hlk30702070"/>
+      <w:bookmarkStart w:id="9" w:name="_Hlk30702070"/>
       <w:r>
         <w:rPr>
           <w:rFonts w:ascii="Arial" w:hAnsi="Arial" w:cs="Arial"/>
@@ -13911,7 +14167,7 @@
         </w:rPr>
         <w:t>Showing t</w:t>
       </w:r>
-      <w:bookmarkEnd w:id="13"/>
+      <w:bookmarkEnd w:id="9"/>
       <w:r>
         <w:rPr>
           <w:rFonts w:ascii="Arial" w:hAnsi="Arial" w:cs="Arial"/>
@@ -14197,7 +14453,7 @@
         </w:rPr>
         <w:t xml:space="preserve">- </w:t>
       </w:r>
-      <w:bookmarkStart w:id="14" w:name="_Hlk30702043"/>
+      <w:bookmarkStart w:id="10" w:name="_Hlk30702043"/>
       <w:r>
         <w:rPr>
           <w:rFonts w:ascii="Arial" w:hAnsi="Arial" w:cs="Arial"/>
@@ -14205,7 +14461,7 @@
         </w:rPr>
         <w:t>Or eve</w:t>
       </w:r>
-      <w:bookmarkEnd w:id="14"/>
+      <w:bookmarkEnd w:id="10"/>
       <w:r>
         <w:rPr>
           <w:rFonts w:ascii="Arial" w:hAnsi="Arial" w:cs="Arial"/>
@@ -14726,11 +14982,11 @@
       <w:pPr>
         <w:pStyle w:val="Overskrift2"/>
       </w:pPr>
-      <w:bookmarkStart w:id="15" w:name="_Ref31800123"/>
+      <w:bookmarkStart w:id="11" w:name="_Ref31800123"/>
       <w:r>
         <w:t>VHDL Methods Details</w:t>
       </w:r>
-      <w:bookmarkEnd w:id="15"/>
+      <w:bookmarkEnd w:id="11"/>
     </w:p>
     <w:p/>
     <w:tbl>
@@ -15335,7 +15591,24 @@
                 <w:sz w:val="16"/>
                 <w:szCs w:val="16"/>
               </w:rPr>
-              <w:t>log_req_cov</w:t>
+              <w:t>register</w:t>
+            </w:r>
+            <w:r>
+              <w:rPr>
+                <w:rFonts w:ascii="Arial" w:hAnsi="Arial" w:cs="Arial"/>
+                <w:sz w:val="16"/>
+                <w:szCs w:val="16"/>
+              </w:rPr>
+              <w:t>_req_</w:t>
+            </w:r>
+            <w:proofErr w:type="gramStart"/>
+            <w:r>
+              <w:rPr>
+                <w:rFonts w:ascii="Arial" w:hAnsi="Arial" w:cs="Arial"/>
+                <w:sz w:val="16"/>
+                <w:szCs w:val="16"/>
+              </w:rPr>
+              <w:t>cov</w:t>
             </w:r>
             <w:proofErr w:type="spellEnd"/>
             <w:r>
@@ -15344,7 +15617,16 @@
                 <w:sz w:val="16"/>
                 <w:szCs w:val="16"/>
               </w:rPr>
-              <w:t>()</w:t>
+              <w:t>(</w:t>
+            </w:r>
+            <w:proofErr w:type="gramEnd"/>
+            <w:r>
+              <w:rPr>
+                <w:rFonts w:ascii="Arial" w:hAnsi="Arial" w:cs="Arial"/>
+                <w:sz w:val="16"/>
+                <w:szCs w:val="16"/>
+              </w:rPr>
+              <w:t>)</w:t>
             </w:r>
           </w:p>
         </w:tc>
@@ -15614,7 +15896,24 @@
                 <w:sz w:val="16"/>
                 <w:szCs w:val="16"/>
               </w:rPr>
-              <w:t>log_req_cov</w:t>
+              <w:t>register</w:t>
+            </w:r>
+            <w:r>
+              <w:rPr>
+                <w:rFonts w:ascii="Arial" w:hAnsi="Arial" w:cs="Arial"/>
+                <w:sz w:val="16"/>
+                <w:szCs w:val="16"/>
+              </w:rPr>
+              <w:t>_req_</w:t>
+            </w:r>
+            <w:proofErr w:type="gramStart"/>
+            <w:r>
+              <w:rPr>
+                <w:rFonts w:ascii="Arial" w:hAnsi="Arial" w:cs="Arial"/>
+                <w:sz w:val="16"/>
+                <w:szCs w:val="16"/>
+              </w:rPr>
+              <w:t>cov</w:t>
             </w:r>
             <w:proofErr w:type="spellEnd"/>
             <w:r>
@@ -15623,7 +15922,16 @@
                 <w:sz w:val="16"/>
                 <w:szCs w:val="16"/>
               </w:rPr>
-              <w:t>(“</w:t>
+              <w:t>(</w:t>
+            </w:r>
+            <w:proofErr w:type="gramEnd"/>
+            <w:r>
+              <w:rPr>
+                <w:rFonts w:ascii="Arial" w:hAnsi="Arial" w:cs="Arial"/>
+                <w:sz w:val="16"/>
+                <w:szCs w:val="16"/>
+              </w:rPr>
+              <w:t>“</w:t>
             </w:r>
             <w:r>
               <w:rPr>
@@ -15719,7 +16027,16 @@
                 <w:szCs w:val="16"/>
                 <w:lang w:val="en-US"/>
               </w:rPr>
-              <w:t>log_req_</w:t>
+              <w:t>register</w:t>
+            </w:r>
+            <w:r>
+              <w:rPr>
+                <w:rFonts w:ascii="Arial" w:hAnsi="Arial" w:cs="Arial"/>
+                <w:sz w:val="16"/>
+                <w:szCs w:val="16"/>
+                <w:lang w:val="en-US"/>
+              </w:rPr>
+              <w:t>_req_</w:t>
             </w:r>
             <w:proofErr w:type="gramStart"/>
             <w:r>
@@ -15876,7 +16193,16 @@
                 <w:szCs w:val="16"/>
                 <w:lang w:val="en-US"/>
               </w:rPr>
-              <w:t>log_req_</w:t>
+              <w:t>register</w:t>
+            </w:r>
+            <w:r>
+              <w:rPr>
+                <w:rFonts w:ascii="Arial" w:hAnsi="Arial" w:cs="Arial"/>
+                <w:sz w:val="16"/>
+                <w:szCs w:val="16"/>
+                <w:lang w:val="en-US"/>
+              </w:rPr>
+              <w:t>_req_</w:t>
             </w:r>
             <w:proofErr w:type="gramStart"/>
             <w:r>
@@ -15959,7 +16285,7 @@
                 <w:rFonts w:ascii="Arial" w:hAnsi="Arial" w:cs="Arial"/>
                 <w:sz w:val="16"/>
                 <w:szCs w:val="16"/>
-                <w:lang w:val="nb-NO"/>
+                <w:lang w:val="en-US"/>
               </w:rPr>
             </w:pPr>
             <w:r>
@@ -15967,9 +16293,29 @@
                 <w:rFonts w:ascii="Arial" w:hAnsi="Arial" w:cs="Arial"/>
                 <w:sz w:val="16"/>
                 <w:szCs w:val="16"/>
-                <w:lang w:val="nb-NO"/>
-              </w:rPr>
-              <w:t xml:space="preserve">or e.g </w:t>
+                <w:lang w:val="en-US"/>
+              </w:rPr>
+              <w:t xml:space="preserve">or </w:t>
+            </w:r>
+            <w:proofErr w:type="spellStart"/>
+            <w:r>
+              <w:rPr>
+                <w:rFonts w:ascii="Arial" w:hAnsi="Arial" w:cs="Arial"/>
+                <w:sz w:val="16"/>
+                <w:szCs w:val="16"/>
+                <w:lang w:val="en-US"/>
+              </w:rPr>
+              <w:t>e.g</w:t>
+            </w:r>
+            <w:proofErr w:type="spellEnd"/>
+            <w:r>
+              <w:rPr>
+                <w:rFonts w:ascii="Arial" w:hAnsi="Arial" w:cs="Arial"/>
+                <w:sz w:val="16"/>
+                <w:szCs w:val="16"/>
+                <w:lang w:val="en-US"/>
+              </w:rPr>
+              <w:t xml:space="preserve"> </w:t>
             </w:r>
           </w:p>
           <w:p>
@@ -15995,7 +16341,16 @@
                 <w:szCs w:val="16"/>
                 <w:lang w:val="en-US"/>
               </w:rPr>
-              <w:t>log_req_</w:t>
+              <w:t>register</w:t>
+            </w:r>
+            <w:r>
+              <w:rPr>
+                <w:rFonts w:ascii="Arial" w:hAnsi="Arial" w:cs="Arial"/>
+                <w:sz w:val="16"/>
+                <w:szCs w:val="16"/>
+                <w:lang w:val="en-US"/>
+              </w:rPr>
+              <w:t>_req_</w:t>
             </w:r>
             <w:proofErr w:type="gramStart"/>
             <w:r>
@@ -16316,7 +16671,24 @@
                 <w:sz w:val="16"/>
                 <w:szCs w:val="16"/>
               </w:rPr>
-              <w:t>initialize_log_req</w:t>
+              <w:t>initialize_req</w:t>
+            </w:r>
+            <w:r>
+              <w:rPr>
+                <w:rFonts w:ascii="Arial" w:hAnsi="Arial" w:cs="Arial"/>
+                <w:sz w:val="16"/>
+                <w:szCs w:val="16"/>
+              </w:rPr>
+              <w:t>_</w:t>
+            </w:r>
+            <w:proofErr w:type="gramStart"/>
+            <w:r>
+              <w:rPr>
+                <w:rFonts w:ascii="Arial" w:hAnsi="Arial" w:cs="Arial"/>
+                <w:sz w:val="16"/>
+                <w:szCs w:val="16"/>
+              </w:rPr>
+              <w:t>cov</w:t>
             </w:r>
             <w:proofErr w:type="spellEnd"/>
             <w:r>
@@ -16325,7 +16697,16 @@
                 <w:sz w:val="16"/>
                 <w:szCs w:val="16"/>
               </w:rPr>
-              <w:t>() command)</w:t>
+              <w:t>(</w:t>
+            </w:r>
+            <w:proofErr w:type="gramEnd"/>
+            <w:r>
+              <w:rPr>
+                <w:rFonts w:ascii="Arial" w:hAnsi="Arial" w:cs="Arial"/>
+                <w:sz w:val="16"/>
+                <w:szCs w:val="16"/>
+              </w:rPr>
+              <w:t>) command)</w:t>
             </w:r>
           </w:p>
           <w:p>
@@ -16352,11 +16733,19 @@
             <w:r>
               <w:rPr>
                 <w:rFonts w:ascii="Arial" w:hAnsi="Arial" w:cs="Arial"/>
+                <w:sz w:val="16"/>
+                <w:szCs w:val="16"/>
+              </w:rPr>
+              <w:t>register</w:t>
+            </w:r>
+            <w:r>
+              <w:rPr>
+                <w:rFonts w:ascii="Arial" w:hAnsi="Arial" w:cs="Arial"/>
                 <w:i/>
                 <w:sz w:val="16"/>
                 <w:szCs w:val="16"/>
               </w:rPr>
-              <w:t>log_req_</w:t>
+              <w:t>_req_</w:t>
             </w:r>
             <w:proofErr w:type="gramStart"/>
             <w:r>
@@ -16742,7 +17131,24 @@
                       <w:sz w:val="16"/>
                       <w:szCs w:val="16"/>
                     </w:rPr>
-                    <w:t>initialize_log_req</w:t>
+                    <w:t>initialize_req</w:t>
+                  </w:r>
+                  <w:r>
+                    <w:rPr>
+                      <w:rFonts w:ascii="Arial" w:hAnsi="Arial" w:cs="Arial"/>
+                      <w:sz w:val="16"/>
+                      <w:szCs w:val="16"/>
+                    </w:rPr>
+                    <w:t>_</w:t>
+                  </w:r>
+                  <w:proofErr w:type="gramStart"/>
+                  <w:r>
+                    <w:rPr>
+                      <w:rFonts w:ascii="Arial" w:hAnsi="Arial" w:cs="Arial"/>
+                      <w:sz w:val="16"/>
+                      <w:szCs w:val="16"/>
+                    </w:rPr>
+                    <w:t>cov</w:t>
                   </w:r>
                   <w:proofErr w:type="spellEnd"/>
                   <w:r>
@@ -16751,7 +17157,16 @@
                       <w:sz w:val="16"/>
                       <w:szCs w:val="16"/>
                     </w:rPr>
-                    <w:t>()</w:t>
+                    <w:t>(</w:t>
+                  </w:r>
+                  <w:proofErr w:type="gramEnd"/>
+                  <w:r>
+                    <w:rPr>
+                      <w:rFonts w:ascii="Arial" w:hAnsi="Arial" w:cs="Arial"/>
+                      <w:sz w:val="16"/>
+                      <w:szCs w:val="16"/>
+                    </w:rPr>
+                    <w:t>)</w:t>
                   </w:r>
                 </w:p>
               </w:tc>
@@ -17069,7 +17484,16 @@
                 <w:sz w:val="16"/>
                 <w:szCs w:val="16"/>
               </w:rPr>
-              <w:t>finalize_req_cov</w:t>
+              <w:t>finalize_req_</w:t>
+            </w:r>
+            <w:proofErr w:type="gramStart"/>
+            <w:r>
+              <w:rPr>
+                <w:rFonts w:ascii="Arial" w:hAnsi="Arial" w:cs="Arial"/>
+                <w:sz w:val="16"/>
+                <w:szCs w:val="16"/>
+              </w:rPr>
+              <w:t>cov</w:t>
             </w:r>
             <w:proofErr w:type="spellEnd"/>
             <w:r>
@@ -17078,7 +17502,16 @@
                 <w:sz w:val="16"/>
                 <w:szCs w:val="16"/>
               </w:rPr>
-              <w:t>()</w:t>
+              <w:t>(</w:t>
+            </w:r>
+            <w:proofErr w:type="gramEnd"/>
+            <w:r>
+              <w:rPr>
+                <w:rFonts w:ascii="Arial" w:hAnsi="Arial" w:cs="Arial"/>
+                <w:sz w:val="16"/>
+                <w:szCs w:val="16"/>
+              </w:rPr>
+              <w:t>)</w:t>
             </w:r>
           </w:p>
         </w:tc>
@@ -17439,7 +17872,7 @@
           <w:szCs w:val="22"/>
         </w:rPr>
       </w:pPr>
-      <w:bookmarkStart w:id="16" w:name="_Ref528655369"/>
+      <w:bookmarkStart w:id="12" w:name="_Ref528655369"/>
       <w:r>
         <w:t xml:space="preserve">Table </w:t>
       </w:r>
@@ -17461,7 +17894,7 @@
       <w:r>
         <w:fldChar w:fldCharType="end"/>
       </w:r>
-      <w:bookmarkEnd w:id="16"/>
+      <w:bookmarkEnd w:id="12"/>
       <w:r>
         <w:t xml:space="preserve"> VHDL Methods</w:t>
       </w:r>
@@ -17476,7 +17909,7 @@
       <w:pPr>
         <w:pStyle w:val="Overskrift2"/>
       </w:pPr>
-      <w:bookmarkStart w:id="17" w:name="_Ref31619435"/>
+      <w:bookmarkStart w:id="13" w:name="_Ref31619435"/>
       <w:r>
         <w:lastRenderedPageBreak/>
         <w:t xml:space="preserve">Specification Coverage </w:t>
@@ -17484,7 +17917,7 @@
       <w:r>
         <w:t>configuration record:</w:t>
       </w:r>
-      <w:bookmarkEnd w:id="17"/>
+      <w:bookmarkEnd w:id="13"/>
       <w:r>
         <w:t xml:space="preserve"> </w:t>
       </w:r>
@@ -18026,7 +18459,16 @@
                 <w:sz w:val="16"/>
                 <w:szCs w:val="16"/>
               </w:rPr>
-              <w:t>log_req_cov</w:t>
+              <w:t>log_req_</w:t>
+            </w:r>
+            <w:proofErr w:type="gramStart"/>
+            <w:r>
+              <w:rPr>
+                <w:rFonts w:ascii="Arial" w:hAnsi="Arial" w:cs="Arial"/>
+                <w:sz w:val="16"/>
+                <w:szCs w:val="16"/>
+              </w:rPr>
+              <w:t>cov</w:t>
             </w:r>
             <w:proofErr w:type="spellEnd"/>
             <w:r>
@@ -18035,7 +18477,16 @@
                 <w:sz w:val="16"/>
                 <w:szCs w:val="16"/>
               </w:rPr>
-              <w:t xml:space="preserve">() procedure does not find the specified requirement </w:t>
+              <w:t>(</w:t>
+            </w:r>
+            <w:proofErr w:type="gramEnd"/>
+            <w:r>
+              <w:rPr>
+                <w:rFonts w:ascii="Arial" w:hAnsi="Arial" w:cs="Arial"/>
+                <w:sz w:val="16"/>
+                <w:szCs w:val="16"/>
+              </w:rPr>
+              <w:t xml:space="preserve">) procedure does not find the specified requirement </w:t>
             </w:r>
             <w:r>
               <w:rPr>
@@ -18084,7 +18535,15 @@
                 <w:sz w:val="16"/>
                 <w:szCs w:val="16"/>
               </w:rPr>
-              <w:t>initialize_log_req</w:t>
+              <w:t>initialize_req</w:t>
+            </w:r>
+            <w:r>
+              <w:rPr>
+                <w:rFonts w:ascii="Arial" w:hAnsi="Arial" w:cs="Arial"/>
+                <w:sz w:val="16"/>
+                <w:szCs w:val="16"/>
+              </w:rPr>
+              <w:t>_cov</w:t>
             </w:r>
             <w:proofErr w:type="spellEnd"/>
             <w:r>
@@ -18733,7 +19192,7 @@
         <w:pStyle w:val="Bildetekst"/>
         <w:jc w:val="center"/>
       </w:pPr>
-      <w:bookmarkStart w:id="18" w:name="_Ref31716004"/>
+      <w:bookmarkStart w:id="14" w:name="_Ref31716004"/>
       <w:r>
         <w:t xml:space="preserve">Table </w:t>
       </w:r>
@@ -18755,7 +19214,7 @@
       <w:r>
         <w:fldChar w:fldCharType="end"/>
       </w:r>
-      <w:bookmarkEnd w:id="18"/>
+      <w:bookmarkEnd w:id="14"/>
       <w:r>
         <w:t xml:space="preserve"> </w:t>
       </w:r>
@@ -19324,7 +19783,23 @@
           <w:b/>
           <w:i/>
         </w:rPr>
-        <w:t>), version 2.6.0 and up</w:t>
+        <w:t>), version 2.</w:t>
+      </w:r>
+      <w:r>
+        <w:rPr>
+          <w:rFonts w:ascii="Arial" w:hAnsi="Arial" w:cs="Arial"/>
+          <w:b/>
+          <w:i/>
+        </w:rPr>
+        <w:t>11</w:t>
+      </w:r>
+      <w:r>
+        <w:rPr>
+          <w:rFonts w:ascii="Arial" w:hAnsi="Arial" w:cs="Arial"/>
+          <w:b/>
+          <w:i/>
+        </w:rPr>
+        <w:t>.0 and up</w:t>
       </w:r>
     </w:p>
     <w:p>
@@ -19346,7 +19821,41 @@
           <w:b/>
           <w:i/>
         </w:rPr>
-        <w:t>UVVM VVC Framework, version 2.3.0 and up</w:t>
+        <w:t xml:space="preserve">UVVM </w:t>
+      </w:r>
+      <w:proofErr w:type="spellStart"/>
+      <w:r>
+        <w:rPr>
+          <w:rFonts w:ascii="Arial" w:hAnsi="Arial" w:cs="Arial"/>
+          <w:b/>
+          <w:i/>
+        </w:rPr>
+        <w:t>VVC</w:t>
+      </w:r>
+      <w:proofErr w:type="spellEnd"/>
+      <w:r>
+        <w:rPr>
+          <w:rFonts w:ascii="Arial" w:hAnsi="Arial" w:cs="Arial"/>
+          <w:b/>
+          <w:i/>
+        </w:rPr>
+        <w:t xml:space="preserve"> Framework, version 2.</w:t>
+      </w:r>
+      <w:r>
+        <w:rPr>
+          <w:rFonts w:ascii="Arial" w:hAnsi="Arial" w:cs="Arial"/>
+          <w:b/>
+          <w:i/>
+        </w:rPr>
+        <w:t>7</w:t>
+      </w:r>
+      <w:r>
+        <w:rPr>
+          <w:rFonts w:ascii="Arial" w:hAnsi="Arial" w:cs="Arial"/>
+          <w:b/>
+          <w:i/>
+        </w:rPr>
+        <w:t>.0 and up</w:t>
       </w:r>
     </w:p>
     <w:p>
@@ -19368,14 +19877,14 @@
         </w:rPr>
         <w:t xml:space="preserve">Before compiling the </w:t>
       </w:r>
-      <w:bookmarkStart w:id="19" w:name="_Hlk530380426"/>
+      <w:bookmarkStart w:id="15" w:name="_Hlk530380426"/>
       <w:r>
         <w:rPr>
           <w:rFonts w:ascii="Arial" w:hAnsi="Arial" w:cs="Arial"/>
         </w:rPr>
         <w:t xml:space="preserve">Specification </w:t>
       </w:r>
-      <w:bookmarkEnd w:id="19"/>
+      <w:bookmarkEnd w:id="15"/>
       <w:r>
         <w:rPr>
           <w:rFonts w:ascii="Arial" w:hAnsi="Arial" w:cs="Arial"/>
@@ -20057,7 +20566,7 @@
       <w:pPr>
         <w:pStyle w:val="Overskrift1"/>
       </w:pPr>
-      <w:bookmarkStart w:id="20" w:name="_Ref31370194"/>
+      <w:bookmarkStart w:id="16" w:name="_Ref31370194"/>
       <w:r>
         <w:rPr>
           <w:rFonts w:eastAsiaTheme="minorEastAsia"/>
@@ -20065,7 +20574,7 @@
         <w:lastRenderedPageBreak/>
         <w:t>Post-processing Script</w:t>
       </w:r>
-      <w:bookmarkEnd w:id="20"/>
+      <w:bookmarkEnd w:id="16"/>
     </w:p>
     <w:p>
       <w:pPr>
@@ -21537,17 +22046,7 @@
                 <w:sz w:val="16"/>
                 <w:szCs w:val="16"/>
               </w:rPr>
-              <w:t>is used to gen</w:t>
-            </w:r>
-            <w:bookmarkStart w:id="21" w:name="_GoBack"/>
-            <w:bookmarkEnd w:id="21"/>
-            <w:r>
-              <w:rPr>
-                <w:rFonts w:ascii="Arial" w:hAnsi="Arial" w:cs="Arial"/>
-                <w:sz w:val="16"/>
-                <w:szCs w:val="16"/>
-              </w:rPr>
-              <w:t>erate</w:t>
+              <w:t>is used to generate</w:t>
             </w:r>
             <w:r>
               <w:rPr>
@@ -21658,39 +22157,7 @@
                 <w:sz w:val="16"/>
                 <w:szCs w:val="16"/>
               </w:rPr>
-              <w:t>&gt;.</w:t>
-            </w:r>
-            <w:r>
-              <w:rPr>
-                <w:rFonts w:ascii="Arial" w:hAnsi="Arial" w:cs="Arial"/>
-                <w:sz w:val="16"/>
-                <w:szCs w:val="16"/>
-              </w:rPr>
-              <w:t>tc</w:t>
-            </w:r>
-            <w:r>
-              <w:rPr>
-                <w:rFonts w:ascii="Arial" w:hAnsi="Arial" w:cs="Arial"/>
-                <w:sz w:val="16"/>
-                <w:szCs w:val="16"/>
-              </w:rPr>
-              <w:t>_vs_</w:t>
-            </w:r>
-            <w:r>
-              <w:rPr>
-                <w:rFonts w:ascii="Arial" w:hAnsi="Arial" w:cs="Arial"/>
-                <w:sz w:val="16"/>
-                <w:szCs w:val="16"/>
-              </w:rPr>
-              <w:t>reqs</w:t>
-            </w:r>
-            <w:r>
-              <w:rPr>
-                <w:rFonts w:ascii="Arial" w:hAnsi="Arial" w:cs="Arial"/>
-                <w:sz w:val="16"/>
-                <w:szCs w:val="16"/>
-              </w:rPr>
-              <w:t>.csv</w:t>
+              <w:t>&gt;.tc_vs_reqs.csv</w:t>
             </w:r>
             <w:proofErr w:type="gramEnd"/>
           </w:p>
@@ -21738,23 +22205,7 @@
                 <w:sz w:val="16"/>
                 <w:szCs w:val="16"/>
               </w:rPr>
-              <w:t>&gt;.req_vs_tc</w:t>
-            </w:r>
-            <w:r>
-              <w:rPr>
-                <w:rFonts w:ascii="Arial" w:hAnsi="Arial" w:cs="Arial"/>
-                <w:sz w:val="16"/>
-                <w:szCs w:val="16"/>
-              </w:rPr>
-              <w:t>s</w:t>
-            </w:r>
-            <w:r>
-              <w:rPr>
-                <w:rFonts w:ascii="Arial" w:hAnsi="Arial" w:cs="Arial"/>
-                <w:sz w:val="16"/>
-                <w:szCs w:val="16"/>
-              </w:rPr>
-              <w:t>.csv</w:t>
+              <w:t>&gt;.req_vs_tcs.csv</w:t>
             </w:r>
             <w:proofErr w:type="gramEnd"/>
           </w:p>
@@ -22247,7 +22698,7 @@
                 <w:sz w:val="16"/>
                 <w:szCs w:val="16"/>
               </w:rPr>
-              <w:t>7.4</w:t>
+              <w:t>0</w:t>
             </w:r>
             <w:r>
               <w:rPr>
@@ -22669,13 +23120,127 @@
           </w:p>
         </w:tc>
       </w:tr>
+      <w:tr>
+        <w:tc>
+          <w:tcPr>
+            <w:tcW w:w="616" w:type="pct"/>
+            <w:shd w:val="clear" w:color="auto" w:fill="auto"/>
+          </w:tcPr>
+          <w:p>
+            <w:pPr>
+              <w:tabs>
+                <w:tab w:val="left" w:pos="4820"/>
+              </w:tabs>
+              <w:spacing w:before="20" w:after="20" w:line="20" w:lineRule="atLeast"/>
+              <w:rPr>
+                <w:rFonts w:ascii="Arial" w:hAnsi="Arial" w:cs="Arial"/>
+                <w:sz w:val="16"/>
+                <w:szCs w:val="16"/>
+              </w:rPr>
+            </w:pPr>
+            <w:r>
+              <w:rPr>
+                <w:rFonts w:ascii="Arial" w:hAnsi="Arial" w:cs="Arial"/>
+                <w:sz w:val="16"/>
+                <w:szCs w:val="16"/>
+              </w:rPr>
+              <w:t>--help</w:t>
+            </w:r>
+          </w:p>
+        </w:tc>
+        <w:tc>
+          <w:tcPr>
+            <w:tcW w:w="239" w:type="pct"/>
+          </w:tcPr>
+          <w:p>
+            <w:pPr>
+              <w:tabs>
+                <w:tab w:val="left" w:pos="1026"/>
+                <w:tab w:val="left" w:pos="1877"/>
+                <w:tab w:val="left" w:pos="4820"/>
+              </w:tabs>
+              <w:spacing w:before="20" w:after="20" w:line="20" w:lineRule="atLeast"/>
+              <w:rPr>
+                <w:rFonts w:ascii="Arial" w:hAnsi="Arial" w:cs="Arial"/>
+                <w:sz w:val="16"/>
+                <w:szCs w:val="16"/>
+              </w:rPr>
+            </w:pPr>
+            <w:r>
+              <w:rPr>
+                <w:rFonts w:ascii="Arial" w:hAnsi="Arial" w:cs="Arial"/>
+                <w:sz w:val="16"/>
+                <w:szCs w:val="16"/>
+              </w:rPr>
+              <w:t>-h</w:t>
+            </w:r>
+          </w:p>
+        </w:tc>
+        <w:tc>
+          <w:tcPr>
+            <w:tcW w:w="1116" w:type="pct"/>
+          </w:tcPr>
+          <w:p>
+            <w:pPr>
+              <w:tabs>
+                <w:tab w:val="left" w:pos="1026"/>
+                <w:tab w:val="left" w:pos="1877"/>
+                <w:tab w:val="left" w:pos="4820"/>
+              </w:tabs>
+              <w:spacing w:before="20" w:after="20" w:line="20" w:lineRule="atLeast"/>
+              <w:rPr>
+                <w:rFonts w:ascii="Arial" w:hAnsi="Arial" w:cs="Arial"/>
+                <w:sz w:val="16"/>
+                <w:szCs w:val="16"/>
+              </w:rPr>
+            </w:pPr>
+            <w:r>
+              <w:rPr>
+                <w:rFonts w:ascii="Arial" w:hAnsi="Arial" w:cs="Arial"/>
+                <w:sz w:val="16"/>
+                <w:szCs w:val="16"/>
+              </w:rPr>
+              <w:t>--help</w:t>
+            </w:r>
+          </w:p>
+        </w:tc>
+        <w:tc>
+          <w:tcPr>
+            <w:tcW w:w="3029" w:type="pct"/>
+            <w:shd w:val="clear" w:color="auto" w:fill="auto"/>
+          </w:tcPr>
+          <w:p>
+            <w:pPr>
+              <w:tabs>
+                <w:tab w:val="left" w:pos="1026"/>
+                <w:tab w:val="left" w:pos="1877"/>
+                <w:tab w:val="left" w:pos="4820"/>
+              </w:tabs>
+              <w:spacing w:before="20" w:after="20" w:line="20" w:lineRule="atLeast"/>
+              <w:rPr>
+                <w:rFonts w:ascii="Arial" w:hAnsi="Arial" w:cs="Arial"/>
+                <w:sz w:val="16"/>
+                <w:szCs w:val="16"/>
+              </w:rPr>
+            </w:pPr>
+            <w:r>
+              <w:rPr>
+                <w:rFonts w:ascii="Arial" w:hAnsi="Arial" w:cs="Arial"/>
+                <w:sz w:val="16"/>
+                <w:szCs w:val="16"/>
+              </w:rPr>
+              <w:t>Display the script argument options.</w:t>
+            </w:r>
+          </w:p>
+        </w:tc>
+      </w:tr>
     </w:tbl>
     <w:p>
       <w:pPr>
         <w:pStyle w:val="Bildetekst"/>
         <w:jc w:val="center"/>
       </w:pPr>
-      <w:bookmarkStart w:id="22" w:name="_Ref528916629"/>
+      <w:bookmarkStart w:id="17" w:name="_Ref528916629"/>
       <w:r>
         <w:t xml:space="preserve">Table </w:t>
       </w:r>
@@ -22697,7 +23262,7 @@
       <w:r>
         <w:fldChar w:fldCharType="end"/>
       </w:r>
-      <w:bookmarkEnd w:id="22"/>
+      <w:bookmarkEnd w:id="17"/>
       <w:r>
         <w:t xml:space="preserve"> Script Arguments</w:t>
       </w:r>
@@ -22758,7 +23323,7 @@
           </w14:scene3d>
         </w:rPr>
       </w:pPr>
-      <w:bookmarkStart w:id="23" w:name="_Ref33099095"/>
+      <w:bookmarkStart w:id="18" w:name="_Ref33099095"/>
       <w:r>
         <w:rPr>
           <w:bCs/>
@@ -22777,13 +23342,13 @@
       <w:pPr>
         <w:pStyle w:val="Overskrift2"/>
       </w:pPr>
-      <w:bookmarkStart w:id="24" w:name="_Ref33099518"/>
+      <w:bookmarkStart w:id="19" w:name="_Ref33099518"/>
       <w:r>
         <w:lastRenderedPageBreak/>
         <w:t>Strictness for requirement vs testcase relation</w:t>
       </w:r>
-      <w:bookmarkEnd w:id="23"/>
-      <w:bookmarkEnd w:id="24"/>
+      <w:bookmarkEnd w:id="18"/>
+      <w:bookmarkEnd w:id="19"/>
     </w:p>
     <w:p>
       <w:r>
@@ -22818,11 +23383,11 @@
       <w:pPr>
         <w:pStyle w:val="Overskrift3"/>
       </w:pPr>
-      <w:bookmarkStart w:id="25" w:name="_Ref33099483"/>
+      <w:bookmarkStart w:id="20" w:name="_Ref33099483"/>
       <w:r>
         <w:t>Strictness 0</w:t>
       </w:r>
-      <w:bookmarkEnd w:id="25"/>
+      <w:bookmarkEnd w:id="20"/>
     </w:p>
     <w:p>
       <w:r>
@@ -22833,27 +23398,22 @@
       </w:r>
       <w:r>
         <w:br/>
-        <w:t xml:space="preserve">Any requirements is compliant if executed </w:t>
-      </w:r>
-      <w:commentRangeStart w:id="26"/>
-      <w:commentRangeStart w:id="27"/>
-      <w:r>
-        <w:t>with PASS</w:t>
-      </w:r>
-      <w:commentRangeEnd w:id="26"/>
-      <w:r>
-        <w:rPr>
-          <w:rStyle w:val="Merknadsreferanse"/>
-        </w:rPr>
-        <w:commentReference w:id="26"/>
-      </w:r>
-      <w:commentRangeEnd w:id="27"/>
-      <w:r>
-        <w:rPr>
-          <w:rStyle w:val="Merknadsreferanse"/>
-        </w:rPr>
-        <w:commentReference w:id="27"/>
-      </w:r>
+        <w:t>Any requirement is compliant if executed</w:t>
+      </w:r>
+      <w:r>
+        <w:t xml:space="preserve"> as</w:t>
+      </w:r>
+      <w:r>
+        <w:t xml:space="preserve"> </w:t>
+      </w:r>
+      <w:proofErr w:type="spellStart"/>
+      <w:r>
+        <w:t>PASS</w:t>
+      </w:r>
+      <w:r>
+        <w:t>ed</w:t>
+      </w:r>
+      <w:proofErr w:type="spellEnd"/>
       <w:r>
         <w:t xml:space="preserve"> in any passing testcase, and not failing anywhere. This is independent of whether one or more testcases are specified for a given requirement in the Requirement list. </w:t>
       </w:r>
@@ -23018,9 +23578,6 @@
                             <w:pPr>
                               <w:rPr>
                                 <w:lang w:val="nb-NO"/>
-                                <w:rPrChange w:id="28" w:author="Forfatter">
-                                  <w:rPr/>
-                                </w:rPrChange>
                               </w:rPr>
                             </w:pPr>
                             <w:r>
@@ -23031,15 +23588,6 @@
                                 <w:sz w:val="16"/>
                                 <w:szCs w:val="16"/>
                                 <w:lang w:val="nb-NO"/>
-                                <w:rPrChange w:id="29" w:author="Forfatter">
-                                  <w:rPr>
-                                    <w:rFonts w:ascii="Arial" w:hAnsi="Arial" w:cs="Arial"/>
-                                    <w:color w:val="000000" w:themeColor="text1"/>
-                                    <w:kern w:val="24"/>
-                                    <w:sz w:val="16"/>
-                                    <w:szCs w:val="16"/>
-                                  </w:rPr>
-                                </w:rPrChange>
                               </w:rPr>
                               <w:t>UART_REQ_2, Baudrate 19k2 , t_19k2</w:t>
                             </w:r>
@@ -23222,9 +23770,6 @@
                       <w:pPr>
                         <w:rPr>
                           <w:lang w:val="nb-NO"/>
-                          <w:rPrChange w:id="30" w:author="Forfatter">
-                            <w:rPr/>
-                          </w:rPrChange>
                         </w:rPr>
                       </w:pPr>
                       <w:r>
@@ -23235,15 +23780,6 @@
                           <w:sz w:val="16"/>
                           <w:szCs w:val="16"/>
                           <w:lang w:val="nb-NO"/>
-                          <w:rPrChange w:id="31" w:author="Forfatter">
-                            <w:rPr>
-                              <w:rFonts w:ascii="Arial" w:hAnsi="Arial" w:cs="Arial"/>
-                              <w:color w:val="000000" w:themeColor="text1"/>
-                              <w:kern w:val="24"/>
-                              <w:sz w:val="16"/>
-                              <w:szCs w:val="16"/>
-                            </w:rPr>
-                          </w:rPrChange>
                         </w:rPr>
                         <w:t>UART_REQ_2, Baudrate 19k2 , t_19k2</w:t>
                       </w:r>
@@ -23352,7 +23888,18 @@
         <w:t>If no testcase is specified for a given requirement, this requirement may be checked anywhere.</w:t>
       </w:r>
       <w:r>
-        <w:t xml:space="preserve"> Compliant if PASS.</w:t>
+        <w:t xml:space="preserve"> Compliant if </w:t>
+      </w:r>
+      <w:proofErr w:type="spellStart"/>
+      <w:r>
+        <w:t>PASS</w:t>
+      </w:r>
+      <w:r>
+        <w:t>ed</w:t>
+      </w:r>
+      <w:proofErr w:type="spellEnd"/>
+      <w:r>
+        <w:t>.</w:t>
       </w:r>
     </w:p>
     <w:p>
@@ -23378,22 +23925,6 @@
       <w:r>
         <w:t xml:space="preserve"> (e.g. UART_REQ_1)</w:t>
       </w:r>
-      <w:commentRangeStart w:id="32"/>
-      <w:commentRangeEnd w:id="32"/>
-      <w:r>
-        <w:rPr>
-          <w:rStyle w:val="Merknadsreferanse"/>
-        </w:rPr>
-        <w:commentReference w:id="32"/>
-      </w:r>
-      <w:commentRangeStart w:id="33"/>
-      <w:commentRangeEnd w:id="33"/>
-      <w:r>
-        <w:rPr>
-          <w:rStyle w:val="Merknadsreferanse"/>
-        </w:rPr>
-        <w:commentReference w:id="33"/>
-      </w:r>
       <w:r>
         <w:t xml:space="preserve"> is only compliant if executed by that testcase.</w:t>
       </w:r>
@@ -23631,6 +24162,8 @@
           <w:szCs w:val="16"/>
         </w:rPr>
       </w:pPr>
+      <w:bookmarkStart w:id="21" w:name="_GoBack"/>
+      <w:bookmarkEnd w:id="21"/>
     </w:p>
     <w:p>
       <w:pPr>
@@ -23967,12 +24500,94 @@
         </mc:AlternateContent>
       </w:r>
     </w:p>
+    <w:p>
+      <w:pPr>
+        <w:rPr>
+          <w:rFonts w:ascii="Arial" w:hAnsi="Arial" w:cs="Arial"/>
+          <w:sz w:val="14"/>
+          <w:szCs w:val="16"/>
+        </w:rPr>
+      </w:pPr>
+    </w:p>
+    <w:p>
+      <w:pPr>
+        <w:rPr>
+          <w:rFonts w:ascii="Arial" w:hAnsi="Arial" w:cs="Arial"/>
+          <w:sz w:val="14"/>
+          <w:szCs w:val="16"/>
+        </w:rPr>
+      </w:pPr>
+    </w:p>
+    <w:p>
+      <w:pPr>
+        <w:rPr>
+          <w:rFonts w:ascii="Arial" w:hAnsi="Arial" w:cs="Arial"/>
+          <w:sz w:val="14"/>
+          <w:szCs w:val="16"/>
+        </w:rPr>
+      </w:pPr>
+    </w:p>
+    <w:p>
+      <w:pPr>
+        <w:rPr>
+          <w:rFonts w:ascii="Arial" w:hAnsi="Arial" w:cs="Arial"/>
+          <w:sz w:val="14"/>
+          <w:szCs w:val="16"/>
+        </w:rPr>
+      </w:pPr>
+    </w:p>
+    <w:p>
+      <w:pPr>
+        <w:rPr>
+          <w:rFonts w:ascii="Arial" w:hAnsi="Arial" w:cs="Arial"/>
+          <w:sz w:val="14"/>
+          <w:szCs w:val="16"/>
+        </w:rPr>
+      </w:pPr>
+    </w:p>
+    <w:p>
+      <w:pPr>
+        <w:jc w:val="right"/>
+        <w:rPr>
+          <w:rFonts w:ascii="Arial" w:hAnsi="Arial" w:cs="Arial"/>
+          <w:sz w:val="14"/>
+          <w:szCs w:val="16"/>
+        </w:rPr>
+      </w:pPr>
+    </w:p>
+    <w:p>
+      <w:pPr>
+        <w:rPr>
+          <w:rFonts w:ascii="Arial" w:hAnsi="Arial" w:cs="Arial"/>
+          <w:sz w:val="14"/>
+          <w:szCs w:val="16"/>
+        </w:rPr>
+      </w:pPr>
+    </w:p>
+    <w:p>
+      <w:pPr>
+        <w:rPr>
+          <w:rFonts w:ascii="Arial" w:hAnsi="Arial" w:cs="Arial"/>
+          <w:sz w:val="14"/>
+          <w:szCs w:val="16"/>
+        </w:rPr>
+      </w:pPr>
+    </w:p>
+    <w:p>
+      <w:pPr>
+        <w:rPr>
+          <w:rFonts w:ascii="Arial" w:hAnsi="Arial" w:cs="Arial"/>
+          <w:sz w:val="14"/>
+          <w:szCs w:val="16"/>
+        </w:rPr>
+      </w:pPr>
+    </w:p>
     <w:sectPr>
-      <w:headerReference w:type="default" r:id="rId19"/>
-      <w:footerReference w:type="even" r:id="rId20"/>
-      <w:footerReference w:type="default" r:id="rId21"/>
-      <w:headerReference w:type="first" r:id="rId22"/>
-      <w:footerReference w:type="first" r:id="rId23"/>
+      <w:headerReference w:type="default" r:id="rId16"/>
+      <w:footerReference w:type="even" r:id="rId17"/>
+      <w:footerReference w:type="default" r:id="rId18"/>
+      <w:headerReference w:type="first" r:id="rId19"/>
+      <w:footerReference w:type="first" r:id="rId20"/>
       <w:pgSz w:w="16840" w:h="11907" w:orient="landscape" w:code="9"/>
       <w:pgMar w:top="1134" w:right="851" w:bottom="851" w:left="850" w:header="567" w:footer="284" w:gutter="0"/>
       <w:cols w:space="720"/>
@@ -23982,277 +24597,6 @@
     </w:sectPr>
   </w:body>
 </w:document>
-</file>
-
-<file path=word/comments.xml><?xml version="1.0" encoding="utf-8"?>
-<w:comments xmlns:wpc="http://schemas.microsoft.com/office/word/2010/wordprocessingCanvas" xmlns:cx="http://schemas.microsoft.com/office/drawing/2014/chartex" xmlns:cx1="http://schemas.microsoft.com/office/drawing/2015/9/8/chartex" xmlns:cx2="http://schemas.microsoft.com/office/drawing/2015/10/21/chartex" xmlns:cx3="http://schemas.microsoft.com/office/drawing/2016/5/9/chartex" xmlns:cx4="http://schemas.microsoft.com/office/drawing/2016/5/10/chartex" xmlns:cx5="http://schemas.microsoft.com/office/drawing/2016/5/11/chartex" xmlns:cx6="http://schemas.microsoft.com/office/drawing/2016/5/12/chartex" xmlns:cx7="http://schemas.microsoft.com/office/drawing/2016/5/13/chartex" xmlns:cx8="http://schemas.microsoft.com/office/drawing/2016/5/14/chartex" xmlns:mc="http://schemas.openxmlformats.org/markup-compatibility/2006" xmlns:aink="http://schemas.microsoft.com/office/drawing/2016/ink" xmlns:am3d="http://schemas.microsoft.com/office/drawing/2017/model3d" xmlns:o="urn:schemas-microsoft-com:office:office" xmlns:r="http://schemas.openxmlformats.org/officeDocument/2006/relationships" xmlns:m="http://schemas.openxmlformats.org/officeDocument/2006/math" xmlns:v="urn:schemas-microsoft-com:vml" xmlns:wp14="http://schemas.microsoft.com/office/word/2010/wordprocessingDrawing" xmlns:wp="http://schemas.openxmlformats.org/drawingml/2006/wordprocessingDrawing" xmlns:w10="urn:schemas-microsoft-com:office:word" xmlns:w="http://schemas.openxmlformats.org/wordprocessingml/2006/main" xmlns:w14="http://schemas.microsoft.com/office/word/2010/wordml" xmlns:w15="http://schemas.microsoft.com/office/word/2012/wordml" xmlns:w16cid="http://schemas.microsoft.com/office/word/2016/wordml/cid" xmlns:w16se="http://schemas.microsoft.com/office/word/2015/wordml/symex" xmlns:wpg="http://schemas.microsoft.com/office/word/2010/wordprocessingGroup" xmlns:wpi="http://schemas.microsoft.com/office/word/2010/wordprocessingInk" xmlns:wne="http://schemas.microsoft.com/office/word/2006/wordml" xmlns:wps="http://schemas.microsoft.com/office/word/2010/wordprocessingShape" mc:Ignorable="w14 w15 w16se w16cid wp14">
-  <w:comment w:id="1" w:author="Forfatter" w:initials="A">
-    <w:p>
-      <w:pPr>
-        <w:pStyle w:val="Merknadstekst"/>
-        <w:rPr>
-          <w:lang w:val="nb-NO"/>
-        </w:rPr>
-      </w:pPr>
-      <w:r>
-        <w:rPr>
-          <w:rStyle w:val="Merknadsreferanse"/>
-        </w:rPr>
-        <w:annotationRef/>
-      </w:r>
-      <w:r>
-        <w:rPr>
-          <w:lang w:val="nb-NO"/>
-        </w:rPr>
-        <w:t>ME: vi tok vel bort PAS</w:t>
-      </w:r>
-      <w:r>
-        <w:rPr>
-          <w:lang w:val="nb-NO"/>
-        </w:rPr>
-        <w:t>S</w:t>
-      </w:r>
-    </w:p>
-  </w:comment>
-  <w:comment w:id="2" w:author="Forfatter" w:initials="A">
-    <w:p>
-      <w:pPr>
-        <w:pStyle w:val="Merknadstekst"/>
-        <w:rPr>
-          <w:lang w:val="nb-NO"/>
-        </w:rPr>
-      </w:pPr>
-      <w:r>
-        <w:rPr>
-          <w:rStyle w:val="Merknadsreferanse"/>
-        </w:rPr>
-        <w:annotationRef/>
-      </w:r>
-      <w:r>
-        <w:rPr>
-          <w:lang w:val="nb-NO"/>
-        </w:rPr>
-        <w:t>yepp</w:t>
-      </w:r>
-    </w:p>
-  </w:comment>
-  <w:comment w:id="4" w:author="Forfatter" w:initials="A">
-    <w:p>
-      <w:pPr>
-        <w:pStyle w:val="Merknadstekst"/>
-        <w:rPr>
-          <w:lang w:val="nb-NO"/>
-        </w:rPr>
-      </w:pPr>
-      <w:r>
-        <w:rPr>
-          <w:rStyle w:val="Merknadsreferanse"/>
-        </w:rPr>
-        <w:annotationRef/>
-      </w:r>
-      <w:r>
-        <w:rPr>
-          <w:lang w:val="nb-NO"/>
-        </w:rPr>
-        <w:t xml:space="preserve">ME: eksempelet er ikke komplett. Man må angi em </w:t>
-      </w:r>
-      <w:proofErr w:type="spellStart"/>
-      <w:r>
-        <w:rPr>
-          <w:lang w:val="nb-NO"/>
-        </w:rPr>
-        <w:t>spec</w:t>
-      </w:r>
-      <w:proofErr w:type="spellEnd"/>
-      <w:r>
-        <w:rPr>
-          <w:lang w:val="nb-NO"/>
-        </w:rPr>
-        <w:t xml:space="preserve"> </w:t>
-      </w:r>
-      <w:proofErr w:type="spellStart"/>
-      <w:r>
-        <w:rPr>
-          <w:lang w:val="nb-NO"/>
-        </w:rPr>
-        <w:t>cov</w:t>
-      </w:r>
-      <w:proofErr w:type="spellEnd"/>
-      <w:r>
-        <w:rPr>
-          <w:lang w:val="nb-NO"/>
-        </w:rPr>
-        <w:t>-fil også (som nå vil bli delt opp i 3 filer: _req.csv, _tc.csv og _tc_req.csv)</w:t>
-      </w:r>
-    </w:p>
-  </w:comment>
-  <w:comment w:id="5" w:author="Forfatter" w:initials="A">
-    <w:p>
-      <w:pPr>
-        <w:pStyle w:val="Merknadstekst"/>
-        <w:rPr>
-          <w:lang w:val="nb-NO"/>
-        </w:rPr>
-      </w:pPr>
-      <w:r>
-        <w:rPr>
-          <w:rStyle w:val="Merknadsreferanse"/>
-        </w:rPr>
-        <w:annotationRef/>
-      </w:r>
-      <w:r>
-        <w:rPr>
-          <w:lang w:val="nb-NO"/>
-        </w:rPr>
-        <w:t>Yepp, men hvordan legger vi det inn (uten extension…)</w:t>
-      </w:r>
-    </w:p>
-  </w:comment>
-  <w:comment w:id="26" w:author="Forfatter" w:initials="A">
-    <w:p>
-      <w:pPr>
-        <w:pStyle w:val="Merknadstekst"/>
-      </w:pPr>
-      <w:r>
-        <w:rPr>
-          <w:rStyle w:val="Merknadsreferanse"/>
-        </w:rPr>
-        <w:annotationRef/>
-      </w:r>
-      <w:r>
-        <w:t xml:space="preserve">ME: “as PASS” </w:t>
-      </w:r>
-      <w:proofErr w:type="spellStart"/>
-      <w:r>
-        <w:t>i</w:t>
-      </w:r>
-      <w:proofErr w:type="spellEnd"/>
-      <w:r>
-        <w:t xml:space="preserve"> </w:t>
-      </w:r>
-      <w:proofErr w:type="spellStart"/>
-      <w:r>
-        <w:t>steden</w:t>
-      </w:r>
-      <w:proofErr w:type="spellEnd"/>
-      <w:r>
-        <w:t>?</w:t>
-      </w:r>
-    </w:p>
-  </w:comment>
-  <w:comment w:id="27" w:author="Forfatter" w:initials="A">
-    <w:p>
-      <w:pPr>
-        <w:pStyle w:val="Merknadstekst"/>
-      </w:pPr>
-      <w:r>
-        <w:rPr>
-          <w:rStyle w:val="Merknadsreferanse"/>
-        </w:rPr>
-        <w:annotationRef/>
-      </w:r>
-      <w:proofErr w:type="spellStart"/>
-      <w:r>
-        <w:t>Usikker</w:t>
-      </w:r>
-      <w:proofErr w:type="spellEnd"/>
-      <w:r>
-        <w:t>…</w:t>
-      </w:r>
-    </w:p>
-  </w:comment>
-  <w:comment w:id="32" w:author="Forfatter" w:initials="A">
-    <w:p>
-      <w:pPr>
-        <w:pStyle w:val="Merknadstekst"/>
-        <w:rPr>
-          <w:lang w:val="nb-NO"/>
-        </w:rPr>
-      </w:pPr>
-      <w:r>
-        <w:rPr>
-          <w:rStyle w:val="Merknadsreferanse"/>
-        </w:rPr>
-        <w:annotationRef/>
-      </w:r>
-      <w:r>
-        <w:rPr>
-          <w:lang w:val="nb-NO"/>
-        </w:rPr>
-        <w:t>ME: det KAN misforståes s</w:t>
-      </w:r>
-      <w:r>
-        <w:rPr>
-          <w:lang w:val="nb-NO"/>
-        </w:rPr>
-        <w:t xml:space="preserve">om at UART_REQ_1 er </w:t>
-      </w:r>
-      <w:proofErr w:type="spellStart"/>
-      <w:r>
-        <w:rPr>
-          <w:lang w:val="nb-NO"/>
-        </w:rPr>
-        <w:t>testcasen</w:t>
-      </w:r>
-      <w:proofErr w:type="spellEnd"/>
-    </w:p>
-  </w:comment>
-  <w:comment w:id="33" w:author="Forfatter" w:initials="A">
-    <w:p>
-      <w:pPr>
-        <w:pStyle w:val="Merknadstekst"/>
-      </w:pPr>
-      <w:r>
-        <w:rPr>
-          <w:rStyle w:val="Merknadsreferanse"/>
-        </w:rPr>
-        <w:annotationRef/>
-      </w:r>
-      <w:proofErr w:type="spellStart"/>
-      <w:r>
-        <w:t>Enig</w:t>
-      </w:r>
-      <w:proofErr w:type="spellEnd"/>
-      <w:r>
-        <w:t xml:space="preserve">. </w:t>
-      </w:r>
-      <w:proofErr w:type="spellStart"/>
-      <w:r>
-        <w:t>Flytta</w:t>
-      </w:r>
-      <w:proofErr w:type="spellEnd"/>
-      <w:r>
-        <w:t>.</w:t>
-      </w:r>
-    </w:p>
-  </w:comment>
-</w:comments>
-</file>
-
-<file path=word/commentsExtended.xml><?xml version="1.0" encoding="utf-8"?>
-<w15:commentsEx xmlns:wpc="http://schemas.microsoft.com/office/word/2010/wordprocessingCanvas" xmlns:cx="http://schemas.microsoft.com/office/drawing/2014/chartex" xmlns:cx1="http://schemas.microsoft.com/office/drawing/2015/9/8/chartex" xmlns:cx2="http://schemas.microsoft.com/office/drawing/2015/10/21/chartex" xmlns:cx3="http://schemas.microsoft.com/office/drawing/2016/5/9/chartex" xmlns:cx4="http://schemas.microsoft.com/office/drawing/2016/5/10/chartex" xmlns:cx5="http://schemas.microsoft.com/office/drawing/2016/5/11/chartex" xmlns:cx6="http://schemas.microsoft.com/office/drawing/2016/5/12/chartex" xmlns:cx7="http://schemas.microsoft.com/office/drawing/2016/5/13/chartex" xmlns:cx8="http://schemas.microsoft.com/office/drawing/2016/5/14/chartex" xmlns:mc="http://schemas.openxmlformats.org/markup-compatibility/2006" xmlns:aink="http://schemas.microsoft.com/office/drawing/2016/ink" xmlns:am3d="http://schemas.microsoft.com/office/drawing/2017/model3d" xmlns:o="urn:schemas-microsoft-com:office:office" xmlns:r="http://schemas.openxmlformats.org/officeDocument/2006/relationships" xmlns:m="http://schemas.openxmlformats.org/officeDocument/2006/math" xmlns:v="urn:schemas-microsoft-com:vml" xmlns:wp14="http://schemas.microsoft.com/office/word/2010/wordprocessingDrawing" xmlns:wp="http://schemas.openxmlformats.org/drawingml/2006/wordprocessingDrawing" xmlns:w10="urn:schemas-microsoft-com:office:word" xmlns:w="http://schemas.openxmlformats.org/wordprocessingml/2006/main" xmlns:w14="http://schemas.microsoft.com/office/word/2010/wordml" xmlns:w15="http://schemas.microsoft.com/office/word/2012/wordml" xmlns:w16cid="http://schemas.microsoft.com/office/word/2016/wordml/cid" xmlns:w16se="http://schemas.microsoft.com/office/word/2015/wordml/symex" xmlns:wpg="http://schemas.microsoft.com/office/word/2010/wordprocessingGroup" xmlns:wpi="http://schemas.microsoft.com/office/word/2010/wordprocessingInk" xmlns:wne="http://schemas.microsoft.com/office/word/2006/wordml" xmlns:wps="http://schemas.microsoft.com/office/word/2010/wordprocessingShape" mc:Ignorable="w14 w15 w16se w16cid wp14">
-  <w15:commentEx w15:paraId="6F6E5ADF" w15:done="0"/>
-  <w15:commentEx w15:paraId="5EAA796B" w15:paraIdParent="6F6E5ADF" w15:done="0"/>
-  <w15:commentEx w15:paraId="7D09A781" w15:done="0"/>
-  <w15:commentEx w15:paraId="528C1C54" w15:paraIdParent="7D09A781" w15:done="0"/>
-  <w15:commentEx w15:paraId="392FFC7D" w15:done="0"/>
-  <w15:commentEx w15:paraId="02188A6F" w15:paraIdParent="392FFC7D" w15:done="0"/>
-  <w15:commentEx w15:paraId="19EF6EB2" w15:done="0"/>
-  <w15:commentEx w15:paraId="3B10CC4E" w15:paraIdParent="19EF6EB2" w15:done="0"/>
-</w15:commentsEx>
-</file>
-
-<file path=word/commentsIds.xml><?xml version="1.0" encoding="utf-8"?>
-<w16cid:commentsIds xmlns:wpc="http://schemas.microsoft.com/office/word/2010/wordprocessingCanvas" xmlns:cx="http://schemas.microsoft.com/office/drawing/2014/chartex" xmlns:cx1="http://schemas.microsoft.com/office/drawing/2015/9/8/chartex" xmlns:cx2="http://schemas.microsoft.com/office/drawing/2015/10/21/chartex" xmlns:cx3="http://schemas.microsoft.com/office/drawing/2016/5/9/chartex" xmlns:cx4="http://schemas.microsoft.com/office/drawing/2016/5/10/chartex" xmlns:cx5="http://schemas.microsoft.com/office/drawing/2016/5/11/chartex" xmlns:cx6="http://schemas.microsoft.com/office/drawing/2016/5/12/chartex" xmlns:cx7="http://schemas.microsoft.com/office/drawing/2016/5/13/chartex" xmlns:cx8="http://schemas.microsoft.com/office/drawing/2016/5/14/chartex" xmlns:mc="http://schemas.openxmlformats.org/markup-compatibility/2006" xmlns:aink="http://schemas.microsoft.com/office/drawing/2016/ink" xmlns:am3d="http://schemas.microsoft.com/office/drawing/2017/model3d" xmlns:o="urn:schemas-microsoft-com:office:office" xmlns:r="http://schemas.openxmlformats.org/officeDocument/2006/relationships" xmlns:m="http://schemas.openxmlformats.org/officeDocument/2006/math" xmlns:v="urn:schemas-microsoft-com:vml" xmlns:wp14="http://schemas.microsoft.com/office/word/2010/wordprocessingDrawing" xmlns:wp="http://schemas.openxmlformats.org/drawingml/2006/wordprocessingDrawing" xmlns:w10="urn:schemas-microsoft-com:office:word" xmlns:w="http://schemas.openxmlformats.org/wordprocessingml/2006/main" xmlns:w14="http://schemas.microsoft.com/office/word/2010/wordml" xmlns:w15="http://schemas.microsoft.com/office/word/2012/wordml" xmlns:w16cid="http://schemas.microsoft.com/office/word/2016/wordml/cid" xmlns:w16se="http://schemas.microsoft.com/office/word/2015/wordml/symex" xmlns:wpg="http://schemas.microsoft.com/office/word/2010/wordprocessingGroup" xmlns:wpi="http://schemas.microsoft.com/office/word/2010/wordprocessingInk" xmlns:wne="http://schemas.microsoft.com/office/word/2006/wordml" xmlns:wps="http://schemas.microsoft.com/office/word/2010/wordprocessingShape" mc:Ignorable="w14 w15 w16se w16cid wp14">
-  <w16cid:commentId w16cid:paraId="6F6E5ADF" w16cid:durableId="21FA0AD0"/>
-  <w16cid:commentId w16cid:paraId="5EAA796B" w16cid:durableId="21FA1DE4"/>
-  <w16cid:commentId w16cid:paraId="7D09A781" w16cid:durableId="21FA0B54"/>
-  <w16cid:commentId w16cid:paraId="528C1C54" w16cid:durableId="21FA2005"/>
-  <w16cid:commentId w16cid:paraId="392FFC7D" w16cid:durableId="21FA0C3A"/>
-  <w16cid:commentId w16cid:paraId="02188A6F" w16cid:durableId="21FA207E"/>
-  <w16cid:commentId w16cid:paraId="19EF6EB2" w16cid:durableId="21FA29CF"/>
-  <w16cid:commentId w16cid:paraId="3B10CC4E" w16cid:durableId="21FA296A"/>
-</w16cid:commentsIds>
 </file>
 
 <file path=word/endnotes.xml><?xml version="1.0" encoding="utf-8"?>
@@ -24400,7 +24744,21 @@
         <w:rStyle w:val="Sidetall"/>
         <w:color w:val="1381C4"/>
       </w:rPr>
-      <w:t xml:space="preserve"> (11)</w:t>
+      <w:t xml:space="preserve"> (1</w:t>
+    </w:r>
+    <w:r>
+      <w:rPr>
+        <w:rStyle w:val="Sidetall"/>
+        <w:color w:val="1381C4"/>
+      </w:rPr>
+      <w:t>2</w:t>
+    </w:r>
+    <w:r>
+      <w:rPr>
+        <w:rStyle w:val="Sidetall"/>
+        <w:color w:val="1381C4"/>
+      </w:rPr>
+      <w:t>)</w:t>
     </w:r>
   </w:p>
   <w:tbl>
@@ -24596,7 +24954,7 @@
           <w:r>
             <w:rPr>
               <w:lang w:val="sq-AL"/>
-              <w:rPrChange w:id="34" w:author="Forfatter">
+              <w:rPrChange w:id="22" w:author="Forfatter">
                 <w:rPr/>
               </w:rPrChange>
             </w:rPr>
@@ -27660,7 +28018,6 @@
   <w:style w:type="character" w:default="1" w:styleId="Standardskriftforavsnitt">
     <w:name w:val="Default Paragraph Font"/>
     <w:uiPriority w:val="1"/>
-    <w:semiHidden/>
     <w:unhideWhenUsed/>
   </w:style>
   <w:style w:type="table" w:default="1" w:styleId="Vanligtabell">
@@ -28838,7 +29195,7 @@
 </file>
 
 <file path=customXml/itemProps1.xml><?xml version="1.0" encoding="utf-8"?>
-<ds:datastoreItem xmlns:ds="http://schemas.openxmlformats.org/officeDocument/2006/customXml" ds:itemID="{0FBFBC35-AE2D-FA41-B39E-46D2AA6AE39A}">
+<ds:datastoreItem xmlns:ds="http://schemas.openxmlformats.org/officeDocument/2006/customXml" ds:itemID="{DA782AEB-446F-7A49-82DA-C8C69A797BB3}">
   <ds:schemaRefs>
     <ds:schemaRef ds:uri="http://schemas.openxmlformats.org/officeDocument/2006/bibliography"/>
   </ds:schemaRefs>

</xml_diff>

<commit_message>
BV_UVVM-846: updated QR docx and Figures with new script output files list.
</commit_message>
<xml_diff>
--- a/bitvis_vip_spec_cov/doc/Spec_Coverage_QuickRef.docx
+++ b/bitvis_vip_spec_cov/doc/Spec_Coverage_QuickRef.docx
@@ -6354,8 +6354,6 @@
         </w:rPr>
         <w:t>tick_off</w:t>
       </w:r>
-      <w:bookmarkStart w:id="3" w:name="_GoBack"/>
-      <w:bookmarkEnd w:id="3"/>
       <w:r>
         <w:rPr>
           <w:rFonts w:ascii="Arial" w:hAnsi="Arial" w:cs="Arial"/>
@@ -8058,6 +8056,16 @@
           <w:szCs w:val="16"/>
         </w:rPr>
         <w:br/>
+      </w:r>
+      <w:bookmarkStart w:id="3" w:name="_GoBack"/>
+      <w:bookmarkEnd w:id="3"/>
+      <w:r>
+        <w:rPr>
+          <w:rFonts w:ascii="Arial" w:hAnsi="Arial" w:cs="Arial"/>
+          <w:iCs/>
+          <w:sz w:val="16"/>
+          <w:szCs w:val="16"/>
+        </w:rPr>
         <w:t>For a simple scenario with a single testcase</w:t>
       </w:r>
       <w:r>
@@ -8244,7 +8252,7 @@
           <w:noProof/>
         </w:rPr>
         <w:drawing>
-          <wp:inline distT="0" distB="0" distL="0" distR="0" wp14:anchorId="0DB597D6" wp14:editId="5B14F137">
+          <wp:inline distT="0" distB="0" distL="0" distR="0" wp14:anchorId="0DB597D6" wp14:editId="7286CA5E">
             <wp:extent cx="9492275" cy="2692400"/>
             <wp:effectExtent l="0" t="0" r="0" b="0"/>
             <wp:docPr id="44" name="Bilde 44"/>
@@ -30930,7 +30938,7 @@
 </file>
 
 <file path=customXml/itemProps1.xml><?xml version="1.0" encoding="utf-8"?>
-<ds:datastoreItem xmlns:ds="http://schemas.openxmlformats.org/officeDocument/2006/customXml" ds:itemID="{E7B575BF-6289-B44E-A4B7-C5EFDAE6C313}">
+<ds:datastoreItem xmlns:ds="http://schemas.openxmlformats.org/officeDocument/2006/customXml" ds:itemID="{05B1D47D-C0C5-3340-8379-09295299A113}">
   <ds:schemaRefs>
     <ds:schemaRef ds:uri="http://schemas.openxmlformats.org/officeDocument/2006/bibliography"/>
   </ds:schemaRefs>

</xml_diff>

<commit_message>
BV_UVVM-846: updated Spec Cov documentation and figures with review changes.
</commit_message>
<xml_diff>
--- a/bitvis_vip_spec_cov/doc/Spec_Coverage_QuickRef.docx
+++ b/bitvis_vip_spec_cov/doc/Spec_Coverage_QuickRef.docx
@@ -854,7 +854,19 @@
               <w:rPr>
                 <w:rFonts w:cs="Helvetica"/>
               </w:rPr>
-              <w:t>t_base_func</w:t>
+              <w:t>t</w:t>
+            </w:r>
+            <w:r>
+              <w:rPr>
+                <w:rFonts w:cs="Helvetica"/>
+              </w:rPr>
+              <w:t>c</w:t>
+            </w:r>
+            <w:r>
+              <w:rPr>
+                <w:rFonts w:cs="Helvetica"/>
+              </w:rPr>
+              <w:t>_base_func</w:t>
             </w:r>
             <w:proofErr w:type="spellEnd"/>
             <w:r>
@@ -919,7 +931,19 @@
               <w:rPr>
                 <w:rFonts w:cs="Helvetica"/>
               </w:rPr>
-              <w:t>t_base_func</w:t>
+              <w:t>t</w:t>
+            </w:r>
+            <w:r>
+              <w:rPr>
+                <w:rFonts w:cs="Helvetica"/>
+              </w:rPr>
+              <w:t>c</w:t>
+            </w:r>
+            <w:r>
+              <w:rPr>
+                <w:rFonts w:cs="Helvetica"/>
+              </w:rPr>
+              <w:t>_base_func</w:t>
             </w:r>
             <w:proofErr w:type="spellEnd"/>
             <w:r>
@@ -2037,7 +2061,25 @@
                 <w:szCs w:val="16"/>
                 <w:lang w:val="nb-NO"/>
               </w:rPr>
-              <w:t>T_</w:t>
+              <w:t>T</w:t>
+            </w:r>
+            <w:r>
+              <w:rPr>
+                <w:rFonts w:ascii="Arial" w:hAnsi="Arial" w:cs="Arial"/>
+                <w:sz w:val="16"/>
+                <w:szCs w:val="16"/>
+                <w:lang w:val="nb-NO"/>
+              </w:rPr>
+              <w:t>C</w:t>
+            </w:r>
+            <w:r>
+              <w:rPr>
+                <w:rFonts w:ascii="Arial" w:hAnsi="Arial" w:cs="Arial"/>
+                <w:sz w:val="16"/>
+                <w:szCs w:val="16"/>
+                <w:lang w:val="nb-NO"/>
+              </w:rPr>
+              <w:t>_</w:t>
             </w:r>
             <w:r>
               <w:rPr>
@@ -2111,7 +2153,25 @@
                 <w:szCs w:val="16"/>
                 <w:lang w:val="nb-NO"/>
               </w:rPr>
-              <w:t>T_</w:t>
+              <w:t>T</w:t>
+            </w:r>
+            <w:r>
+              <w:rPr>
+                <w:rFonts w:ascii="Arial" w:hAnsi="Arial" w:cs="Arial"/>
+                <w:sz w:val="16"/>
+                <w:szCs w:val="16"/>
+                <w:lang w:val="nb-NO"/>
+              </w:rPr>
+              <w:t>C</w:t>
+            </w:r>
+            <w:r>
+              <w:rPr>
+                <w:rFonts w:ascii="Arial" w:hAnsi="Arial" w:cs="Arial"/>
+                <w:sz w:val="16"/>
+                <w:szCs w:val="16"/>
+                <w:lang w:val="nb-NO"/>
+              </w:rPr>
+              <w:t>_</w:t>
             </w:r>
             <w:r>
               <w:rPr>
@@ -2307,7 +2367,25 @@
                 <w:szCs w:val="16"/>
                 <w:lang w:val="en-US"/>
               </w:rPr>
-              <w:t>FPGA_REQ_1, T_UART_1, PASS</w:t>
+              <w:t>FPGA_REQ_1, T</w:t>
+            </w:r>
+            <w:r>
+              <w:rPr>
+                <w:rFonts w:ascii="Arial" w:hAnsi="Arial" w:cs="Arial"/>
+                <w:sz w:val="16"/>
+                <w:szCs w:val="16"/>
+                <w:lang w:val="en-US"/>
+              </w:rPr>
+              <w:t>C</w:t>
+            </w:r>
+            <w:r>
+              <w:rPr>
+                <w:rFonts w:ascii="Arial" w:hAnsi="Arial" w:cs="Arial"/>
+                <w:sz w:val="16"/>
+                <w:szCs w:val="16"/>
+                <w:lang w:val="en-US"/>
+              </w:rPr>
+              <w:t>_UART_1, PASS</w:t>
             </w:r>
           </w:p>
           <w:p>
@@ -2326,8 +2404,37 @@
                 <w:szCs w:val="16"/>
                 <w:lang w:val="nb-NO"/>
               </w:rPr>
-              <w:t>FPGA_REQ_2, T_UART_2, FAIL</w:t>
-            </w:r>
+              <w:t>FPGA_REQ_2, T</w:t>
+            </w:r>
+            <w:r>
+              <w:rPr>
+                <w:rFonts w:ascii="Arial" w:hAnsi="Arial" w:cs="Arial"/>
+                <w:sz w:val="16"/>
+                <w:szCs w:val="16"/>
+                <w:lang w:val="nb-NO"/>
+              </w:rPr>
+              <w:t>C</w:t>
+            </w:r>
+            <w:r>
+              <w:rPr>
+                <w:rFonts w:ascii="Arial" w:hAnsi="Arial" w:cs="Arial"/>
+                <w:sz w:val="16"/>
+                <w:szCs w:val="16"/>
+                <w:lang w:val="nb-NO"/>
+              </w:rPr>
+              <w:t xml:space="preserve">_UART_2, </w:t>
+            </w:r>
+            <w:proofErr w:type="spellStart"/>
+            <w:r>
+              <w:rPr>
+                <w:rFonts w:ascii="Arial" w:hAnsi="Arial" w:cs="Arial"/>
+                <w:sz w:val="16"/>
+                <w:szCs w:val="16"/>
+                <w:lang w:val="nb-NO"/>
+              </w:rPr>
+              <w:t>FAIL</w:t>
+            </w:r>
+            <w:proofErr w:type="spellEnd"/>
           </w:p>
           <w:p>
             <w:pPr>
@@ -7983,7 +8090,7 @@
           <w:szCs w:val="16"/>
         </w:rPr>
         <w:br/>
-        <w:t>Each requirement is listed only once</w:t>
+        <w:t>Each requirement is listed</w:t>
       </w:r>
       <w:r>
         <w:rPr>
@@ -8056,16 +8163,6 @@
           <w:szCs w:val="16"/>
         </w:rPr>
         <w:br/>
-      </w:r>
-      <w:bookmarkStart w:id="3" w:name="_GoBack"/>
-      <w:bookmarkEnd w:id="3"/>
-      <w:r>
-        <w:rPr>
-          <w:rFonts w:ascii="Arial" w:hAnsi="Arial" w:cs="Arial"/>
-          <w:iCs/>
-          <w:sz w:val="16"/>
-          <w:szCs w:val="16"/>
-        </w:rPr>
         <w:t>For a simple scenario with a single testcase</w:t>
       </w:r>
       <w:r>
@@ -8252,9 +8349,9 @@
           <w:noProof/>
         </w:rPr>
         <w:drawing>
-          <wp:inline distT="0" distB="0" distL="0" distR="0" wp14:anchorId="0DB597D6" wp14:editId="7286CA5E">
-            <wp:extent cx="9492275" cy="2692400"/>
-            <wp:effectExtent l="0" t="0" r="0" b="0"/>
+          <wp:inline distT="0" distB="0" distL="0" distR="0" wp14:anchorId="0DB597D6" wp14:editId="7F18B716">
+            <wp:extent cx="9492275" cy="2692399"/>
+            <wp:effectExtent l="0" t="0" r="0" b="635"/>
             <wp:docPr id="44" name="Bilde 44"/>
             <wp:cNvGraphicFramePr>
               <a:graphicFrameLocks xmlns:a="http://schemas.openxmlformats.org/drawingml/2006/main" noChangeAspect="1"/>
@@ -8281,7 +8378,7 @@
                   <pic:spPr>
                     <a:xfrm>
                       <a:off x="0" y="0"/>
-                      <a:ext cx="9492275" cy="2692400"/>
+                      <a:ext cx="9492275" cy="2692399"/>
                     </a:xfrm>
                     <a:prstGeom prst="rect">
                       <a:avLst/>
@@ -8306,9 +8403,9 @@
           <w:szCs w:val="22"/>
         </w:rPr>
       </w:pPr>
-      <w:bookmarkStart w:id="4" w:name="_Ref31367820"/>
-      <w:bookmarkStart w:id="5" w:name="_Ref31367730"/>
-      <w:bookmarkStart w:id="6" w:name="_Ref31889757"/>
+      <w:bookmarkStart w:id="3" w:name="_Ref31367820"/>
+      <w:bookmarkStart w:id="4" w:name="_Ref31367730"/>
+      <w:bookmarkStart w:id="5" w:name="_Ref31889757"/>
       <w:r>
         <w:rPr>
           <w:rFonts w:ascii="Arial" w:hAnsi="Arial" w:cs="Arial"/>
@@ -8346,33 +8443,33 @@
         </w:rPr>
         <w:fldChar w:fldCharType="end"/>
       </w:r>
+      <w:bookmarkEnd w:id="3"/>
+      <w:r>
+        <w:rPr>
+          <w:rFonts w:ascii="Arial" w:hAnsi="Arial" w:cs="Arial"/>
+        </w:rPr>
+        <w:t>: Simplest possible specification coverage</w:t>
+      </w:r>
       <w:bookmarkEnd w:id="4"/>
       <w:r>
         <w:rPr>
           <w:rFonts w:ascii="Arial" w:hAnsi="Arial" w:cs="Arial"/>
         </w:rPr>
-        <w:t>: Simplest possible specification coverage</w:t>
+        <w:t xml:space="preserve"> (note that </w:t>
+      </w:r>
+      <w:r>
+        <w:rPr>
+          <w:rFonts w:ascii="Arial" w:hAnsi="Arial" w:cs="Arial"/>
+        </w:rPr>
+        <w:t>partial coverage</w:t>
+      </w:r>
+      <w:r>
+        <w:rPr>
+          <w:rFonts w:ascii="Arial" w:hAnsi="Arial" w:cs="Arial"/>
+        </w:rPr>
+        <w:t xml:space="preserve"> files only show the actual requirement coverage lines)</w:t>
       </w:r>
       <w:bookmarkEnd w:id="5"/>
-      <w:r>
-        <w:rPr>
-          <w:rFonts w:ascii="Arial" w:hAnsi="Arial" w:cs="Arial"/>
-        </w:rPr>
-        <w:t xml:space="preserve"> (note that </w:t>
-      </w:r>
-      <w:r>
-        <w:rPr>
-          <w:rFonts w:ascii="Arial" w:hAnsi="Arial" w:cs="Arial"/>
-        </w:rPr>
-        <w:t>partial coverage</w:t>
-      </w:r>
-      <w:r>
-        <w:rPr>
-          <w:rFonts w:ascii="Arial" w:hAnsi="Arial" w:cs="Arial"/>
-        </w:rPr>
-        <w:t xml:space="preserve"> files only show the actual requirement coverage lines)</w:t>
-      </w:r>
-      <w:bookmarkEnd w:id="6"/>
       <w:r>
         <w:rPr>
           <w:rFonts w:ascii="Arial" w:hAnsi="Arial" w:cs="Arial"/>
@@ -8400,14 +8497,14 @@
       <w:pPr>
         <w:pStyle w:val="Overskrift2"/>
       </w:pPr>
-      <w:bookmarkStart w:id="7" w:name="_Ref31368124"/>
+      <w:bookmarkStart w:id="6" w:name="_Ref31368124"/>
       <w:r>
         <w:t xml:space="preserve">Shortcut with no </w:t>
       </w:r>
       <w:r>
         <w:t xml:space="preserve">requirement </w:t>
       </w:r>
-      <w:bookmarkEnd w:id="7"/>
+      <w:bookmarkEnd w:id="6"/>
       <w:r>
         <w:t>list</w:t>
       </w:r>
@@ -9607,7 +9704,7 @@
       <w:pPr>
         <w:pStyle w:val="Overskrift2"/>
       </w:pPr>
-      <w:bookmarkStart w:id="8" w:name="_Ref31375218"/>
+      <w:bookmarkStart w:id="7" w:name="_Ref31375218"/>
       <w:r>
         <w:t xml:space="preserve">Multiple testcases – with strict </w:t>
       </w:r>
@@ -9620,7 +9717,7 @@
       <w:r>
         <w:t>relation</w:t>
       </w:r>
-      <w:bookmarkEnd w:id="8"/>
+      <w:bookmarkEnd w:id="7"/>
     </w:p>
     <w:p>
       <w:pPr>
@@ -9634,16 +9731,16 @@
           <w:noProof/>
         </w:rPr>
         <w:drawing>
-          <wp:anchor distT="0" distB="0" distL="114300" distR="114300" simplePos="0" relativeHeight="251696640" behindDoc="0" locked="0" layoutInCell="1" allowOverlap="1" wp14:anchorId="3CC9C053" wp14:editId="14E36E5E">
+          <wp:anchor distT="0" distB="0" distL="114300" distR="114300" simplePos="0" relativeHeight="251696640" behindDoc="0" locked="0" layoutInCell="1" allowOverlap="1" wp14:anchorId="3CC9C053" wp14:editId="1A07CD9E">
             <wp:simplePos x="0" y="0"/>
             <wp:positionH relativeFrom="column">
-              <wp:posOffset>4978400</wp:posOffset>
+              <wp:posOffset>5139690</wp:posOffset>
             </wp:positionH>
             <wp:positionV relativeFrom="paragraph">
               <wp:posOffset>5715</wp:posOffset>
             </wp:positionV>
-            <wp:extent cx="4669155" cy="767715"/>
-            <wp:effectExtent l="0" t="0" r="4445" b="0"/>
+            <wp:extent cx="4455160" cy="766445"/>
+            <wp:effectExtent l="0" t="0" r="2540" b="0"/>
             <wp:wrapSquare wrapText="bothSides"/>
             <wp:docPr id="9" name="Bilde 9"/>
             <wp:cNvGraphicFramePr>
@@ -9673,7 +9770,7 @@
                   <pic:spPr bwMode="auto">
                     <a:xfrm>
                       <a:off x="0" y="0"/>
-                      <a:ext cx="4669155" cy="767715"/>
+                      <a:ext cx="4455160" cy="766445"/>
                     </a:xfrm>
                     <a:prstGeom prst="rect">
                       <a:avLst/>
@@ -9802,7 +9899,19 @@
         <w:rPr>
           <w:rFonts w:ascii="Arial" w:hAnsi="Arial" w:cs="Arial"/>
         </w:rPr>
-        <w:t>t_basic</w:t>
+        <w:t>t</w:t>
+      </w:r>
+      <w:r>
+        <w:rPr>
+          <w:rFonts w:ascii="Arial" w:hAnsi="Arial" w:cs="Arial"/>
+        </w:rPr>
+        <w:t>c</w:t>
+      </w:r>
+      <w:r>
+        <w:rPr>
+          <w:rFonts w:ascii="Arial" w:hAnsi="Arial" w:cs="Arial"/>
+        </w:rPr>
+        <w:t>_basic</w:t>
       </w:r>
       <w:proofErr w:type="spellEnd"/>
       <w:r>
@@ -10011,7 +10120,19 @@
         <w:rPr>
           <w:rFonts w:ascii="Arial" w:hAnsi="Arial" w:cs="Arial"/>
         </w:rPr>
-        <w:t>t_basic</w:t>
+        <w:t>t</w:t>
+      </w:r>
+      <w:r>
+        <w:rPr>
+          <w:rFonts w:ascii="Arial" w:hAnsi="Arial" w:cs="Arial"/>
+        </w:rPr>
+        <w:t>c</w:t>
+      </w:r>
+      <w:r>
+        <w:rPr>
+          <w:rFonts w:ascii="Arial" w:hAnsi="Arial" w:cs="Arial"/>
+        </w:rPr>
+        <w:t>_basic</w:t>
       </w:r>
       <w:proofErr w:type="spellEnd"/>
       <w:r>
@@ -10043,7 +10164,19 @@
         <w:rPr>
           <w:rFonts w:ascii="Arial" w:hAnsi="Arial" w:cs="Arial"/>
         </w:rPr>
-        <w:t>t_basic</w:t>
+        <w:t>t</w:t>
+      </w:r>
+      <w:r>
+        <w:rPr>
+          <w:rFonts w:ascii="Arial" w:hAnsi="Arial" w:cs="Arial"/>
+        </w:rPr>
+        <w:t>c</w:t>
+      </w:r>
+      <w:r>
+        <w:rPr>
+          <w:rFonts w:ascii="Arial" w:hAnsi="Arial" w:cs="Arial"/>
+        </w:rPr>
+        <w:t>_basic</w:t>
       </w:r>
       <w:proofErr w:type="spellEnd"/>
       <w:r>
@@ -10105,7 +10238,19 @@
         <w:rPr>
           <w:rFonts w:ascii="Arial" w:hAnsi="Arial" w:cs="Arial"/>
         </w:rPr>
-        <w:t>t_basic</w:t>
+        <w:t>t</w:t>
+      </w:r>
+      <w:r>
+        <w:rPr>
+          <w:rFonts w:ascii="Arial" w:hAnsi="Arial" w:cs="Arial"/>
+        </w:rPr>
+        <w:t>c</w:t>
+      </w:r>
+      <w:r>
+        <w:rPr>
+          <w:rFonts w:ascii="Arial" w:hAnsi="Arial" w:cs="Arial"/>
+        </w:rPr>
+        <w:t>_basic</w:t>
       </w:r>
       <w:proofErr w:type="spellEnd"/>
       <w:r>
@@ -10119,6 +10264,12 @@
           <w:rFonts w:ascii="Arial" w:hAnsi="Arial" w:cs="Arial"/>
         </w:rPr>
         <w:t>t</w:t>
+      </w:r>
+      <w:r>
+        <w:rPr>
+          <w:rFonts w:ascii="Arial" w:hAnsi="Arial" w:cs="Arial"/>
+        </w:rPr>
+        <w:t>c</w:t>
       </w:r>
       <w:r>
         <w:rPr>
@@ -10494,8 +10645,8 @@
           <w:noProof/>
         </w:rPr>
         <w:drawing>
-          <wp:inline distT="0" distB="0" distL="0" distR="0" wp14:anchorId="32D1FB00" wp14:editId="4DC5B6C8">
-            <wp:extent cx="7547610" cy="749678"/>
+          <wp:inline distT="0" distB="0" distL="0" distR="0" wp14:anchorId="32D1FB00" wp14:editId="03D5D851">
+            <wp:extent cx="7547605" cy="749678"/>
             <wp:effectExtent l="0" t="0" r="0" b="0"/>
             <wp:docPr id="27" name="Bilde 27"/>
             <wp:cNvGraphicFramePr>
@@ -10525,7 +10676,7 @@
                   <pic:spPr bwMode="auto">
                     <a:xfrm>
                       <a:off x="0" y="0"/>
-                      <a:ext cx="7547610" cy="749678"/>
+                      <a:ext cx="7547605" cy="749678"/>
                     </a:xfrm>
                     <a:prstGeom prst="rect">
                       <a:avLst/>
@@ -10562,6 +10713,12 @@
         <w:rPr>
           <w:rFonts w:ascii="Arial" w:hAnsi="Arial" w:cs="Arial"/>
         </w:rPr>
+        <w:t>c</w:t>
+      </w:r>
+      <w:r>
+        <w:rPr>
+          <w:rFonts w:ascii="Arial" w:hAnsi="Arial" w:cs="Arial"/>
+        </w:rPr>
         <w:t>_</w:t>
       </w:r>
       <w:r>
@@ -10588,6 +10745,12 @@
           <w:rFonts w:ascii="Arial" w:hAnsi="Arial" w:cs="Arial"/>
         </w:rPr>
         <w:t>t</w:t>
+      </w:r>
+      <w:r>
+        <w:rPr>
+          <w:rFonts w:ascii="Arial" w:hAnsi="Arial" w:cs="Arial"/>
+        </w:rPr>
+        <w:t>c</w:t>
       </w:r>
       <w:r>
         <w:rPr>
@@ -10650,6 +10813,12 @@
         <w:rPr>
           <w:rFonts w:ascii="Arial" w:hAnsi="Arial" w:cs="Arial"/>
         </w:rPr>
+        <w:t>c</w:t>
+      </w:r>
+      <w:r>
+        <w:rPr>
+          <w:rFonts w:ascii="Arial" w:hAnsi="Arial" w:cs="Arial"/>
+        </w:rPr>
         <w:t>_reset</w:t>
       </w:r>
       <w:proofErr w:type="spellEnd"/>
@@ -10690,6 +10859,12 @@
         <w:rPr>
           <w:rFonts w:ascii="Arial" w:hAnsi="Arial" w:cs="Arial"/>
         </w:rPr>
+        <w:t>c</w:t>
+      </w:r>
+      <w:r>
+        <w:rPr>
+          <w:rFonts w:ascii="Arial" w:hAnsi="Arial" w:cs="Arial"/>
+        </w:rPr>
         <w:t>_reset</w:t>
       </w:r>
       <w:proofErr w:type="spellEnd"/>
@@ -10719,6 +10894,12 @@
           <w:rFonts w:ascii="Arial" w:hAnsi="Arial" w:cs="Arial"/>
         </w:rPr>
         <w:t>t</w:t>
+      </w:r>
+      <w:r>
+        <w:rPr>
+          <w:rFonts w:ascii="Arial" w:hAnsi="Arial" w:cs="Arial"/>
+        </w:rPr>
+        <w:t>c</w:t>
       </w:r>
       <w:r>
         <w:rPr>
@@ -10792,15 +10973,15 @@
           <w:noProof/>
         </w:rPr>
         <w:drawing>
-          <wp:anchor distT="0" distB="0" distL="114300" distR="114300" simplePos="0" relativeHeight="251695616" behindDoc="0" locked="0" layoutInCell="1" allowOverlap="1" wp14:anchorId="0781D2D4" wp14:editId="60B9B8F3">
+          <wp:anchor distT="0" distB="0" distL="114300" distR="114300" simplePos="0" relativeHeight="251695616" behindDoc="0" locked="0" layoutInCell="1" allowOverlap="1" wp14:anchorId="0781D2D4" wp14:editId="35249437">
             <wp:simplePos x="0" y="0"/>
             <wp:positionH relativeFrom="column">
-              <wp:posOffset>6299835</wp:posOffset>
+              <wp:posOffset>6303645</wp:posOffset>
             </wp:positionH>
             <wp:positionV relativeFrom="paragraph">
-              <wp:posOffset>14605</wp:posOffset>
+              <wp:posOffset>16510</wp:posOffset>
             </wp:positionV>
-            <wp:extent cx="3048000" cy="877570"/>
+            <wp:extent cx="3039110" cy="877570"/>
             <wp:effectExtent l="0" t="0" r="0" b="0"/>
             <wp:wrapSquare wrapText="bothSides"/>
             <wp:docPr id="39" name="Bilde 39"/>
@@ -10831,7 +11012,7 @@
                   <pic:spPr bwMode="auto">
                     <a:xfrm>
                       <a:off x="0" y="0"/>
-                      <a:ext cx="3048000" cy="877570"/>
+                      <a:ext cx="3039110" cy="877570"/>
                     </a:xfrm>
                     <a:prstGeom prst="rect">
                       <a:avLst/>
@@ -10841,6 +11022,9 @@
                 </pic:pic>
               </a:graphicData>
             </a:graphic>
+            <wp14:sizeRelH relativeFrom="margin">
+              <wp14:pctWidth>0</wp14:pctWidth>
+            </wp14:sizeRelH>
           </wp:anchor>
         </w:drawing>
       </w:r>
@@ -10855,7 +11039,19 @@
         <w:rPr>
           <w:rFonts w:ascii="Arial" w:hAnsi="Arial" w:cs="Arial"/>
         </w:rPr>
-        <w:t>t_basic</w:t>
+        <w:t>t</w:t>
+      </w:r>
+      <w:r>
+        <w:rPr>
+          <w:rFonts w:ascii="Arial" w:hAnsi="Arial" w:cs="Arial"/>
+        </w:rPr>
+        <w:t>c</w:t>
+      </w:r>
+      <w:r>
+        <w:rPr>
+          <w:rFonts w:ascii="Arial" w:hAnsi="Arial" w:cs="Arial"/>
+        </w:rPr>
+        <w:t>_basic</w:t>
       </w:r>
       <w:proofErr w:type="spellEnd"/>
       <w:r>
@@ -10869,6 +11065,12 @@
           <w:rFonts w:ascii="Arial" w:hAnsi="Arial" w:cs="Arial"/>
         </w:rPr>
         <w:t>t</w:t>
+      </w:r>
+      <w:r>
+        <w:rPr>
+          <w:rFonts w:ascii="Arial" w:hAnsi="Arial" w:cs="Arial"/>
+        </w:rPr>
+        <w:t>c</w:t>
       </w:r>
       <w:r>
         <w:rPr>
@@ -11007,12 +11209,12 @@
       <w:pPr>
         <w:pStyle w:val="Overskrift2"/>
       </w:pPr>
-      <w:bookmarkStart w:id="9" w:name="_Ref31718269"/>
+      <w:bookmarkStart w:id="8" w:name="_Ref31718269"/>
       <w:r>
         <w:lastRenderedPageBreak/>
         <w:t>Advanced usage – Requirement mapping</w:t>
       </w:r>
-      <w:bookmarkEnd w:id="9"/>
+      <w:bookmarkEnd w:id="8"/>
     </w:p>
     <w:p>
       <w:pPr>
@@ -11148,16 +11350,16 @@
           <w:noProof/>
         </w:rPr>
         <w:drawing>
-          <wp:anchor distT="0" distB="0" distL="114300" distR="114300" simplePos="0" relativeHeight="251680256" behindDoc="0" locked="0" layoutInCell="1" allowOverlap="1" wp14:anchorId="25776FAE" wp14:editId="0B7C25E4">
+          <wp:anchor distT="0" distB="0" distL="114300" distR="114300" simplePos="0" relativeHeight="251680256" behindDoc="0" locked="0" layoutInCell="1" allowOverlap="1" wp14:anchorId="25776FAE" wp14:editId="689F36C4">
             <wp:simplePos x="0" y="0"/>
             <wp:positionH relativeFrom="column">
-              <wp:posOffset>1466245</wp:posOffset>
+              <wp:posOffset>1489075</wp:posOffset>
             </wp:positionH>
             <wp:positionV relativeFrom="paragraph">
-              <wp:posOffset>192837</wp:posOffset>
+              <wp:posOffset>195580</wp:posOffset>
             </wp:positionV>
-            <wp:extent cx="4813215" cy="932180"/>
-            <wp:effectExtent l="0" t="0" r="6985" b="1270"/>
+            <wp:extent cx="4773930" cy="932180"/>
+            <wp:effectExtent l="0" t="0" r="1270" b="0"/>
             <wp:wrapTopAndBottom/>
             <wp:docPr id="91" name="Bilde 91"/>
             <wp:cNvGraphicFramePr>
@@ -11187,7 +11389,7 @@
                   <pic:spPr bwMode="auto">
                     <a:xfrm>
                       <a:off x="0" y="0"/>
-                      <a:ext cx="4813215" cy="932180"/>
+                      <a:ext cx="4773930" cy="932180"/>
                     </a:xfrm>
                     <a:prstGeom prst="rect">
                       <a:avLst/>
@@ -11197,6 +11399,9 @@
                 </pic:pic>
               </a:graphicData>
             </a:graphic>
+            <wp14:sizeRelH relativeFrom="margin">
+              <wp14:pctWidth>0</wp14:pctWidth>
+            </wp14:sizeRelH>
           </wp:anchor>
         </w:drawing>
       </w:r>
@@ -13830,7 +14035,7 @@
           <w:noProof/>
         </w:rPr>
       </w:pPr>
-      <w:bookmarkStart w:id="10" w:name="_Hlk30702070"/>
+      <w:bookmarkStart w:id="9" w:name="_Hlk30702070"/>
       <w:r>
         <w:rPr>
           <w:rFonts w:ascii="Arial" w:hAnsi="Arial" w:cs="Arial"/>
@@ -13838,7 +14043,7 @@
         </w:rPr>
         <w:t>Showing t</w:t>
       </w:r>
-      <w:bookmarkEnd w:id="10"/>
+      <w:bookmarkEnd w:id="9"/>
       <w:r>
         <w:rPr>
           <w:rFonts w:ascii="Arial" w:hAnsi="Arial" w:cs="Arial"/>
@@ -14124,7 +14329,7 @@
         </w:rPr>
         <w:t xml:space="preserve">- </w:t>
       </w:r>
-      <w:bookmarkStart w:id="11" w:name="_Hlk30702043"/>
+      <w:bookmarkStart w:id="10" w:name="_Hlk30702043"/>
       <w:r>
         <w:rPr>
           <w:rFonts w:ascii="Arial" w:hAnsi="Arial" w:cs="Arial"/>
@@ -14132,7 +14337,7 @@
         </w:rPr>
         <w:t>Or eve</w:t>
       </w:r>
-      <w:bookmarkEnd w:id="11"/>
+      <w:bookmarkEnd w:id="10"/>
       <w:r>
         <w:rPr>
           <w:rFonts w:ascii="Arial" w:hAnsi="Arial" w:cs="Arial"/>
@@ -14653,11 +14858,11 @@
       <w:pPr>
         <w:pStyle w:val="Overskrift2"/>
       </w:pPr>
-      <w:bookmarkStart w:id="12" w:name="_Ref31800123"/>
+      <w:bookmarkStart w:id="11" w:name="_Ref31800123"/>
       <w:r>
         <w:t>VHDL Methods Details</w:t>
       </w:r>
-      <w:bookmarkEnd w:id="12"/>
+      <w:bookmarkEnd w:id="11"/>
     </w:p>
     <w:p/>
     <w:tbl>
@@ -15125,7 +15330,23 @@
                 <w:sz w:val="16"/>
                 <w:szCs w:val="16"/>
               </w:rPr>
-              <w:t>“T_UART_9k6”, “c:/</w:t>
+              <w:t>“T</w:t>
+            </w:r>
+            <w:r>
+              <w:rPr>
+                <w:rFonts w:ascii="Arial" w:hAnsi="Arial" w:cs="Arial"/>
+                <w:sz w:val="16"/>
+                <w:szCs w:val="16"/>
+              </w:rPr>
+              <w:t>C</w:t>
+            </w:r>
+            <w:r>
+              <w:rPr>
+                <w:rFonts w:ascii="Arial" w:hAnsi="Arial" w:cs="Arial"/>
+                <w:sz w:val="16"/>
+                <w:szCs w:val="16"/>
+              </w:rPr>
+              <w:t>_UART_9k6”, “c:/</w:t>
             </w:r>
             <w:proofErr w:type="spellStart"/>
             <w:r>
@@ -15161,6 +15382,7 @@
                 <w:szCs w:val="16"/>
               </w:rPr>
             </w:pPr>
+            <w:proofErr w:type="spellStart"/>
             <w:r>
               <w:rPr>
                 <w:rFonts w:ascii="Arial" w:hAnsi="Arial" w:cs="Arial"/>
@@ -15176,7 +15398,16 @@
                 <w:sz w:val="16"/>
                 <w:szCs w:val="16"/>
               </w:rPr>
-              <w:t>cov(</w:t>
+              <w:t>cov</w:t>
+            </w:r>
+            <w:proofErr w:type="spellEnd"/>
+            <w:r>
+              <w:rPr>
+                <w:rFonts w:ascii="Arial" w:hAnsi="Arial" w:cs="Arial"/>
+                <w:sz w:val="16"/>
+                <w:szCs w:val="16"/>
+              </w:rPr>
+              <w:t>(</w:t>
             </w:r>
             <w:proofErr w:type="gramEnd"/>
             <w:r>
@@ -15185,7 +15416,23 @@
                 <w:sz w:val="16"/>
                 <w:szCs w:val="16"/>
               </w:rPr>
-              <w:t>“T_UART_9k6”, “requirements.csv”, “cov_9k6.csv");</w:t>
+              <w:t>“T</w:t>
+            </w:r>
+            <w:r>
+              <w:rPr>
+                <w:rFonts w:ascii="Arial" w:hAnsi="Arial" w:cs="Arial"/>
+                <w:sz w:val="16"/>
+                <w:szCs w:val="16"/>
+              </w:rPr>
+              <w:t>C</w:t>
+            </w:r>
+            <w:r>
+              <w:rPr>
+                <w:rFonts w:ascii="Arial" w:hAnsi="Arial" w:cs="Arial"/>
+                <w:sz w:val="16"/>
+                <w:szCs w:val="16"/>
+              </w:rPr>
+              <w:t>_UART_9k6”, “requirements.csv”, “cov_9k6.csv");</w:t>
             </w:r>
           </w:p>
           <w:p>
@@ -15800,6 +16047,14 @@
                 <w:sz w:val="16"/>
                 <w:szCs w:val="16"/>
               </w:rPr>
+              <w:t>C</w:t>
+            </w:r>
+            <w:r>
+              <w:rPr>
+                <w:rFonts w:ascii="Arial" w:hAnsi="Arial" w:cs="Arial"/>
+                <w:sz w:val="16"/>
+                <w:szCs w:val="16"/>
+              </w:rPr>
               <w:t>_UART_9k6</w:t>
             </w:r>
             <w:r>
@@ -15911,7 +16166,25 @@
                 <w:szCs w:val="16"/>
                 <w:lang w:val="en-US"/>
               </w:rPr>
-              <w:t xml:space="preserve">“UART_REQ_1”, “T_UART_9k6”, </w:t>
+              <w:t>“UART_REQ_1”, “T</w:t>
+            </w:r>
+            <w:r>
+              <w:rPr>
+                <w:rFonts w:ascii="Arial" w:hAnsi="Arial" w:cs="Arial"/>
+                <w:sz w:val="16"/>
+                <w:szCs w:val="16"/>
+                <w:lang w:val="en-US"/>
+              </w:rPr>
+              <w:t>C</w:t>
+            </w:r>
+            <w:r>
+              <w:rPr>
+                <w:rFonts w:ascii="Arial" w:hAnsi="Arial" w:cs="Arial"/>
+                <w:sz w:val="16"/>
+                <w:szCs w:val="16"/>
+                <w:lang w:val="en-US"/>
+              </w:rPr>
+              <w:t xml:space="preserve">_UART_9k6”, </w:t>
             </w:r>
             <w:r>
               <w:rPr>
@@ -16077,7 +16350,25 @@
                 <w:szCs w:val="16"/>
                 <w:lang w:val="en-US"/>
               </w:rPr>
-              <w:t xml:space="preserve">“UART_REQ_1”, “T_UART_9k6”, NA, </w:t>
+              <w:t>“UART_REQ_1”, “T</w:t>
+            </w:r>
+            <w:r>
+              <w:rPr>
+                <w:rFonts w:ascii="Arial" w:hAnsi="Arial" w:cs="Arial"/>
+                <w:sz w:val="16"/>
+                <w:szCs w:val="16"/>
+                <w:lang w:val="en-US"/>
+              </w:rPr>
+              <w:t>C</w:t>
+            </w:r>
+            <w:r>
+              <w:rPr>
+                <w:rFonts w:ascii="Arial" w:hAnsi="Arial" w:cs="Arial"/>
+                <w:sz w:val="16"/>
+                <w:szCs w:val="16"/>
+                <w:lang w:val="en-US"/>
+              </w:rPr>
+              <w:t xml:space="preserve">_UART_9k6”, NA, </w:t>
             </w:r>
             <w:r>
               <w:rPr>
@@ -17736,7 +18027,7 @@
           <w:szCs w:val="22"/>
         </w:rPr>
       </w:pPr>
-      <w:bookmarkStart w:id="13" w:name="_Ref528655369"/>
+      <w:bookmarkStart w:id="12" w:name="_Ref528655369"/>
       <w:r>
         <w:t xml:space="preserve">Table </w:t>
       </w:r>
@@ -17758,7 +18049,7 @@
       <w:r>
         <w:fldChar w:fldCharType="end"/>
       </w:r>
-      <w:bookmarkEnd w:id="13"/>
+      <w:bookmarkEnd w:id="12"/>
       <w:r>
         <w:t xml:space="preserve"> VHDL Methods</w:t>
       </w:r>
@@ -17773,7 +18064,7 @@
       <w:pPr>
         <w:pStyle w:val="Overskrift2"/>
       </w:pPr>
-      <w:bookmarkStart w:id="14" w:name="_Ref31619435"/>
+      <w:bookmarkStart w:id="13" w:name="_Ref31619435"/>
       <w:r>
         <w:lastRenderedPageBreak/>
         <w:t xml:space="preserve">Specification Coverage </w:t>
@@ -17781,7 +18072,7 @@
       <w:r>
         <w:t>configuration record:</w:t>
       </w:r>
-      <w:bookmarkEnd w:id="14"/>
+      <w:bookmarkEnd w:id="13"/>
       <w:r>
         <w:t xml:space="preserve"> </w:t>
       </w:r>
@@ -19078,7 +19369,7 @@
         <w:pStyle w:val="Bildetekst"/>
         <w:jc w:val="center"/>
       </w:pPr>
-      <w:bookmarkStart w:id="15" w:name="_Ref31716004"/>
+      <w:bookmarkStart w:id="14" w:name="_Ref31716004"/>
       <w:r>
         <w:t xml:space="preserve">Table </w:t>
       </w:r>
@@ -19100,7 +19391,7 @@
       <w:r>
         <w:fldChar w:fldCharType="end"/>
       </w:r>
-      <w:bookmarkEnd w:id="15"/>
+      <w:bookmarkEnd w:id="14"/>
       <w:r>
         <w:t xml:space="preserve"> </w:t>
       </w:r>
@@ -19745,14 +20036,14 @@
         </w:rPr>
         <w:t xml:space="preserve">Before compiling the </w:t>
       </w:r>
-      <w:bookmarkStart w:id="16" w:name="_Hlk530380426"/>
+      <w:bookmarkStart w:id="15" w:name="_Hlk530380426"/>
       <w:r>
         <w:rPr>
           <w:rFonts w:ascii="Arial" w:hAnsi="Arial" w:cs="Arial"/>
         </w:rPr>
         <w:t xml:space="preserve">Specification </w:t>
       </w:r>
-      <w:bookmarkEnd w:id="16"/>
+      <w:bookmarkEnd w:id="15"/>
       <w:r>
         <w:rPr>
           <w:rFonts w:ascii="Arial" w:hAnsi="Arial" w:cs="Arial"/>
@@ -20154,7 +20445,7 @@
                 <w:sz w:val="16"/>
                 <w:szCs w:val="28"/>
               </w:rPr>
-              <w:t>spec_coverage_pkg.vhd</w:t>
+              <w:t>spec_cov_pkg.vhd</w:t>
             </w:r>
             <w:proofErr w:type="spellEnd"/>
           </w:p>
@@ -20427,7 +20718,7 @@
       <w:pPr>
         <w:pStyle w:val="Overskrift1"/>
       </w:pPr>
-      <w:bookmarkStart w:id="17" w:name="_Ref31370194"/>
+      <w:bookmarkStart w:id="16" w:name="_Ref31370194"/>
       <w:r>
         <w:rPr>
           <w:rFonts w:eastAsiaTheme="minorEastAsia"/>
@@ -20435,7 +20726,7 @@
         <w:lastRenderedPageBreak/>
         <w:t>Post-processing Script</w:t>
       </w:r>
-      <w:bookmarkEnd w:id="17"/>
+      <w:bookmarkEnd w:id="16"/>
     </w:p>
     <w:p>
       <w:pPr>
@@ -23136,7 +23427,7 @@
         <w:pStyle w:val="Bildetekst"/>
         <w:jc w:val="center"/>
       </w:pPr>
-      <w:bookmarkStart w:id="18" w:name="_Ref528916629"/>
+      <w:bookmarkStart w:id="17" w:name="_Ref528916629"/>
       <w:r>
         <w:t xml:space="preserve">Table </w:t>
       </w:r>
@@ -23158,7 +23449,7 @@
       <w:r>
         <w:fldChar w:fldCharType="end"/>
       </w:r>
-      <w:bookmarkEnd w:id="18"/>
+      <w:bookmarkEnd w:id="17"/>
       <w:r>
         <w:t xml:space="preserve"> Script Arguments</w:t>
       </w:r>
@@ -23186,7 +23477,7 @@
           </w14:scene3d>
         </w:rPr>
       </w:pPr>
-      <w:bookmarkStart w:id="19" w:name="_Ref33099095"/>
+      <w:bookmarkStart w:id="18" w:name="_Ref33099095"/>
       <w:r>
         <w:rPr>
           <w:bCs/>
@@ -23205,13 +23496,13 @@
       <w:pPr>
         <w:pStyle w:val="Overskrift2"/>
       </w:pPr>
-      <w:bookmarkStart w:id="20" w:name="_Ref33099518"/>
+      <w:bookmarkStart w:id="19" w:name="_Ref33099518"/>
       <w:r>
         <w:lastRenderedPageBreak/>
         <w:t>Strictness for requirement vs testcase relation</w:t>
       </w:r>
+      <w:bookmarkEnd w:id="18"/>
       <w:bookmarkEnd w:id="19"/>
-      <w:bookmarkEnd w:id="20"/>
     </w:p>
     <w:p>
       <w:r>
@@ -23246,11 +23537,11 @@
       <w:pPr>
         <w:pStyle w:val="Overskrift3"/>
       </w:pPr>
-      <w:bookmarkStart w:id="21" w:name="_Ref33099483"/>
+      <w:bookmarkStart w:id="20" w:name="_Ref33099483"/>
       <w:r>
         <w:t>Strictness 0</w:t>
       </w:r>
-      <w:bookmarkEnd w:id="21"/>
+      <w:bookmarkEnd w:id="20"/>
     </w:p>
     <w:p>
       <w:r>
@@ -23312,16 +23603,16 @@
         <mc:AlternateContent>
           <mc:Choice Requires="wps">
             <w:drawing>
-              <wp:anchor distT="0" distB="0" distL="114300" distR="114300" simplePos="0" relativeHeight="251699712" behindDoc="0" locked="0" layoutInCell="1" allowOverlap="1" wp14:anchorId="65835D0E" wp14:editId="7C06EAC5">
+              <wp:anchor distT="0" distB="0" distL="114300" distR="114300" simplePos="0" relativeHeight="251699712" behindDoc="0" locked="0" layoutInCell="1" allowOverlap="1" wp14:anchorId="65835D0E" wp14:editId="4D158B04">
                 <wp:simplePos x="0" y="0"/>
                 <wp:positionH relativeFrom="margin">
-                  <wp:posOffset>6950075</wp:posOffset>
+                  <wp:posOffset>6819900</wp:posOffset>
                 </wp:positionH>
                 <wp:positionV relativeFrom="paragraph">
-                  <wp:posOffset>87630</wp:posOffset>
+                  <wp:posOffset>88900</wp:posOffset>
                 </wp:positionV>
-                <wp:extent cx="2811145" cy="832485"/>
-                <wp:effectExtent l="0" t="0" r="27305" b="24765"/>
+                <wp:extent cx="2936875" cy="832485"/>
+                <wp:effectExtent l="0" t="0" r="9525" b="18415"/>
                 <wp:wrapSquare wrapText="bothSides"/>
                 <wp:docPr id="87" name="Rektangel 86">
                   <a:extLst xmlns:a="http://schemas.openxmlformats.org/drawingml/2006/main">
@@ -23338,7 +23629,7 @@
                       <wps:spPr>
                         <a:xfrm>
                           <a:off x="0" y="0"/>
-                          <a:ext cx="2811145" cy="832485"/>
+                          <a:ext cx="2936875" cy="832485"/>
                         </a:xfrm>
                         <a:prstGeom prst="rect">
                           <a:avLst/>
@@ -23455,7 +23746,27 @@
                                 <w:sz w:val="16"/>
                                 <w:szCs w:val="16"/>
                               </w:rPr>
-                              <w:t>t_basic</w:t>
+                              <w:t>t</w:t>
+                            </w:r>
+                            <w:r>
+                              <w:rPr>
+                                <w:rFonts w:ascii="Arial" w:hAnsi="Arial" w:cs="Arial"/>
+                                <w:color w:val="000000" w:themeColor="text1"/>
+                                <w:kern w:val="24"/>
+                                <w:sz w:val="16"/>
+                                <w:szCs w:val="16"/>
+                              </w:rPr>
+                              <w:t>c</w:t>
+                            </w:r>
+                            <w:r>
+                              <w:rPr>
+                                <w:rFonts w:ascii="Arial" w:hAnsi="Arial" w:cs="Arial"/>
+                                <w:color w:val="000000" w:themeColor="text1"/>
+                                <w:kern w:val="24"/>
+                                <w:sz w:val="16"/>
+                                <w:szCs w:val="16"/>
+                              </w:rPr>
+                              <w:t>_basic</w:t>
                             </w:r>
                             <w:proofErr w:type="spellEnd"/>
                           </w:p>
@@ -23498,7 +23809,29 @@
                                 <w:szCs w:val="16"/>
                                 <w:lang w:val="nb-NO"/>
                               </w:rPr>
-                              <w:t xml:space="preserve"> t_19k2</w:t>
+                              <w:t xml:space="preserve"> t</w:t>
+                            </w:r>
+                            <w:r>
+                              <w:rPr>
+                                <w:rFonts w:ascii="Arial" w:hAnsi="Arial" w:cs="Arial"/>
+                                <w:color w:val="000000" w:themeColor="text1"/>
+                                <w:kern w:val="24"/>
+                                <w:sz w:val="16"/>
+                                <w:szCs w:val="16"/>
+                                <w:lang w:val="nb-NO"/>
+                              </w:rPr>
+                              <w:t>c</w:t>
+                            </w:r>
+                            <w:r>
+                              <w:rPr>
+                                <w:rFonts w:ascii="Arial" w:hAnsi="Arial" w:cs="Arial"/>
+                                <w:color w:val="000000" w:themeColor="text1"/>
+                                <w:kern w:val="24"/>
+                                <w:sz w:val="16"/>
+                                <w:szCs w:val="16"/>
+                                <w:lang w:val="nb-NO"/>
+                              </w:rPr>
+                              <w:t>_19k2</w:t>
                             </w:r>
                           </w:p>
                           <w:p>
@@ -23543,7 +23876,27 @@
                                 <w:sz w:val="16"/>
                                 <w:szCs w:val="16"/>
                               </w:rPr>
-                              <w:t>t_basic</w:t>
+                              <w:t>t</w:t>
+                            </w:r>
+                            <w:r>
+                              <w:rPr>
+                                <w:rFonts w:ascii="Arial" w:hAnsi="Arial" w:cs="Arial"/>
+                                <w:color w:val="000000" w:themeColor="text1"/>
+                                <w:kern w:val="24"/>
+                                <w:sz w:val="16"/>
+                                <w:szCs w:val="16"/>
+                              </w:rPr>
+                              <w:t>c</w:t>
+                            </w:r>
+                            <w:r>
+                              <w:rPr>
+                                <w:rFonts w:ascii="Arial" w:hAnsi="Arial" w:cs="Arial"/>
+                                <w:color w:val="000000" w:themeColor="text1"/>
+                                <w:kern w:val="24"/>
+                                <w:sz w:val="16"/>
+                                <w:szCs w:val="16"/>
+                              </w:rPr>
+                              <w:t>_basic</w:t>
                             </w:r>
                             <w:proofErr w:type="spellEnd"/>
                           </w:p>
@@ -23578,7 +23931,27 @@
                                 <w:sz w:val="16"/>
                                 <w:szCs w:val="16"/>
                               </w:rPr>
-                              <w:t xml:space="preserve">        t_19k2</w:t>
+                              <w:t xml:space="preserve">        t</w:t>
+                            </w:r>
+                            <w:r>
+                              <w:rPr>
+                                <w:rFonts w:ascii="Arial" w:hAnsi="Arial" w:cs="Arial"/>
+                                <w:color w:val="000000" w:themeColor="text1"/>
+                                <w:kern w:val="24"/>
+                                <w:sz w:val="16"/>
+                                <w:szCs w:val="16"/>
+                              </w:rPr>
+                              <w:t>c</w:t>
+                            </w:r>
+                            <w:r>
+                              <w:rPr>
+                                <w:rFonts w:ascii="Arial" w:hAnsi="Arial" w:cs="Arial"/>
+                                <w:color w:val="000000" w:themeColor="text1"/>
+                                <w:kern w:val="24"/>
+                                <w:sz w:val="16"/>
+                                <w:szCs w:val="16"/>
+                              </w:rPr>
+                              <w:t>_19k2</w:t>
                             </w:r>
                           </w:p>
                           <w:p>
@@ -23601,7 +23974,27 @@
                                 <w:sz w:val="16"/>
                                 <w:szCs w:val="16"/>
                               </w:rPr>
-                              <w:t>t_reset</w:t>
+                              <w:t>t</w:t>
+                            </w:r>
+                            <w:r>
+                              <w:rPr>
+                                <w:rFonts w:ascii="Arial" w:hAnsi="Arial" w:cs="Arial"/>
+                                <w:color w:val="000000" w:themeColor="text1"/>
+                                <w:kern w:val="24"/>
+                                <w:sz w:val="16"/>
+                                <w:szCs w:val="16"/>
+                              </w:rPr>
+                              <w:t>c</w:t>
+                            </w:r>
+                            <w:r>
+                              <w:rPr>
+                                <w:rFonts w:ascii="Arial" w:hAnsi="Arial" w:cs="Arial"/>
+                                <w:color w:val="000000" w:themeColor="text1"/>
+                                <w:kern w:val="24"/>
+                                <w:sz w:val="16"/>
+                                <w:szCs w:val="16"/>
+                              </w:rPr>
+                              <w:t>_reset</w:t>
                             </w:r>
                             <w:proofErr w:type="spellEnd"/>
                             <w:r>
@@ -23623,7 +24016,27 @@
                                 <w:sz w:val="16"/>
                                 <w:szCs w:val="16"/>
                               </w:rPr>
-                              <w:t>t_basic</w:t>
+                              <w:t>t</w:t>
+                            </w:r>
+                            <w:r>
+                              <w:rPr>
+                                <w:rFonts w:ascii="Arial" w:hAnsi="Arial" w:cs="Arial"/>
+                                <w:color w:val="000000" w:themeColor="text1"/>
+                                <w:kern w:val="24"/>
+                                <w:sz w:val="16"/>
+                                <w:szCs w:val="16"/>
+                              </w:rPr>
+                              <w:t>c</w:t>
+                            </w:r>
+                            <w:r>
+                              <w:rPr>
+                                <w:rFonts w:ascii="Arial" w:hAnsi="Arial" w:cs="Arial"/>
+                                <w:color w:val="000000" w:themeColor="text1"/>
+                                <w:kern w:val="24"/>
+                                <w:sz w:val="16"/>
+                                <w:szCs w:val="16"/>
+                              </w:rPr>
+                              <w:t>_basic</w:t>
                             </w:r>
                             <w:proofErr w:type="spellEnd"/>
                             <w:r>
@@ -23634,7 +24047,27 @@
                                 <w:sz w:val="16"/>
                                 <w:szCs w:val="16"/>
                               </w:rPr>
-                              <w:t>, t_19k2</w:t>
+                              <w:t>, t</w:t>
+                            </w:r>
+                            <w:r>
+                              <w:rPr>
+                                <w:rFonts w:ascii="Arial" w:hAnsi="Arial" w:cs="Arial"/>
+                                <w:color w:val="000000" w:themeColor="text1"/>
+                                <w:kern w:val="24"/>
+                                <w:sz w:val="16"/>
+                                <w:szCs w:val="16"/>
+                              </w:rPr>
+                              <w:t>c</w:t>
+                            </w:r>
+                            <w:r>
+                              <w:rPr>
+                                <w:rFonts w:ascii="Arial" w:hAnsi="Arial" w:cs="Arial"/>
+                                <w:color w:val="000000" w:themeColor="text1"/>
+                                <w:kern w:val="24"/>
+                                <w:sz w:val="16"/>
+                                <w:szCs w:val="16"/>
+                              </w:rPr>
+                              <w:t>_19k2</w:t>
                             </w:r>
                           </w:p>
                         </w:txbxContent>
@@ -23651,7 +24084,7 @@
           </mc:Choice>
           <mc:Fallback>
             <w:pict>
-              <v:rect w14:anchorId="65835D0E" id="Rektangel 86" o:spid="_x0000_s1033" style="position:absolute;left:0;text-align:left;margin-left:547.25pt;margin-top:6.9pt;width:221.35pt;height:65.55pt;z-index:251699712;visibility:visible;mso-wrap-style:square;mso-width-percent:0;mso-wrap-distance-left:9pt;mso-wrap-distance-top:0;mso-wrap-distance-right:9pt;mso-wrap-distance-bottom:0;mso-position-horizontal:absolute;mso-position-horizontal-relative:margin;mso-position-vertical:absolute;mso-position-vertical-relative:text;mso-width-percent:0;mso-width-relative:margin;v-text-anchor:top" o:gfxdata="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" fillcolor="#d8d8d8 [2732]" strokecolor="black [3213]" strokeweight="1pt">
+              <v:rect w14:anchorId="65835D0E" id="Rektangel 86" o:spid="_x0000_s1033" style="position:absolute;left:0;text-align:left;margin-left:537pt;margin-top:7pt;width:231.25pt;height:65.55pt;z-index:251699712;visibility:visible;mso-wrap-style:square;mso-width-percent:0;mso-wrap-distance-left:9pt;mso-wrap-distance-top:0;mso-wrap-distance-right:9pt;mso-wrap-distance-bottom:0;mso-position-horizontal:absolute;mso-position-horizontal-relative:margin;mso-position-vertical:absolute;mso-position-vertical-relative:text;mso-width-percent:0;mso-width-relative:margin;v-text-anchor:top" o:gfxdata="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" fillcolor="#d8d8d8 [2732]" strokecolor="black [3213]" strokeweight="1pt">
                 <v:textbox>
                   <w:txbxContent>
                     <w:p>
@@ -23737,7 +24170,27 @@
                           <w:sz w:val="16"/>
                           <w:szCs w:val="16"/>
                         </w:rPr>
-                        <w:t>t_basic</w:t>
+                        <w:t>t</w:t>
+                      </w:r>
+                      <w:r>
+                        <w:rPr>
+                          <w:rFonts w:ascii="Arial" w:hAnsi="Arial" w:cs="Arial"/>
+                          <w:color w:val="000000" w:themeColor="text1"/>
+                          <w:kern w:val="24"/>
+                          <w:sz w:val="16"/>
+                          <w:szCs w:val="16"/>
+                        </w:rPr>
+                        <w:t>c</w:t>
+                      </w:r>
+                      <w:r>
+                        <w:rPr>
+                          <w:rFonts w:ascii="Arial" w:hAnsi="Arial" w:cs="Arial"/>
+                          <w:color w:val="000000" w:themeColor="text1"/>
+                          <w:kern w:val="24"/>
+                          <w:sz w:val="16"/>
+                          <w:szCs w:val="16"/>
+                        </w:rPr>
+                        <w:t>_basic</w:t>
                       </w:r>
                       <w:proofErr w:type="spellEnd"/>
                     </w:p>
@@ -23780,7 +24233,29 @@
                           <w:szCs w:val="16"/>
                           <w:lang w:val="nb-NO"/>
                         </w:rPr>
-                        <w:t xml:space="preserve"> t_19k2</w:t>
+                        <w:t xml:space="preserve"> t</w:t>
+                      </w:r>
+                      <w:r>
+                        <w:rPr>
+                          <w:rFonts w:ascii="Arial" w:hAnsi="Arial" w:cs="Arial"/>
+                          <w:color w:val="000000" w:themeColor="text1"/>
+                          <w:kern w:val="24"/>
+                          <w:sz w:val="16"/>
+                          <w:szCs w:val="16"/>
+                          <w:lang w:val="nb-NO"/>
+                        </w:rPr>
+                        <w:t>c</w:t>
+                      </w:r>
+                      <w:r>
+                        <w:rPr>
+                          <w:rFonts w:ascii="Arial" w:hAnsi="Arial" w:cs="Arial"/>
+                          <w:color w:val="000000" w:themeColor="text1"/>
+                          <w:kern w:val="24"/>
+                          <w:sz w:val="16"/>
+                          <w:szCs w:val="16"/>
+                          <w:lang w:val="nb-NO"/>
+                        </w:rPr>
+                        <w:t>_19k2</w:t>
                       </w:r>
                     </w:p>
                     <w:p>
@@ -23825,7 +24300,27 @@
                           <w:sz w:val="16"/>
                           <w:szCs w:val="16"/>
                         </w:rPr>
-                        <w:t>t_basic</w:t>
+                        <w:t>t</w:t>
+                      </w:r>
+                      <w:r>
+                        <w:rPr>
+                          <w:rFonts w:ascii="Arial" w:hAnsi="Arial" w:cs="Arial"/>
+                          <w:color w:val="000000" w:themeColor="text1"/>
+                          <w:kern w:val="24"/>
+                          <w:sz w:val="16"/>
+                          <w:szCs w:val="16"/>
+                        </w:rPr>
+                        <w:t>c</w:t>
+                      </w:r>
+                      <w:r>
+                        <w:rPr>
+                          <w:rFonts w:ascii="Arial" w:hAnsi="Arial" w:cs="Arial"/>
+                          <w:color w:val="000000" w:themeColor="text1"/>
+                          <w:kern w:val="24"/>
+                          <w:sz w:val="16"/>
+                          <w:szCs w:val="16"/>
+                        </w:rPr>
+                        <w:t>_basic</w:t>
                       </w:r>
                       <w:proofErr w:type="spellEnd"/>
                     </w:p>
@@ -23860,7 +24355,27 @@
                           <w:sz w:val="16"/>
                           <w:szCs w:val="16"/>
                         </w:rPr>
-                        <w:t xml:space="preserve">        t_19k2</w:t>
+                        <w:t xml:space="preserve">        t</w:t>
+                      </w:r>
+                      <w:r>
+                        <w:rPr>
+                          <w:rFonts w:ascii="Arial" w:hAnsi="Arial" w:cs="Arial"/>
+                          <w:color w:val="000000" w:themeColor="text1"/>
+                          <w:kern w:val="24"/>
+                          <w:sz w:val="16"/>
+                          <w:szCs w:val="16"/>
+                        </w:rPr>
+                        <w:t>c</w:t>
+                      </w:r>
+                      <w:r>
+                        <w:rPr>
+                          <w:rFonts w:ascii="Arial" w:hAnsi="Arial" w:cs="Arial"/>
+                          <w:color w:val="000000" w:themeColor="text1"/>
+                          <w:kern w:val="24"/>
+                          <w:sz w:val="16"/>
+                          <w:szCs w:val="16"/>
+                        </w:rPr>
+                        <w:t>_19k2</w:t>
                       </w:r>
                     </w:p>
                     <w:p>
@@ -23883,7 +24398,27 @@
                           <w:sz w:val="16"/>
                           <w:szCs w:val="16"/>
                         </w:rPr>
-                        <w:t>t_reset</w:t>
+                        <w:t>t</w:t>
+                      </w:r>
+                      <w:r>
+                        <w:rPr>
+                          <w:rFonts w:ascii="Arial" w:hAnsi="Arial" w:cs="Arial"/>
+                          <w:color w:val="000000" w:themeColor="text1"/>
+                          <w:kern w:val="24"/>
+                          <w:sz w:val="16"/>
+                          <w:szCs w:val="16"/>
+                        </w:rPr>
+                        <w:t>c</w:t>
+                      </w:r>
+                      <w:r>
+                        <w:rPr>
+                          <w:rFonts w:ascii="Arial" w:hAnsi="Arial" w:cs="Arial"/>
+                          <w:color w:val="000000" w:themeColor="text1"/>
+                          <w:kern w:val="24"/>
+                          <w:sz w:val="16"/>
+                          <w:szCs w:val="16"/>
+                        </w:rPr>
+                        <w:t>_reset</w:t>
                       </w:r>
                       <w:proofErr w:type="spellEnd"/>
                       <w:r>
@@ -23905,7 +24440,27 @@
                           <w:sz w:val="16"/>
                           <w:szCs w:val="16"/>
                         </w:rPr>
-                        <w:t>t_basic</w:t>
+                        <w:t>t</w:t>
+                      </w:r>
+                      <w:r>
+                        <w:rPr>
+                          <w:rFonts w:ascii="Arial" w:hAnsi="Arial" w:cs="Arial"/>
+                          <w:color w:val="000000" w:themeColor="text1"/>
+                          <w:kern w:val="24"/>
+                          <w:sz w:val="16"/>
+                          <w:szCs w:val="16"/>
+                        </w:rPr>
+                        <w:t>c</w:t>
+                      </w:r>
+                      <w:r>
+                        <w:rPr>
+                          <w:rFonts w:ascii="Arial" w:hAnsi="Arial" w:cs="Arial"/>
+                          <w:color w:val="000000" w:themeColor="text1"/>
+                          <w:kern w:val="24"/>
+                          <w:sz w:val="16"/>
+                          <w:szCs w:val="16"/>
+                        </w:rPr>
+                        <w:t>_basic</w:t>
                       </w:r>
                       <w:proofErr w:type="spellEnd"/>
                       <w:r>
@@ -23916,7 +24471,27 @@
                           <w:sz w:val="16"/>
                           <w:szCs w:val="16"/>
                         </w:rPr>
-                        <w:t>, t_19k2</w:t>
+                        <w:t>, t</w:t>
+                      </w:r>
+                      <w:r>
+                        <w:rPr>
+                          <w:rFonts w:ascii="Arial" w:hAnsi="Arial" w:cs="Arial"/>
+                          <w:color w:val="000000" w:themeColor="text1"/>
+                          <w:kern w:val="24"/>
+                          <w:sz w:val="16"/>
+                          <w:szCs w:val="16"/>
+                        </w:rPr>
+                        <w:t>c</w:t>
+                      </w:r>
+                      <w:r>
+                        <w:rPr>
+                          <w:rFonts w:ascii="Arial" w:hAnsi="Arial" w:cs="Arial"/>
+                          <w:color w:val="000000" w:themeColor="text1"/>
+                          <w:kern w:val="24"/>
+                          <w:sz w:val="16"/>
+                          <w:szCs w:val="16"/>
+                        </w:rPr>
+                        <w:t>_19k2</w:t>
                       </w:r>
                     </w:p>
                   </w:txbxContent>
@@ -24018,11 +24593,23 @@
       </w:r>
       <w:proofErr w:type="spellStart"/>
       <w:r>
-        <w:t>t_basic</w:t>
+        <w:t>t</w:t>
+      </w:r>
+      <w:r>
+        <w:t>c</w:t>
+      </w:r>
+      <w:r>
+        <w:t>_basic</w:t>
       </w:r>
       <w:proofErr w:type="spellEnd"/>
       <w:r>
-        <w:t xml:space="preserve"> and t_19k2)</w:t>
+        <w:t xml:space="preserve"> and t</w:t>
+      </w:r>
+      <w:r>
+        <w:t>c</w:t>
+      </w:r>
+      <w:r>
+        <w:t>_19k2)</w:t>
       </w:r>
       <w:r>
         <w:br/>
@@ -24150,7 +24737,19 @@
         <w:rPr>
           <w:rFonts w:ascii="Arial" w:hAnsi="Arial" w:cs="Arial"/>
         </w:rPr>
-        <w:t>t_basic</w:t>
+        <w:t>t</w:t>
+      </w:r>
+      <w:r>
+        <w:rPr>
+          <w:rFonts w:ascii="Arial" w:hAnsi="Arial" w:cs="Arial"/>
+        </w:rPr>
+        <w:t>c</w:t>
+      </w:r>
+      <w:r>
+        <w:rPr>
+          <w:rFonts w:ascii="Arial" w:hAnsi="Arial" w:cs="Arial"/>
+        </w:rPr>
+        <w:t>_basic</w:t>
       </w:r>
       <w:proofErr w:type="spellEnd"/>
       <w:r>
@@ -24178,7 +24777,19 @@
         <w:rPr>
           <w:rFonts w:ascii="Arial" w:hAnsi="Arial" w:cs="Arial"/>
         </w:rPr>
-        <w:t>t_</w:t>
+        <w:t>t</w:t>
+      </w:r>
+      <w:r>
+        <w:rPr>
+          <w:rFonts w:ascii="Arial" w:hAnsi="Arial" w:cs="Arial"/>
+        </w:rPr>
+        <w:t>c</w:t>
+      </w:r>
+      <w:r>
+        <w:rPr>
+          <w:rFonts w:ascii="Arial" w:hAnsi="Arial" w:cs="Arial"/>
+        </w:rPr>
+        <w:t>_</w:t>
       </w:r>
       <w:r>
         <w:rPr>
@@ -24192,6 +24803,19 @@
           <w:rFonts w:ascii="Arial" w:hAnsi="Arial" w:cs="Arial"/>
         </w:rPr>
         <w:t>.</w:t>
+      </w:r>
+    </w:p>
+    <w:p>
+      <w:pPr>
+        <w:rPr>
+          <w:rFonts w:ascii="Arial" w:hAnsi="Arial" w:cs="Arial"/>
+        </w:rPr>
+      </w:pPr>
+      <w:r>
+        <w:rPr>
+          <w:rFonts w:ascii="Arial" w:hAnsi="Arial" w:cs="Arial"/>
+        </w:rPr>
+        <w:br w:type="page"/>
       </w:r>
     </w:p>
     <w:p>
@@ -24320,15 +24944,15 @@
         <w:tblLook w:val="04A0" w:firstRow="1" w:lastRow="0" w:firstColumn="1" w:lastColumn="0" w:noHBand="0" w:noVBand="1"/>
       </w:tblPr>
       <w:tblGrid>
-        <w:gridCol w:w="1129"/>
-        <w:gridCol w:w="3544"/>
-        <w:gridCol w:w="4111"/>
-        <w:gridCol w:w="6345"/>
+        <w:gridCol w:w="1030"/>
+        <w:gridCol w:w="3360"/>
+        <w:gridCol w:w="4394"/>
+        <w:gridCol w:w="6095"/>
       </w:tblGrid>
       <w:tr>
         <w:tc>
           <w:tcPr>
-            <w:tcW w:w="1129" w:type="dxa"/>
+            <w:tcW w:w="1030" w:type="dxa"/>
             <w:shd w:val="clear" w:color="auto" w:fill="F2F2F2" w:themeFill="background1" w:themeFillShade="F2"/>
           </w:tcPr>
           <w:p>
@@ -24355,7 +24979,7 @@
         </w:tc>
         <w:tc>
           <w:tcPr>
-            <w:tcW w:w="3544" w:type="dxa"/>
+            <w:tcW w:w="3360" w:type="dxa"/>
           </w:tcPr>
           <w:p>
             <w:pPr>
@@ -24405,7 +25029,7 @@
         </w:tc>
         <w:tc>
           <w:tcPr>
-            <w:tcW w:w="4111" w:type="dxa"/>
+            <w:tcW w:w="4394" w:type="dxa"/>
           </w:tcPr>
           <w:p>
             <w:pPr>
@@ -24448,14 +25072,24 @@
                 <w:sz w:val="16"/>
                 <w:szCs w:val="22"/>
               </w:rPr>
-              <w:t>&gt;.tc_vs_reqs.csv</w:t>
+              <w:t>&gt;.req_vs_tcs</w:t>
+            </w:r>
+            <w:r>
+              <w:rPr>
+                <w:rFonts w:ascii="Arial" w:hAnsi="Arial" w:cs="Arial"/>
+                <w:b/>
+                <w:bCs/>
+                <w:sz w:val="16"/>
+                <w:szCs w:val="22"/>
+              </w:rPr>
+              <w:t>.csv</w:t>
             </w:r>
             <w:proofErr w:type="gramEnd"/>
           </w:p>
         </w:tc>
         <w:tc>
           <w:tcPr>
-            <w:tcW w:w="6345" w:type="dxa"/>
+            <w:tcW w:w="6095" w:type="dxa"/>
           </w:tcPr>
           <w:p>
             <w:pPr>
@@ -24498,10 +25132,20 @@
                 <w:sz w:val="16"/>
                 <w:szCs w:val="22"/>
               </w:rPr>
-              <w:t>&gt;.</w:t>
-            </w:r>
-            <w:proofErr w:type="spellStart"/>
-            <w:r>
+              <w:t>&gt;.tc_vs_reqs.csv</w:t>
+            </w:r>
+            <w:proofErr w:type="gramEnd"/>
+          </w:p>
+        </w:tc>
+      </w:tr>
+      <w:tr>
+        <w:tc>
+          <w:tcPr>
+            <w:tcW w:w="1030" w:type="dxa"/>
+            <w:shd w:val="clear" w:color="auto" w:fill="F2F2F2" w:themeFill="background1" w:themeFillShade="F2"/>
+          </w:tcPr>
+          <w:p>
+            <w:pPr>
               <w:rPr>
                 <w:rFonts w:ascii="Arial" w:hAnsi="Arial" w:cs="Arial"/>
                 <w:b/>
@@ -24509,9 +25153,7 @@
                 <w:sz w:val="16"/>
                 <w:szCs w:val="22"/>
               </w:rPr>
-              <w:t>req</w:t>
-            </w:r>
-            <w:proofErr w:type="gramEnd"/>
+            </w:pPr>
             <w:r>
               <w:rPr>
                 <w:rFonts w:ascii="Arial" w:hAnsi="Arial" w:cs="Arial"/>
@@ -24520,7 +25162,801 @@
                 <w:sz w:val="16"/>
                 <w:szCs w:val="22"/>
               </w:rPr>
-              <w:t>_vs_tcs</w:t>
+              <w:t>Layout</w:t>
+            </w:r>
+          </w:p>
+        </w:tc>
+        <w:tc>
+          <w:tcPr>
+            <w:tcW w:w="3360" w:type="dxa"/>
+          </w:tcPr>
+          <w:p>
+            <w:pPr>
+              <w:rPr>
+                <w:rFonts w:ascii="Arial" w:hAnsi="Arial" w:cs="Arial"/>
+                <w:i/>
+                <w:iCs/>
+                <w:sz w:val="16"/>
+                <w:szCs w:val="22"/>
+              </w:rPr>
+            </w:pPr>
+            <w:r>
+              <w:rPr>
+                <w:rFonts w:ascii="Arial" w:hAnsi="Arial" w:cs="Arial"/>
+                <w:i/>
+                <w:iCs/>
+                <w:sz w:val="16"/>
+                <w:szCs w:val="22"/>
+              </w:rPr>
+              <w:t>“Requirement”, “Testcase”, “Compliance”</w:t>
+            </w:r>
+          </w:p>
+        </w:tc>
+        <w:tc>
+          <w:tcPr>
+            <w:tcW w:w="4394" w:type="dxa"/>
+          </w:tcPr>
+          <w:p>
+            <w:pPr>
+              <w:rPr>
+                <w:rFonts w:ascii="Arial" w:hAnsi="Arial" w:cs="Arial"/>
+                <w:i/>
+                <w:iCs/>
+                <w:sz w:val="16"/>
+                <w:szCs w:val="22"/>
+              </w:rPr>
+            </w:pPr>
+            <w:r>
+              <w:rPr>
+                <w:rFonts w:ascii="Arial" w:hAnsi="Arial" w:cs="Arial"/>
+                <w:i/>
+                <w:iCs/>
+                <w:sz w:val="16"/>
+                <w:szCs w:val="22"/>
+              </w:rPr>
+              <w:t>“Requirement”, “Testcases”, “Compliance”</w:t>
+            </w:r>
+          </w:p>
+        </w:tc>
+        <w:tc>
+          <w:tcPr>
+            <w:tcW w:w="6095" w:type="dxa"/>
+          </w:tcPr>
+          <w:p>
+            <w:pPr>
+              <w:rPr>
+                <w:rFonts w:ascii="Arial" w:hAnsi="Arial" w:cs="Arial"/>
+                <w:i/>
+                <w:iCs/>
+                <w:sz w:val="16"/>
+                <w:szCs w:val="22"/>
+              </w:rPr>
+            </w:pPr>
+            <w:r>
+              <w:rPr>
+                <w:rFonts w:ascii="Arial" w:hAnsi="Arial" w:cs="Arial"/>
+                <w:i/>
+                <w:iCs/>
+                <w:sz w:val="16"/>
+                <w:szCs w:val="22"/>
+              </w:rPr>
+              <w:t>“Testcase”, “Requirements”, “Result”</w:t>
+            </w:r>
+          </w:p>
+        </w:tc>
+      </w:tr>
+      <w:tr>
+        <w:tc>
+          <w:tcPr>
+            <w:tcW w:w="1030" w:type="dxa"/>
+            <w:shd w:val="clear" w:color="auto" w:fill="F2F2F2" w:themeFill="background1" w:themeFillShade="F2"/>
+          </w:tcPr>
+          <w:p>
+            <w:pPr>
+              <w:rPr>
+                <w:rFonts w:ascii="Arial" w:hAnsi="Arial" w:cs="Arial"/>
+                <w:b/>
+                <w:bCs/>
+                <w:sz w:val="16"/>
+                <w:szCs w:val="22"/>
+              </w:rPr>
+            </w:pPr>
+            <w:r>
+              <w:rPr>
+                <w:rFonts w:ascii="Arial" w:hAnsi="Arial" w:cs="Arial"/>
+                <w:b/>
+                <w:bCs/>
+                <w:sz w:val="16"/>
+                <w:szCs w:val="22"/>
+              </w:rPr>
+              <w:t>Example</w:t>
+            </w:r>
+          </w:p>
+        </w:tc>
+        <w:tc>
+          <w:tcPr>
+            <w:tcW w:w="3360" w:type="dxa"/>
+          </w:tcPr>
+          <w:p>
+            <w:pPr>
+              <w:rPr>
+                <w:rFonts w:ascii="Arial" w:hAnsi="Arial" w:cs="Arial"/>
+                <w:sz w:val="16"/>
+                <w:szCs w:val="22"/>
+              </w:rPr>
+            </w:pPr>
+            <w:r>
+              <w:rPr>
+                <w:rFonts w:ascii="Arial" w:hAnsi="Arial" w:cs="Arial"/>
+                <w:sz w:val="16"/>
+                <w:szCs w:val="22"/>
+              </w:rPr>
+              <w:t>FPGA_REQ_1, T</w:t>
+            </w:r>
+            <w:r>
+              <w:rPr>
+                <w:rFonts w:ascii="Arial" w:hAnsi="Arial" w:cs="Arial"/>
+                <w:sz w:val="16"/>
+                <w:szCs w:val="22"/>
+              </w:rPr>
+              <w:t>C</w:t>
+            </w:r>
+            <w:r>
+              <w:rPr>
+                <w:rFonts w:ascii="Arial" w:hAnsi="Arial" w:cs="Arial"/>
+                <w:sz w:val="16"/>
+                <w:szCs w:val="22"/>
+              </w:rPr>
+              <w:t>_UART_1, COMPLIANT</w:t>
+            </w:r>
+          </w:p>
+          <w:p>
+            <w:pPr>
+              <w:rPr>
+                <w:rFonts w:ascii="Arial" w:hAnsi="Arial" w:cs="Arial"/>
+                <w:sz w:val="16"/>
+                <w:szCs w:val="22"/>
+              </w:rPr>
+            </w:pPr>
+            <w:r>
+              <w:rPr>
+                <w:rFonts w:ascii="Arial" w:hAnsi="Arial" w:cs="Arial"/>
+                <w:sz w:val="16"/>
+                <w:szCs w:val="22"/>
+              </w:rPr>
+              <w:t>FPGA_REQ_2, T</w:t>
+            </w:r>
+            <w:r>
+              <w:rPr>
+                <w:rFonts w:ascii="Arial" w:hAnsi="Arial" w:cs="Arial"/>
+                <w:sz w:val="16"/>
+                <w:szCs w:val="22"/>
+              </w:rPr>
+              <w:t>C</w:t>
+            </w:r>
+            <w:r>
+              <w:rPr>
+                <w:rFonts w:ascii="Arial" w:hAnsi="Arial" w:cs="Arial"/>
+                <w:sz w:val="16"/>
+                <w:szCs w:val="22"/>
+              </w:rPr>
+              <w:t>_UART_1, COMPLIANT</w:t>
+            </w:r>
+          </w:p>
+          <w:p>
+            <w:pPr>
+              <w:rPr>
+                <w:rFonts w:ascii="Arial" w:hAnsi="Arial" w:cs="Arial"/>
+                <w:sz w:val="16"/>
+                <w:szCs w:val="22"/>
+              </w:rPr>
+            </w:pPr>
+            <w:r>
+              <w:rPr>
+                <w:rFonts w:ascii="Arial" w:hAnsi="Arial" w:cs="Arial"/>
+                <w:sz w:val="16"/>
+                <w:szCs w:val="22"/>
+              </w:rPr>
+              <w:t>FPGA_REQ_2, T</w:t>
+            </w:r>
+            <w:r>
+              <w:rPr>
+                <w:rFonts w:ascii="Arial" w:hAnsi="Arial" w:cs="Arial"/>
+                <w:sz w:val="16"/>
+                <w:szCs w:val="22"/>
+              </w:rPr>
+              <w:t>C</w:t>
+            </w:r>
+            <w:r>
+              <w:rPr>
+                <w:rFonts w:ascii="Arial" w:hAnsi="Arial" w:cs="Arial"/>
+                <w:sz w:val="16"/>
+                <w:szCs w:val="22"/>
+              </w:rPr>
+              <w:t>_UART_</w:t>
+            </w:r>
+            <w:r>
+              <w:rPr>
+                <w:rFonts w:ascii="Arial" w:hAnsi="Arial" w:cs="Arial"/>
+                <w:sz w:val="16"/>
+                <w:szCs w:val="22"/>
+              </w:rPr>
+              <w:t>2</w:t>
+            </w:r>
+            <w:r>
+              <w:rPr>
+                <w:rFonts w:ascii="Arial" w:hAnsi="Arial" w:cs="Arial"/>
+                <w:sz w:val="16"/>
+                <w:szCs w:val="22"/>
+              </w:rPr>
+              <w:t>, COMPLIANT</w:t>
+            </w:r>
+          </w:p>
+          <w:p>
+            <w:pPr>
+              <w:rPr>
+                <w:rFonts w:ascii="Arial" w:hAnsi="Arial" w:cs="Arial"/>
+                <w:sz w:val="16"/>
+                <w:szCs w:val="22"/>
+              </w:rPr>
+            </w:pPr>
+            <w:r>
+              <w:rPr>
+                <w:rFonts w:ascii="Arial" w:hAnsi="Arial" w:cs="Arial"/>
+                <w:sz w:val="16"/>
+                <w:szCs w:val="22"/>
+              </w:rPr>
+              <w:t>FPGA_REQ_</w:t>
+            </w:r>
+            <w:r>
+              <w:rPr>
+                <w:rFonts w:ascii="Arial" w:hAnsi="Arial" w:cs="Arial"/>
+                <w:sz w:val="16"/>
+                <w:szCs w:val="22"/>
+              </w:rPr>
+              <w:t>3</w:t>
+            </w:r>
+            <w:proofErr w:type="gramStart"/>
+            <w:r>
+              <w:rPr>
+                <w:rFonts w:ascii="Arial" w:hAnsi="Arial" w:cs="Arial"/>
+                <w:sz w:val="16"/>
+                <w:szCs w:val="22"/>
+              </w:rPr>
+              <w:t>, ,</w:t>
+            </w:r>
+            <w:proofErr w:type="gramEnd"/>
+            <w:r>
+              <w:rPr>
+                <w:rFonts w:ascii="Arial" w:hAnsi="Arial" w:cs="Arial"/>
+                <w:sz w:val="16"/>
+                <w:szCs w:val="22"/>
+              </w:rPr>
+              <w:t xml:space="preserve"> </w:t>
+            </w:r>
+            <w:proofErr w:type="spellStart"/>
+            <w:r>
+              <w:rPr>
+                <w:rFonts w:ascii="Arial" w:hAnsi="Arial" w:cs="Arial"/>
+                <w:sz w:val="16"/>
+                <w:szCs w:val="22"/>
+              </w:rPr>
+              <w:t>NOT</w:t>
+            </w:r>
+            <w:r>
+              <w:rPr>
+                <w:rFonts w:ascii="Arial" w:hAnsi="Arial" w:cs="Arial"/>
+                <w:sz w:val="16"/>
+                <w:szCs w:val="22"/>
+              </w:rPr>
+              <w:t>_TESTED</w:t>
+            </w:r>
+            <w:proofErr w:type="spellEnd"/>
+          </w:p>
+          <w:p>
+            <w:pPr>
+              <w:rPr>
+                <w:rFonts w:ascii="Arial" w:hAnsi="Arial" w:cs="Arial"/>
+                <w:sz w:val="16"/>
+                <w:szCs w:val="22"/>
+              </w:rPr>
+            </w:pPr>
+            <w:r>
+              <w:rPr>
+                <w:rFonts w:ascii="Arial" w:hAnsi="Arial" w:cs="Arial"/>
+                <w:sz w:val="16"/>
+                <w:szCs w:val="22"/>
+              </w:rPr>
+              <w:t>FPGA_REQ_</w:t>
+            </w:r>
+            <w:r>
+              <w:rPr>
+                <w:rFonts w:ascii="Arial" w:hAnsi="Arial" w:cs="Arial"/>
+                <w:sz w:val="16"/>
+                <w:szCs w:val="22"/>
+              </w:rPr>
+              <w:t>4</w:t>
+            </w:r>
+            <w:proofErr w:type="gramStart"/>
+            <w:r>
+              <w:rPr>
+                <w:rFonts w:ascii="Arial" w:hAnsi="Arial" w:cs="Arial"/>
+                <w:sz w:val="16"/>
+                <w:szCs w:val="22"/>
+              </w:rPr>
+              <w:t>, ,</w:t>
+            </w:r>
+            <w:proofErr w:type="gramEnd"/>
+            <w:r>
+              <w:rPr>
+                <w:rFonts w:ascii="Arial" w:hAnsi="Arial" w:cs="Arial"/>
+                <w:sz w:val="16"/>
+                <w:szCs w:val="22"/>
+              </w:rPr>
+              <w:t xml:space="preserve"> </w:t>
+            </w:r>
+            <w:proofErr w:type="spellStart"/>
+            <w:r>
+              <w:rPr>
+                <w:rFonts w:ascii="Arial" w:hAnsi="Arial" w:cs="Arial"/>
+                <w:sz w:val="16"/>
+                <w:szCs w:val="22"/>
+              </w:rPr>
+              <w:t>NOT</w:t>
+            </w:r>
+            <w:r>
+              <w:rPr>
+                <w:rFonts w:ascii="Arial" w:hAnsi="Arial" w:cs="Arial"/>
+                <w:sz w:val="16"/>
+                <w:szCs w:val="22"/>
+              </w:rPr>
+              <w:t>_TESTED</w:t>
+            </w:r>
+            <w:proofErr w:type="spellEnd"/>
+          </w:p>
+          <w:p>
+            <w:pPr>
+              <w:rPr>
+                <w:rFonts w:ascii="Arial" w:hAnsi="Arial" w:cs="Arial"/>
+                <w:sz w:val="16"/>
+                <w:szCs w:val="22"/>
+              </w:rPr>
+            </w:pPr>
+          </w:p>
+        </w:tc>
+        <w:tc>
+          <w:tcPr>
+            <w:tcW w:w="4394" w:type="dxa"/>
+          </w:tcPr>
+          <w:p>
+            <w:pPr>
+              <w:rPr>
+                <w:rFonts w:ascii="Arial" w:hAnsi="Arial" w:cs="Arial"/>
+                <w:sz w:val="16"/>
+                <w:szCs w:val="22"/>
+              </w:rPr>
+            </w:pPr>
+            <w:r>
+              <w:rPr>
+                <w:rFonts w:ascii="Arial" w:hAnsi="Arial" w:cs="Arial"/>
+                <w:sz w:val="16"/>
+                <w:szCs w:val="22"/>
+              </w:rPr>
+              <w:t>FPGA_REQ_1, T</w:t>
+            </w:r>
+            <w:r>
+              <w:rPr>
+                <w:rFonts w:ascii="Arial" w:hAnsi="Arial" w:cs="Arial"/>
+                <w:sz w:val="16"/>
+                <w:szCs w:val="22"/>
+              </w:rPr>
+              <w:t>C</w:t>
+            </w:r>
+            <w:r>
+              <w:rPr>
+                <w:rFonts w:ascii="Arial" w:hAnsi="Arial" w:cs="Arial"/>
+                <w:sz w:val="16"/>
+                <w:szCs w:val="22"/>
+              </w:rPr>
+              <w:t>_UART_1, COMPLIANT</w:t>
+            </w:r>
+          </w:p>
+          <w:p>
+            <w:pPr>
+              <w:rPr>
+                <w:rFonts w:ascii="Arial" w:hAnsi="Arial" w:cs="Arial"/>
+                <w:sz w:val="16"/>
+                <w:szCs w:val="22"/>
+              </w:rPr>
+            </w:pPr>
+            <w:r>
+              <w:rPr>
+                <w:rFonts w:ascii="Arial" w:hAnsi="Arial" w:cs="Arial"/>
+                <w:sz w:val="16"/>
+                <w:szCs w:val="22"/>
+              </w:rPr>
+              <w:t>FPGA_REQ_</w:t>
+            </w:r>
+            <w:r>
+              <w:rPr>
+                <w:rFonts w:ascii="Arial" w:hAnsi="Arial" w:cs="Arial"/>
+                <w:sz w:val="16"/>
+                <w:szCs w:val="22"/>
+              </w:rPr>
+              <w:t>2</w:t>
+            </w:r>
+            <w:r>
+              <w:rPr>
+                <w:rFonts w:ascii="Arial" w:hAnsi="Arial" w:cs="Arial"/>
+                <w:sz w:val="16"/>
+                <w:szCs w:val="22"/>
+              </w:rPr>
+              <w:t>, T</w:t>
+            </w:r>
+            <w:r>
+              <w:rPr>
+                <w:rFonts w:ascii="Arial" w:hAnsi="Arial" w:cs="Arial"/>
+                <w:sz w:val="16"/>
+                <w:szCs w:val="22"/>
+              </w:rPr>
+              <w:t>C</w:t>
+            </w:r>
+            <w:r>
+              <w:rPr>
+                <w:rFonts w:ascii="Arial" w:hAnsi="Arial" w:cs="Arial"/>
+                <w:sz w:val="16"/>
+                <w:szCs w:val="22"/>
+              </w:rPr>
+              <w:t>_UART_1</w:t>
+            </w:r>
+            <w:r>
+              <w:rPr>
+                <w:rFonts w:ascii="Arial" w:hAnsi="Arial" w:cs="Arial"/>
+                <w:sz w:val="16"/>
+                <w:szCs w:val="22"/>
+              </w:rPr>
+              <w:t xml:space="preserve"> T</w:t>
+            </w:r>
+            <w:r>
+              <w:rPr>
+                <w:rFonts w:ascii="Arial" w:hAnsi="Arial" w:cs="Arial"/>
+                <w:sz w:val="16"/>
+                <w:szCs w:val="22"/>
+              </w:rPr>
+              <w:t>C</w:t>
+            </w:r>
+            <w:r>
+              <w:rPr>
+                <w:rFonts w:ascii="Arial" w:hAnsi="Arial" w:cs="Arial"/>
+                <w:sz w:val="16"/>
+                <w:szCs w:val="22"/>
+              </w:rPr>
+              <w:t>_UART_2</w:t>
+            </w:r>
+            <w:r>
+              <w:rPr>
+                <w:rFonts w:ascii="Arial" w:hAnsi="Arial" w:cs="Arial"/>
+                <w:sz w:val="16"/>
+                <w:szCs w:val="22"/>
+              </w:rPr>
+              <w:t>, COMPLIANT</w:t>
+            </w:r>
+          </w:p>
+          <w:p>
+            <w:pPr>
+              <w:rPr>
+                <w:rFonts w:ascii="Arial" w:hAnsi="Arial" w:cs="Arial"/>
+                <w:sz w:val="16"/>
+                <w:szCs w:val="22"/>
+              </w:rPr>
+            </w:pPr>
+            <w:r>
+              <w:rPr>
+                <w:rFonts w:ascii="Arial" w:hAnsi="Arial" w:cs="Arial"/>
+                <w:sz w:val="16"/>
+                <w:szCs w:val="22"/>
+              </w:rPr>
+              <w:t>FPGA_REQ_</w:t>
+            </w:r>
+            <w:r>
+              <w:rPr>
+                <w:rFonts w:ascii="Arial" w:hAnsi="Arial" w:cs="Arial"/>
+                <w:sz w:val="16"/>
+                <w:szCs w:val="22"/>
+              </w:rPr>
+              <w:t>3</w:t>
+            </w:r>
+            <w:proofErr w:type="gramStart"/>
+            <w:r>
+              <w:rPr>
+                <w:rFonts w:ascii="Arial" w:hAnsi="Arial" w:cs="Arial"/>
+                <w:sz w:val="16"/>
+                <w:szCs w:val="22"/>
+              </w:rPr>
+              <w:t>, ,</w:t>
+            </w:r>
+            <w:proofErr w:type="gramEnd"/>
+            <w:r>
+              <w:rPr>
+                <w:rFonts w:ascii="Arial" w:hAnsi="Arial" w:cs="Arial"/>
+                <w:sz w:val="16"/>
+                <w:szCs w:val="22"/>
+              </w:rPr>
+              <w:t xml:space="preserve"> </w:t>
+            </w:r>
+            <w:proofErr w:type="spellStart"/>
+            <w:r>
+              <w:rPr>
+                <w:rFonts w:ascii="Arial" w:hAnsi="Arial" w:cs="Arial"/>
+                <w:sz w:val="16"/>
+                <w:szCs w:val="22"/>
+              </w:rPr>
+              <w:t>NOT</w:t>
+            </w:r>
+            <w:r>
+              <w:rPr>
+                <w:rFonts w:ascii="Arial" w:hAnsi="Arial" w:cs="Arial"/>
+                <w:sz w:val="16"/>
+                <w:szCs w:val="22"/>
+              </w:rPr>
+              <w:t>_TESTED</w:t>
+            </w:r>
+            <w:proofErr w:type="spellEnd"/>
+          </w:p>
+          <w:p>
+            <w:pPr>
+              <w:rPr>
+                <w:rFonts w:ascii="Arial" w:hAnsi="Arial" w:cs="Arial"/>
+                <w:sz w:val="16"/>
+                <w:szCs w:val="22"/>
+              </w:rPr>
+            </w:pPr>
+            <w:r>
+              <w:rPr>
+                <w:rFonts w:ascii="Arial" w:hAnsi="Arial" w:cs="Arial"/>
+                <w:sz w:val="16"/>
+                <w:szCs w:val="22"/>
+              </w:rPr>
+              <w:t>FPGA_REQ_</w:t>
+            </w:r>
+            <w:r>
+              <w:rPr>
+                <w:rFonts w:ascii="Arial" w:hAnsi="Arial" w:cs="Arial"/>
+                <w:sz w:val="16"/>
+                <w:szCs w:val="22"/>
+              </w:rPr>
+              <w:t>4</w:t>
+            </w:r>
+            <w:proofErr w:type="gramStart"/>
+            <w:r>
+              <w:rPr>
+                <w:rFonts w:ascii="Arial" w:hAnsi="Arial" w:cs="Arial"/>
+                <w:sz w:val="16"/>
+                <w:szCs w:val="22"/>
+              </w:rPr>
+              <w:t>, ,</w:t>
+            </w:r>
+            <w:proofErr w:type="gramEnd"/>
+            <w:r>
+              <w:rPr>
+                <w:rFonts w:ascii="Arial" w:hAnsi="Arial" w:cs="Arial"/>
+                <w:sz w:val="16"/>
+                <w:szCs w:val="22"/>
+              </w:rPr>
+              <w:t xml:space="preserve"> </w:t>
+            </w:r>
+            <w:proofErr w:type="spellStart"/>
+            <w:r>
+              <w:rPr>
+                <w:rFonts w:ascii="Arial" w:hAnsi="Arial" w:cs="Arial"/>
+                <w:sz w:val="16"/>
+                <w:szCs w:val="22"/>
+              </w:rPr>
+              <w:t>NOT</w:t>
+            </w:r>
+            <w:r>
+              <w:rPr>
+                <w:rFonts w:ascii="Arial" w:hAnsi="Arial" w:cs="Arial"/>
+                <w:sz w:val="16"/>
+                <w:szCs w:val="22"/>
+              </w:rPr>
+              <w:t>_TESTED</w:t>
+            </w:r>
+            <w:proofErr w:type="spellEnd"/>
+          </w:p>
+        </w:tc>
+        <w:tc>
+          <w:tcPr>
+            <w:tcW w:w="6095" w:type="dxa"/>
+          </w:tcPr>
+          <w:p>
+            <w:pPr>
+              <w:rPr>
+                <w:rFonts w:ascii="Arial" w:hAnsi="Arial" w:cs="Arial"/>
+                <w:sz w:val="16"/>
+                <w:szCs w:val="22"/>
+              </w:rPr>
+            </w:pPr>
+            <w:r>
+              <w:rPr>
+                <w:rFonts w:ascii="Arial" w:hAnsi="Arial" w:cs="Arial"/>
+                <w:sz w:val="16"/>
+                <w:szCs w:val="22"/>
+              </w:rPr>
+              <w:t>T</w:t>
+            </w:r>
+            <w:r>
+              <w:rPr>
+                <w:rFonts w:ascii="Arial" w:hAnsi="Arial" w:cs="Arial"/>
+                <w:sz w:val="16"/>
+                <w:szCs w:val="22"/>
+              </w:rPr>
+              <w:t>C</w:t>
+            </w:r>
+            <w:r>
+              <w:rPr>
+                <w:rFonts w:ascii="Arial" w:hAnsi="Arial" w:cs="Arial"/>
+                <w:sz w:val="16"/>
+                <w:szCs w:val="22"/>
+              </w:rPr>
+              <w:t>_UART_1, FPGA_REQ_1</w:t>
+            </w:r>
+            <w:r>
+              <w:rPr>
+                <w:rFonts w:ascii="Arial" w:hAnsi="Arial" w:cs="Arial"/>
+                <w:sz w:val="16"/>
+                <w:szCs w:val="22"/>
+              </w:rPr>
+              <w:t xml:space="preserve"> FPGA_REQ_2,</w:t>
+            </w:r>
+            <w:r>
+              <w:rPr>
+                <w:rFonts w:ascii="Arial" w:hAnsi="Arial" w:cs="Arial"/>
+                <w:sz w:val="16"/>
+                <w:szCs w:val="22"/>
+              </w:rPr>
+              <w:t xml:space="preserve"> PASS</w:t>
+            </w:r>
+          </w:p>
+          <w:p>
+            <w:pPr>
+              <w:rPr>
+                <w:rFonts w:ascii="Arial" w:hAnsi="Arial" w:cs="Arial"/>
+                <w:sz w:val="16"/>
+                <w:szCs w:val="22"/>
+              </w:rPr>
+            </w:pPr>
+            <w:r>
+              <w:rPr>
+                <w:rFonts w:ascii="Arial" w:hAnsi="Arial" w:cs="Arial"/>
+                <w:sz w:val="16"/>
+                <w:szCs w:val="22"/>
+              </w:rPr>
+              <w:t>T</w:t>
+            </w:r>
+            <w:r>
+              <w:rPr>
+                <w:rFonts w:ascii="Arial" w:hAnsi="Arial" w:cs="Arial"/>
+                <w:sz w:val="16"/>
+                <w:szCs w:val="22"/>
+              </w:rPr>
+              <w:t>C</w:t>
+            </w:r>
+            <w:r>
+              <w:rPr>
+                <w:rFonts w:ascii="Arial" w:hAnsi="Arial" w:cs="Arial"/>
+                <w:sz w:val="16"/>
+                <w:szCs w:val="22"/>
+              </w:rPr>
+              <w:t>_UART_</w:t>
+            </w:r>
+            <w:r>
+              <w:rPr>
+                <w:rFonts w:ascii="Arial" w:hAnsi="Arial" w:cs="Arial"/>
+                <w:sz w:val="16"/>
+                <w:szCs w:val="22"/>
+              </w:rPr>
+              <w:t>2</w:t>
+            </w:r>
+            <w:r>
+              <w:rPr>
+                <w:rFonts w:ascii="Arial" w:hAnsi="Arial" w:cs="Arial"/>
+                <w:sz w:val="16"/>
+                <w:szCs w:val="22"/>
+              </w:rPr>
+              <w:t>, FPGA_REQ_</w:t>
+            </w:r>
+            <w:r>
+              <w:rPr>
+                <w:rFonts w:ascii="Arial" w:hAnsi="Arial" w:cs="Arial"/>
+                <w:sz w:val="16"/>
+                <w:szCs w:val="22"/>
+              </w:rPr>
+              <w:t>2</w:t>
+            </w:r>
+            <w:r>
+              <w:rPr>
+                <w:rFonts w:ascii="Arial" w:hAnsi="Arial" w:cs="Arial"/>
+                <w:sz w:val="16"/>
+                <w:szCs w:val="22"/>
+              </w:rPr>
+              <w:t>, PASS</w:t>
+            </w:r>
+          </w:p>
+          <w:p>
+            <w:pPr>
+              <w:rPr>
+                <w:rFonts w:ascii="Arial" w:hAnsi="Arial" w:cs="Arial"/>
+                <w:sz w:val="16"/>
+                <w:szCs w:val="22"/>
+              </w:rPr>
+            </w:pPr>
+            <w:r>
+              <w:rPr>
+                <w:rFonts w:ascii="Arial" w:hAnsi="Arial" w:cs="Arial"/>
+                <w:sz w:val="16"/>
+                <w:szCs w:val="22"/>
+              </w:rPr>
+              <w:t>T</w:t>
+            </w:r>
+            <w:r>
+              <w:rPr>
+                <w:rFonts w:ascii="Arial" w:hAnsi="Arial" w:cs="Arial"/>
+                <w:sz w:val="16"/>
+                <w:szCs w:val="22"/>
+              </w:rPr>
+              <w:t>C</w:t>
+            </w:r>
+            <w:r>
+              <w:rPr>
+                <w:rFonts w:ascii="Arial" w:hAnsi="Arial" w:cs="Arial"/>
+                <w:sz w:val="16"/>
+                <w:szCs w:val="22"/>
+              </w:rPr>
+              <w:t>_UART_</w:t>
+            </w:r>
+            <w:r>
+              <w:rPr>
+                <w:rFonts w:ascii="Arial" w:hAnsi="Arial" w:cs="Arial"/>
+                <w:sz w:val="16"/>
+                <w:szCs w:val="22"/>
+              </w:rPr>
+              <w:t>5</w:t>
+            </w:r>
+            <w:proofErr w:type="gramStart"/>
+            <w:r>
+              <w:rPr>
+                <w:rFonts w:ascii="Arial" w:hAnsi="Arial" w:cs="Arial"/>
+                <w:sz w:val="16"/>
+                <w:szCs w:val="22"/>
+              </w:rPr>
+              <w:t>, ,</w:t>
+            </w:r>
+            <w:proofErr w:type="gramEnd"/>
+            <w:r>
+              <w:rPr>
+                <w:rFonts w:ascii="Arial" w:hAnsi="Arial" w:cs="Arial"/>
+                <w:sz w:val="16"/>
+                <w:szCs w:val="22"/>
+              </w:rPr>
+              <w:t xml:space="preserve"> </w:t>
+            </w:r>
+            <w:proofErr w:type="spellStart"/>
+            <w:r>
+              <w:rPr>
+                <w:rFonts w:ascii="Arial" w:hAnsi="Arial" w:cs="Arial"/>
+                <w:sz w:val="16"/>
+                <w:szCs w:val="22"/>
+              </w:rPr>
+              <w:t>NO</w:t>
+            </w:r>
+            <w:r>
+              <w:rPr>
+                <w:rFonts w:ascii="Arial" w:hAnsi="Arial" w:cs="Arial"/>
+                <w:sz w:val="16"/>
+                <w:szCs w:val="22"/>
+              </w:rPr>
+              <w:t>T_EXECUTED</w:t>
             </w:r>
             <w:proofErr w:type="spellEnd"/>
           </w:p>
@@ -24529,7 +25965,7 @@
       <w:tr>
         <w:tc>
           <w:tcPr>
-            <w:tcW w:w="1129" w:type="dxa"/>
+            <w:tcW w:w="1030" w:type="dxa"/>
             <w:shd w:val="clear" w:color="auto" w:fill="F2F2F2" w:themeFill="background1" w:themeFillShade="F2"/>
           </w:tcPr>
           <w:p>
@@ -24556,7 +25992,8 @@
         </w:tc>
         <w:tc>
           <w:tcPr>
-            <w:tcW w:w="3544" w:type="dxa"/>
+            <w:tcW w:w="7754" w:type="dxa"/>
+            <w:gridSpan w:val="2"/>
           </w:tcPr>
           <w:p>
             <w:pPr>
@@ -24576,7 +26013,7 @@
                 <w:sz w:val="16"/>
                 <w:szCs w:val="22"/>
               </w:rPr>
-              <w:t>“R</w:t>
+              <w:t>“Requirement”, “</w:t>
             </w:r>
             <w:r>
               <w:rPr>
@@ -24586,7 +26023,7 @@
                 <w:sz w:val="16"/>
                 <w:szCs w:val="22"/>
               </w:rPr>
-              <w:t>equirement</w:t>
+              <w:t>Sub-Requirement</w:t>
             </w:r>
             <w:r>
               <w:rPr>
@@ -24596,339 +26033,31 @@
                 <w:sz w:val="16"/>
                 <w:szCs w:val="22"/>
               </w:rPr>
-              <w:t>”</w:t>
-            </w:r>
-            <w:r>
-              <w:rPr>
-                <w:rFonts w:ascii="Arial" w:hAnsi="Arial" w:cs="Arial"/>
-                <w:i/>
-                <w:iCs/>
-                <w:sz w:val="16"/>
-                <w:szCs w:val="22"/>
-              </w:rPr>
-              <w:t xml:space="preserve">, </w:t>
-            </w:r>
-            <w:r>
-              <w:rPr>
-                <w:rFonts w:ascii="Arial" w:hAnsi="Arial" w:cs="Arial"/>
-                <w:i/>
-                <w:iCs/>
-                <w:sz w:val="16"/>
-                <w:szCs w:val="22"/>
-              </w:rPr>
-              <w:t>“T</w:t>
-            </w:r>
-            <w:r>
-              <w:rPr>
-                <w:rFonts w:ascii="Arial" w:hAnsi="Arial" w:cs="Arial"/>
-                <w:i/>
-                <w:iCs/>
-                <w:sz w:val="16"/>
-                <w:szCs w:val="22"/>
-              </w:rPr>
-              <w:t>estcase</w:t>
-            </w:r>
-            <w:r>
-              <w:rPr>
-                <w:rFonts w:ascii="Arial" w:hAnsi="Arial" w:cs="Arial"/>
-                <w:i/>
-                <w:iCs/>
-                <w:sz w:val="16"/>
-                <w:szCs w:val="22"/>
-              </w:rPr>
-              <w:t>”</w:t>
-            </w:r>
-            <w:r>
-              <w:rPr>
-                <w:rFonts w:ascii="Arial" w:hAnsi="Arial" w:cs="Arial"/>
-                <w:i/>
-                <w:iCs/>
-                <w:sz w:val="16"/>
-                <w:szCs w:val="22"/>
-              </w:rPr>
-              <w:t xml:space="preserve">, </w:t>
-            </w:r>
-            <w:r>
-              <w:rPr>
-                <w:rFonts w:ascii="Arial" w:hAnsi="Arial" w:cs="Arial"/>
-                <w:i/>
-                <w:iCs/>
-                <w:sz w:val="16"/>
-                <w:szCs w:val="22"/>
-              </w:rPr>
-              <w:t>“C</w:t>
-            </w:r>
-            <w:r>
-              <w:rPr>
-                <w:rFonts w:ascii="Arial" w:hAnsi="Arial" w:cs="Arial"/>
-                <w:i/>
-                <w:iCs/>
-                <w:sz w:val="16"/>
-                <w:szCs w:val="22"/>
-              </w:rPr>
-              <w:t>ompliance</w:t>
-            </w:r>
-            <w:r>
-              <w:rPr>
-                <w:rFonts w:ascii="Arial" w:hAnsi="Arial" w:cs="Arial"/>
-                <w:i/>
-                <w:iCs/>
-                <w:sz w:val="16"/>
-                <w:szCs w:val="22"/>
-              </w:rPr>
-              <w:t>”</w:t>
+              <w:t>”, “Compliance”</w:t>
             </w:r>
           </w:p>
         </w:tc>
         <w:tc>
           <w:tcPr>
-            <w:tcW w:w="4111" w:type="dxa"/>
+            <w:tcW w:w="6095" w:type="dxa"/>
           </w:tcPr>
           <w:p>
             <w:pPr>
               <w:rPr>
                 <w:rFonts w:ascii="Arial" w:hAnsi="Arial" w:cs="Arial"/>
+                <w:sz w:val="16"/>
+                <w:szCs w:val="22"/>
+              </w:rPr>
+            </w:pPr>
+            <w:r>
+              <w:rPr>
+                <w:rFonts w:ascii="Arial" w:hAnsi="Arial" w:cs="Arial"/>
                 <w:i/>
                 <w:iCs/>
                 <w:sz w:val="16"/>
                 <w:szCs w:val="22"/>
               </w:rPr>
-            </w:pPr>
-            <w:r>
-              <w:rPr>
-                <w:rFonts w:ascii="Arial" w:hAnsi="Arial" w:cs="Arial"/>
-                <w:i/>
-                <w:iCs/>
-                <w:sz w:val="16"/>
-                <w:szCs w:val="22"/>
-              </w:rPr>
-              <w:t>“T</w:t>
-            </w:r>
-            <w:r>
-              <w:rPr>
-                <w:rFonts w:ascii="Arial" w:hAnsi="Arial" w:cs="Arial"/>
-                <w:i/>
-                <w:iCs/>
-                <w:sz w:val="16"/>
-                <w:szCs w:val="22"/>
-              </w:rPr>
-              <w:t>estcase</w:t>
-            </w:r>
-            <w:r>
-              <w:rPr>
-                <w:rFonts w:ascii="Arial" w:hAnsi="Arial" w:cs="Arial"/>
-                <w:i/>
-                <w:iCs/>
-                <w:sz w:val="16"/>
-                <w:szCs w:val="22"/>
-              </w:rPr>
-              <w:t>”</w:t>
-            </w:r>
-            <w:r>
-              <w:rPr>
-                <w:rFonts w:ascii="Arial" w:hAnsi="Arial" w:cs="Arial"/>
-                <w:i/>
-                <w:iCs/>
-                <w:sz w:val="16"/>
-                <w:szCs w:val="22"/>
-              </w:rPr>
-              <w:t xml:space="preserve">, </w:t>
-            </w:r>
-            <w:r>
-              <w:rPr>
-                <w:rFonts w:ascii="Arial" w:hAnsi="Arial" w:cs="Arial"/>
-                <w:i/>
-                <w:iCs/>
-                <w:sz w:val="16"/>
-                <w:szCs w:val="22"/>
-              </w:rPr>
-              <w:t>“R</w:t>
-            </w:r>
-            <w:r>
-              <w:rPr>
-                <w:rFonts w:ascii="Arial" w:hAnsi="Arial" w:cs="Arial"/>
-                <w:i/>
-                <w:iCs/>
-                <w:sz w:val="16"/>
-                <w:szCs w:val="22"/>
-              </w:rPr>
-              <w:t>equirements</w:t>
-            </w:r>
-            <w:r>
-              <w:rPr>
-                <w:rFonts w:ascii="Arial" w:hAnsi="Arial" w:cs="Arial"/>
-                <w:i/>
-                <w:iCs/>
-                <w:sz w:val="16"/>
-                <w:szCs w:val="22"/>
-              </w:rPr>
-              <w:t>”</w:t>
-            </w:r>
-            <w:r>
-              <w:rPr>
-                <w:rFonts w:ascii="Arial" w:hAnsi="Arial" w:cs="Arial"/>
-                <w:i/>
-                <w:iCs/>
-                <w:sz w:val="16"/>
-                <w:szCs w:val="22"/>
-              </w:rPr>
-              <w:t xml:space="preserve">, </w:t>
-            </w:r>
-            <w:r>
-              <w:rPr>
-                <w:rFonts w:ascii="Arial" w:hAnsi="Arial" w:cs="Arial"/>
-                <w:i/>
-                <w:iCs/>
-                <w:sz w:val="16"/>
-                <w:szCs w:val="22"/>
-              </w:rPr>
-              <w:t>“R</w:t>
-            </w:r>
-            <w:r>
-              <w:rPr>
-                <w:rFonts w:ascii="Arial" w:hAnsi="Arial" w:cs="Arial"/>
-                <w:i/>
-                <w:iCs/>
-                <w:sz w:val="16"/>
-                <w:szCs w:val="22"/>
-              </w:rPr>
-              <w:t>esult</w:t>
-            </w:r>
-            <w:r>
-              <w:rPr>
-                <w:rFonts w:ascii="Arial" w:hAnsi="Arial" w:cs="Arial"/>
-                <w:i/>
-                <w:iCs/>
-                <w:sz w:val="16"/>
-                <w:szCs w:val="22"/>
-              </w:rPr>
-              <w:t>”</w:t>
-            </w:r>
-          </w:p>
-        </w:tc>
-        <w:tc>
-          <w:tcPr>
-            <w:tcW w:w="6345" w:type="dxa"/>
-          </w:tcPr>
-          <w:p>
-            <w:pPr>
-              <w:rPr>
-                <w:rFonts w:ascii="Arial" w:hAnsi="Arial" w:cs="Arial"/>
-                <w:i/>
-                <w:iCs/>
-                <w:sz w:val="16"/>
-                <w:szCs w:val="22"/>
-              </w:rPr>
-            </w:pPr>
-            <w:r>
-              <w:rPr>
-                <w:rFonts w:ascii="Arial" w:hAnsi="Arial" w:cs="Arial"/>
-                <w:i/>
-                <w:iCs/>
-                <w:sz w:val="16"/>
-                <w:szCs w:val="22"/>
-              </w:rPr>
-              <w:t>“R</w:t>
-            </w:r>
-            <w:r>
-              <w:rPr>
-                <w:rFonts w:ascii="Arial" w:hAnsi="Arial" w:cs="Arial"/>
-                <w:i/>
-                <w:iCs/>
-                <w:sz w:val="16"/>
-                <w:szCs w:val="22"/>
-              </w:rPr>
-              <w:t>equirement</w:t>
-            </w:r>
-            <w:r>
-              <w:rPr>
-                <w:rFonts w:ascii="Arial" w:hAnsi="Arial" w:cs="Arial"/>
-                <w:i/>
-                <w:iCs/>
-                <w:sz w:val="16"/>
-                <w:szCs w:val="22"/>
-              </w:rPr>
-              <w:t>”</w:t>
-            </w:r>
-            <w:r>
-              <w:rPr>
-                <w:rFonts w:ascii="Arial" w:hAnsi="Arial" w:cs="Arial"/>
-                <w:i/>
-                <w:iCs/>
-                <w:sz w:val="16"/>
-                <w:szCs w:val="22"/>
-              </w:rPr>
-              <w:t xml:space="preserve">, </w:t>
-            </w:r>
-            <w:r>
-              <w:rPr>
-                <w:rFonts w:ascii="Arial" w:hAnsi="Arial" w:cs="Arial"/>
-                <w:i/>
-                <w:iCs/>
-                <w:sz w:val="16"/>
-                <w:szCs w:val="22"/>
-              </w:rPr>
-              <w:t>“T</w:t>
-            </w:r>
-            <w:r>
-              <w:rPr>
-                <w:rFonts w:ascii="Arial" w:hAnsi="Arial" w:cs="Arial"/>
-                <w:i/>
-                <w:iCs/>
-                <w:sz w:val="16"/>
-                <w:szCs w:val="22"/>
-              </w:rPr>
-              <w:t>estcases</w:t>
-            </w:r>
-            <w:r>
-              <w:rPr>
-                <w:rFonts w:ascii="Arial" w:hAnsi="Arial" w:cs="Arial"/>
-                <w:i/>
-                <w:iCs/>
-                <w:sz w:val="16"/>
-                <w:szCs w:val="22"/>
-              </w:rPr>
-              <w:t>”</w:t>
-            </w:r>
-            <w:r>
-              <w:rPr>
-                <w:rFonts w:ascii="Arial" w:hAnsi="Arial" w:cs="Arial"/>
-                <w:i/>
-                <w:iCs/>
-                <w:sz w:val="16"/>
-                <w:szCs w:val="22"/>
-              </w:rPr>
-              <w:t xml:space="preserve">, </w:t>
-            </w:r>
-            <w:r>
-              <w:rPr>
-                <w:rFonts w:ascii="Arial" w:hAnsi="Arial" w:cs="Arial"/>
-                <w:i/>
-                <w:iCs/>
-                <w:sz w:val="16"/>
-                <w:szCs w:val="22"/>
-              </w:rPr>
-              <w:t>“C</w:t>
-            </w:r>
-            <w:r>
-              <w:rPr>
-                <w:rFonts w:ascii="Arial" w:hAnsi="Arial" w:cs="Arial"/>
-                <w:i/>
-                <w:iCs/>
-                <w:sz w:val="16"/>
-                <w:szCs w:val="22"/>
-              </w:rPr>
-              <w:t>ompliance</w:t>
-            </w:r>
-            <w:r>
-              <w:rPr>
-                <w:rFonts w:ascii="Arial" w:hAnsi="Arial" w:cs="Arial"/>
-                <w:i/>
-                <w:iCs/>
-                <w:sz w:val="16"/>
-                <w:szCs w:val="22"/>
-              </w:rPr>
-              <w:t>”</w:t>
+              <w:t>“Testcase”, “Requirement”, “Result”</w:t>
             </w:r>
           </w:p>
         </w:tc>
@@ -24936,7 +26065,7 @@
       <w:tr>
         <w:tc>
           <w:tcPr>
-            <w:tcW w:w="1129" w:type="dxa"/>
+            <w:tcW w:w="1030" w:type="dxa"/>
             <w:shd w:val="clear" w:color="auto" w:fill="F2F2F2" w:themeFill="background1" w:themeFillShade="F2"/>
           </w:tcPr>
           <w:p>
@@ -24963,12 +26092,15 @@
         </w:tc>
         <w:tc>
           <w:tcPr>
-            <w:tcW w:w="3544" w:type="dxa"/>
+            <w:tcW w:w="7754" w:type="dxa"/>
+            <w:gridSpan w:val="2"/>
           </w:tcPr>
           <w:p>
             <w:pPr>
               <w:rPr>
                 <w:rFonts w:ascii="Arial" w:hAnsi="Arial" w:cs="Arial"/>
+                <w:i/>
+                <w:iCs/>
                 <w:sz w:val="16"/>
                 <w:szCs w:val="22"/>
               </w:rPr>
@@ -24979,165 +26111,23 @@
                 <w:sz w:val="16"/>
                 <w:szCs w:val="22"/>
               </w:rPr>
-              <w:t>FPGA_REQ_1, T_UART_1, COMPLIANT</w:t>
-            </w:r>
-          </w:p>
-          <w:p>
-            <w:pPr>
+              <w:t xml:space="preserve">REQ_1, FPGA_REQ_1 FPGA_REQ_2 FPGA_REQ_3 FPGA_REQ_4, </w:t>
+            </w:r>
+            <w:proofErr w:type="spellStart"/>
+            <w:r>
               <w:rPr>
                 <w:rFonts w:ascii="Arial" w:hAnsi="Arial" w:cs="Arial"/>
                 <w:sz w:val="16"/>
                 <w:szCs w:val="22"/>
               </w:rPr>
-            </w:pPr>
-            <w:r>
-              <w:rPr>
-                <w:rFonts w:ascii="Arial" w:hAnsi="Arial" w:cs="Arial"/>
-                <w:sz w:val="16"/>
-                <w:szCs w:val="22"/>
-              </w:rPr>
-              <w:t>FPGA_REQ_2, T_UART_1, COMPLIANT</w:t>
-            </w:r>
-          </w:p>
-          <w:p>
-            <w:pPr>
-              <w:rPr>
-                <w:rFonts w:ascii="Arial" w:hAnsi="Arial" w:cs="Arial"/>
-                <w:sz w:val="16"/>
-                <w:szCs w:val="22"/>
-              </w:rPr>
-            </w:pPr>
-            <w:r>
-              <w:rPr>
-                <w:rFonts w:ascii="Arial" w:hAnsi="Arial" w:cs="Arial"/>
-                <w:sz w:val="16"/>
-                <w:szCs w:val="22"/>
-              </w:rPr>
-              <w:t>FPGA_REQ_2, T_UART_</w:t>
-            </w:r>
-            <w:r>
-              <w:rPr>
-                <w:rFonts w:ascii="Arial" w:hAnsi="Arial" w:cs="Arial"/>
-                <w:sz w:val="16"/>
-                <w:szCs w:val="22"/>
-              </w:rPr>
-              <w:t>2</w:t>
-            </w:r>
-            <w:r>
-              <w:rPr>
-                <w:rFonts w:ascii="Arial" w:hAnsi="Arial" w:cs="Arial"/>
-                <w:sz w:val="16"/>
-                <w:szCs w:val="22"/>
-              </w:rPr>
-              <w:t>, COMPLIANT</w:t>
-            </w:r>
-          </w:p>
-          <w:p>
-            <w:pPr>
-              <w:rPr>
-                <w:rFonts w:ascii="Arial" w:hAnsi="Arial" w:cs="Arial"/>
-                <w:sz w:val="16"/>
-                <w:szCs w:val="22"/>
-              </w:rPr>
-            </w:pPr>
-            <w:r>
-              <w:rPr>
-                <w:rFonts w:ascii="Arial" w:hAnsi="Arial" w:cs="Arial"/>
-                <w:sz w:val="16"/>
-                <w:szCs w:val="22"/>
-              </w:rPr>
-              <w:t>FPGA_REQ_</w:t>
-            </w:r>
-            <w:r>
-              <w:rPr>
-                <w:rFonts w:ascii="Arial" w:hAnsi="Arial" w:cs="Arial"/>
-                <w:sz w:val="16"/>
-                <w:szCs w:val="22"/>
-              </w:rPr>
-              <w:t>3</w:t>
-            </w:r>
-            <w:proofErr w:type="gramStart"/>
-            <w:r>
-              <w:rPr>
-                <w:rFonts w:ascii="Arial" w:hAnsi="Arial" w:cs="Arial"/>
-                <w:sz w:val="16"/>
-                <w:szCs w:val="22"/>
-              </w:rPr>
-              <w:t>, ,</w:t>
-            </w:r>
-            <w:proofErr w:type="gramEnd"/>
-            <w:r>
-              <w:rPr>
-                <w:rFonts w:ascii="Arial" w:hAnsi="Arial" w:cs="Arial"/>
-                <w:sz w:val="16"/>
-                <w:szCs w:val="22"/>
-              </w:rPr>
-              <w:t xml:space="preserve"> </w:t>
-            </w:r>
-            <w:r>
-              <w:rPr>
-                <w:rFonts w:ascii="Arial" w:hAnsi="Arial" w:cs="Arial"/>
-                <w:sz w:val="16"/>
-                <w:szCs w:val="22"/>
-              </w:rPr>
-              <w:t>NOT VERIFIED</w:t>
-            </w:r>
-          </w:p>
-          <w:p>
-            <w:pPr>
-              <w:rPr>
-                <w:rFonts w:ascii="Arial" w:hAnsi="Arial" w:cs="Arial"/>
-                <w:sz w:val="16"/>
-                <w:szCs w:val="22"/>
-              </w:rPr>
-            </w:pPr>
-            <w:r>
-              <w:rPr>
-                <w:rFonts w:ascii="Arial" w:hAnsi="Arial" w:cs="Arial"/>
-                <w:sz w:val="16"/>
-                <w:szCs w:val="22"/>
-              </w:rPr>
-              <w:t>FPGA_REQ_</w:t>
-            </w:r>
-            <w:r>
-              <w:rPr>
-                <w:rFonts w:ascii="Arial" w:hAnsi="Arial" w:cs="Arial"/>
-                <w:sz w:val="16"/>
-                <w:szCs w:val="22"/>
-              </w:rPr>
-              <w:t>4</w:t>
-            </w:r>
-            <w:proofErr w:type="gramStart"/>
-            <w:r>
-              <w:rPr>
-                <w:rFonts w:ascii="Arial" w:hAnsi="Arial" w:cs="Arial"/>
-                <w:sz w:val="16"/>
-                <w:szCs w:val="22"/>
-              </w:rPr>
-              <w:t>, ,</w:t>
-            </w:r>
-            <w:proofErr w:type="gramEnd"/>
-            <w:r>
-              <w:rPr>
-                <w:rFonts w:ascii="Arial" w:hAnsi="Arial" w:cs="Arial"/>
-                <w:sz w:val="16"/>
-                <w:szCs w:val="22"/>
-              </w:rPr>
-              <w:t xml:space="preserve"> </w:t>
-            </w:r>
-            <w:r>
-              <w:rPr>
-                <w:rFonts w:ascii="Arial" w:hAnsi="Arial" w:cs="Arial"/>
-                <w:sz w:val="16"/>
-                <w:szCs w:val="22"/>
-              </w:rPr>
-              <w:t>NOT VERIFIED</w:t>
-            </w:r>
+              <w:t>NON_COMPLIANT</w:t>
+            </w:r>
+            <w:proofErr w:type="spellEnd"/>
           </w:p>
         </w:tc>
         <w:tc>
           <w:tcPr>
-            <w:tcW w:w="4111" w:type="dxa"/>
+            <w:tcW w:w="6095" w:type="dxa"/>
           </w:tcPr>
           <w:p>
             <w:pPr>
@@ -25145,6 +26135,7 @@
                 <w:rFonts w:ascii="Arial" w:hAnsi="Arial" w:cs="Arial"/>
                 <w:sz w:val="16"/>
                 <w:szCs w:val="22"/>
+                <w:lang w:val="nb-NO"/>
               </w:rPr>
             </w:pPr>
             <w:r>
@@ -25152,24 +26143,18 @@
                 <w:rFonts w:ascii="Arial" w:hAnsi="Arial" w:cs="Arial"/>
                 <w:sz w:val="16"/>
                 <w:szCs w:val="22"/>
-              </w:rPr>
-              <w:t>T_UART_1, FPGA_REQ_1</w:t>
+                <w:lang w:val="nb-NO"/>
+              </w:rPr>
+              <w:t xml:space="preserve">TC_UART_1, </w:t>
             </w:r>
             <w:r>
               <w:rPr>
                 <w:rFonts w:ascii="Arial" w:hAnsi="Arial" w:cs="Arial"/>
                 <w:sz w:val="16"/>
                 <w:szCs w:val="22"/>
-              </w:rPr>
-              <w:t xml:space="preserve"> FPGA_REQ_2,</w:t>
-            </w:r>
-            <w:r>
-              <w:rPr>
-                <w:rFonts w:ascii="Arial" w:hAnsi="Arial" w:cs="Arial"/>
-                <w:sz w:val="16"/>
-                <w:szCs w:val="22"/>
-              </w:rPr>
-              <w:t xml:space="preserve"> PASS</w:t>
+                <w:lang w:val="nb-NO"/>
+              </w:rPr>
+              <w:t>FPGA_REQ_1, PASS</w:t>
             </w:r>
           </w:p>
           <w:p>
@@ -25178,6 +26163,7 @@
                 <w:rFonts w:ascii="Arial" w:hAnsi="Arial" w:cs="Arial"/>
                 <w:sz w:val="16"/>
                 <w:szCs w:val="22"/>
+                <w:lang w:val="nb-NO"/>
               </w:rPr>
             </w:pPr>
             <w:r>
@@ -25185,264 +26171,9 @@
                 <w:rFonts w:ascii="Arial" w:hAnsi="Arial" w:cs="Arial"/>
                 <w:sz w:val="16"/>
                 <w:szCs w:val="22"/>
-              </w:rPr>
-              <w:t>T_UART_</w:t>
-            </w:r>
-            <w:r>
-              <w:rPr>
-                <w:rFonts w:ascii="Arial" w:hAnsi="Arial" w:cs="Arial"/>
-                <w:sz w:val="16"/>
-                <w:szCs w:val="22"/>
-              </w:rPr>
-              <w:t>2</w:t>
-            </w:r>
-            <w:r>
-              <w:rPr>
-                <w:rFonts w:ascii="Arial" w:hAnsi="Arial" w:cs="Arial"/>
-                <w:sz w:val="16"/>
-                <w:szCs w:val="22"/>
-              </w:rPr>
-              <w:t>, FPGA_REQ_</w:t>
-            </w:r>
-            <w:r>
-              <w:rPr>
-                <w:rFonts w:ascii="Arial" w:hAnsi="Arial" w:cs="Arial"/>
-                <w:sz w:val="16"/>
-                <w:szCs w:val="22"/>
-              </w:rPr>
-              <w:t>2</w:t>
-            </w:r>
-            <w:r>
-              <w:rPr>
-                <w:rFonts w:ascii="Arial" w:hAnsi="Arial" w:cs="Arial"/>
-                <w:sz w:val="16"/>
-                <w:szCs w:val="22"/>
-              </w:rPr>
-              <w:t>, PASS</w:t>
-            </w:r>
-          </w:p>
-          <w:p>
-            <w:pPr>
-              <w:rPr>
-                <w:rFonts w:ascii="Arial" w:hAnsi="Arial" w:cs="Arial"/>
-                <w:sz w:val="16"/>
-                <w:szCs w:val="22"/>
-              </w:rPr>
-            </w:pPr>
-            <w:r>
-              <w:rPr>
-                <w:rFonts w:ascii="Arial" w:hAnsi="Arial" w:cs="Arial"/>
-                <w:sz w:val="16"/>
-                <w:szCs w:val="22"/>
-              </w:rPr>
-              <w:t>T_UART_</w:t>
-            </w:r>
-            <w:r>
-              <w:rPr>
-                <w:rFonts w:ascii="Arial" w:hAnsi="Arial" w:cs="Arial"/>
-                <w:sz w:val="16"/>
-                <w:szCs w:val="22"/>
-              </w:rPr>
-              <w:t>5</w:t>
-            </w:r>
-            <w:proofErr w:type="gramStart"/>
-            <w:r>
-              <w:rPr>
-                <w:rFonts w:ascii="Arial" w:hAnsi="Arial" w:cs="Arial"/>
-                <w:sz w:val="16"/>
-                <w:szCs w:val="22"/>
-              </w:rPr>
-              <w:t>, ,</w:t>
-            </w:r>
-            <w:proofErr w:type="gramEnd"/>
-            <w:r>
-              <w:rPr>
-                <w:rFonts w:ascii="Arial" w:hAnsi="Arial" w:cs="Arial"/>
-                <w:sz w:val="16"/>
-                <w:szCs w:val="22"/>
-              </w:rPr>
-              <w:t xml:space="preserve"> </w:t>
-            </w:r>
-            <w:r>
-              <w:rPr>
-                <w:rFonts w:ascii="Arial" w:hAnsi="Arial" w:cs="Arial"/>
-                <w:sz w:val="16"/>
-                <w:szCs w:val="22"/>
-              </w:rPr>
-              <w:t>NOT RUN</w:t>
-            </w:r>
-          </w:p>
-        </w:tc>
-        <w:tc>
-          <w:tcPr>
-            <w:tcW w:w="6345" w:type="dxa"/>
-          </w:tcPr>
-          <w:p>
-            <w:pPr>
-              <w:rPr>
-                <w:rFonts w:ascii="Arial" w:hAnsi="Arial" w:cs="Arial"/>
-                <w:sz w:val="16"/>
-                <w:szCs w:val="22"/>
-              </w:rPr>
-            </w:pPr>
-            <w:r>
-              <w:rPr>
-                <w:rFonts w:ascii="Arial" w:hAnsi="Arial" w:cs="Arial"/>
-                <w:sz w:val="16"/>
-                <w:szCs w:val="22"/>
-              </w:rPr>
-              <w:t>FPGA_REQ_1, T_UART_1, COMPLIANT</w:t>
-            </w:r>
-          </w:p>
-          <w:p>
-            <w:pPr>
-              <w:rPr>
-                <w:rFonts w:ascii="Arial" w:hAnsi="Arial" w:cs="Arial"/>
-                <w:sz w:val="16"/>
-                <w:szCs w:val="22"/>
-              </w:rPr>
-            </w:pPr>
-            <w:r>
-              <w:rPr>
-                <w:rFonts w:ascii="Arial" w:hAnsi="Arial" w:cs="Arial"/>
-                <w:sz w:val="16"/>
-                <w:szCs w:val="22"/>
-              </w:rPr>
-              <w:t>FPGA_REQ_</w:t>
-            </w:r>
-            <w:r>
-              <w:rPr>
-                <w:rFonts w:ascii="Arial" w:hAnsi="Arial" w:cs="Arial"/>
-                <w:sz w:val="16"/>
-                <w:szCs w:val="22"/>
-              </w:rPr>
-              <w:t>2</w:t>
-            </w:r>
-            <w:r>
-              <w:rPr>
-                <w:rFonts w:ascii="Arial" w:hAnsi="Arial" w:cs="Arial"/>
-                <w:sz w:val="16"/>
-                <w:szCs w:val="22"/>
-              </w:rPr>
-              <w:t>, T_UART_1</w:t>
-            </w:r>
-            <w:r>
-              <w:rPr>
-                <w:rFonts w:ascii="Arial" w:hAnsi="Arial" w:cs="Arial"/>
-                <w:sz w:val="16"/>
-                <w:szCs w:val="22"/>
-              </w:rPr>
-              <w:t xml:space="preserve"> T_UART_2</w:t>
-            </w:r>
-            <w:r>
-              <w:rPr>
-                <w:rFonts w:ascii="Arial" w:hAnsi="Arial" w:cs="Arial"/>
-                <w:sz w:val="16"/>
-                <w:szCs w:val="22"/>
-              </w:rPr>
-              <w:t>, COMPLIANT</w:t>
-            </w:r>
-          </w:p>
-          <w:p>
-            <w:pPr>
-              <w:rPr>
-                <w:rFonts w:ascii="Arial" w:hAnsi="Arial" w:cs="Arial"/>
-                <w:sz w:val="16"/>
-                <w:szCs w:val="22"/>
-              </w:rPr>
-            </w:pPr>
-            <w:r>
-              <w:rPr>
-                <w:rFonts w:ascii="Arial" w:hAnsi="Arial" w:cs="Arial"/>
-                <w:sz w:val="16"/>
-                <w:szCs w:val="22"/>
-              </w:rPr>
-              <w:t>FPGA_REQ_</w:t>
-            </w:r>
-            <w:r>
-              <w:rPr>
-                <w:rFonts w:ascii="Arial" w:hAnsi="Arial" w:cs="Arial"/>
-                <w:sz w:val="16"/>
-                <w:szCs w:val="22"/>
-              </w:rPr>
-              <w:t>3</w:t>
-            </w:r>
-            <w:proofErr w:type="gramStart"/>
-            <w:r>
-              <w:rPr>
-                <w:rFonts w:ascii="Arial" w:hAnsi="Arial" w:cs="Arial"/>
-                <w:sz w:val="16"/>
-                <w:szCs w:val="22"/>
-              </w:rPr>
-              <w:t>, ,</w:t>
-            </w:r>
-            <w:proofErr w:type="gramEnd"/>
-            <w:r>
-              <w:rPr>
-                <w:rFonts w:ascii="Arial" w:hAnsi="Arial" w:cs="Arial"/>
-                <w:sz w:val="16"/>
-                <w:szCs w:val="22"/>
-              </w:rPr>
-              <w:t xml:space="preserve"> </w:t>
-            </w:r>
-            <w:r>
-              <w:rPr>
-                <w:rFonts w:ascii="Arial" w:hAnsi="Arial" w:cs="Arial"/>
-                <w:sz w:val="16"/>
-                <w:szCs w:val="22"/>
-              </w:rPr>
-              <w:t>NOT VERIFIED</w:t>
-            </w:r>
-          </w:p>
-          <w:p>
-            <w:pPr>
-              <w:rPr>
-                <w:rFonts w:ascii="Arial" w:hAnsi="Arial" w:cs="Arial"/>
-                <w:sz w:val="16"/>
-                <w:szCs w:val="22"/>
-              </w:rPr>
-            </w:pPr>
-            <w:r>
-              <w:rPr>
-                <w:rFonts w:ascii="Arial" w:hAnsi="Arial" w:cs="Arial"/>
-                <w:sz w:val="16"/>
-                <w:szCs w:val="22"/>
-              </w:rPr>
-              <w:t>FPGA_REQ_</w:t>
-            </w:r>
-            <w:r>
-              <w:rPr>
-                <w:rFonts w:ascii="Arial" w:hAnsi="Arial" w:cs="Arial"/>
-                <w:sz w:val="16"/>
-                <w:szCs w:val="22"/>
-              </w:rPr>
-              <w:t>4</w:t>
-            </w:r>
-            <w:proofErr w:type="gramStart"/>
-            <w:r>
-              <w:rPr>
-                <w:rFonts w:ascii="Arial" w:hAnsi="Arial" w:cs="Arial"/>
-                <w:sz w:val="16"/>
-                <w:szCs w:val="22"/>
-              </w:rPr>
-              <w:t>, ,</w:t>
-            </w:r>
-            <w:proofErr w:type="gramEnd"/>
-            <w:r>
-              <w:rPr>
-                <w:rFonts w:ascii="Arial" w:hAnsi="Arial" w:cs="Arial"/>
-                <w:sz w:val="16"/>
-                <w:szCs w:val="22"/>
-              </w:rPr>
-              <w:t xml:space="preserve"> </w:t>
-            </w:r>
-            <w:r>
-              <w:rPr>
-                <w:rFonts w:ascii="Arial" w:hAnsi="Arial" w:cs="Arial"/>
-                <w:sz w:val="16"/>
-                <w:szCs w:val="22"/>
-              </w:rPr>
-              <w:t>NOT VERIFIED</w:t>
+                <w:lang w:val="nb-NO"/>
+              </w:rPr>
+              <w:t>TC_UART_1, FPGA_REQ_2, PASS</w:t>
             </w:r>
           </w:p>
         </w:tc>
@@ -25452,6 +26183,7 @@
       <w:pPr>
         <w:rPr>
           <w:rFonts w:ascii="Arial" w:hAnsi="Arial" w:cs="Arial"/>
+          <w:lang w:val="nb-NO"/>
         </w:rPr>
       </w:pPr>
     </w:p>
@@ -25459,83 +26191,83 @@
       <w:pPr>
         <w:rPr>
           <w:rFonts w:ascii="Arial" w:hAnsi="Arial" w:cs="Arial"/>
+          <w:lang w:val="nb-NO"/>
         </w:rPr>
       </w:pPr>
     </w:p>
     <w:p>
       <w:pPr>
-        <w:pStyle w:val="Overskrift1"/>
-      </w:pPr>
-      <w:r>
-        <w:t>Example demos</w:t>
-      </w:r>
+        <w:rPr>
+          <w:rFonts w:ascii="Arial" w:hAnsi="Arial" w:cs="Arial"/>
+          <w:lang w:val="nb-NO"/>
+        </w:rPr>
+      </w:pPr>
     </w:p>
     <w:p>
       <w:pPr>
-        <w:spacing w:before="240"/>
-        <w:rPr>
-          <w:rFonts w:ascii="Arial" w:hAnsi="Arial" w:cs="Arial"/>
-          <w:iCs/>
-          <w:szCs w:val="18"/>
-        </w:rPr>
-      </w:pPr>
-      <w:r>
-        <w:rPr>
-          <w:rFonts w:ascii="Arial" w:hAnsi="Arial" w:cs="Arial"/>
-          <w:iCs/>
-          <w:szCs w:val="18"/>
-        </w:rPr>
-        <w:t xml:space="preserve">There are two example demos provided under the demo directory, one </w:t>
-      </w:r>
-      <w:r>
-        <w:rPr>
-          <w:rFonts w:ascii="Arial" w:hAnsi="Arial" w:cs="Arial"/>
-          <w:iCs/>
-          <w:szCs w:val="18"/>
-        </w:rPr>
-        <w:t>with the most</w:t>
-      </w:r>
-      <w:r>
-        <w:rPr>
-          <w:rFonts w:ascii="Arial" w:hAnsi="Arial" w:cs="Arial"/>
-          <w:iCs/>
-          <w:szCs w:val="18"/>
-        </w:rPr>
-        <w:t xml:space="preserve"> basic </w:t>
-      </w:r>
-      <w:r>
-        <w:rPr>
-          <w:rFonts w:ascii="Arial" w:hAnsi="Arial" w:cs="Arial"/>
-          <w:iCs/>
-          <w:szCs w:val="18"/>
-        </w:rPr>
-        <w:t xml:space="preserve">usage </w:t>
-      </w:r>
-      <w:r>
-        <w:rPr>
-          <w:rFonts w:ascii="Arial" w:hAnsi="Arial" w:cs="Arial"/>
-          <w:iCs/>
-          <w:szCs w:val="18"/>
-        </w:rPr>
-        <w:t>and one with a more complete functionality.</w:t>
-      </w:r>
+        <w:rPr>
+          <w:rFonts w:ascii="Arial" w:hAnsi="Arial" w:cs="Arial"/>
+          <w:lang w:val="nb-NO"/>
+        </w:rPr>
+      </w:pPr>
     </w:p>
     <w:p>
       <w:pPr>
-        <w:rPr>
-          <w:rFonts w:ascii="Arial" w:hAnsi="Arial" w:cs="Arial"/>
-          <w:iCs/>
-          <w:sz w:val="16"/>
-          <w:szCs w:val="16"/>
-        </w:rPr>
-      </w:pPr>
+        <w:pStyle w:val="Overskrift1"/>
+      </w:pPr>
+      <w:r>
+        <w:t>Example demos</w:t>
+      </w:r>
     </w:p>
     <w:p>
       <w:pPr>
-        <w:rPr>
-          <w:rFonts w:ascii="Arial" w:hAnsi="Arial" w:cs="Arial"/>
-        </w:rPr>
-      </w:pPr>
+        <w:spacing w:before="240"/>
+        <w:rPr>
+          <w:rFonts w:ascii="Arial" w:hAnsi="Arial" w:cs="Arial"/>
+          <w:iCs/>
+          <w:szCs w:val="18"/>
+        </w:rPr>
+      </w:pPr>
+      <w:r>
+        <w:rPr>
+          <w:rFonts w:ascii="Arial" w:hAnsi="Arial" w:cs="Arial"/>
+          <w:iCs/>
+          <w:szCs w:val="18"/>
+        </w:rPr>
+        <w:t xml:space="preserve">There are two example demos provided under the demo directory, one </w:t>
+      </w:r>
+      <w:r>
+        <w:rPr>
+          <w:rFonts w:ascii="Arial" w:hAnsi="Arial" w:cs="Arial"/>
+          <w:iCs/>
+          <w:szCs w:val="18"/>
+        </w:rPr>
+        <w:t>with the most</w:t>
+      </w:r>
+      <w:r>
+        <w:rPr>
+          <w:rFonts w:ascii="Arial" w:hAnsi="Arial" w:cs="Arial"/>
+          <w:iCs/>
+          <w:szCs w:val="18"/>
+        </w:rPr>
+        <w:t xml:space="preserve"> basic </w:t>
+      </w:r>
+      <w:r>
+        <w:rPr>
+          <w:rFonts w:ascii="Arial" w:hAnsi="Arial" w:cs="Arial"/>
+          <w:iCs/>
+          <w:szCs w:val="18"/>
+        </w:rPr>
+        <w:t xml:space="preserve">usage </w:t>
+      </w:r>
+      <w:r>
+        <w:rPr>
+          <w:rFonts w:ascii="Arial" w:hAnsi="Arial" w:cs="Arial"/>
+          <w:iCs/>
+          <w:szCs w:val="18"/>
+        </w:rPr>
+        <w:t>and one with a more complete functionality.</w:t>
+      </w:r>
     </w:p>
     <w:p>
       <w:pPr>
@@ -25745,292 +26477,6 @@
           <w:szCs w:val="16"/>
         </w:rPr>
       </w:pPr>
-    </w:p>
-    <w:p>
-      <w:pPr>
-        <w:rPr>
-          <w:rFonts w:ascii="Arial" w:hAnsi="Arial" w:cs="Arial"/>
-          <w:i/>
-          <w:iCs/>
-          <w:sz w:val="14"/>
-          <w:szCs w:val="16"/>
-        </w:rPr>
-      </w:pPr>
-    </w:p>
-    <w:p>
-      <w:pPr>
-        <w:rPr>
-          <w:rFonts w:ascii="Arial" w:hAnsi="Arial" w:cs="Arial"/>
-          <w:i/>
-          <w:iCs/>
-          <w:sz w:val="14"/>
-          <w:szCs w:val="16"/>
-        </w:rPr>
-      </w:pPr>
-    </w:p>
-    <w:p>
-      <w:pPr>
-        <w:rPr>
-          <w:rFonts w:ascii="Arial" w:hAnsi="Arial" w:cs="Arial"/>
-          <w:i/>
-          <w:iCs/>
-          <w:sz w:val="14"/>
-          <w:szCs w:val="16"/>
-        </w:rPr>
-      </w:pPr>
-    </w:p>
-    <w:p>
-      <w:pPr>
-        <w:rPr>
-          <w:rFonts w:ascii="Arial" w:hAnsi="Arial" w:cs="Arial"/>
-          <w:i/>
-          <w:iCs/>
-          <w:sz w:val="14"/>
-          <w:szCs w:val="16"/>
-        </w:rPr>
-      </w:pPr>
-    </w:p>
-    <w:p>
-      <w:pPr>
-        <w:rPr>
-          <w:rFonts w:ascii="Arial" w:hAnsi="Arial" w:cs="Arial"/>
-          <w:i/>
-          <w:iCs/>
-          <w:sz w:val="14"/>
-          <w:szCs w:val="16"/>
-        </w:rPr>
-      </w:pPr>
-    </w:p>
-    <w:p>
-      <w:pPr>
-        <w:rPr>
-          <w:rFonts w:ascii="Arial" w:hAnsi="Arial" w:cs="Arial"/>
-          <w:i/>
-          <w:iCs/>
-          <w:sz w:val="14"/>
-          <w:szCs w:val="16"/>
-        </w:rPr>
-      </w:pPr>
-    </w:p>
-    <w:p>
-      <w:pPr>
-        <w:rPr>
-          <w:rFonts w:ascii="Arial" w:hAnsi="Arial" w:cs="Arial"/>
-          <w:i/>
-          <w:iCs/>
-          <w:sz w:val="14"/>
-          <w:szCs w:val="16"/>
-        </w:rPr>
-      </w:pPr>
-    </w:p>
-    <w:p>
-      <w:pPr>
-        <w:rPr>
-          <w:rFonts w:ascii="Arial" w:hAnsi="Arial" w:cs="Arial"/>
-          <w:i/>
-          <w:iCs/>
-          <w:sz w:val="14"/>
-          <w:szCs w:val="16"/>
-        </w:rPr>
-      </w:pPr>
-    </w:p>
-    <w:p>
-      <w:pPr>
-        <w:rPr>
-          <w:rFonts w:ascii="Arial" w:hAnsi="Arial" w:cs="Arial"/>
-          <w:i/>
-          <w:iCs/>
-          <w:sz w:val="14"/>
-          <w:szCs w:val="16"/>
-        </w:rPr>
-      </w:pPr>
-    </w:p>
-    <w:p>
-      <w:pPr>
-        <w:rPr>
-          <w:rFonts w:ascii="Arial" w:hAnsi="Arial" w:cs="Arial"/>
-          <w:i/>
-          <w:iCs/>
-          <w:sz w:val="14"/>
-          <w:szCs w:val="16"/>
-        </w:rPr>
-      </w:pPr>
-    </w:p>
-    <w:p>
-      <w:pPr>
-        <w:rPr>
-          <w:rFonts w:ascii="Arial" w:hAnsi="Arial" w:cs="Arial"/>
-          <w:i/>
-          <w:iCs/>
-          <w:sz w:val="14"/>
-          <w:szCs w:val="16"/>
-        </w:rPr>
-      </w:pPr>
-    </w:p>
-    <w:p>
-      <w:pPr>
-        <w:rPr>
-          <w:rFonts w:ascii="Arial" w:hAnsi="Arial" w:cs="Arial"/>
-          <w:i/>
-          <w:iCs/>
-          <w:sz w:val="14"/>
-          <w:szCs w:val="16"/>
-        </w:rPr>
-      </w:pPr>
-    </w:p>
-    <w:p>
-      <w:pPr>
-        <w:rPr>
-          <w:rFonts w:ascii="Arial" w:hAnsi="Arial" w:cs="Arial"/>
-          <w:i/>
-          <w:iCs/>
-          <w:sz w:val="14"/>
-          <w:szCs w:val="16"/>
-        </w:rPr>
-      </w:pPr>
-    </w:p>
-    <w:p>
-      <w:pPr>
-        <w:rPr>
-          <w:rFonts w:ascii="Arial" w:hAnsi="Arial" w:cs="Arial"/>
-          <w:i/>
-          <w:iCs/>
-          <w:sz w:val="14"/>
-          <w:szCs w:val="16"/>
-        </w:rPr>
-      </w:pPr>
-    </w:p>
-    <w:p>
-      <w:pPr>
-        <w:rPr>
-          <w:rFonts w:ascii="Arial" w:hAnsi="Arial" w:cs="Arial"/>
-          <w:i/>
-          <w:iCs/>
-          <w:sz w:val="14"/>
-          <w:szCs w:val="16"/>
-        </w:rPr>
-      </w:pPr>
-    </w:p>
-    <w:p>
-      <w:pPr>
-        <w:rPr>
-          <w:rFonts w:ascii="Arial" w:hAnsi="Arial" w:cs="Arial"/>
-          <w:i/>
-          <w:iCs/>
-          <w:sz w:val="14"/>
-          <w:szCs w:val="16"/>
-        </w:rPr>
-      </w:pPr>
-    </w:p>
-    <w:p>
-      <w:pPr>
-        <w:rPr>
-          <w:rFonts w:ascii="Arial" w:hAnsi="Arial" w:cs="Arial"/>
-          <w:i/>
-          <w:iCs/>
-          <w:sz w:val="14"/>
-          <w:szCs w:val="16"/>
-        </w:rPr>
-      </w:pPr>
-    </w:p>
-    <w:p>
-      <w:pPr>
-        <w:rPr>
-          <w:rFonts w:ascii="Arial" w:hAnsi="Arial" w:cs="Arial"/>
-          <w:i/>
-          <w:iCs/>
-          <w:sz w:val="14"/>
-          <w:szCs w:val="16"/>
-        </w:rPr>
-      </w:pPr>
-    </w:p>
-    <w:p>
-      <w:pPr>
-        <w:rPr>
-          <w:rFonts w:ascii="Arial" w:hAnsi="Arial" w:cs="Arial"/>
-          <w:i/>
-          <w:iCs/>
-          <w:sz w:val="14"/>
-          <w:szCs w:val="16"/>
-        </w:rPr>
-      </w:pPr>
-    </w:p>
-    <w:p>
-      <w:pPr>
-        <w:rPr>
-          <w:rFonts w:ascii="Arial" w:hAnsi="Arial" w:cs="Arial"/>
-          <w:i/>
-          <w:iCs/>
-          <w:sz w:val="14"/>
-          <w:szCs w:val="16"/>
-        </w:rPr>
-      </w:pPr>
-    </w:p>
-    <w:p>
-      <w:pPr>
-        <w:rPr>
-          <w:rFonts w:ascii="Arial" w:hAnsi="Arial" w:cs="Arial"/>
-          <w:i/>
-          <w:iCs/>
-          <w:sz w:val="14"/>
-          <w:szCs w:val="16"/>
-        </w:rPr>
-      </w:pPr>
-    </w:p>
-    <w:p>
-      <w:pPr>
-        <w:rPr>
-          <w:rFonts w:ascii="Arial" w:hAnsi="Arial" w:cs="Arial"/>
-          <w:i/>
-          <w:iCs/>
-          <w:sz w:val="14"/>
-          <w:szCs w:val="16"/>
-        </w:rPr>
-      </w:pPr>
-    </w:p>
-    <w:p>
-      <w:pPr>
-        <w:rPr>
-          <w:rFonts w:ascii="Arial" w:hAnsi="Arial" w:cs="Arial"/>
-          <w:i/>
-          <w:iCs/>
-          <w:sz w:val="14"/>
-          <w:szCs w:val="16"/>
-        </w:rPr>
-      </w:pPr>
-    </w:p>
-    <w:p>
-      <w:pPr>
-        <w:rPr>
-          <w:rFonts w:ascii="Arial" w:hAnsi="Arial" w:cs="Arial"/>
-          <w:i/>
-          <w:iCs/>
-          <w:sz w:val="14"/>
-          <w:szCs w:val="16"/>
-        </w:rPr>
-      </w:pPr>
-    </w:p>
-    <w:p>
-      <w:pPr>
-        <w:rPr>
-          <w:rFonts w:ascii="Arial" w:hAnsi="Arial" w:cs="Arial"/>
-          <w:i/>
-          <w:iCs/>
-          <w:sz w:val="14"/>
-          <w:szCs w:val="16"/>
-        </w:rPr>
-      </w:pPr>
-    </w:p>
-    <w:p>
-      <w:pPr>
-        <w:rPr>
-          <w:rFonts w:ascii="Arial" w:hAnsi="Arial" w:cs="Arial"/>
-          <w:i/>
-          <w:iCs/>
-          <w:sz w:val="14"/>
-          <w:szCs w:val="16"/>
-        </w:rPr>
-      </w:pPr>
       <w:r>
         <w:rPr>
           <w:rFonts w:ascii="Arial" w:hAnsi="Arial" w:cs="Arial"/>
@@ -26038,7 +26484,6 @@
           <w:sz w:val="16"/>
           <w:lang w:val="nb-NO" w:eastAsia="nb-NO"/>
         </w:rPr>
-        <w:lastRenderedPageBreak/>
         <mc:AlternateContent>
           <mc:Choice Requires="wps">
             <w:drawing>
@@ -26656,7 +27101,7 @@
               <w:sz w:val="14"/>
               <w:lang w:val="en-US"/>
             </w:rPr>
-            <w:t>2020-03-05</w:t>
+            <w:t>2020-03-16</w:t>
           </w:r>
           <w:r>
             <w:rPr>
@@ -26695,7 +27140,7 @@
           <w:r>
             <w:rPr>
               <w:lang w:val="sq-AL"/>
-              <w:rPrChange w:id="22" w:author="Forfatter">
+              <w:rPrChange w:id="21" w:author="Forfatter">
                 <w:rPr/>
               </w:rPrChange>
             </w:rPr>
@@ -29761,6 +30206,7 @@
   <w:style w:type="character" w:default="1" w:styleId="Standardskriftforavsnitt">
     <w:name w:val="Default Paragraph Font"/>
     <w:uiPriority w:val="1"/>
+    <w:semiHidden/>
     <w:unhideWhenUsed/>
   </w:style>
   <w:style w:type="table" w:default="1" w:styleId="Vanligtabell">

</xml_diff>

<commit_message>
BV_UVVM-846: rewritten post-processing script section text in QR
</commit_message>
<xml_diff>
--- a/bitvis_vip_spec_cov/doc/Spec_Coverage_QuickRef.docx
+++ b/bitvis_vip_spec_cov/doc/Spec_Coverage_QuickRef.docx
@@ -23746,27 +23746,7 @@
                                 <w:sz w:val="16"/>
                                 <w:szCs w:val="16"/>
                               </w:rPr>
-                              <w:t>t</w:t>
-                            </w:r>
-                            <w:r>
-                              <w:rPr>
-                                <w:rFonts w:ascii="Arial" w:hAnsi="Arial" w:cs="Arial"/>
-                                <w:color w:val="000000" w:themeColor="text1"/>
-                                <w:kern w:val="24"/>
-                                <w:sz w:val="16"/>
-                                <w:szCs w:val="16"/>
-                              </w:rPr>
-                              <w:t>c</w:t>
-                            </w:r>
-                            <w:r>
-                              <w:rPr>
-                                <w:rFonts w:ascii="Arial" w:hAnsi="Arial" w:cs="Arial"/>
-                                <w:color w:val="000000" w:themeColor="text1"/>
-                                <w:kern w:val="24"/>
-                                <w:sz w:val="16"/>
-                                <w:szCs w:val="16"/>
-                              </w:rPr>
-                              <w:t>_basic</w:t>
+                              <w:t>tc_basic</w:t>
                             </w:r>
                             <w:proofErr w:type="spellEnd"/>
                           </w:p>
@@ -23876,27 +23856,7 @@
                                 <w:sz w:val="16"/>
                                 <w:szCs w:val="16"/>
                               </w:rPr>
-                              <w:t>t</w:t>
-                            </w:r>
-                            <w:r>
-                              <w:rPr>
-                                <w:rFonts w:ascii="Arial" w:hAnsi="Arial" w:cs="Arial"/>
-                                <w:color w:val="000000" w:themeColor="text1"/>
-                                <w:kern w:val="24"/>
-                                <w:sz w:val="16"/>
-                                <w:szCs w:val="16"/>
-                              </w:rPr>
-                              <w:t>c</w:t>
-                            </w:r>
-                            <w:r>
-                              <w:rPr>
-                                <w:rFonts w:ascii="Arial" w:hAnsi="Arial" w:cs="Arial"/>
-                                <w:color w:val="000000" w:themeColor="text1"/>
-                                <w:kern w:val="24"/>
-                                <w:sz w:val="16"/>
-                                <w:szCs w:val="16"/>
-                              </w:rPr>
-                              <w:t>_basic</w:t>
+                              <w:t>tc_basic</w:t>
                             </w:r>
                             <w:proofErr w:type="spellEnd"/>
                           </w:p>
@@ -23931,27 +23891,7 @@
                                 <w:sz w:val="16"/>
                                 <w:szCs w:val="16"/>
                               </w:rPr>
-                              <w:t xml:space="preserve">        t</w:t>
-                            </w:r>
-                            <w:r>
-                              <w:rPr>
-                                <w:rFonts w:ascii="Arial" w:hAnsi="Arial" w:cs="Arial"/>
-                                <w:color w:val="000000" w:themeColor="text1"/>
-                                <w:kern w:val="24"/>
-                                <w:sz w:val="16"/>
-                                <w:szCs w:val="16"/>
-                              </w:rPr>
-                              <w:t>c</w:t>
-                            </w:r>
-                            <w:r>
-                              <w:rPr>
-                                <w:rFonts w:ascii="Arial" w:hAnsi="Arial" w:cs="Arial"/>
-                                <w:color w:val="000000" w:themeColor="text1"/>
-                                <w:kern w:val="24"/>
-                                <w:sz w:val="16"/>
-                                <w:szCs w:val="16"/>
-                              </w:rPr>
-                              <w:t>_19k2</w:t>
+                              <w:t xml:space="preserve">        tc_19k2</w:t>
                             </w:r>
                           </w:p>
                           <w:p>
@@ -23974,27 +23914,7 @@
                                 <w:sz w:val="16"/>
                                 <w:szCs w:val="16"/>
                               </w:rPr>
-                              <w:t>t</w:t>
-                            </w:r>
-                            <w:r>
-                              <w:rPr>
-                                <w:rFonts w:ascii="Arial" w:hAnsi="Arial" w:cs="Arial"/>
-                                <w:color w:val="000000" w:themeColor="text1"/>
-                                <w:kern w:val="24"/>
-                                <w:sz w:val="16"/>
-                                <w:szCs w:val="16"/>
-                              </w:rPr>
-                              <w:t>c</w:t>
-                            </w:r>
-                            <w:r>
-                              <w:rPr>
-                                <w:rFonts w:ascii="Arial" w:hAnsi="Arial" w:cs="Arial"/>
-                                <w:color w:val="000000" w:themeColor="text1"/>
-                                <w:kern w:val="24"/>
-                                <w:sz w:val="16"/>
-                                <w:szCs w:val="16"/>
-                              </w:rPr>
-                              <w:t>_reset</w:t>
+                              <w:t>tc_reset</w:t>
                             </w:r>
                             <w:proofErr w:type="spellEnd"/>
                             <w:r>
@@ -24016,27 +23936,7 @@
                                 <w:sz w:val="16"/>
                                 <w:szCs w:val="16"/>
                               </w:rPr>
-                              <w:t>t</w:t>
-                            </w:r>
-                            <w:r>
-                              <w:rPr>
-                                <w:rFonts w:ascii="Arial" w:hAnsi="Arial" w:cs="Arial"/>
-                                <w:color w:val="000000" w:themeColor="text1"/>
-                                <w:kern w:val="24"/>
-                                <w:sz w:val="16"/>
-                                <w:szCs w:val="16"/>
-                              </w:rPr>
-                              <w:t>c</w:t>
-                            </w:r>
-                            <w:r>
-                              <w:rPr>
-                                <w:rFonts w:ascii="Arial" w:hAnsi="Arial" w:cs="Arial"/>
-                                <w:color w:val="000000" w:themeColor="text1"/>
-                                <w:kern w:val="24"/>
-                                <w:sz w:val="16"/>
-                                <w:szCs w:val="16"/>
-                              </w:rPr>
-                              <w:t>_basic</w:t>
+                              <w:t>tc_basic</w:t>
                             </w:r>
                             <w:proofErr w:type="spellEnd"/>
                             <w:r>
@@ -24047,27 +23947,7 @@
                                 <w:sz w:val="16"/>
                                 <w:szCs w:val="16"/>
                               </w:rPr>
-                              <w:t>, t</w:t>
-                            </w:r>
-                            <w:r>
-                              <w:rPr>
-                                <w:rFonts w:ascii="Arial" w:hAnsi="Arial" w:cs="Arial"/>
-                                <w:color w:val="000000" w:themeColor="text1"/>
-                                <w:kern w:val="24"/>
-                                <w:sz w:val="16"/>
-                                <w:szCs w:val="16"/>
-                              </w:rPr>
-                              <w:t>c</w:t>
-                            </w:r>
-                            <w:r>
-                              <w:rPr>
-                                <w:rFonts w:ascii="Arial" w:hAnsi="Arial" w:cs="Arial"/>
-                                <w:color w:val="000000" w:themeColor="text1"/>
-                                <w:kern w:val="24"/>
-                                <w:sz w:val="16"/>
-                                <w:szCs w:val="16"/>
-                              </w:rPr>
-                              <w:t>_19k2</w:t>
+                              <w:t>, tc_19k2</w:t>
                             </w:r>
                           </w:p>
                         </w:txbxContent>
@@ -24170,27 +24050,7 @@
                           <w:sz w:val="16"/>
                           <w:szCs w:val="16"/>
                         </w:rPr>
-                        <w:t>t</w:t>
-                      </w:r>
-                      <w:r>
-                        <w:rPr>
-                          <w:rFonts w:ascii="Arial" w:hAnsi="Arial" w:cs="Arial"/>
-                          <w:color w:val="000000" w:themeColor="text1"/>
-                          <w:kern w:val="24"/>
-                          <w:sz w:val="16"/>
-                          <w:szCs w:val="16"/>
-                        </w:rPr>
-                        <w:t>c</w:t>
-                      </w:r>
-                      <w:r>
-                        <w:rPr>
-                          <w:rFonts w:ascii="Arial" w:hAnsi="Arial" w:cs="Arial"/>
-                          <w:color w:val="000000" w:themeColor="text1"/>
-                          <w:kern w:val="24"/>
-                          <w:sz w:val="16"/>
-                          <w:szCs w:val="16"/>
-                        </w:rPr>
-                        <w:t>_basic</w:t>
+                        <w:t>tc_basic</w:t>
                       </w:r>
                       <w:proofErr w:type="spellEnd"/>
                     </w:p>
@@ -24300,27 +24160,7 @@
                           <w:sz w:val="16"/>
                           <w:szCs w:val="16"/>
                         </w:rPr>
-                        <w:t>t</w:t>
-                      </w:r>
-                      <w:r>
-                        <w:rPr>
-                          <w:rFonts w:ascii="Arial" w:hAnsi="Arial" w:cs="Arial"/>
-                          <w:color w:val="000000" w:themeColor="text1"/>
-                          <w:kern w:val="24"/>
-                          <w:sz w:val="16"/>
-                          <w:szCs w:val="16"/>
-                        </w:rPr>
-                        <w:t>c</w:t>
-                      </w:r>
-                      <w:r>
-                        <w:rPr>
-                          <w:rFonts w:ascii="Arial" w:hAnsi="Arial" w:cs="Arial"/>
-                          <w:color w:val="000000" w:themeColor="text1"/>
-                          <w:kern w:val="24"/>
-                          <w:sz w:val="16"/>
-                          <w:szCs w:val="16"/>
-                        </w:rPr>
-                        <w:t>_basic</w:t>
+                        <w:t>tc_basic</w:t>
                       </w:r>
                       <w:proofErr w:type="spellEnd"/>
                     </w:p>
@@ -24355,27 +24195,7 @@
                           <w:sz w:val="16"/>
                           <w:szCs w:val="16"/>
                         </w:rPr>
-                        <w:t xml:space="preserve">        t</w:t>
-                      </w:r>
-                      <w:r>
-                        <w:rPr>
-                          <w:rFonts w:ascii="Arial" w:hAnsi="Arial" w:cs="Arial"/>
-                          <w:color w:val="000000" w:themeColor="text1"/>
-                          <w:kern w:val="24"/>
-                          <w:sz w:val="16"/>
-                          <w:szCs w:val="16"/>
-                        </w:rPr>
-                        <w:t>c</w:t>
-                      </w:r>
-                      <w:r>
-                        <w:rPr>
-                          <w:rFonts w:ascii="Arial" w:hAnsi="Arial" w:cs="Arial"/>
-                          <w:color w:val="000000" w:themeColor="text1"/>
-                          <w:kern w:val="24"/>
-                          <w:sz w:val="16"/>
-                          <w:szCs w:val="16"/>
-                        </w:rPr>
-                        <w:t>_19k2</w:t>
+                        <w:t xml:space="preserve">        tc_19k2</w:t>
                       </w:r>
                     </w:p>
                     <w:p>
@@ -24398,27 +24218,7 @@
                           <w:sz w:val="16"/>
                           <w:szCs w:val="16"/>
                         </w:rPr>
-                        <w:t>t</w:t>
-                      </w:r>
-                      <w:r>
-                        <w:rPr>
-                          <w:rFonts w:ascii="Arial" w:hAnsi="Arial" w:cs="Arial"/>
-                          <w:color w:val="000000" w:themeColor="text1"/>
-                          <w:kern w:val="24"/>
-                          <w:sz w:val="16"/>
-                          <w:szCs w:val="16"/>
-                        </w:rPr>
-                        <w:t>c</w:t>
-                      </w:r>
-                      <w:r>
-                        <w:rPr>
-                          <w:rFonts w:ascii="Arial" w:hAnsi="Arial" w:cs="Arial"/>
-                          <w:color w:val="000000" w:themeColor="text1"/>
-                          <w:kern w:val="24"/>
-                          <w:sz w:val="16"/>
-                          <w:szCs w:val="16"/>
-                        </w:rPr>
-                        <w:t>_reset</w:t>
+                        <w:t>tc_reset</w:t>
                       </w:r>
                       <w:proofErr w:type="spellEnd"/>
                       <w:r>
@@ -24440,27 +24240,7 @@
                           <w:sz w:val="16"/>
                           <w:szCs w:val="16"/>
                         </w:rPr>
-                        <w:t>t</w:t>
-                      </w:r>
-                      <w:r>
-                        <w:rPr>
-                          <w:rFonts w:ascii="Arial" w:hAnsi="Arial" w:cs="Arial"/>
-                          <w:color w:val="000000" w:themeColor="text1"/>
-                          <w:kern w:val="24"/>
-                          <w:sz w:val="16"/>
-                          <w:szCs w:val="16"/>
-                        </w:rPr>
-                        <w:t>c</w:t>
-                      </w:r>
-                      <w:r>
-                        <w:rPr>
-                          <w:rFonts w:ascii="Arial" w:hAnsi="Arial" w:cs="Arial"/>
-                          <w:color w:val="000000" w:themeColor="text1"/>
-                          <w:kern w:val="24"/>
-                          <w:sz w:val="16"/>
-                          <w:szCs w:val="16"/>
-                        </w:rPr>
-                        <w:t>_basic</w:t>
+                        <w:t>tc_basic</w:t>
                       </w:r>
                       <w:proofErr w:type="spellEnd"/>
                       <w:r>
@@ -24471,27 +24251,7 @@
                           <w:sz w:val="16"/>
                           <w:szCs w:val="16"/>
                         </w:rPr>
-                        <w:t>, t</w:t>
-                      </w:r>
-                      <w:r>
-                        <w:rPr>
-                          <w:rFonts w:ascii="Arial" w:hAnsi="Arial" w:cs="Arial"/>
-                          <w:color w:val="000000" w:themeColor="text1"/>
-                          <w:kern w:val="24"/>
-                          <w:sz w:val="16"/>
-                          <w:szCs w:val="16"/>
-                        </w:rPr>
-                        <w:t>c</w:t>
-                      </w:r>
-                      <w:r>
-                        <w:rPr>
-                          <w:rFonts w:ascii="Arial" w:hAnsi="Arial" w:cs="Arial"/>
-                          <w:color w:val="000000" w:themeColor="text1"/>
-                          <w:kern w:val="24"/>
-                          <w:sz w:val="16"/>
-                          <w:szCs w:val="16"/>
-                        </w:rPr>
-                        <w:t>_19k2</w:t>
+                        <w:t>, tc_19k2</w:t>
                       </w:r>
                     </w:p>
                   </w:txbxContent>
@@ -24843,91 +24603,59 @@
         <w:rPr>
           <w:rFonts w:ascii="Arial" w:hAnsi="Arial" w:cs="Arial"/>
         </w:rPr>
-        <w:t xml:space="preserve">The output of the post-processing </w:t>
-      </w:r>
-      <w:r>
-        <w:rPr>
-          <w:rFonts w:ascii="Arial" w:hAnsi="Arial" w:cs="Arial"/>
-        </w:rPr>
-        <w:t>lists</w:t>
-      </w:r>
-      <w:r>
-        <w:rPr>
-          <w:rFonts w:ascii="Arial" w:hAnsi="Arial" w:cs="Arial"/>
-        </w:rPr>
-        <w:t xml:space="preserve"> all </w:t>
-      </w:r>
-      <w:r>
-        <w:rPr>
-          <w:rFonts w:ascii="Arial" w:hAnsi="Arial" w:cs="Arial"/>
-        </w:rPr>
-        <w:t xml:space="preserve">the </w:t>
-      </w:r>
-      <w:r>
-        <w:rPr>
-          <w:rFonts w:ascii="Arial" w:hAnsi="Arial" w:cs="Arial"/>
-        </w:rPr>
-        <w:t>requirements and sub-requirements marked as either compliant or non-compliant</w:t>
-      </w:r>
-      <w:r>
-        <w:rPr>
-          <w:rFonts w:ascii="Arial" w:hAnsi="Arial" w:cs="Arial"/>
-        </w:rPr>
-        <w:t xml:space="preserve"> in three different files</w:t>
-      </w:r>
-      <w:r>
-        <w:rPr>
-          <w:rFonts w:ascii="Arial" w:hAnsi="Arial" w:cs="Arial"/>
-        </w:rPr>
-        <w:t>,</w:t>
-      </w:r>
-      <w:r>
-        <w:rPr>
-          <w:rFonts w:ascii="Arial" w:hAnsi="Arial" w:cs="Arial"/>
-        </w:rPr>
-        <w:t xml:space="preserve"> </w:t>
-      </w:r>
-      <w:r>
-        <w:rPr>
-          <w:rFonts w:ascii="Arial" w:hAnsi="Arial" w:cs="Arial"/>
-        </w:rPr>
-        <w:t xml:space="preserve">each </w:t>
-      </w:r>
-      <w:r>
-        <w:rPr>
-          <w:rFonts w:ascii="Arial" w:hAnsi="Arial" w:cs="Arial"/>
-        </w:rPr>
-        <w:t xml:space="preserve">with </w:t>
-      </w:r>
-      <w:r>
-        <w:rPr>
-          <w:rFonts w:ascii="Arial" w:hAnsi="Arial" w:cs="Arial"/>
-        </w:rPr>
-        <w:t xml:space="preserve">a </w:t>
-      </w:r>
-      <w:r>
-        <w:rPr>
-          <w:rFonts w:ascii="Arial" w:hAnsi="Arial" w:cs="Arial"/>
-        </w:rPr>
-        <w:t>different format</w:t>
-      </w:r>
-      <w:r>
-        <w:rPr>
-          <w:rFonts w:ascii="Arial" w:hAnsi="Arial" w:cs="Arial"/>
-        </w:rPr>
-        <w:t>. The post-processing script will also print a transcript to file, where it is indicated whether or not the script succeeded.</w:t>
-      </w:r>
-      <w:r>
-        <w:rPr>
-          <w:rFonts w:ascii="Arial" w:hAnsi="Arial" w:cs="Arial"/>
-        </w:rPr>
-        <w:t xml:space="preserve"> </w:t>
-      </w:r>
-      <w:r>
-        <w:rPr>
-          <w:rFonts w:ascii="Arial" w:hAnsi="Arial" w:cs="Arial"/>
-        </w:rPr>
-        <w:t>The formats of the output files are the following:</w:t>
+        <w:t>The output of the post-processing script is three files containing two lists where all requirements, sub-requirements and testcases are listed as COMPLIANT/</w:t>
+      </w:r>
+      <w:proofErr w:type="spellStart"/>
+      <w:r>
+        <w:rPr>
+          <w:rFonts w:ascii="Arial" w:hAnsi="Arial" w:cs="Arial"/>
+        </w:rPr>
+        <w:t>NON_COMPLIANT</w:t>
+      </w:r>
+      <w:proofErr w:type="spellEnd"/>
+      <w:r>
+        <w:rPr>
+          <w:rFonts w:ascii="Arial" w:hAnsi="Arial" w:cs="Arial"/>
+        </w:rPr>
+        <w:t xml:space="preserve"> for the requirement files and PASS/FAIL </w:t>
+      </w:r>
+      <w:r>
+        <w:rPr>
+          <w:rFonts w:ascii="Arial" w:hAnsi="Arial" w:cs="Arial"/>
+        </w:rPr>
+        <w:t xml:space="preserve">for the </w:t>
+      </w:r>
+      <w:r>
+        <w:rPr>
+          <w:rFonts w:ascii="Arial" w:hAnsi="Arial" w:cs="Arial"/>
+        </w:rPr>
+        <w:t>testcase file. Th</w:t>
+      </w:r>
+      <w:r>
+        <w:rPr>
+          <w:rFonts w:ascii="Arial" w:hAnsi="Arial" w:cs="Arial"/>
+        </w:rPr>
+        <w:t>e</w:t>
+      </w:r>
+      <w:r>
+        <w:rPr>
+          <w:rFonts w:ascii="Arial" w:hAnsi="Arial" w:cs="Arial"/>
+        </w:rPr>
+        <w:t xml:space="preserve"> format of the output files </w:t>
+      </w:r>
+      <w:proofErr w:type="gramStart"/>
+      <w:r>
+        <w:rPr>
+          <w:rFonts w:ascii="Arial" w:hAnsi="Arial" w:cs="Arial"/>
+        </w:rPr>
+        <w:t>are</w:t>
+      </w:r>
+      <w:proofErr w:type="gramEnd"/>
+      <w:r>
+        <w:rPr>
+          <w:rFonts w:ascii="Arial" w:hAnsi="Arial" w:cs="Arial"/>
+        </w:rPr>
+        <w:t xml:space="preserve"> the following:</w:t>
       </w:r>
     </w:p>
     <w:p>
@@ -24944,15 +24672,15 @@
         <w:tblLook w:val="04A0" w:firstRow="1" w:lastRow="0" w:firstColumn="1" w:lastColumn="0" w:noHBand="0" w:noVBand="1"/>
       </w:tblPr>
       <w:tblGrid>
-        <w:gridCol w:w="1030"/>
-        <w:gridCol w:w="3360"/>
-        <w:gridCol w:w="4394"/>
-        <w:gridCol w:w="6095"/>
+        <w:gridCol w:w="1271"/>
+        <w:gridCol w:w="4253"/>
+        <w:gridCol w:w="4677"/>
+        <w:gridCol w:w="4678"/>
       </w:tblGrid>
       <w:tr>
         <w:tc>
           <w:tcPr>
-            <w:tcW w:w="1030" w:type="dxa"/>
+            <w:tcW w:w="1271" w:type="dxa"/>
             <w:shd w:val="clear" w:color="auto" w:fill="F2F2F2" w:themeFill="background1" w:themeFillShade="F2"/>
           </w:tcPr>
           <w:p>
@@ -24979,7 +24707,7 @@
         </w:tc>
         <w:tc>
           <w:tcPr>
-            <w:tcW w:w="3360" w:type="dxa"/>
+            <w:tcW w:w="4253" w:type="dxa"/>
           </w:tcPr>
           <w:p>
             <w:pPr>
@@ -25029,7 +24757,7 @@
         </w:tc>
         <w:tc>
           <w:tcPr>
-            <w:tcW w:w="4394" w:type="dxa"/>
+            <w:tcW w:w="4677" w:type="dxa"/>
           </w:tcPr>
           <w:p>
             <w:pPr>
@@ -25089,7 +24817,7 @@
         </w:tc>
         <w:tc>
           <w:tcPr>
-            <w:tcW w:w="6095" w:type="dxa"/>
+            <w:tcW w:w="4678" w:type="dxa"/>
           </w:tcPr>
           <w:p>
             <w:pPr>
@@ -25141,7 +24869,7 @@
       <w:tr>
         <w:tc>
           <w:tcPr>
-            <w:tcW w:w="1030" w:type="dxa"/>
+            <w:tcW w:w="1271" w:type="dxa"/>
             <w:shd w:val="clear" w:color="auto" w:fill="F2F2F2" w:themeFill="background1" w:themeFillShade="F2"/>
           </w:tcPr>
           <w:p>
@@ -25164,11 +24892,21 @@
               </w:rPr>
               <w:t>Layout</w:t>
             </w:r>
+            <w:r>
+              <w:rPr>
+                <w:rFonts w:ascii="Arial" w:hAnsi="Arial" w:cs="Arial"/>
+                <w:b/>
+                <w:bCs/>
+                <w:sz w:val="16"/>
+                <w:szCs w:val="22"/>
+              </w:rPr>
+              <w:t xml:space="preserve"> list 1</w:t>
+            </w:r>
           </w:p>
         </w:tc>
         <w:tc>
           <w:tcPr>
-            <w:tcW w:w="3360" w:type="dxa"/>
+            <w:tcW w:w="4253" w:type="dxa"/>
           </w:tcPr>
           <w:p>
             <w:pPr>
@@ -25194,7 +24932,7 @@
         </w:tc>
         <w:tc>
           <w:tcPr>
-            <w:tcW w:w="4394" w:type="dxa"/>
+            <w:tcW w:w="4677" w:type="dxa"/>
           </w:tcPr>
           <w:p>
             <w:pPr>
@@ -25220,7 +24958,7 @@
         </w:tc>
         <w:tc>
           <w:tcPr>
-            <w:tcW w:w="6095" w:type="dxa"/>
+            <w:tcW w:w="4678" w:type="dxa"/>
           </w:tcPr>
           <w:p>
             <w:pPr>
@@ -25248,7 +24986,7 @@
       <w:tr>
         <w:tc>
           <w:tcPr>
-            <w:tcW w:w="1030" w:type="dxa"/>
+            <w:tcW w:w="1271" w:type="dxa"/>
             <w:shd w:val="clear" w:color="auto" w:fill="F2F2F2" w:themeFill="background1" w:themeFillShade="F2"/>
           </w:tcPr>
           <w:p>
@@ -25275,7 +25013,7 @@
         </w:tc>
         <w:tc>
           <w:tcPr>
-            <w:tcW w:w="3360" w:type="dxa"/>
+            <w:tcW w:w="4253" w:type="dxa"/>
           </w:tcPr>
           <w:p>
             <w:pPr>
@@ -25526,7 +25264,7 @@
         </w:tc>
         <w:tc>
           <w:tcPr>
-            <w:tcW w:w="4394" w:type="dxa"/>
+            <w:tcW w:w="4677" w:type="dxa"/>
           </w:tcPr>
           <w:p>
             <w:pPr>
@@ -25767,7 +25505,7 @@
         </w:tc>
         <w:tc>
           <w:tcPr>
-            <w:tcW w:w="6095" w:type="dxa"/>
+            <w:tcW w:w="4678" w:type="dxa"/>
           </w:tcPr>
           <w:p>
             <w:pPr>
@@ -25965,7 +25703,7 @@
       <w:tr>
         <w:tc>
           <w:tcPr>
-            <w:tcW w:w="1030" w:type="dxa"/>
+            <w:tcW w:w="1271" w:type="dxa"/>
             <w:shd w:val="clear" w:color="auto" w:fill="F2F2F2" w:themeFill="background1" w:themeFillShade="F2"/>
           </w:tcPr>
           <w:p>
@@ -25988,15 +25726,26 @@
               </w:rPr>
               <w:t>Layout</w:t>
             </w:r>
+            <w:r>
+              <w:rPr>
+                <w:rFonts w:ascii="Arial" w:hAnsi="Arial" w:cs="Arial"/>
+                <w:b/>
+                <w:bCs/>
+                <w:sz w:val="16"/>
+                <w:szCs w:val="22"/>
+              </w:rPr>
+              <w:t xml:space="preserve"> list 2</w:t>
+            </w:r>
           </w:p>
         </w:tc>
         <w:tc>
           <w:tcPr>
-            <w:tcW w:w="7754" w:type="dxa"/>
+            <w:tcW w:w="8930" w:type="dxa"/>
             <w:gridSpan w:val="2"/>
           </w:tcPr>
           <w:p>
             <w:pPr>
+              <w:jc w:val="center"/>
               <w:rPr>
                 <w:rFonts w:ascii="Arial" w:hAnsi="Arial" w:cs="Arial"/>
                 <w:i/>
@@ -26039,7 +25788,7 @@
         </w:tc>
         <w:tc>
           <w:tcPr>
-            <w:tcW w:w="6095" w:type="dxa"/>
+            <w:tcW w:w="4678" w:type="dxa"/>
           </w:tcPr>
           <w:p>
             <w:pPr>
@@ -26065,7 +25814,7 @@
       <w:tr>
         <w:tc>
           <w:tcPr>
-            <w:tcW w:w="1030" w:type="dxa"/>
+            <w:tcW w:w="1271" w:type="dxa"/>
             <w:shd w:val="clear" w:color="auto" w:fill="F2F2F2" w:themeFill="background1" w:themeFillShade="F2"/>
           </w:tcPr>
           <w:p>
@@ -26092,7 +25841,7 @@
         </w:tc>
         <w:tc>
           <w:tcPr>
-            <w:tcW w:w="7754" w:type="dxa"/>
+            <w:tcW w:w="8930" w:type="dxa"/>
             <w:gridSpan w:val="2"/>
           </w:tcPr>
           <w:p>
@@ -26127,7 +25876,7 @@
         </w:tc>
         <w:tc>
           <w:tcPr>
-            <w:tcW w:w="6095" w:type="dxa"/>
+            <w:tcW w:w="4678" w:type="dxa"/>
           </w:tcPr>
           <w:p>
             <w:pPr>
@@ -27101,7 +26850,7 @@
               <w:sz w:val="14"/>
               <w:lang w:val="en-US"/>
             </w:rPr>
-            <w:t>2020-03-16</w:t>
+            <w:t>2020-03-17</w:t>
           </w:r>
           <w:r>
             <w:rPr>

</xml_diff>

<commit_message>
BV_UVVM-846: added section 8.3 for sub-requirement listing and removed second testcase listing in testcase-file
</commit_message>
<xml_diff>
--- a/bitvis_vip_spec_cov/doc/Spec_Coverage_QuickRef.docx
+++ b/bitvis_vip_spec_cov/doc/Spec_Coverage_QuickRef.docx
@@ -24592,6 +24592,9 @@
       <w:r>
         <w:t>Output of post-processing script</w:t>
       </w:r>
+      <w:r>
+        <w:t xml:space="preserve"> - basic</w:t>
+      </w:r>
     </w:p>
     <w:p>
       <w:pPr>
@@ -24603,7 +24606,19 @@
         <w:rPr>
           <w:rFonts w:ascii="Arial" w:hAnsi="Arial" w:cs="Arial"/>
         </w:rPr>
-        <w:t>The output of the post-processing script is three files containing two lists where all requirements, sub-requirements and testcases are listed as COMPLIANT/</w:t>
+        <w:t xml:space="preserve">The output of the post-processing script is three files </w:t>
+      </w:r>
+      <w:r>
+        <w:rPr>
+          <w:rFonts w:ascii="Arial" w:hAnsi="Arial" w:cs="Arial"/>
+        </w:rPr>
+        <w:t>with</w:t>
+      </w:r>
+      <w:r>
+        <w:rPr>
+          <w:rFonts w:ascii="Arial" w:hAnsi="Arial" w:cs="Arial"/>
+        </w:rPr>
+        <w:t xml:space="preserve"> requirements and testcases listed as COMPLIANT/</w:t>
       </w:r>
       <w:proofErr w:type="spellStart"/>
       <w:r>
@@ -24617,19 +24632,47 @@
         <w:rPr>
           <w:rFonts w:ascii="Arial" w:hAnsi="Arial" w:cs="Arial"/>
         </w:rPr>
-        <w:t xml:space="preserve"> for the requirement files and PASS/FAIL </w:t>
-      </w:r>
-      <w:r>
-        <w:rPr>
-          <w:rFonts w:ascii="Arial" w:hAnsi="Arial" w:cs="Arial"/>
-        </w:rPr>
-        <w:t xml:space="preserve">for the </w:t>
-      </w:r>
-      <w:r>
-        <w:rPr>
-          <w:rFonts w:ascii="Arial" w:hAnsi="Arial" w:cs="Arial"/>
-        </w:rPr>
-        <w:t>testcase file. Th</w:t>
+        <w:t>/</w:t>
+      </w:r>
+      <w:proofErr w:type="spellStart"/>
+      <w:r>
+        <w:rPr>
+          <w:rFonts w:ascii="Arial" w:hAnsi="Arial" w:cs="Arial"/>
+        </w:rPr>
+        <w:t>NOT_TESTED</w:t>
+      </w:r>
+      <w:proofErr w:type="spellEnd"/>
+      <w:r>
+        <w:rPr>
+          <w:rFonts w:ascii="Arial" w:hAnsi="Arial" w:cs="Arial"/>
+        </w:rPr>
+        <w:t xml:space="preserve"> and PASS/FAIL</w:t>
+      </w:r>
+      <w:r>
+        <w:rPr>
+          <w:rFonts w:ascii="Arial" w:hAnsi="Arial" w:cs="Arial"/>
+        </w:rPr>
+        <w:t>/</w:t>
+      </w:r>
+      <w:proofErr w:type="spellStart"/>
+      <w:r>
+        <w:rPr>
+          <w:rFonts w:ascii="Arial" w:hAnsi="Arial" w:cs="Arial"/>
+        </w:rPr>
+        <w:t>NOT_EXECUTED</w:t>
+      </w:r>
+      <w:proofErr w:type="spellEnd"/>
+      <w:r>
+        <w:rPr>
+          <w:rFonts w:ascii="Arial" w:hAnsi="Arial" w:cs="Arial"/>
+        </w:rPr>
+        <w:t>, respectively.</w:t>
+      </w:r>
+      <w:r>
+        <w:rPr>
+          <w:rFonts w:ascii="Arial" w:hAnsi="Arial" w:cs="Arial"/>
+        </w:rPr>
+        <w:t xml:space="preserve"> Th</w:t>
       </w:r>
       <w:r>
         <w:rPr>
@@ -24643,14 +24686,12 @@
         </w:rPr>
         <w:t xml:space="preserve"> format of the output files </w:t>
       </w:r>
-      <w:proofErr w:type="gramStart"/>
-      <w:r>
-        <w:rPr>
-          <w:rFonts w:ascii="Arial" w:hAnsi="Arial" w:cs="Arial"/>
-        </w:rPr>
-        <w:t>are</w:t>
-      </w:r>
-      <w:proofErr w:type="gramEnd"/>
+      <w:r>
+        <w:rPr>
+          <w:rFonts w:ascii="Arial" w:hAnsi="Arial" w:cs="Arial"/>
+        </w:rPr>
+        <w:t>is</w:t>
+      </w:r>
       <w:r>
         <w:rPr>
           <w:rFonts w:ascii="Arial" w:hAnsi="Arial" w:cs="Arial"/>
@@ -24660,10 +24701,36 @@
     </w:p>
     <w:p>
       <w:pPr>
-        <w:rPr>
-          <w:rFonts w:ascii="Arial" w:hAnsi="Arial" w:cs="Arial"/>
-        </w:rPr>
-      </w:pPr>
+        <w:pStyle w:val="Bildetekst"/>
+        <w:keepNext/>
+        <w:jc w:val="center"/>
+      </w:pPr>
+      <w:bookmarkStart w:id="21" w:name="_Ref35332256"/>
+      <w:r>
+        <w:t xml:space="preserve">Table </w:t>
+      </w:r>
+      <w:r>
+        <w:fldChar w:fldCharType="begin"/>
+      </w:r>
+      <w:r>
+        <w:instrText xml:space="preserve"> SEQ Table \* ARABIC </w:instrText>
+      </w:r>
+      <w:r>
+        <w:fldChar w:fldCharType="separate"/>
+      </w:r>
+      <w:r>
+        <w:rPr>
+          <w:noProof/>
+        </w:rPr>
+        <w:t>7</w:t>
+      </w:r>
+      <w:r>
+        <w:fldChar w:fldCharType="end"/>
+      </w:r>
+      <w:bookmarkEnd w:id="21"/>
+      <w:r>
+        <w:t xml:space="preserve"> Post-processing script output - basic</w:t>
+      </w:r>
     </w:p>
     <w:tbl>
       <w:tblPr>
@@ -24672,15 +24739,15 @@
         <w:tblLook w:val="04A0" w:firstRow="1" w:lastRow="0" w:firstColumn="1" w:lastColumn="0" w:noHBand="0" w:noVBand="1"/>
       </w:tblPr>
       <w:tblGrid>
-        <w:gridCol w:w="1271"/>
-        <w:gridCol w:w="4253"/>
-        <w:gridCol w:w="4677"/>
+        <w:gridCol w:w="875"/>
         <w:gridCol w:w="4678"/>
+        <w:gridCol w:w="5386"/>
+        <w:gridCol w:w="3969"/>
       </w:tblGrid>
       <w:tr>
         <w:tc>
           <w:tcPr>
-            <w:tcW w:w="1271" w:type="dxa"/>
+            <w:tcW w:w="875" w:type="dxa"/>
             <w:shd w:val="clear" w:color="auto" w:fill="F2F2F2" w:themeFill="background1" w:themeFillShade="F2"/>
           </w:tcPr>
           <w:p>
@@ -24703,116 +24770,6 @@
               </w:rPr>
               <w:t>File</w:t>
             </w:r>
-          </w:p>
-        </w:tc>
-        <w:tc>
-          <w:tcPr>
-            <w:tcW w:w="4253" w:type="dxa"/>
-          </w:tcPr>
-          <w:p>
-            <w:pPr>
-              <w:rPr>
-                <w:rFonts w:ascii="Arial" w:hAnsi="Arial" w:cs="Arial"/>
-                <w:b/>
-                <w:bCs/>
-                <w:sz w:val="16"/>
-                <w:szCs w:val="22"/>
-              </w:rPr>
-            </w:pPr>
-            <w:r>
-              <w:rPr>
-                <w:rFonts w:ascii="Arial" w:hAnsi="Arial" w:cs="Arial"/>
-                <w:b/>
-                <w:bCs/>
-                <w:sz w:val="16"/>
-                <w:szCs w:val="22"/>
-              </w:rPr>
-              <w:t>&lt;</w:t>
-            </w:r>
-            <w:proofErr w:type="spellStart"/>
-            <w:r>
-              <w:rPr>
-                <w:rFonts w:ascii="Arial" w:hAnsi="Arial" w:cs="Arial"/>
-                <w:b/>
-                <w:bCs/>
-                <w:sz w:val="16"/>
-                <w:szCs w:val="22"/>
-              </w:rPr>
-              <w:t>spec_cov_file</w:t>
-            </w:r>
-            <w:proofErr w:type="spellEnd"/>
-            <w:proofErr w:type="gramStart"/>
-            <w:r>
-              <w:rPr>
-                <w:rFonts w:ascii="Arial" w:hAnsi="Arial" w:cs="Arial"/>
-                <w:b/>
-                <w:bCs/>
-                <w:sz w:val="16"/>
-                <w:szCs w:val="22"/>
-              </w:rPr>
-              <w:t>&gt;.req_vs_single_tc.csv</w:t>
-            </w:r>
-            <w:proofErr w:type="gramEnd"/>
-          </w:p>
-        </w:tc>
-        <w:tc>
-          <w:tcPr>
-            <w:tcW w:w="4677" w:type="dxa"/>
-          </w:tcPr>
-          <w:p>
-            <w:pPr>
-              <w:rPr>
-                <w:rFonts w:ascii="Arial" w:hAnsi="Arial" w:cs="Arial"/>
-                <w:b/>
-                <w:bCs/>
-                <w:sz w:val="16"/>
-                <w:szCs w:val="22"/>
-              </w:rPr>
-            </w:pPr>
-            <w:r>
-              <w:rPr>
-                <w:rFonts w:ascii="Arial" w:hAnsi="Arial" w:cs="Arial"/>
-                <w:b/>
-                <w:bCs/>
-                <w:sz w:val="16"/>
-                <w:szCs w:val="22"/>
-              </w:rPr>
-              <w:t>&lt;</w:t>
-            </w:r>
-            <w:proofErr w:type="spellStart"/>
-            <w:r>
-              <w:rPr>
-                <w:rFonts w:ascii="Arial" w:hAnsi="Arial" w:cs="Arial"/>
-                <w:b/>
-                <w:bCs/>
-                <w:sz w:val="16"/>
-                <w:szCs w:val="22"/>
-              </w:rPr>
-              <w:t>spec_cov_file</w:t>
-            </w:r>
-            <w:proofErr w:type="spellEnd"/>
-            <w:proofErr w:type="gramStart"/>
-            <w:r>
-              <w:rPr>
-                <w:rFonts w:ascii="Arial" w:hAnsi="Arial" w:cs="Arial"/>
-                <w:b/>
-                <w:bCs/>
-                <w:sz w:val="16"/>
-                <w:szCs w:val="22"/>
-              </w:rPr>
-              <w:t>&gt;.req_vs_tcs</w:t>
-            </w:r>
-            <w:r>
-              <w:rPr>
-                <w:rFonts w:ascii="Arial" w:hAnsi="Arial" w:cs="Arial"/>
-                <w:b/>
-                <w:bCs/>
-                <w:sz w:val="16"/>
-                <w:szCs w:val="22"/>
-              </w:rPr>
-              <w:t>.csv</w:t>
-            </w:r>
-            <w:proofErr w:type="gramEnd"/>
           </w:p>
         </w:tc>
         <w:tc>
@@ -24860,6 +24817,116 @@
                 <w:sz w:val="16"/>
                 <w:szCs w:val="22"/>
               </w:rPr>
+              <w:t>&gt;.req_vs_single_tc.csv</w:t>
+            </w:r>
+            <w:proofErr w:type="gramEnd"/>
+          </w:p>
+        </w:tc>
+        <w:tc>
+          <w:tcPr>
+            <w:tcW w:w="5386" w:type="dxa"/>
+          </w:tcPr>
+          <w:p>
+            <w:pPr>
+              <w:rPr>
+                <w:rFonts w:ascii="Arial" w:hAnsi="Arial" w:cs="Arial"/>
+                <w:b/>
+                <w:bCs/>
+                <w:sz w:val="16"/>
+                <w:szCs w:val="22"/>
+              </w:rPr>
+            </w:pPr>
+            <w:r>
+              <w:rPr>
+                <w:rFonts w:ascii="Arial" w:hAnsi="Arial" w:cs="Arial"/>
+                <w:b/>
+                <w:bCs/>
+                <w:sz w:val="16"/>
+                <w:szCs w:val="22"/>
+              </w:rPr>
+              <w:t>&lt;</w:t>
+            </w:r>
+            <w:proofErr w:type="spellStart"/>
+            <w:r>
+              <w:rPr>
+                <w:rFonts w:ascii="Arial" w:hAnsi="Arial" w:cs="Arial"/>
+                <w:b/>
+                <w:bCs/>
+                <w:sz w:val="16"/>
+                <w:szCs w:val="22"/>
+              </w:rPr>
+              <w:t>spec_cov_file</w:t>
+            </w:r>
+            <w:proofErr w:type="spellEnd"/>
+            <w:proofErr w:type="gramStart"/>
+            <w:r>
+              <w:rPr>
+                <w:rFonts w:ascii="Arial" w:hAnsi="Arial" w:cs="Arial"/>
+                <w:b/>
+                <w:bCs/>
+                <w:sz w:val="16"/>
+                <w:szCs w:val="22"/>
+              </w:rPr>
+              <w:t>&gt;.req_vs_tcs</w:t>
+            </w:r>
+            <w:r>
+              <w:rPr>
+                <w:rFonts w:ascii="Arial" w:hAnsi="Arial" w:cs="Arial"/>
+                <w:b/>
+                <w:bCs/>
+                <w:sz w:val="16"/>
+                <w:szCs w:val="22"/>
+              </w:rPr>
+              <w:t>.csv</w:t>
+            </w:r>
+            <w:proofErr w:type="gramEnd"/>
+          </w:p>
+        </w:tc>
+        <w:tc>
+          <w:tcPr>
+            <w:tcW w:w="3969" w:type="dxa"/>
+          </w:tcPr>
+          <w:p>
+            <w:pPr>
+              <w:rPr>
+                <w:rFonts w:ascii="Arial" w:hAnsi="Arial" w:cs="Arial"/>
+                <w:b/>
+                <w:bCs/>
+                <w:sz w:val="16"/>
+                <w:szCs w:val="22"/>
+              </w:rPr>
+            </w:pPr>
+            <w:r>
+              <w:rPr>
+                <w:rFonts w:ascii="Arial" w:hAnsi="Arial" w:cs="Arial"/>
+                <w:b/>
+                <w:bCs/>
+                <w:sz w:val="16"/>
+                <w:szCs w:val="22"/>
+              </w:rPr>
+              <w:t>&lt;</w:t>
+            </w:r>
+            <w:proofErr w:type="spellStart"/>
+            <w:r>
+              <w:rPr>
+                <w:rFonts w:ascii="Arial" w:hAnsi="Arial" w:cs="Arial"/>
+                <w:b/>
+                <w:bCs/>
+                <w:sz w:val="16"/>
+                <w:szCs w:val="22"/>
+              </w:rPr>
+              <w:t>spec_cov_file</w:t>
+            </w:r>
+            <w:proofErr w:type="spellEnd"/>
+            <w:proofErr w:type="gramStart"/>
+            <w:r>
+              <w:rPr>
+                <w:rFonts w:ascii="Arial" w:hAnsi="Arial" w:cs="Arial"/>
+                <w:b/>
+                <w:bCs/>
+                <w:sz w:val="16"/>
+                <w:szCs w:val="22"/>
+              </w:rPr>
               <w:t>&gt;.tc_vs_reqs.csv</w:t>
             </w:r>
             <w:proofErr w:type="gramEnd"/>
@@ -24869,7 +24936,7 @@
       <w:tr>
         <w:tc>
           <w:tcPr>
-            <w:tcW w:w="1271" w:type="dxa"/>
+            <w:tcW w:w="875" w:type="dxa"/>
             <w:shd w:val="clear" w:color="auto" w:fill="F2F2F2" w:themeFill="background1" w:themeFillShade="F2"/>
           </w:tcPr>
           <w:p>
@@ -24891,68 +24958,6 @@
                 <w:szCs w:val="22"/>
               </w:rPr>
               <w:t>Layout</w:t>
-            </w:r>
-            <w:r>
-              <w:rPr>
-                <w:rFonts w:ascii="Arial" w:hAnsi="Arial" w:cs="Arial"/>
-                <w:b/>
-                <w:bCs/>
-                <w:sz w:val="16"/>
-                <w:szCs w:val="22"/>
-              </w:rPr>
-              <w:t xml:space="preserve"> list 1</w:t>
-            </w:r>
-          </w:p>
-        </w:tc>
-        <w:tc>
-          <w:tcPr>
-            <w:tcW w:w="4253" w:type="dxa"/>
-          </w:tcPr>
-          <w:p>
-            <w:pPr>
-              <w:rPr>
-                <w:rFonts w:ascii="Arial" w:hAnsi="Arial" w:cs="Arial"/>
-                <w:i/>
-                <w:iCs/>
-                <w:sz w:val="16"/>
-                <w:szCs w:val="22"/>
-              </w:rPr>
-            </w:pPr>
-            <w:r>
-              <w:rPr>
-                <w:rFonts w:ascii="Arial" w:hAnsi="Arial" w:cs="Arial"/>
-                <w:i/>
-                <w:iCs/>
-                <w:sz w:val="16"/>
-                <w:szCs w:val="22"/>
-              </w:rPr>
-              <w:t>“Requirement”, “Testcase”, “Compliance”</w:t>
-            </w:r>
-          </w:p>
-        </w:tc>
-        <w:tc>
-          <w:tcPr>
-            <w:tcW w:w="4677" w:type="dxa"/>
-          </w:tcPr>
-          <w:p>
-            <w:pPr>
-              <w:rPr>
-                <w:rFonts w:ascii="Arial" w:hAnsi="Arial" w:cs="Arial"/>
-                <w:i/>
-                <w:iCs/>
-                <w:sz w:val="16"/>
-                <w:szCs w:val="22"/>
-              </w:rPr>
-            </w:pPr>
-            <w:r>
-              <w:rPr>
-                <w:rFonts w:ascii="Arial" w:hAnsi="Arial" w:cs="Arial"/>
-                <w:i/>
-                <w:iCs/>
-                <w:sz w:val="16"/>
-                <w:szCs w:val="22"/>
-              </w:rPr>
-              <w:t>“Requirement”, “Testcases”, “Compliance”</w:t>
             </w:r>
           </w:p>
         </w:tc>
@@ -24978,15 +24983,70 @@
                 <w:sz w:val="16"/>
                 <w:szCs w:val="22"/>
               </w:rPr>
+              <w:t>“Requirement”, “Testcase”, “Compliance”</w:t>
+            </w:r>
+          </w:p>
+        </w:tc>
+        <w:tc>
+          <w:tcPr>
+            <w:tcW w:w="5386" w:type="dxa"/>
+          </w:tcPr>
+          <w:p>
+            <w:pPr>
+              <w:rPr>
+                <w:rFonts w:ascii="Arial" w:hAnsi="Arial" w:cs="Arial"/>
+                <w:i/>
+                <w:iCs/>
+                <w:sz w:val="16"/>
+                <w:szCs w:val="22"/>
+              </w:rPr>
+            </w:pPr>
+            <w:r>
+              <w:rPr>
+                <w:rFonts w:ascii="Arial" w:hAnsi="Arial" w:cs="Arial"/>
+                <w:i/>
+                <w:iCs/>
+                <w:sz w:val="16"/>
+                <w:szCs w:val="22"/>
+              </w:rPr>
+              <w:t>“Requirement”, “Testcases”, “Compliance”</w:t>
+            </w:r>
+          </w:p>
+        </w:tc>
+        <w:tc>
+          <w:tcPr>
+            <w:tcW w:w="3969" w:type="dxa"/>
+          </w:tcPr>
+          <w:p>
+            <w:pPr>
+              <w:rPr>
+                <w:rFonts w:ascii="Arial" w:hAnsi="Arial" w:cs="Arial"/>
+                <w:i/>
+                <w:iCs/>
+                <w:sz w:val="16"/>
+                <w:szCs w:val="22"/>
+              </w:rPr>
+            </w:pPr>
+            <w:r>
+              <w:rPr>
+                <w:rFonts w:ascii="Arial" w:hAnsi="Arial" w:cs="Arial"/>
+                <w:i/>
+                <w:iCs/>
+                <w:sz w:val="16"/>
+                <w:szCs w:val="22"/>
+              </w:rPr>
               <w:t>“Testcase”, “Requirements”, “Result”</w:t>
             </w:r>
           </w:p>
         </w:tc>
       </w:tr>
       <w:tr>
+        <w:trPr>
+          <w:trHeight w:val="1124"/>
+        </w:trPr>
         <w:tc>
           <w:tcPr>
-            <w:tcW w:w="1271" w:type="dxa"/>
+            <w:tcW w:w="875" w:type="dxa"/>
             <w:shd w:val="clear" w:color="auto" w:fill="F2F2F2" w:themeFill="background1" w:themeFillShade="F2"/>
           </w:tcPr>
           <w:p>
@@ -25009,498 +25069,6 @@
               </w:rPr>
               <w:t>Example</w:t>
             </w:r>
-          </w:p>
-        </w:tc>
-        <w:tc>
-          <w:tcPr>
-            <w:tcW w:w="4253" w:type="dxa"/>
-          </w:tcPr>
-          <w:p>
-            <w:pPr>
-              <w:rPr>
-                <w:rFonts w:ascii="Arial" w:hAnsi="Arial" w:cs="Arial"/>
-                <w:sz w:val="16"/>
-                <w:szCs w:val="22"/>
-              </w:rPr>
-            </w:pPr>
-            <w:r>
-              <w:rPr>
-                <w:rFonts w:ascii="Arial" w:hAnsi="Arial" w:cs="Arial"/>
-                <w:sz w:val="16"/>
-                <w:szCs w:val="22"/>
-              </w:rPr>
-              <w:t>FPGA_REQ_1, T</w:t>
-            </w:r>
-            <w:r>
-              <w:rPr>
-                <w:rFonts w:ascii="Arial" w:hAnsi="Arial" w:cs="Arial"/>
-                <w:sz w:val="16"/>
-                <w:szCs w:val="22"/>
-              </w:rPr>
-              <w:t>C</w:t>
-            </w:r>
-            <w:r>
-              <w:rPr>
-                <w:rFonts w:ascii="Arial" w:hAnsi="Arial" w:cs="Arial"/>
-                <w:sz w:val="16"/>
-                <w:szCs w:val="22"/>
-              </w:rPr>
-              <w:t>_UART_1, COMPLIANT</w:t>
-            </w:r>
-          </w:p>
-          <w:p>
-            <w:pPr>
-              <w:rPr>
-                <w:rFonts w:ascii="Arial" w:hAnsi="Arial" w:cs="Arial"/>
-                <w:sz w:val="16"/>
-                <w:szCs w:val="22"/>
-              </w:rPr>
-            </w:pPr>
-            <w:r>
-              <w:rPr>
-                <w:rFonts w:ascii="Arial" w:hAnsi="Arial" w:cs="Arial"/>
-                <w:sz w:val="16"/>
-                <w:szCs w:val="22"/>
-              </w:rPr>
-              <w:t>FPGA_REQ_2, T</w:t>
-            </w:r>
-            <w:r>
-              <w:rPr>
-                <w:rFonts w:ascii="Arial" w:hAnsi="Arial" w:cs="Arial"/>
-                <w:sz w:val="16"/>
-                <w:szCs w:val="22"/>
-              </w:rPr>
-              <w:t>C</w:t>
-            </w:r>
-            <w:r>
-              <w:rPr>
-                <w:rFonts w:ascii="Arial" w:hAnsi="Arial" w:cs="Arial"/>
-                <w:sz w:val="16"/>
-                <w:szCs w:val="22"/>
-              </w:rPr>
-              <w:t>_UART_1, COMPLIANT</w:t>
-            </w:r>
-          </w:p>
-          <w:p>
-            <w:pPr>
-              <w:rPr>
-                <w:rFonts w:ascii="Arial" w:hAnsi="Arial" w:cs="Arial"/>
-                <w:sz w:val="16"/>
-                <w:szCs w:val="22"/>
-              </w:rPr>
-            </w:pPr>
-            <w:r>
-              <w:rPr>
-                <w:rFonts w:ascii="Arial" w:hAnsi="Arial" w:cs="Arial"/>
-                <w:sz w:val="16"/>
-                <w:szCs w:val="22"/>
-              </w:rPr>
-              <w:t>FPGA_REQ_2, T</w:t>
-            </w:r>
-            <w:r>
-              <w:rPr>
-                <w:rFonts w:ascii="Arial" w:hAnsi="Arial" w:cs="Arial"/>
-                <w:sz w:val="16"/>
-                <w:szCs w:val="22"/>
-              </w:rPr>
-              <w:t>C</w:t>
-            </w:r>
-            <w:r>
-              <w:rPr>
-                <w:rFonts w:ascii="Arial" w:hAnsi="Arial" w:cs="Arial"/>
-                <w:sz w:val="16"/>
-                <w:szCs w:val="22"/>
-              </w:rPr>
-              <w:t>_UART_</w:t>
-            </w:r>
-            <w:r>
-              <w:rPr>
-                <w:rFonts w:ascii="Arial" w:hAnsi="Arial" w:cs="Arial"/>
-                <w:sz w:val="16"/>
-                <w:szCs w:val="22"/>
-              </w:rPr>
-              <w:t>2</w:t>
-            </w:r>
-            <w:r>
-              <w:rPr>
-                <w:rFonts w:ascii="Arial" w:hAnsi="Arial" w:cs="Arial"/>
-                <w:sz w:val="16"/>
-                <w:szCs w:val="22"/>
-              </w:rPr>
-              <w:t>, COMPLIANT</w:t>
-            </w:r>
-          </w:p>
-          <w:p>
-            <w:pPr>
-              <w:rPr>
-                <w:rFonts w:ascii="Arial" w:hAnsi="Arial" w:cs="Arial"/>
-                <w:sz w:val="16"/>
-                <w:szCs w:val="22"/>
-              </w:rPr>
-            </w:pPr>
-            <w:r>
-              <w:rPr>
-                <w:rFonts w:ascii="Arial" w:hAnsi="Arial" w:cs="Arial"/>
-                <w:sz w:val="16"/>
-                <w:szCs w:val="22"/>
-              </w:rPr>
-              <w:t>FPGA_REQ_</w:t>
-            </w:r>
-            <w:r>
-              <w:rPr>
-                <w:rFonts w:ascii="Arial" w:hAnsi="Arial" w:cs="Arial"/>
-                <w:sz w:val="16"/>
-                <w:szCs w:val="22"/>
-              </w:rPr>
-              <w:t>3</w:t>
-            </w:r>
-            <w:proofErr w:type="gramStart"/>
-            <w:r>
-              <w:rPr>
-                <w:rFonts w:ascii="Arial" w:hAnsi="Arial" w:cs="Arial"/>
-                <w:sz w:val="16"/>
-                <w:szCs w:val="22"/>
-              </w:rPr>
-              <w:t>, ,</w:t>
-            </w:r>
-            <w:proofErr w:type="gramEnd"/>
-            <w:r>
-              <w:rPr>
-                <w:rFonts w:ascii="Arial" w:hAnsi="Arial" w:cs="Arial"/>
-                <w:sz w:val="16"/>
-                <w:szCs w:val="22"/>
-              </w:rPr>
-              <w:t xml:space="preserve"> </w:t>
-            </w:r>
-            <w:proofErr w:type="spellStart"/>
-            <w:r>
-              <w:rPr>
-                <w:rFonts w:ascii="Arial" w:hAnsi="Arial" w:cs="Arial"/>
-                <w:sz w:val="16"/>
-                <w:szCs w:val="22"/>
-              </w:rPr>
-              <w:t>NOT</w:t>
-            </w:r>
-            <w:r>
-              <w:rPr>
-                <w:rFonts w:ascii="Arial" w:hAnsi="Arial" w:cs="Arial"/>
-                <w:sz w:val="16"/>
-                <w:szCs w:val="22"/>
-              </w:rPr>
-              <w:t>_TESTED</w:t>
-            </w:r>
-            <w:proofErr w:type="spellEnd"/>
-          </w:p>
-          <w:p>
-            <w:pPr>
-              <w:rPr>
-                <w:rFonts w:ascii="Arial" w:hAnsi="Arial" w:cs="Arial"/>
-                <w:sz w:val="16"/>
-                <w:szCs w:val="22"/>
-              </w:rPr>
-            </w:pPr>
-            <w:r>
-              <w:rPr>
-                <w:rFonts w:ascii="Arial" w:hAnsi="Arial" w:cs="Arial"/>
-                <w:sz w:val="16"/>
-                <w:szCs w:val="22"/>
-              </w:rPr>
-              <w:t>FPGA_REQ_</w:t>
-            </w:r>
-            <w:r>
-              <w:rPr>
-                <w:rFonts w:ascii="Arial" w:hAnsi="Arial" w:cs="Arial"/>
-                <w:sz w:val="16"/>
-                <w:szCs w:val="22"/>
-              </w:rPr>
-              <w:t>4</w:t>
-            </w:r>
-            <w:proofErr w:type="gramStart"/>
-            <w:r>
-              <w:rPr>
-                <w:rFonts w:ascii="Arial" w:hAnsi="Arial" w:cs="Arial"/>
-                <w:sz w:val="16"/>
-                <w:szCs w:val="22"/>
-              </w:rPr>
-              <w:t>, ,</w:t>
-            </w:r>
-            <w:proofErr w:type="gramEnd"/>
-            <w:r>
-              <w:rPr>
-                <w:rFonts w:ascii="Arial" w:hAnsi="Arial" w:cs="Arial"/>
-                <w:sz w:val="16"/>
-                <w:szCs w:val="22"/>
-              </w:rPr>
-              <w:t xml:space="preserve"> </w:t>
-            </w:r>
-            <w:proofErr w:type="spellStart"/>
-            <w:r>
-              <w:rPr>
-                <w:rFonts w:ascii="Arial" w:hAnsi="Arial" w:cs="Arial"/>
-                <w:sz w:val="16"/>
-                <w:szCs w:val="22"/>
-              </w:rPr>
-              <w:t>NOT</w:t>
-            </w:r>
-            <w:r>
-              <w:rPr>
-                <w:rFonts w:ascii="Arial" w:hAnsi="Arial" w:cs="Arial"/>
-                <w:sz w:val="16"/>
-                <w:szCs w:val="22"/>
-              </w:rPr>
-              <w:t>_TESTED</w:t>
-            </w:r>
-            <w:proofErr w:type="spellEnd"/>
-          </w:p>
-          <w:p>
-            <w:pPr>
-              <w:rPr>
-                <w:rFonts w:ascii="Arial" w:hAnsi="Arial" w:cs="Arial"/>
-                <w:sz w:val="16"/>
-                <w:szCs w:val="22"/>
-              </w:rPr>
-            </w:pPr>
-          </w:p>
-        </w:tc>
-        <w:tc>
-          <w:tcPr>
-            <w:tcW w:w="4677" w:type="dxa"/>
-          </w:tcPr>
-          <w:p>
-            <w:pPr>
-              <w:rPr>
-                <w:rFonts w:ascii="Arial" w:hAnsi="Arial" w:cs="Arial"/>
-                <w:sz w:val="16"/>
-                <w:szCs w:val="22"/>
-              </w:rPr>
-            </w:pPr>
-            <w:r>
-              <w:rPr>
-                <w:rFonts w:ascii="Arial" w:hAnsi="Arial" w:cs="Arial"/>
-                <w:sz w:val="16"/>
-                <w:szCs w:val="22"/>
-              </w:rPr>
-              <w:t>FPGA_REQ_1, T</w:t>
-            </w:r>
-            <w:r>
-              <w:rPr>
-                <w:rFonts w:ascii="Arial" w:hAnsi="Arial" w:cs="Arial"/>
-                <w:sz w:val="16"/>
-                <w:szCs w:val="22"/>
-              </w:rPr>
-              <w:t>C</w:t>
-            </w:r>
-            <w:r>
-              <w:rPr>
-                <w:rFonts w:ascii="Arial" w:hAnsi="Arial" w:cs="Arial"/>
-                <w:sz w:val="16"/>
-                <w:szCs w:val="22"/>
-              </w:rPr>
-              <w:t>_UART_1, COMPLIANT</w:t>
-            </w:r>
-          </w:p>
-          <w:p>
-            <w:pPr>
-              <w:rPr>
-                <w:rFonts w:ascii="Arial" w:hAnsi="Arial" w:cs="Arial"/>
-                <w:sz w:val="16"/>
-                <w:szCs w:val="22"/>
-              </w:rPr>
-            </w:pPr>
-            <w:r>
-              <w:rPr>
-                <w:rFonts w:ascii="Arial" w:hAnsi="Arial" w:cs="Arial"/>
-                <w:sz w:val="16"/>
-                <w:szCs w:val="22"/>
-              </w:rPr>
-              <w:t>FPGA_REQ_</w:t>
-            </w:r>
-            <w:r>
-              <w:rPr>
-                <w:rFonts w:ascii="Arial" w:hAnsi="Arial" w:cs="Arial"/>
-                <w:sz w:val="16"/>
-                <w:szCs w:val="22"/>
-              </w:rPr>
-              <w:t>2</w:t>
-            </w:r>
-            <w:r>
-              <w:rPr>
-                <w:rFonts w:ascii="Arial" w:hAnsi="Arial" w:cs="Arial"/>
-                <w:sz w:val="16"/>
-                <w:szCs w:val="22"/>
-              </w:rPr>
-              <w:t>, T</w:t>
-            </w:r>
-            <w:r>
-              <w:rPr>
-                <w:rFonts w:ascii="Arial" w:hAnsi="Arial" w:cs="Arial"/>
-                <w:sz w:val="16"/>
-                <w:szCs w:val="22"/>
-              </w:rPr>
-              <w:t>C</w:t>
-            </w:r>
-            <w:r>
-              <w:rPr>
-                <w:rFonts w:ascii="Arial" w:hAnsi="Arial" w:cs="Arial"/>
-                <w:sz w:val="16"/>
-                <w:szCs w:val="22"/>
-              </w:rPr>
-              <w:t>_UART_1</w:t>
-            </w:r>
-            <w:r>
-              <w:rPr>
-                <w:rFonts w:ascii="Arial" w:hAnsi="Arial" w:cs="Arial"/>
-                <w:sz w:val="16"/>
-                <w:szCs w:val="22"/>
-              </w:rPr>
-              <w:t xml:space="preserve"> T</w:t>
-            </w:r>
-            <w:r>
-              <w:rPr>
-                <w:rFonts w:ascii="Arial" w:hAnsi="Arial" w:cs="Arial"/>
-                <w:sz w:val="16"/>
-                <w:szCs w:val="22"/>
-              </w:rPr>
-              <w:t>C</w:t>
-            </w:r>
-            <w:r>
-              <w:rPr>
-                <w:rFonts w:ascii="Arial" w:hAnsi="Arial" w:cs="Arial"/>
-                <w:sz w:val="16"/>
-                <w:szCs w:val="22"/>
-              </w:rPr>
-              <w:t>_UART_2</w:t>
-            </w:r>
-            <w:r>
-              <w:rPr>
-                <w:rFonts w:ascii="Arial" w:hAnsi="Arial" w:cs="Arial"/>
-                <w:sz w:val="16"/>
-                <w:szCs w:val="22"/>
-              </w:rPr>
-              <w:t>, COMPLIANT</w:t>
-            </w:r>
-          </w:p>
-          <w:p>
-            <w:pPr>
-              <w:rPr>
-                <w:rFonts w:ascii="Arial" w:hAnsi="Arial" w:cs="Arial"/>
-                <w:sz w:val="16"/>
-                <w:szCs w:val="22"/>
-              </w:rPr>
-            </w:pPr>
-            <w:r>
-              <w:rPr>
-                <w:rFonts w:ascii="Arial" w:hAnsi="Arial" w:cs="Arial"/>
-                <w:sz w:val="16"/>
-                <w:szCs w:val="22"/>
-              </w:rPr>
-              <w:t>FPGA_REQ_</w:t>
-            </w:r>
-            <w:r>
-              <w:rPr>
-                <w:rFonts w:ascii="Arial" w:hAnsi="Arial" w:cs="Arial"/>
-                <w:sz w:val="16"/>
-                <w:szCs w:val="22"/>
-              </w:rPr>
-              <w:t>3</w:t>
-            </w:r>
-            <w:proofErr w:type="gramStart"/>
-            <w:r>
-              <w:rPr>
-                <w:rFonts w:ascii="Arial" w:hAnsi="Arial" w:cs="Arial"/>
-                <w:sz w:val="16"/>
-                <w:szCs w:val="22"/>
-              </w:rPr>
-              <w:t>, ,</w:t>
-            </w:r>
-            <w:proofErr w:type="gramEnd"/>
-            <w:r>
-              <w:rPr>
-                <w:rFonts w:ascii="Arial" w:hAnsi="Arial" w:cs="Arial"/>
-                <w:sz w:val="16"/>
-                <w:szCs w:val="22"/>
-              </w:rPr>
-              <w:t xml:space="preserve"> </w:t>
-            </w:r>
-            <w:proofErr w:type="spellStart"/>
-            <w:r>
-              <w:rPr>
-                <w:rFonts w:ascii="Arial" w:hAnsi="Arial" w:cs="Arial"/>
-                <w:sz w:val="16"/>
-                <w:szCs w:val="22"/>
-              </w:rPr>
-              <w:t>NOT</w:t>
-            </w:r>
-            <w:r>
-              <w:rPr>
-                <w:rFonts w:ascii="Arial" w:hAnsi="Arial" w:cs="Arial"/>
-                <w:sz w:val="16"/>
-                <w:szCs w:val="22"/>
-              </w:rPr>
-              <w:t>_TESTED</w:t>
-            </w:r>
-            <w:proofErr w:type="spellEnd"/>
-          </w:p>
-          <w:p>
-            <w:pPr>
-              <w:rPr>
-                <w:rFonts w:ascii="Arial" w:hAnsi="Arial" w:cs="Arial"/>
-                <w:sz w:val="16"/>
-                <w:szCs w:val="22"/>
-              </w:rPr>
-            </w:pPr>
-            <w:r>
-              <w:rPr>
-                <w:rFonts w:ascii="Arial" w:hAnsi="Arial" w:cs="Arial"/>
-                <w:sz w:val="16"/>
-                <w:szCs w:val="22"/>
-              </w:rPr>
-              <w:t>FPGA_REQ_</w:t>
-            </w:r>
-            <w:r>
-              <w:rPr>
-                <w:rFonts w:ascii="Arial" w:hAnsi="Arial" w:cs="Arial"/>
-                <w:sz w:val="16"/>
-                <w:szCs w:val="22"/>
-              </w:rPr>
-              <w:t>4</w:t>
-            </w:r>
-            <w:proofErr w:type="gramStart"/>
-            <w:r>
-              <w:rPr>
-                <w:rFonts w:ascii="Arial" w:hAnsi="Arial" w:cs="Arial"/>
-                <w:sz w:val="16"/>
-                <w:szCs w:val="22"/>
-              </w:rPr>
-              <w:t>, ,</w:t>
-            </w:r>
-            <w:proofErr w:type="gramEnd"/>
-            <w:r>
-              <w:rPr>
-                <w:rFonts w:ascii="Arial" w:hAnsi="Arial" w:cs="Arial"/>
-                <w:sz w:val="16"/>
-                <w:szCs w:val="22"/>
-              </w:rPr>
-              <w:t xml:space="preserve"> </w:t>
-            </w:r>
-            <w:proofErr w:type="spellStart"/>
-            <w:r>
-              <w:rPr>
-                <w:rFonts w:ascii="Arial" w:hAnsi="Arial" w:cs="Arial"/>
-                <w:sz w:val="16"/>
-                <w:szCs w:val="22"/>
-              </w:rPr>
-              <w:t>NOT</w:t>
-            </w:r>
-            <w:r>
-              <w:rPr>
-                <w:rFonts w:ascii="Arial" w:hAnsi="Arial" w:cs="Arial"/>
-                <w:sz w:val="16"/>
-                <w:szCs w:val="22"/>
-              </w:rPr>
-              <w:t>_TESTED</w:t>
-            </w:r>
-            <w:proofErr w:type="spellEnd"/>
           </w:p>
         </w:tc>
         <w:tc>
@@ -25521,7 +25089,7 @@
                 <w:sz w:val="16"/>
                 <w:szCs w:val="22"/>
               </w:rPr>
-              <w:t>T</w:t>
+              <w:t>FPGA_REQ_1, T</w:t>
             </w:r>
             <w:r>
               <w:rPr>
@@ -25537,23 +25105,7 @@
                 <w:sz w:val="16"/>
                 <w:szCs w:val="22"/>
               </w:rPr>
-              <w:t>_UART_1, FPGA_REQ_1</w:t>
-            </w:r>
-            <w:r>
-              <w:rPr>
-                <w:rFonts w:ascii="Arial" w:hAnsi="Arial" w:cs="Arial"/>
-                <w:sz w:val="16"/>
-                <w:szCs w:val="22"/>
-              </w:rPr>
-              <w:t xml:space="preserve"> FPGA_REQ_2,</w:t>
-            </w:r>
-            <w:r>
-              <w:rPr>
-                <w:rFonts w:ascii="Arial" w:hAnsi="Arial" w:cs="Arial"/>
-                <w:sz w:val="16"/>
-                <w:szCs w:val="22"/>
-              </w:rPr>
-              <w:t xml:space="preserve"> PASS</w:t>
+              <w:t>_UART_1, COMPLIANT</w:t>
             </w:r>
           </w:p>
           <w:p>
@@ -25570,7 +25122,7 @@
                 <w:sz w:val="16"/>
                 <w:szCs w:val="22"/>
               </w:rPr>
-              <w:t>T</w:t>
+              <w:t>FPGA_REQ_2, T</w:t>
             </w:r>
             <w:r>
               <w:rPr>
@@ -25586,39 +25138,7 @@
                 <w:sz w:val="16"/>
                 <w:szCs w:val="22"/>
               </w:rPr>
-              <w:t>_UART_</w:t>
-            </w:r>
-            <w:r>
-              <w:rPr>
-                <w:rFonts w:ascii="Arial" w:hAnsi="Arial" w:cs="Arial"/>
-                <w:sz w:val="16"/>
-                <w:szCs w:val="22"/>
-              </w:rPr>
-              <w:t>2</w:t>
-            </w:r>
-            <w:r>
-              <w:rPr>
-                <w:rFonts w:ascii="Arial" w:hAnsi="Arial" w:cs="Arial"/>
-                <w:sz w:val="16"/>
-                <w:szCs w:val="22"/>
-              </w:rPr>
-              <w:t>, FPGA_REQ_</w:t>
-            </w:r>
-            <w:r>
-              <w:rPr>
-                <w:rFonts w:ascii="Arial" w:hAnsi="Arial" w:cs="Arial"/>
-                <w:sz w:val="16"/>
-                <w:szCs w:val="22"/>
-              </w:rPr>
-              <w:t>2</w:t>
-            </w:r>
-            <w:r>
-              <w:rPr>
-                <w:rFonts w:ascii="Arial" w:hAnsi="Arial" w:cs="Arial"/>
-                <w:sz w:val="16"/>
-                <w:szCs w:val="22"/>
-              </w:rPr>
-              <w:t>, PASS</w:t>
+              <w:t>_UART_1, COMPLIANT</w:t>
             </w:r>
           </w:p>
           <w:p>
@@ -25635,6 +25155,393 @@
                 <w:sz w:val="16"/>
                 <w:szCs w:val="22"/>
               </w:rPr>
+              <w:t>FPGA_REQ_2, T</w:t>
+            </w:r>
+            <w:r>
+              <w:rPr>
+                <w:rFonts w:ascii="Arial" w:hAnsi="Arial" w:cs="Arial"/>
+                <w:sz w:val="16"/>
+                <w:szCs w:val="22"/>
+              </w:rPr>
+              <w:t>C</w:t>
+            </w:r>
+            <w:r>
+              <w:rPr>
+                <w:rFonts w:ascii="Arial" w:hAnsi="Arial" w:cs="Arial"/>
+                <w:sz w:val="16"/>
+                <w:szCs w:val="22"/>
+              </w:rPr>
+              <w:t>_UART_</w:t>
+            </w:r>
+            <w:r>
+              <w:rPr>
+                <w:rFonts w:ascii="Arial" w:hAnsi="Arial" w:cs="Arial"/>
+                <w:sz w:val="16"/>
+                <w:szCs w:val="22"/>
+              </w:rPr>
+              <w:t>2</w:t>
+            </w:r>
+            <w:r>
+              <w:rPr>
+                <w:rFonts w:ascii="Arial" w:hAnsi="Arial" w:cs="Arial"/>
+                <w:sz w:val="16"/>
+                <w:szCs w:val="22"/>
+              </w:rPr>
+              <w:t>, COMPLIANT</w:t>
+            </w:r>
+          </w:p>
+          <w:p>
+            <w:pPr>
+              <w:rPr>
+                <w:rFonts w:ascii="Arial" w:hAnsi="Arial" w:cs="Arial"/>
+                <w:sz w:val="16"/>
+                <w:szCs w:val="22"/>
+              </w:rPr>
+            </w:pPr>
+            <w:r>
+              <w:rPr>
+                <w:rFonts w:ascii="Arial" w:hAnsi="Arial" w:cs="Arial"/>
+                <w:sz w:val="16"/>
+                <w:szCs w:val="22"/>
+              </w:rPr>
+              <w:t>FPGA_REQ_</w:t>
+            </w:r>
+            <w:r>
+              <w:rPr>
+                <w:rFonts w:ascii="Arial" w:hAnsi="Arial" w:cs="Arial"/>
+                <w:sz w:val="16"/>
+                <w:szCs w:val="22"/>
+              </w:rPr>
+              <w:t>3</w:t>
+            </w:r>
+            <w:proofErr w:type="gramStart"/>
+            <w:r>
+              <w:rPr>
+                <w:rFonts w:ascii="Arial" w:hAnsi="Arial" w:cs="Arial"/>
+                <w:sz w:val="16"/>
+                <w:szCs w:val="22"/>
+              </w:rPr>
+              <w:t>, ,</w:t>
+            </w:r>
+            <w:proofErr w:type="gramEnd"/>
+            <w:r>
+              <w:rPr>
+                <w:rFonts w:ascii="Arial" w:hAnsi="Arial" w:cs="Arial"/>
+                <w:sz w:val="16"/>
+                <w:szCs w:val="22"/>
+              </w:rPr>
+              <w:t xml:space="preserve"> </w:t>
+            </w:r>
+            <w:proofErr w:type="spellStart"/>
+            <w:r>
+              <w:rPr>
+                <w:rFonts w:ascii="Arial" w:hAnsi="Arial" w:cs="Arial"/>
+                <w:sz w:val="16"/>
+                <w:szCs w:val="22"/>
+              </w:rPr>
+              <w:t>NOT_TESTED</w:t>
+            </w:r>
+            <w:proofErr w:type="spellEnd"/>
+          </w:p>
+          <w:p>
+            <w:pPr>
+              <w:rPr>
+                <w:rFonts w:ascii="Arial" w:hAnsi="Arial" w:cs="Arial"/>
+                <w:sz w:val="16"/>
+                <w:szCs w:val="16"/>
+              </w:rPr>
+            </w:pPr>
+            <w:r>
+              <w:rPr>
+                <w:rFonts w:ascii="Arial" w:hAnsi="Arial" w:cs="Arial"/>
+                <w:sz w:val="16"/>
+                <w:szCs w:val="16"/>
+              </w:rPr>
+              <w:t>FPGA_REQ_</w:t>
+            </w:r>
+            <w:r>
+              <w:rPr>
+                <w:rFonts w:ascii="Arial" w:hAnsi="Arial" w:cs="Arial"/>
+                <w:sz w:val="16"/>
+                <w:szCs w:val="16"/>
+              </w:rPr>
+              <w:t>4</w:t>
+            </w:r>
+            <w:proofErr w:type="gramStart"/>
+            <w:r>
+              <w:rPr>
+                <w:rFonts w:ascii="Arial" w:hAnsi="Arial" w:cs="Arial"/>
+                <w:sz w:val="16"/>
+                <w:szCs w:val="16"/>
+              </w:rPr>
+              <w:t>, ,</w:t>
+            </w:r>
+            <w:proofErr w:type="gramEnd"/>
+            <w:r>
+              <w:rPr>
+                <w:rFonts w:ascii="Arial" w:hAnsi="Arial" w:cs="Arial"/>
+                <w:sz w:val="16"/>
+                <w:szCs w:val="16"/>
+              </w:rPr>
+              <w:t xml:space="preserve"> </w:t>
+            </w:r>
+            <w:proofErr w:type="spellStart"/>
+            <w:r>
+              <w:rPr>
+                <w:rFonts w:ascii="Arial" w:hAnsi="Arial" w:cs="Arial"/>
+                <w:sz w:val="16"/>
+                <w:szCs w:val="16"/>
+              </w:rPr>
+              <w:t>NOT_TESTED</w:t>
+            </w:r>
+            <w:proofErr w:type="spellEnd"/>
+          </w:p>
+          <w:p>
+            <w:pPr>
+              <w:rPr>
+                <w:rFonts w:ascii="Arial" w:hAnsi="Arial" w:cs="Arial"/>
+                <w:sz w:val="16"/>
+                <w:szCs w:val="22"/>
+              </w:rPr>
+            </w:pPr>
+          </w:p>
+        </w:tc>
+        <w:tc>
+          <w:tcPr>
+            <w:tcW w:w="5386" w:type="dxa"/>
+          </w:tcPr>
+          <w:p>
+            <w:pPr>
+              <w:rPr>
+                <w:rFonts w:ascii="Arial" w:hAnsi="Arial" w:cs="Arial"/>
+                <w:sz w:val="16"/>
+                <w:szCs w:val="22"/>
+              </w:rPr>
+            </w:pPr>
+            <w:r>
+              <w:rPr>
+                <w:rFonts w:ascii="Arial" w:hAnsi="Arial" w:cs="Arial"/>
+                <w:sz w:val="16"/>
+                <w:szCs w:val="22"/>
+              </w:rPr>
+              <w:t>FPGA_REQ_1, T</w:t>
+            </w:r>
+            <w:r>
+              <w:rPr>
+                <w:rFonts w:ascii="Arial" w:hAnsi="Arial" w:cs="Arial"/>
+                <w:sz w:val="16"/>
+                <w:szCs w:val="22"/>
+              </w:rPr>
+              <w:t>C</w:t>
+            </w:r>
+            <w:r>
+              <w:rPr>
+                <w:rFonts w:ascii="Arial" w:hAnsi="Arial" w:cs="Arial"/>
+                <w:sz w:val="16"/>
+                <w:szCs w:val="22"/>
+              </w:rPr>
+              <w:t>_UART_1, COMPLIANT</w:t>
+            </w:r>
+          </w:p>
+          <w:p>
+            <w:pPr>
+              <w:rPr>
+                <w:rFonts w:ascii="Arial" w:hAnsi="Arial" w:cs="Arial"/>
+                <w:sz w:val="16"/>
+                <w:szCs w:val="22"/>
+              </w:rPr>
+            </w:pPr>
+            <w:r>
+              <w:rPr>
+                <w:rFonts w:ascii="Arial" w:hAnsi="Arial" w:cs="Arial"/>
+                <w:sz w:val="16"/>
+                <w:szCs w:val="22"/>
+              </w:rPr>
+              <w:t>FPGA_REQ_</w:t>
+            </w:r>
+            <w:r>
+              <w:rPr>
+                <w:rFonts w:ascii="Arial" w:hAnsi="Arial" w:cs="Arial"/>
+                <w:sz w:val="16"/>
+                <w:szCs w:val="22"/>
+              </w:rPr>
+              <w:t>2</w:t>
+            </w:r>
+            <w:r>
+              <w:rPr>
+                <w:rFonts w:ascii="Arial" w:hAnsi="Arial" w:cs="Arial"/>
+                <w:sz w:val="16"/>
+                <w:szCs w:val="22"/>
+              </w:rPr>
+              <w:t>, T</w:t>
+            </w:r>
+            <w:r>
+              <w:rPr>
+                <w:rFonts w:ascii="Arial" w:hAnsi="Arial" w:cs="Arial"/>
+                <w:sz w:val="16"/>
+                <w:szCs w:val="22"/>
+              </w:rPr>
+              <w:t>C</w:t>
+            </w:r>
+            <w:r>
+              <w:rPr>
+                <w:rFonts w:ascii="Arial" w:hAnsi="Arial" w:cs="Arial"/>
+                <w:sz w:val="16"/>
+                <w:szCs w:val="22"/>
+              </w:rPr>
+              <w:t>_UART_1</w:t>
+            </w:r>
+            <w:r>
+              <w:rPr>
+                <w:rFonts w:ascii="Arial" w:hAnsi="Arial" w:cs="Arial"/>
+                <w:sz w:val="16"/>
+                <w:szCs w:val="22"/>
+              </w:rPr>
+              <w:t xml:space="preserve"> TC_UART_2</w:t>
+            </w:r>
+            <w:r>
+              <w:rPr>
+                <w:rFonts w:ascii="Arial" w:hAnsi="Arial" w:cs="Arial"/>
+                <w:sz w:val="16"/>
+                <w:szCs w:val="22"/>
+              </w:rPr>
+              <w:t>, COMPLIANT</w:t>
+            </w:r>
+          </w:p>
+          <w:p>
+            <w:pPr>
+              <w:rPr>
+                <w:rFonts w:ascii="Arial" w:hAnsi="Arial" w:cs="Arial"/>
+                <w:sz w:val="16"/>
+                <w:szCs w:val="22"/>
+              </w:rPr>
+            </w:pPr>
+            <w:r>
+              <w:rPr>
+                <w:rFonts w:ascii="Arial" w:hAnsi="Arial" w:cs="Arial"/>
+                <w:sz w:val="16"/>
+                <w:szCs w:val="22"/>
+              </w:rPr>
+              <w:t>FPGA_REQ_</w:t>
+            </w:r>
+            <w:r>
+              <w:rPr>
+                <w:rFonts w:ascii="Arial" w:hAnsi="Arial" w:cs="Arial"/>
+                <w:sz w:val="16"/>
+                <w:szCs w:val="22"/>
+              </w:rPr>
+              <w:t>3</w:t>
+            </w:r>
+            <w:proofErr w:type="gramStart"/>
+            <w:r>
+              <w:rPr>
+                <w:rFonts w:ascii="Arial" w:hAnsi="Arial" w:cs="Arial"/>
+                <w:sz w:val="16"/>
+                <w:szCs w:val="22"/>
+              </w:rPr>
+              <w:t>, ,</w:t>
+            </w:r>
+            <w:proofErr w:type="gramEnd"/>
+            <w:r>
+              <w:rPr>
+                <w:rFonts w:ascii="Arial" w:hAnsi="Arial" w:cs="Arial"/>
+                <w:sz w:val="16"/>
+                <w:szCs w:val="22"/>
+              </w:rPr>
+              <w:t xml:space="preserve"> </w:t>
+            </w:r>
+            <w:proofErr w:type="spellStart"/>
+            <w:r>
+              <w:rPr>
+                <w:rFonts w:ascii="Arial" w:hAnsi="Arial" w:cs="Arial"/>
+                <w:sz w:val="16"/>
+                <w:szCs w:val="22"/>
+              </w:rPr>
+              <w:t>NOT_TESTED</w:t>
+            </w:r>
+            <w:proofErr w:type="spellEnd"/>
+          </w:p>
+          <w:p>
+            <w:pPr>
+              <w:rPr>
+                <w:rFonts w:ascii="Arial" w:hAnsi="Arial" w:cs="Arial"/>
+                <w:sz w:val="16"/>
+                <w:szCs w:val="16"/>
+              </w:rPr>
+            </w:pPr>
+            <w:r>
+              <w:rPr>
+                <w:rFonts w:ascii="Arial" w:hAnsi="Arial" w:cs="Arial"/>
+                <w:sz w:val="16"/>
+                <w:szCs w:val="16"/>
+              </w:rPr>
+              <w:t>FPGA_REQ_</w:t>
+            </w:r>
+            <w:r>
+              <w:rPr>
+                <w:rFonts w:ascii="Arial" w:hAnsi="Arial" w:cs="Arial"/>
+                <w:sz w:val="16"/>
+                <w:szCs w:val="16"/>
+              </w:rPr>
+              <w:t>4</w:t>
+            </w:r>
+            <w:proofErr w:type="gramStart"/>
+            <w:r>
+              <w:rPr>
+                <w:rFonts w:ascii="Arial" w:hAnsi="Arial" w:cs="Arial"/>
+                <w:sz w:val="16"/>
+                <w:szCs w:val="16"/>
+              </w:rPr>
+              <w:t>, ,</w:t>
+            </w:r>
+            <w:proofErr w:type="gramEnd"/>
+            <w:r>
+              <w:rPr>
+                <w:rFonts w:ascii="Arial" w:hAnsi="Arial" w:cs="Arial"/>
+                <w:sz w:val="16"/>
+                <w:szCs w:val="16"/>
+              </w:rPr>
+              <w:t xml:space="preserve"> </w:t>
+            </w:r>
+            <w:proofErr w:type="spellStart"/>
+            <w:r>
+              <w:rPr>
+                <w:rFonts w:ascii="Arial" w:hAnsi="Arial" w:cs="Arial"/>
+                <w:sz w:val="16"/>
+                <w:szCs w:val="16"/>
+              </w:rPr>
+              <w:t>NOT_TESTED</w:t>
+            </w:r>
+            <w:proofErr w:type="spellEnd"/>
+          </w:p>
+          <w:p>
+            <w:pPr>
+              <w:rPr>
+                <w:rFonts w:ascii="Arial" w:hAnsi="Arial" w:cs="Arial"/>
+                <w:sz w:val="16"/>
+                <w:szCs w:val="22"/>
+              </w:rPr>
+            </w:pPr>
+          </w:p>
+        </w:tc>
+        <w:tc>
+          <w:tcPr>
+            <w:tcW w:w="3969" w:type="dxa"/>
+          </w:tcPr>
+          <w:p>
+            <w:pPr>
+              <w:rPr>
+                <w:rFonts w:ascii="Arial" w:hAnsi="Arial" w:cs="Arial"/>
+                <w:sz w:val="16"/>
+                <w:szCs w:val="22"/>
+              </w:rPr>
+            </w:pPr>
+            <w:r>
+              <w:rPr>
+                <w:rFonts w:ascii="Arial" w:hAnsi="Arial" w:cs="Arial"/>
+                <w:sz w:val="16"/>
+                <w:szCs w:val="22"/>
+              </w:rPr>
               <w:t>T</w:t>
             </w:r>
             <w:r>
@@ -25651,6 +25558,55 @@
                 <w:sz w:val="16"/>
                 <w:szCs w:val="22"/>
               </w:rPr>
+              <w:t>_UART_1, FPGA_REQ_1</w:t>
+            </w:r>
+            <w:r>
+              <w:rPr>
+                <w:rFonts w:ascii="Arial" w:hAnsi="Arial" w:cs="Arial"/>
+                <w:sz w:val="16"/>
+                <w:szCs w:val="22"/>
+              </w:rPr>
+              <w:t xml:space="preserve"> FPGA_REQ_2,</w:t>
+            </w:r>
+            <w:r>
+              <w:rPr>
+                <w:rFonts w:ascii="Arial" w:hAnsi="Arial" w:cs="Arial"/>
+                <w:sz w:val="16"/>
+                <w:szCs w:val="22"/>
+              </w:rPr>
+              <w:t xml:space="preserve"> PASS</w:t>
+            </w:r>
+          </w:p>
+          <w:p>
+            <w:pPr>
+              <w:rPr>
+                <w:rFonts w:ascii="Arial" w:hAnsi="Arial" w:cs="Arial"/>
+                <w:sz w:val="16"/>
+                <w:szCs w:val="22"/>
+              </w:rPr>
+            </w:pPr>
+            <w:r>
+              <w:rPr>
+                <w:rFonts w:ascii="Arial" w:hAnsi="Arial" w:cs="Arial"/>
+                <w:sz w:val="16"/>
+                <w:szCs w:val="22"/>
+              </w:rPr>
+              <w:t>T</w:t>
+            </w:r>
+            <w:r>
+              <w:rPr>
+                <w:rFonts w:ascii="Arial" w:hAnsi="Arial" w:cs="Arial"/>
+                <w:sz w:val="16"/>
+                <w:szCs w:val="22"/>
+              </w:rPr>
+              <w:t>C</w:t>
+            </w:r>
+            <w:r>
+              <w:rPr>
+                <w:rFonts w:ascii="Arial" w:hAnsi="Arial" w:cs="Arial"/>
+                <w:sz w:val="16"/>
+                <w:szCs w:val="22"/>
+              </w:rPr>
               <w:t>_UART_</w:t>
             </w:r>
             <w:r>
@@ -25659,6 +25615,71 @@
                 <w:sz w:val="16"/>
                 <w:szCs w:val="22"/>
               </w:rPr>
+              <w:t>2</w:t>
+            </w:r>
+            <w:r>
+              <w:rPr>
+                <w:rFonts w:ascii="Arial" w:hAnsi="Arial" w:cs="Arial"/>
+                <w:sz w:val="16"/>
+                <w:szCs w:val="22"/>
+              </w:rPr>
+              <w:t>, FPGA_REQ_</w:t>
+            </w:r>
+            <w:r>
+              <w:rPr>
+                <w:rFonts w:ascii="Arial" w:hAnsi="Arial" w:cs="Arial"/>
+                <w:sz w:val="16"/>
+                <w:szCs w:val="22"/>
+              </w:rPr>
+              <w:t>2</w:t>
+            </w:r>
+            <w:r>
+              <w:rPr>
+                <w:rFonts w:ascii="Arial" w:hAnsi="Arial" w:cs="Arial"/>
+                <w:sz w:val="16"/>
+                <w:szCs w:val="22"/>
+              </w:rPr>
+              <w:t>, PASS</w:t>
+            </w:r>
+          </w:p>
+          <w:p>
+            <w:pPr>
+              <w:rPr>
+                <w:rFonts w:ascii="Arial" w:hAnsi="Arial" w:cs="Arial"/>
+                <w:sz w:val="16"/>
+                <w:szCs w:val="22"/>
+              </w:rPr>
+            </w:pPr>
+            <w:r>
+              <w:rPr>
+                <w:rFonts w:ascii="Arial" w:hAnsi="Arial" w:cs="Arial"/>
+                <w:sz w:val="16"/>
+                <w:szCs w:val="22"/>
+              </w:rPr>
+              <w:t>T</w:t>
+            </w:r>
+            <w:r>
+              <w:rPr>
+                <w:rFonts w:ascii="Arial" w:hAnsi="Arial" w:cs="Arial"/>
+                <w:sz w:val="16"/>
+                <w:szCs w:val="22"/>
+              </w:rPr>
+              <w:t>C</w:t>
+            </w:r>
+            <w:r>
+              <w:rPr>
+                <w:rFonts w:ascii="Arial" w:hAnsi="Arial" w:cs="Arial"/>
+                <w:sz w:val="16"/>
+                <w:szCs w:val="22"/>
+              </w:rPr>
+              <w:t>_UART_</w:t>
+            </w:r>
+            <w:r>
+              <w:rPr>
+                <w:rFonts w:ascii="Arial" w:hAnsi="Arial" w:cs="Arial"/>
+                <w:sz w:val="16"/>
+                <w:szCs w:val="22"/>
+              </w:rPr>
               <w:t>5</w:t>
             </w:r>
             <w:proofErr w:type="gramStart"/>
@@ -25686,24 +25707,387 @@
                 <w:sz w:val="16"/>
                 <w:szCs w:val="22"/>
               </w:rPr>
-              <w:t>NO</w:t>
-            </w:r>
-            <w:r>
-              <w:rPr>
-                <w:rFonts w:ascii="Arial" w:hAnsi="Arial" w:cs="Arial"/>
+              <w:t>NOT_EXECUTED</w:t>
+            </w:r>
+            <w:proofErr w:type="spellEnd"/>
+          </w:p>
+        </w:tc>
+      </w:tr>
+    </w:tbl>
+    <w:p>
+      <w:pPr>
+        <w:rPr>
+          <w:rFonts w:ascii="Arial" w:hAnsi="Arial" w:cs="Arial"/>
+          <w:lang w:val="nb-NO"/>
+        </w:rPr>
+      </w:pPr>
+    </w:p>
+    <w:p>
+      <w:pPr>
+        <w:pStyle w:val="Overskrift2"/>
+        <w:rPr>
+          <w:lang w:val="en-US"/>
+        </w:rPr>
+      </w:pPr>
+      <w:r>
+        <w:rPr>
+          <w:lang w:val="en-US"/>
+        </w:rPr>
+        <w:t>Output of post-processing scr</w:t>
+      </w:r>
+      <w:r>
+        <w:rPr>
+          <w:lang w:val="en-US"/>
+        </w:rPr>
+        <w:t xml:space="preserve">ipt </w:t>
+      </w:r>
+      <w:r>
+        <w:rPr>
+          <w:lang w:val="en-US"/>
+        </w:rPr>
+        <w:t>– with sub-requirements</w:t>
+      </w:r>
+    </w:p>
+    <w:p>
+      <w:pPr>
+        <w:rPr>
+          <w:lang w:val="en-US"/>
+        </w:rPr>
+      </w:pPr>
+      <w:r>
+        <w:rPr>
+          <w:lang w:val="en-US"/>
+        </w:rPr>
+        <w:t xml:space="preserve">The output of the post-processing script will include an additional list with requirement to sub-requirement mapping in the </w:t>
+      </w:r>
+      <w:r>
+        <w:rPr>
+          <w:rFonts w:ascii="Consolas" w:hAnsi="Consolas" w:cs="Consolas"/>
+          <w:b/>
+          <w:bCs/>
+          <w:lang w:val="en-US"/>
+        </w:rPr>
+        <w:t>req_vs_single_tc.csv</w:t>
+      </w:r>
+      <w:r>
+        <w:rPr>
+          <w:lang w:val="en-US"/>
+        </w:rPr>
+        <w:t xml:space="preserve"> and </w:t>
+      </w:r>
+      <w:r>
+        <w:rPr>
+          <w:rFonts w:ascii="Consolas" w:hAnsi="Consolas" w:cs="Consolas"/>
+          <w:b/>
+          <w:bCs/>
+          <w:lang w:val="en-US"/>
+        </w:rPr>
+        <w:t>req_vs_tcs.csv</w:t>
+      </w:r>
+      <w:r>
+        <w:rPr>
+          <w:lang w:val="en-US"/>
+        </w:rPr>
+        <w:t xml:space="preserve"> files</w:t>
+      </w:r>
+      <w:r>
+        <w:rPr>
+          <w:lang w:val="en-US"/>
+        </w:rPr>
+        <w:t xml:space="preserve">, when requirement mapping as given in Section </w:t>
+      </w:r>
+      <w:r>
+        <w:rPr>
+          <w:lang w:val="en-US"/>
+        </w:rPr>
+        <w:fldChar w:fldCharType="begin"/>
+      </w:r>
+      <w:r>
+        <w:rPr>
+          <w:lang w:val="en-US"/>
+        </w:rPr>
+        <w:instrText xml:space="preserve"> REF _Ref31718269 \r \h </w:instrText>
+      </w:r>
+      <w:r>
+        <w:rPr>
+          <w:lang w:val="en-US"/>
+        </w:rPr>
+      </w:r>
+      <w:r>
+        <w:rPr>
+          <w:lang w:val="en-US"/>
+        </w:rPr>
+        <w:fldChar w:fldCharType="separate"/>
+      </w:r>
+      <w:r>
+        <w:rPr>
+          <w:lang w:val="en-US"/>
+        </w:rPr>
+        <w:t>8.3</w:t>
+      </w:r>
+      <w:r>
+        <w:rPr>
+          <w:lang w:val="en-US"/>
+        </w:rPr>
+        <w:fldChar w:fldCharType="end"/>
+      </w:r>
+      <w:r>
+        <w:rPr>
+          <w:lang w:val="en-US"/>
+        </w:rPr>
+        <w:t xml:space="preserve"> is used.</w:t>
+      </w:r>
+      <w:r>
+        <w:rPr>
+          <w:lang w:val="en-US"/>
+        </w:rPr>
+        <w:t xml:space="preserve"> Note that the testcase listing file </w:t>
+      </w:r>
+      <w:r>
+        <w:rPr>
+          <w:rFonts w:ascii="Consolas" w:hAnsi="Consolas" w:cs="Consolas"/>
+          <w:b/>
+          <w:bCs/>
+          <w:lang w:val="en-US"/>
+        </w:rPr>
+        <w:t>tc_vs_reqs.csv</w:t>
+      </w:r>
+      <w:r>
+        <w:rPr>
+          <w:lang w:val="en-US"/>
+        </w:rPr>
+        <w:t xml:space="preserve"> does not change from layout in </w:t>
+      </w:r>
+      <w:r>
+        <w:rPr>
+          <w:lang w:val="en-US"/>
+        </w:rPr>
+        <w:fldChar w:fldCharType="begin"/>
+      </w:r>
+      <w:r>
+        <w:rPr>
+          <w:lang w:val="en-US"/>
+        </w:rPr>
+        <w:instrText xml:space="preserve"> REF _Ref35332256 \h </w:instrText>
+      </w:r>
+      <w:r>
+        <w:rPr>
+          <w:lang w:val="en-US"/>
+        </w:rPr>
+      </w:r>
+      <w:r>
+        <w:rPr>
+          <w:lang w:val="en-US"/>
+        </w:rPr>
+        <w:fldChar w:fldCharType="separate"/>
+      </w:r>
+      <w:r>
+        <w:t xml:space="preserve">Table </w:t>
+      </w:r>
+      <w:r>
+        <w:rPr>
+          <w:noProof/>
+        </w:rPr>
+        <w:t>7</w:t>
+      </w:r>
+      <w:r>
+        <w:rPr>
+          <w:lang w:val="en-US"/>
+        </w:rPr>
+        <w:fldChar w:fldCharType="end"/>
+      </w:r>
+      <w:r>
+        <w:rPr>
+          <w:lang w:val="en-US"/>
+        </w:rPr>
+        <w:t>.</w:t>
+      </w:r>
+    </w:p>
+    <w:p>
+      <w:pPr>
+        <w:pStyle w:val="Bildetekst"/>
+        <w:keepNext/>
+        <w:jc w:val="center"/>
+      </w:pPr>
+      <w:r>
+        <w:t xml:space="preserve">Table </w:t>
+      </w:r>
+      <w:r>
+        <w:fldChar w:fldCharType="begin"/>
+      </w:r>
+      <w:r>
+        <w:instrText xml:space="preserve"> SEQ Table \* ARABIC </w:instrText>
+      </w:r>
+      <w:r>
+        <w:fldChar w:fldCharType="separate"/>
+      </w:r>
+      <w:r>
+        <w:rPr>
+          <w:noProof/>
+        </w:rPr>
+        <w:t>8</w:t>
+      </w:r>
+      <w:r>
+        <w:fldChar w:fldCharType="end"/>
+      </w:r>
+      <w:r>
+        <w:t xml:space="preserve"> Post-processing script output - with sub-requirements</w:t>
+      </w:r>
+    </w:p>
+    <w:tbl>
+      <w:tblPr>
+        <w:tblStyle w:val="Tabellrutenett"/>
+        <w:tblW w:w="0" w:type="auto"/>
+        <w:tblLook w:val="04A0" w:firstRow="1" w:lastRow="0" w:firstColumn="1" w:lastColumn="0" w:noHBand="0" w:noVBand="1"/>
+      </w:tblPr>
+      <w:tblGrid>
+        <w:gridCol w:w="875"/>
+        <w:gridCol w:w="6917"/>
+        <w:gridCol w:w="7087"/>
+      </w:tblGrid>
+      <w:tr>
+        <w:tc>
+          <w:tcPr>
+            <w:tcW w:w="875" w:type="dxa"/>
+            <w:shd w:val="clear" w:color="auto" w:fill="F2F2F2" w:themeFill="background1" w:themeFillShade="F2"/>
+          </w:tcPr>
+          <w:p>
+            <w:pPr>
+              <w:rPr>
+                <w:rFonts w:ascii="Arial" w:hAnsi="Arial" w:cs="Arial"/>
+                <w:b/>
+                <w:bCs/>
                 <w:sz w:val="16"/>
                 <w:szCs w:val="22"/>
               </w:rPr>
-              <w:t>T_EXECUTED</w:t>
+            </w:pPr>
+            <w:r>
+              <w:rPr>
+                <w:rFonts w:ascii="Arial" w:hAnsi="Arial" w:cs="Arial"/>
+                <w:b/>
+                <w:bCs/>
+                <w:sz w:val="16"/>
+                <w:szCs w:val="22"/>
+              </w:rPr>
+              <w:t>File</w:t>
+            </w:r>
+          </w:p>
+        </w:tc>
+        <w:tc>
+          <w:tcPr>
+            <w:tcW w:w="6917" w:type="dxa"/>
+          </w:tcPr>
+          <w:p>
+            <w:pPr>
+              <w:rPr>
+                <w:rFonts w:ascii="Arial" w:hAnsi="Arial" w:cs="Arial"/>
+                <w:b/>
+                <w:bCs/>
+                <w:sz w:val="16"/>
+                <w:szCs w:val="22"/>
+              </w:rPr>
+            </w:pPr>
+            <w:r>
+              <w:rPr>
+                <w:rFonts w:ascii="Arial" w:hAnsi="Arial" w:cs="Arial"/>
+                <w:b/>
+                <w:bCs/>
+                <w:sz w:val="16"/>
+                <w:szCs w:val="22"/>
+              </w:rPr>
+              <w:t>&lt;</w:t>
+            </w:r>
+            <w:proofErr w:type="spellStart"/>
+            <w:r>
+              <w:rPr>
+                <w:rFonts w:ascii="Arial" w:hAnsi="Arial" w:cs="Arial"/>
+                <w:b/>
+                <w:bCs/>
+                <w:sz w:val="16"/>
+                <w:szCs w:val="22"/>
+              </w:rPr>
+              <w:t>spec_cov_file</w:t>
             </w:r>
             <w:proofErr w:type="spellEnd"/>
+            <w:proofErr w:type="gramStart"/>
+            <w:r>
+              <w:rPr>
+                <w:rFonts w:ascii="Arial" w:hAnsi="Arial" w:cs="Arial"/>
+                <w:b/>
+                <w:bCs/>
+                <w:sz w:val="16"/>
+                <w:szCs w:val="22"/>
+              </w:rPr>
+              <w:t>&gt;.req_vs_single_tc.csv</w:t>
+            </w:r>
+            <w:proofErr w:type="gramEnd"/>
+          </w:p>
+        </w:tc>
+        <w:tc>
+          <w:tcPr>
+            <w:tcW w:w="7087" w:type="dxa"/>
+          </w:tcPr>
+          <w:p>
+            <w:pPr>
+              <w:rPr>
+                <w:rFonts w:ascii="Arial" w:hAnsi="Arial" w:cs="Arial"/>
+                <w:b/>
+                <w:bCs/>
+                <w:sz w:val="16"/>
+                <w:szCs w:val="22"/>
+              </w:rPr>
+            </w:pPr>
+            <w:r>
+              <w:rPr>
+                <w:rFonts w:ascii="Arial" w:hAnsi="Arial" w:cs="Arial"/>
+                <w:b/>
+                <w:bCs/>
+                <w:sz w:val="16"/>
+                <w:szCs w:val="22"/>
+              </w:rPr>
+              <w:t>&lt;</w:t>
+            </w:r>
+            <w:proofErr w:type="spellStart"/>
+            <w:r>
+              <w:rPr>
+                <w:rFonts w:ascii="Arial" w:hAnsi="Arial" w:cs="Arial"/>
+                <w:b/>
+                <w:bCs/>
+                <w:sz w:val="16"/>
+                <w:szCs w:val="22"/>
+              </w:rPr>
+              <w:t>spec_cov_file</w:t>
+            </w:r>
+            <w:proofErr w:type="spellEnd"/>
+            <w:proofErr w:type="gramStart"/>
+            <w:r>
+              <w:rPr>
+                <w:rFonts w:ascii="Arial" w:hAnsi="Arial" w:cs="Arial"/>
+                <w:b/>
+                <w:bCs/>
+                <w:sz w:val="16"/>
+                <w:szCs w:val="22"/>
+              </w:rPr>
+              <w:t>&gt;.req_vs_tcs</w:t>
+            </w:r>
+            <w:r>
+              <w:rPr>
+                <w:rFonts w:ascii="Arial" w:hAnsi="Arial" w:cs="Arial"/>
+                <w:b/>
+                <w:bCs/>
+                <w:sz w:val="16"/>
+                <w:szCs w:val="22"/>
+              </w:rPr>
+              <w:t>.csv</w:t>
+            </w:r>
+            <w:proofErr w:type="gramEnd"/>
           </w:p>
         </w:tc>
       </w:tr>
       <w:tr>
         <w:tc>
           <w:tcPr>
-            <w:tcW w:w="1271" w:type="dxa"/>
+            <w:tcW w:w="875" w:type="dxa"/>
             <w:shd w:val="clear" w:color="auto" w:fill="F2F2F2" w:themeFill="background1" w:themeFillShade="F2"/>
           </w:tcPr>
           <w:p>
@@ -25726,26 +26110,14 @@
               </w:rPr>
               <w:t>Layout</w:t>
             </w:r>
-            <w:r>
-              <w:rPr>
-                <w:rFonts w:ascii="Arial" w:hAnsi="Arial" w:cs="Arial"/>
-                <w:b/>
-                <w:bCs/>
-                <w:sz w:val="16"/>
-                <w:szCs w:val="22"/>
-              </w:rPr>
-              <w:t xml:space="preserve"> list 2</w:t>
-            </w:r>
           </w:p>
         </w:tc>
         <w:tc>
           <w:tcPr>
-            <w:tcW w:w="8930" w:type="dxa"/>
-            <w:gridSpan w:val="2"/>
+            <w:tcW w:w="6917" w:type="dxa"/>
           </w:tcPr>
           <w:p>
             <w:pPr>
-              <w:jc w:val="center"/>
               <w:rPr>
                 <w:rFonts w:ascii="Arial" w:hAnsi="Arial" w:cs="Arial"/>
                 <w:i/>
@@ -25762,51 +26134,33 @@
                 <w:sz w:val="16"/>
                 <w:szCs w:val="22"/>
               </w:rPr>
-              <w:t>“Requirement”, “</w:t>
-            </w:r>
-            <w:r>
-              <w:rPr>
-                <w:rFonts w:ascii="Arial" w:hAnsi="Arial" w:cs="Arial"/>
-                <w:i/>
-                <w:iCs/>
-                <w:sz w:val="16"/>
-                <w:szCs w:val="22"/>
-              </w:rPr>
-              <w:t>Sub-Requirement</w:t>
-            </w:r>
-            <w:r>
-              <w:rPr>
-                <w:rFonts w:ascii="Arial" w:hAnsi="Arial" w:cs="Arial"/>
-                <w:i/>
-                <w:iCs/>
-                <w:sz w:val="16"/>
-                <w:szCs w:val="22"/>
-              </w:rPr>
-              <w:t>”, “Compliance”</w:t>
+              <w:t>“Requirement”, “Testcase”, “Compliance”</w:t>
             </w:r>
           </w:p>
         </w:tc>
         <w:tc>
           <w:tcPr>
-            <w:tcW w:w="4678" w:type="dxa"/>
+            <w:tcW w:w="7087" w:type="dxa"/>
           </w:tcPr>
           <w:p>
             <w:pPr>
               <w:rPr>
                 <w:rFonts w:ascii="Arial" w:hAnsi="Arial" w:cs="Arial"/>
-                <w:sz w:val="16"/>
-                <w:szCs w:val="22"/>
-              </w:rPr>
-            </w:pPr>
-            <w:r>
-              <w:rPr>
-                <w:rFonts w:ascii="Arial" w:hAnsi="Arial" w:cs="Arial"/>
                 <w:i/>
                 <w:iCs/>
                 <w:sz w:val="16"/>
                 <w:szCs w:val="22"/>
               </w:rPr>
-              <w:t>“Testcase”, “Requirement”, “Result”</w:t>
+            </w:pPr>
+            <w:r>
+              <w:rPr>
+                <w:rFonts w:ascii="Arial" w:hAnsi="Arial" w:cs="Arial"/>
+                <w:i/>
+                <w:iCs/>
+                <w:sz w:val="16"/>
+                <w:szCs w:val="22"/>
+              </w:rPr>
+              <w:t>“Requirement”, “Testcases”, “Compliance”</w:t>
             </w:r>
           </w:p>
         </w:tc>
@@ -25814,7 +26168,8 @@
       <w:tr>
         <w:tc>
           <w:tcPr>
-            <w:tcW w:w="1271" w:type="dxa"/>
+            <w:tcW w:w="875" w:type="dxa"/>
+            <w:vMerge w:val="restart"/>
             <w:shd w:val="clear" w:color="auto" w:fill="F2F2F2" w:themeFill="background1" w:themeFillShade="F2"/>
           </w:tcPr>
           <w:p>
@@ -25841,33 +26196,495 @@
         </w:tc>
         <w:tc>
           <w:tcPr>
-            <w:tcW w:w="8930" w:type="dxa"/>
-            <w:gridSpan w:val="2"/>
+            <w:tcW w:w="6917" w:type="dxa"/>
           </w:tcPr>
           <w:p>
             <w:pPr>
               <w:rPr>
                 <w:rFonts w:ascii="Arial" w:hAnsi="Arial" w:cs="Arial"/>
+                <w:sz w:val="16"/>
+                <w:szCs w:val="16"/>
+              </w:rPr>
+            </w:pPr>
+            <w:r>
+              <w:rPr>
+                <w:rFonts w:ascii="Arial" w:hAnsi="Arial" w:cs="Arial"/>
+                <w:sz w:val="16"/>
+                <w:szCs w:val="16"/>
+              </w:rPr>
+              <w:t>FPGA_REQ_1, TC_UART_1, COMPLIANT</w:t>
+            </w:r>
+          </w:p>
+          <w:p>
+            <w:pPr>
+              <w:rPr>
+                <w:rFonts w:ascii="Arial" w:hAnsi="Arial" w:cs="Arial"/>
+                <w:sz w:val="16"/>
+                <w:szCs w:val="16"/>
+              </w:rPr>
+            </w:pPr>
+            <w:r>
+              <w:rPr>
+                <w:rFonts w:ascii="Arial" w:hAnsi="Arial" w:cs="Arial"/>
+                <w:sz w:val="16"/>
+                <w:szCs w:val="16"/>
+              </w:rPr>
+              <w:t>FPGA_REQ_2, TC_UART_1, COMPLIANT</w:t>
+            </w:r>
+          </w:p>
+          <w:p>
+            <w:pPr>
+              <w:rPr>
+                <w:rFonts w:ascii="Arial" w:hAnsi="Arial" w:cs="Arial"/>
+                <w:sz w:val="16"/>
+                <w:szCs w:val="16"/>
+              </w:rPr>
+            </w:pPr>
+            <w:r>
+              <w:rPr>
+                <w:rFonts w:ascii="Arial" w:hAnsi="Arial" w:cs="Arial"/>
+                <w:sz w:val="16"/>
+                <w:szCs w:val="16"/>
+              </w:rPr>
+              <w:t>FPGA_REQ_2, TC_UART_2, COMPLIANT</w:t>
+            </w:r>
+          </w:p>
+          <w:p>
+            <w:pPr>
+              <w:rPr>
+                <w:rFonts w:ascii="Arial" w:hAnsi="Arial" w:cs="Arial"/>
+                <w:sz w:val="16"/>
+                <w:szCs w:val="16"/>
+              </w:rPr>
+            </w:pPr>
+            <w:r>
+              <w:rPr>
+                <w:rFonts w:ascii="Arial" w:hAnsi="Arial" w:cs="Arial"/>
+                <w:sz w:val="16"/>
+                <w:szCs w:val="16"/>
+              </w:rPr>
+              <w:t>FPGA_REQ_3</w:t>
+            </w:r>
+            <w:proofErr w:type="gramStart"/>
+            <w:r>
+              <w:rPr>
+                <w:rFonts w:ascii="Arial" w:hAnsi="Arial" w:cs="Arial"/>
+                <w:sz w:val="16"/>
+                <w:szCs w:val="16"/>
+              </w:rPr>
+              <w:t>, ,</w:t>
+            </w:r>
+            <w:proofErr w:type="gramEnd"/>
+            <w:r>
+              <w:rPr>
+                <w:rFonts w:ascii="Arial" w:hAnsi="Arial" w:cs="Arial"/>
+                <w:sz w:val="16"/>
+                <w:szCs w:val="16"/>
+              </w:rPr>
+              <w:t xml:space="preserve"> </w:t>
+            </w:r>
+            <w:proofErr w:type="spellStart"/>
+            <w:r>
+              <w:rPr>
+                <w:rFonts w:ascii="Arial" w:hAnsi="Arial" w:cs="Arial"/>
+                <w:sz w:val="16"/>
+                <w:szCs w:val="16"/>
+              </w:rPr>
+              <w:t>NOT_TESTED</w:t>
+            </w:r>
+            <w:proofErr w:type="spellEnd"/>
+          </w:p>
+          <w:p>
+            <w:pPr>
+              <w:rPr>
+                <w:rFonts w:ascii="Arial" w:hAnsi="Arial" w:cs="Arial"/>
+                <w:sz w:val="16"/>
+                <w:szCs w:val="16"/>
+              </w:rPr>
+            </w:pPr>
+            <w:r>
+              <w:rPr>
+                <w:rFonts w:ascii="Arial" w:hAnsi="Arial" w:cs="Arial"/>
+                <w:sz w:val="16"/>
+                <w:szCs w:val="16"/>
+              </w:rPr>
+              <w:t>FPGA_REQ_</w:t>
+            </w:r>
+            <w:r>
+              <w:rPr>
+                <w:rFonts w:ascii="Arial" w:hAnsi="Arial" w:cs="Arial"/>
+                <w:sz w:val="16"/>
+                <w:szCs w:val="16"/>
+              </w:rPr>
+              <w:t>4</w:t>
+            </w:r>
+            <w:proofErr w:type="gramStart"/>
+            <w:r>
+              <w:rPr>
+                <w:rFonts w:ascii="Arial" w:hAnsi="Arial" w:cs="Arial"/>
+                <w:sz w:val="16"/>
+                <w:szCs w:val="16"/>
+              </w:rPr>
+              <w:t>, ,</w:t>
+            </w:r>
+            <w:proofErr w:type="gramEnd"/>
+            <w:r>
+              <w:rPr>
+                <w:rFonts w:ascii="Arial" w:hAnsi="Arial" w:cs="Arial"/>
+                <w:sz w:val="16"/>
+                <w:szCs w:val="16"/>
+              </w:rPr>
+              <w:t xml:space="preserve"> </w:t>
+            </w:r>
+            <w:proofErr w:type="spellStart"/>
+            <w:r>
+              <w:rPr>
+                <w:rFonts w:ascii="Arial" w:hAnsi="Arial" w:cs="Arial"/>
+                <w:sz w:val="16"/>
+                <w:szCs w:val="16"/>
+              </w:rPr>
+              <w:t>NOT_TESTED</w:t>
+            </w:r>
+            <w:proofErr w:type="spellEnd"/>
+          </w:p>
+          <w:p>
+            <w:pPr>
+              <w:rPr>
+                <w:rFonts w:ascii="Arial" w:hAnsi="Arial" w:cs="Arial"/>
+                <w:sz w:val="16"/>
+                <w:szCs w:val="16"/>
+              </w:rPr>
+            </w:pPr>
+          </w:p>
+        </w:tc>
+        <w:tc>
+          <w:tcPr>
+            <w:tcW w:w="7087" w:type="dxa"/>
+          </w:tcPr>
+          <w:p>
+            <w:pPr>
+              <w:rPr>
+                <w:rFonts w:ascii="Arial" w:hAnsi="Arial" w:cs="Arial"/>
+                <w:sz w:val="16"/>
+                <w:szCs w:val="16"/>
+              </w:rPr>
+            </w:pPr>
+            <w:r>
+              <w:rPr>
+                <w:rFonts w:ascii="Arial" w:hAnsi="Arial" w:cs="Arial"/>
+                <w:sz w:val="16"/>
+                <w:szCs w:val="16"/>
+              </w:rPr>
+              <w:t>FPGA_REQ_1, TC_UART_1, COMPLIANT</w:t>
+            </w:r>
+          </w:p>
+          <w:p>
+            <w:pPr>
+              <w:rPr>
+                <w:rFonts w:ascii="Arial" w:hAnsi="Arial" w:cs="Arial"/>
+                <w:sz w:val="16"/>
+                <w:szCs w:val="16"/>
+              </w:rPr>
+            </w:pPr>
+            <w:r>
+              <w:rPr>
+                <w:rFonts w:ascii="Arial" w:hAnsi="Arial" w:cs="Arial"/>
+                <w:sz w:val="16"/>
+                <w:szCs w:val="16"/>
+              </w:rPr>
+              <w:t>FPGA_REQ_2, TC_UART_1 TC_UART_2, COMPLIANT</w:t>
+            </w:r>
+          </w:p>
+          <w:p>
+            <w:pPr>
+              <w:rPr>
+                <w:rFonts w:ascii="Arial" w:hAnsi="Arial" w:cs="Arial"/>
+                <w:sz w:val="16"/>
+                <w:szCs w:val="16"/>
+              </w:rPr>
+            </w:pPr>
+            <w:r>
+              <w:rPr>
+                <w:rFonts w:ascii="Arial" w:hAnsi="Arial" w:cs="Arial"/>
+                <w:sz w:val="16"/>
+                <w:szCs w:val="16"/>
+              </w:rPr>
+              <w:t>FPGA_REQ_3</w:t>
+            </w:r>
+            <w:proofErr w:type="gramStart"/>
+            <w:r>
+              <w:rPr>
+                <w:rFonts w:ascii="Arial" w:hAnsi="Arial" w:cs="Arial"/>
+                <w:sz w:val="16"/>
+                <w:szCs w:val="16"/>
+              </w:rPr>
+              <w:t>, ,</w:t>
+            </w:r>
+            <w:proofErr w:type="gramEnd"/>
+            <w:r>
+              <w:rPr>
+                <w:rFonts w:ascii="Arial" w:hAnsi="Arial" w:cs="Arial"/>
+                <w:sz w:val="16"/>
+                <w:szCs w:val="16"/>
+              </w:rPr>
+              <w:t xml:space="preserve"> </w:t>
+            </w:r>
+            <w:proofErr w:type="spellStart"/>
+            <w:r>
+              <w:rPr>
+                <w:rFonts w:ascii="Arial" w:hAnsi="Arial" w:cs="Arial"/>
+                <w:sz w:val="16"/>
+                <w:szCs w:val="16"/>
+              </w:rPr>
+              <w:t>NOT_TESTED</w:t>
+            </w:r>
+            <w:proofErr w:type="spellEnd"/>
+          </w:p>
+          <w:p>
+            <w:pPr>
+              <w:rPr>
+                <w:rFonts w:ascii="Arial" w:hAnsi="Arial" w:cs="Arial"/>
+                <w:sz w:val="16"/>
+                <w:szCs w:val="16"/>
+              </w:rPr>
+            </w:pPr>
+            <w:r>
+              <w:rPr>
+                <w:rFonts w:ascii="Arial" w:hAnsi="Arial" w:cs="Arial"/>
+                <w:sz w:val="16"/>
+                <w:szCs w:val="16"/>
+              </w:rPr>
+              <w:t>FPGA_REQ_</w:t>
+            </w:r>
+            <w:r>
+              <w:rPr>
+                <w:rFonts w:ascii="Arial" w:hAnsi="Arial" w:cs="Arial"/>
+                <w:sz w:val="16"/>
+                <w:szCs w:val="16"/>
+              </w:rPr>
+              <w:t>4</w:t>
+            </w:r>
+            <w:proofErr w:type="gramStart"/>
+            <w:r>
+              <w:rPr>
+                <w:rFonts w:ascii="Arial" w:hAnsi="Arial" w:cs="Arial"/>
+                <w:sz w:val="16"/>
+                <w:szCs w:val="16"/>
+              </w:rPr>
+              <w:t>, ,</w:t>
+            </w:r>
+            <w:proofErr w:type="gramEnd"/>
+            <w:r>
+              <w:rPr>
+                <w:rFonts w:ascii="Arial" w:hAnsi="Arial" w:cs="Arial"/>
+                <w:sz w:val="16"/>
+                <w:szCs w:val="16"/>
+              </w:rPr>
+              <w:t xml:space="preserve"> </w:t>
+            </w:r>
+            <w:proofErr w:type="spellStart"/>
+            <w:r>
+              <w:rPr>
+                <w:rFonts w:ascii="Arial" w:hAnsi="Arial" w:cs="Arial"/>
+                <w:sz w:val="16"/>
+                <w:szCs w:val="16"/>
+              </w:rPr>
+              <w:t>NOT_TESTED</w:t>
+            </w:r>
+            <w:proofErr w:type="spellEnd"/>
+          </w:p>
+          <w:p>
+            <w:pPr>
+              <w:rPr>
+                <w:rFonts w:ascii="Arial" w:hAnsi="Arial" w:cs="Arial"/>
+                <w:sz w:val="16"/>
+                <w:szCs w:val="16"/>
+              </w:rPr>
+            </w:pPr>
+          </w:p>
+        </w:tc>
+      </w:tr>
+      <w:tr>
+        <w:tc>
+          <w:tcPr>
+            <w:tcW w:w="875" w:type="dxa"/>
+            <w:vMerge/>
+            <w:shd w:val="clear" w:color="auto" w:fill="F2F2F2" w:themeFill="background1" w:themeFillShade="F2"/>
+          </w:tcPr>
+          <w:p>
+            <w:pPr>
+              <w:rPr>
+                <w:rFonts w:ascii="Arial" w:hAnsi="Arial" w:cs="Arial"/>
+                <w:b/>
+                <w:bCs/>
+                <w:sz w:val="16"/>
+                <w:szCs w:val="22"/>
+              </w:rPr>
+            </w:pPr>
+          </w:p>
+        </w:tc>
+        <w:tc>
+          <w:tcPr>
+            <w:tcW w:w="6917" w:type="dxa"/>
+          </w:tcPr>
+          <w:p>
+            <w:pPr>
+              <w:rPr>
+                <w:rFonts w:ascii="Arial" w:hAnsi="Arial" w:cs="Arial"/>
+                <w:sz w:val="16"/>
+                <w:szCs w:val="22"/>
+              </w:rPr>
+            </w:pPr>
+            <w:r>
+              <w:rPr>
+                <w:rFonts w:ascii="Arial" w:hAnsi="Arial" w:cs="Arial"/>
                 <w:i/>
                 <w:iCs/>
                 <w:sz w:val="16"/>
                 <w:szCs w:val="22"/>
               </w:rPr>
+              <w:t>“Requirement”, “</w:t>
+            </w:r>
+            <w:r>
+              <w:rPr>
+                <w:rFonts w:ascii="Arial" w:hAnsi="Arial" w:cs="Arial"/>
+                <w:i/>
+                <w:iCs/>
+                <w:sz w:val="16"/>
+                <w:szCs w:val="22"/>
+              </w:rPr>
+              <w:t>Sub-Requirement</w:t>
+            </w:r>
+            <w:r>
+              <w:rPr>
+                <w:rFonts w:ascii="Arial" w:hAnsi="Arial" w:cs="Arial"/>
+                <w:i/>
+                <w:iCs/>
+                <w:sz w:val="16"/>
+                <w:szCs w:val="22"/>
+              </w:rPr>
+              <w:t>”, “Compliance”</w:t>
+            </w:r>
+            <w:r>
+              <w:rPr>
+                <w:rFonts w:ascii="Arial" w:hAnsi="Arial" w:cs="Arial"/>
+                <w:i/>
+                <w:iCs/>
+                <w:sz w:val="16"/>
+                <w:szCs w:val="22"/>
+              </w:rPr>
+              <w:tab/>
+            </w:r>
+          </w:p>
+        </w:tc>
+        <w:tc>
+          <w:tcPr>
+            <w:tcW w:w="7087" w:type="dxa"/>
+          </w:tcPr>
+          <w:p>
+            <w:pPr>
+              <w:rPr>
+                <w:rFonts w:ascii="Arial" w:hAnsi="Arial" w:cs="Arial"/>
+                <w:sz w:val="16"/>
+                <w:szCs w:val="22"/>
+              </w:rPr>
             </w:pPr>
             <w:r>
               <w:rPr>
                 <w:rFonts w:ascii="Arial" w:hAnsi="Arial" w:cs="Arial"/>
+                <w:i/>
+                <w:iCs/>
                 <w:sz w:val="16"/>
                 <w:szCs w:val="22"/>
               </w:rPr>
-              <w:t xml:space="preserve">REQ_1, FPGA_REQ_1 FPGA_REQ_2 FPGA_REQ_3 FPGA_REQ_4, </w:t>
+              <w:t>“Requirement”, “</w:t>
+            </w:r>
+            <w:r>
+              <w:rPr>
+                <w:rFonts w:ascii="Arial" w:hAnsi="Arial" w:cs="Arial"/>
+                <w:i/>
+                <w:iCs/>
+                <w:sz w:val="16"/>
+                <w:szCs w:val="22"/>
+              </w:rPr>
+              <w:t>Sub-Requirement</w:t>
+            </w:r>
+            <w:r>
+              <w:rPr>
+                <w:rFonts w:ascii="Arial" w:hAnsi="Arial" w:cs="Arial"/>
+                <w:i/>
+                <w:iCs/>
+                <w:sz w:val="16"/>
+                <w:szCs w:val="22"/>
+              </w:rPr>
+              <w:t>”, “Compliance”</w:t>
+            </w:r>
+          </w:p>
+        </w:tc>
+      </w:tr>
+      <w:tr>
+        <w:tc>
+          <w:tcPr>
+            <w:tcW w:w="875" w:type="dxa"/>
+            <w:vMerge/>
+            <w:shd w:val="clear" w:color="auto" w:fill="F2F2F2" w:themeFill="background1" w:themeFillShade="F2"/>
+          </w:tcPr>
+          <w:p>
+            <w:pPr>
+              <w:rPr>
+                <w:rFonts w:ascii="Arial" w:hAnsi="Arial" w:cs="Arial"/>
+                <w:b/>
+                <w:bCs/>
+                <w:sz w:val="16"/>
+                <w:szCs w:val="22"/>
+              </w:rPr>
+            </w:pPr>
+          </w:p>
+        </w:tc>
+        <w:tc>
+          <w:tcPr>
+            <w:tcW w:w="6917" w:type="dxa"/>
+          </w:tcPr>
+          <w:p>
+            <w:pPr>
+              <w:rPr>
+                <w:rFonts w:ascii="Arial" w:hAnsi="Arial" w:cs="Arial"/>
+                <w:i/>
+                <w:iCs/>
+                <w:sz w:val="16"/>
+                <w:szCs w:val="16"/>
+              </w:rPr>
+            </w:pPr>
+            <w:r>
+              <w:rPr>
+                <w:rFonts w:ascii="Arial" w:hAnsi="Arial" w:cs="Arial"/>
+                <w:sz w:val="16"/>
+                <w:szCs w:val="16"/>
+              </w:rPr>
+              <w:t>REQ_1, FPGA_REQ_1 FPGA_REQ_2 FPGA_REQ_3</w:t>
+            </w:r>
+            <w:r>
+              <w:rPr>
+                <w:rFonts w:ascii="Arial" w:hAnsi="Arial" w:cs="Arial"/>
+                <w:sz w:val="16"/>
+                <w:szCs w:val="16"/>
+              </w:rPr>
+              <w:t xml:space="preserve"> FPGA_REQ_4</w:t>
+            </w:r>
+            <w:r>
+              <w:rPr>
+                <w:rFonts w:ascii="Arial" w:hAnsi="Arial" w:cs="Arial"/>
+                <w:sz w:val="16"/>
+                <w:szCs w:val="16"/>
+              </w:rPr>
+              <w:t xml:space="preserve">, </w:t>
             </w:r>
             <w:proofErr w:type="spellStart"/>
             <w:r>
               <w:rPr>
                 <w:rFonts w:ascii="Arial" w:hAnsi="Arial" w:cs="Arial"/>
                 <w:sz w:val="16"/>
-                <w:szCs w:val="22"/>
+                <w:szCs w:val="16"/>
               </w:rPr>
               <w:t>NON_COMPLIANT</w:t>
             </w:r>
@@ -25876,54 +26693,60 @@
         </w:tc>
         <w:tc>
           <w:tcPr>
-            <w:tcW w:w="4678" w:type="dxa"/>
+            <w:tcW w:w="7087" w:type="dxa"/>
           </w:tcPr>
           <w:p>
             <w:pPr>
               <w:rPr>
                 <w:rFonts w:ascii="Arial" w:hAnsi="Arial" w:cs="Arial"/>
-                <w:sz w:val="16"/>
-                <w:szCs w:val="22"/>
-                <w:lang w:val="nb-NO"/>
+                <w:i/>
+                <w:iCs/>
+                <w:sz w:val="16"/>
+                <w:szCs w:val="16"/>
               </w:rPr>
             </w:pPr>
             <w:r>
               <w:rPr>
                 <w:rFonts w:ascii="Arial" w:hAnsi="Arial" w:cs="Arial"/>
                 <w:sz w:val="16"/>
-                <w:szCs w:val="22"/>
-                <w:lang w:val="nb-NO"/>
-              </w:rPr>
-              <w:t xml:space="preserve">TC_UART_1, </w:t>
-            </w:r>
-            <w:r>
-              <w:rPr>
-                <w:rFonts w:ascii="Arial" w:hAnsi="Arial" w:cs="Arial"/>
-                <w:sz w:val="16"/>
-                <w:szCs w:val="22"/>
-                <w:lang w:val="nb-NO"/>
-              </w:rPr>
-              <w:t>FPGA_REQ_1, PASS</w:t>
-            </w:r>
-          </w:p>
-          <w:p>
-            <w:pPr>
-              <w:rPr>
-                <w:rFonts w:ascii="Arial" w:hAnsi="Arial" w:cs="Arial"/>
-                <w:sz w:val="16"/>
-                <w:szCs w:val="22"/>
-                <w:lang w:val="nb-NO"/>
-              </w:rPr>
-            </w:pPr>
-            <w:r>
-              <w:rPr>
-                <w:rFonts w:ascii="Arial" w:hAnsi="Arial" w:cs="Arial"/>
-                <w:sz w:val="16"/>
-                <w:szCs w:val="22"/>
-                <w:lang w:val="nb-NO"/>
-              </w:rPr>
-              <w:t>TC_UART_1, FPGA_REQ_2, PASS</w:t>
-            </w:r>
+                <w:szCs w:val="16"/>
+              </w:rPr>
+              <w:t>REQ_1, FPGA_REQ_1 FPGA_REQ_2 FPGA_REQ_3</w:t>
+            </w:r>
+            <w:r>
+              <w:rPr>
+                <w:rFonts w:ascii="Arial" w:hAnsi="Arial" w:cs="Arial"/>
+                <w:sz w:val="16"/>
+                <w:szCs w:val="16"/>
+              </w:rPr>
+              <w:t xml:space="preserve"> </w:t>
+            </w:r>
+            <w:r>
+              <w:rPr>
+                <w:rFonts w:ascii="Arial" w:hAnsi="Arial" w:cs="Arial"/>
+                <w:sz w:val="16"/>
+                <w:szCs w:val="16"/>
+              </w:rPr>
+              <w:t>FPGA_REQ_4</w:t>
+            </w:r>
+            <w:r>
+              <w:rPr>
+                <w:rFonts w:ascii="Arial" w:hAnsi="Arial" w:cs="Arial"/>
+                <w:sz w:val="16"/>
+                <w:szCs w:val="16"/>
+              </w:rPr>
+              <w:t xml:space="preserve">, </w:t>
+            </w:r>
+            <w:proofErr w:type="spellStart"/>
+            <w:r>
+              <w:rPr>
+                <w:rFonts w:ascii="Arial" w:hAnsi="Arial" w:cs="Arial"/>
+                <w:sz w:val="16"/>
+                <w:szCs w:val="16"/>
+              </w:rPr>
+              <w:t>NON_COMPLIANT</w:t>
+            </w:r>
+            <w:proofErr w:type="spellEnd"/>
           </w:p>
         </w:tc>
       </w:tr>
@@ -25932,44 +26755,20 @@
       <w:pPr>
         <w:rPr>
           <w:rFonts w:ascii="Arial" w:hAnsi="Arial" w:cs="Arial"/>
-          <w:lang w:val="nb-NO"/>
+          <w:lang w:val="en-US"/>
         </w:rPr>
       </w:pPr>
     </w:p>
     <w:p>
       <w:pPr>
-        <w:rPr>
-          <w:rFonts w:ascii="Arial" w:hAnsi="Arial" w:cs="Arial"/>
-          <w:lang w:val="nb-NO"/>
-        </w:rPr>
-      </w:pPr>
+        <w:pStyle w:val="Overskrift1"/>
+      </w:pPr>
+      <w:r>
+        <w:t>Example demos</w:t>
+      </w:r>
     </w:p>
     <w:p>
       <w:pPr>
-        <w:rPr>
-          <w:rFonts w:ascii="Arial" w:hAnsi="Arial" w:cs="Arial"/>
-          <w:lang w:val="nb-NO"/>
-        </w:rPr>
-      </w:pPr>
-    </w:p>
-    <w:p>
-      <w:pPr>
-        <w:rPr>
-          <w:rFonts w:ascii="Arial" w:hAnsi="Arial" w:cs="Arial"/>
-          <w:lang w:val="nb-NO"/>
-        </w:rPr>
-      </w:pPr>
-    </w:p>
-    <w:p>
-      <w:pPr>
-        <w:pStyle w:val="Overskrift1"/>
-      </w:pPr>
-      <w:r>
-        <w:t>Example demos</w:t>
-      </w:r>
-    </w:p>
-    <w:p>
-      <w:pPr>
         <w:spacing w:before="240"/>
         <w:rPr>
           <w:rFonts w:ascii="Arial" w:hAnsi="Arial" w:cs="Arial"/>
@@ -26017,193 +26816,6 @@
         </w:rPr>
         <w:t>and one with a more complete functionality.</w:t>
       </w:r>
-    </w:p>
-    <w:p>
-      <w:pPr>
-        <w:rPr>
-          <w:rFonts w:ascii="Arial" w:hAnsi="Arial" w:cs="Arial"/>
-          <w:i/>
-          <w:iCs/>
-          <w:sz w:val="14"/>
-          <w:szCs w:val="16"/>
-        </w:rPr>
-      </w:pPr>
-    </w:p>
-    <w:p>
-      <w:pPr>
-        <w:rPr>
-          <w:rFonts w:ascii="Arial" w:hAnsi="Arial" w:cs="Arial"/>
-          <w:i/>
-          <w:iCs/>
-          <w:sz w:val="14"/>
-          <w:szCs w:val="16"/>
-        </w:rPr>
-      </w:pPr>
-    </w:p>
-    <w:p>
-      <w:pPr>
-        <w:rPr>
-          <w:rFonts w:ascii="Arial" w:hAnsi="Arial" w:cs="Arial"/>
-          <w:i/>
-          <w:iCs/>
-          <w:sz w:val="14"/>
-          <w:szCs w:val="16"/>
-        </w:rPr>
-      </w:pPr>
-    </w:p>
-    <w:p>
-      <w:pPr>
-        <w:rPr>
-          <w:rFonts w:ascii="Arial" w:hAnsi="Arial" w:cs="Arial"/>
-          <w:i/>
-          <w:iCs/>
-          <w:sz w:val="14"/>
-          <w:szCs w:val="16"/>
-        </w:rPr>
-      </w:pPr>
-    </w:p>
-    <w:p>
-      <w:pPr>
-        <w:rPr>
-          <w:rFonts w:ascii="Arial" w:hAnsi="Arial" w:cs="Arial"/>
-          <w:i/>
-          <w:iCs/>
-          <w:sz w:val="14"/>
-          <w:szCs w:val="16"/>
-        </w:rPr>
-      </w:pPr>
-    </w:p>
-    <w:p>
-      <w:pPr>
-        <w:rPr>
-          <w:rFonts w:ascii="Arial" w:hAnsi="Arial" w:cs="Arial"/>
-          <w:i/>
-          <w:iCs/>
-          <w:sz w:val="14"/>
-          <w:szCs w:val="16"/>
-        </w:rPr>
-      </w:pPr>
-    </w:p>
-    <w:p>
-      <w:pPr>
-        <w:rPr>
-          <w:rFonts w:ascii="Arial" w:hAnsi="Arial" w:cs="Arial"/>
-          <w:i/>
-          <w:iCs/>
-          <w:sz w:val="14"/>
-          <w:szCs w:val="16"/>
-        </w:rPr>
-      </w:pPr>
-    </w:p>
-    <w:p>
-      <w:pPr>
-        <w:rPr>
-          <w:rFonts w:ascii="Arial" w:hAnsi="Arial" w:cs="Arial"/>
-          <w:i/>
-          <w:iCs/>
-          <w:sz w:val="14"/>
-          <w:szCs w:val="16"/>
-        </w:rPr>
-      </w:pPr>
-    </w:p>
-    <w:p>
-      <w:pPr>
-        <w:rPr>
-          <w:rFonts w:ascii="Arial" w:hAnsi="Arial" w:cs="Arial"/>
-          <w:i/>
-          <w:iCs/>
-          <w:sz w:val="14"/>
-          <w:szCs w:val="16"/>
-        </w:rPr>
-      </w:pPr>
-    </w:p>
-    <w:p>
-      <w:pPr>
-        <w:rPr>
-          <w:rFonts w:ascii="Arial" w:hAnsi="Arial" w:cs="Arial"/>
-          <w:i/>
-          <w:iCs/>
-          <w:sz w:val="14"/>
-          <w:szCs w:val="16"/>
-        </w:rPr>
-      </w:pPr>
-    </w:p>
-    <w:p>
-      <w:pPr>
-        <w:rPr>
-          <w:rFonts w:ascii="Arial" w:hAnsi="Arial" w:cs="Arial"/>
-          <w:i/>
-          <w:iCs/>
-          <w:sz w:val="14"/>
-          <w:szCs w:val="16"/>
-        </w:rPr>
-      </w:pPr>
-    </w:p>
-    <w:p>
-      <w:pPr>
-        <w:rPr>
-          <w:rFonts w:ascii="Arial" w:hAnsi="Arial" w:cs="Arial"/>
-          <w:i/>
-          <w:iCs/>
-          <w:sz w:val="14"/>
-          <w:szCs w:val="16"/>
-        </w:rPr>
-      </w:pPr>
-    </w:p>
-    <w:p>
-      <w:pPr>
-        <w:rPr>
-          <w:rFonts w:ascii="Arial" w:hAnsi="Arial" w:cs="Arial"/>
-          <w:i/>
-          <w:iCs/>
-          <w:sz w:val="14"/>
-          <w:szCs w:val="16"/>
-        </w:rPr>
-      </w:pPr>
-    </w:p>
-    <w:p>
-      <w:pPr>
-        <w:rPr>
-          <w:rFonts w:ascii="Arial" w:hAnsi="Arial" w:cs="Arial"/>
-          <w:i/>
-          <w:iCs/>
-          <w:sz w:val="14"/>
-          <w:szCs w:val="16"/>
-        </w:rPr>
-      </w:pPr>
-    </w:p>
-    <w:p>
-      <w:pPr>
-        <w:rPr>
-          <w:rFonts w:ascii="Arial" w:hAnsi="Arial" w:cs="Arial"/>
-          <w:i/>
-          <w:iCs/>
-          <w:sz w:val="14"/>
-          <w:szCs w:val="16"/>
-        </w:rPr>
-      </w:pPr>
-    </w:p>
-    <w:p>
-      <w:pPr>
-        <w:rPr>
-          <w:rFonts w:ascii="Arial" w:hAnsi="Arial" w:cs="Arial"/>
-          <w:i/>
-          <w:iCs/>
-          <w:sz w:val="14"/>
-          <w:szCs w:val="16"/>
-        </w:rPr>
-      </w:pPr>
-    </w:p>
-    <w:p>
-      <w:pPr>
-        <w:rPr>
-          <w:rFonts w:ascii="Arial" w:hAnsi="Arial" w:cs="Arial"/>
-          <w:i/>
-          <w:iCs/>
-          <w:sz w:val="14"/>
-          <w:szCs w:val="16"/>
-        </w:rPr>
-      </w:pPr>
     </w:p>
     <w:p>
       <w:pPr>
@@ -26512,24 +27124,6 @@
           </mc:Fallback>
         </mc:AlternateContent>
       </w:r>
-    </w:p>
-    <w:p>
-      <w:pPr>
-        <w:rPr>
-          <w:rFonts w:ascii="Arial" w:hAnsi="Arial" w:cs="Arial"/>
-          <w:sz w:val="14"/>
-          <w:szCs w:val="16"/>
-        </w:rPr>
-      </w:pPr>
-    </w:p>
-    <w:p>
-      <w:pPr>
-        <w:rPr>
-          <w:rFonts w:ascii="Arial" w:hAnsi="Arial" w:cs="Arial"/>
-          <w:sz w:val="14"/>
-          <w:szCs w:val="16"/>
-        </w:rPr>
-      </w:pPr>
     </w:p>
     <w:sectPr>
       <w:headerReference w:type="default" r:id="rId16"/>
@@ -26889,7 +27483,7 @@
           <w:r>
             <w:rPr>
               <w:lang w:val="sq-AL"/>
-              <w:rPrChange w:id="21" w:author="Forfatter">
+              <w:rPrChange w:id="22" w:author="Forfatter">
                 <w:rPr/>
               </w:rPrChange>
             </w:rPr>

</xml_diff>

<commit_message>
BV_UVVM-846: reformatted Table 7 and 8 by combining cells. Added (s) for possible multiple testcase/sub-requirement list items g push
</commit_message>
<xml_diff>
--- a/bitvis_vip_spec_cov/doc/Spec_Coverage_QuickRef.docx
+++ b/bitvis_vip_spec_cov/doc/Spec_Coverage_QuickRef.docx
@@ -24934,6 +24934,9 @@
         </w:tc>
       </w:tr>
       <w:tr>
+        <w:trPr>
+          <w:trHeight w:val="1318"/>
+        </w:trPr>
         <w:tc>
           <w:tcPr>
             <w:tcW w:w="875" w:type="dxa"/>
@@ -24957,7 +24960,7 @@
                 <w:sz w:val="16"/>
                 <w:szCs w:val="22"/>
               </w:rPr>
-              <w:t>Layout</w:t>
+              <w:t>Example</w:t>
             </w:r>
           </w:p>
         </w:tc>
@@ -24986,95 +24989,6 @@
               <w:t>“Requirement”, “Testcase”, “Compliance”</w:t>
             </w:r>
           </w:p>
-        </w:tc>
-        <w:tc>
-          <w:tcPr>
-            <w:tcW w:w="5386" w:type="dxa"/>
-          </w:tcPr>
-          <w:p>
-            <w:pPr>
-              <w:rPr>
-                <w:rFonts w:ascii="Arial" w:hAnsi="Arial" w:cs="Arial"/>
-                <w:i/>
-                <w:iCs/>
-                <w:sz w:val="16"/>
-                <w:szCs w:val="22"/>
-              </w:rPr>
-            </w:pPr>
-            <w:r>
-              <w:rPr>
-                <w:rFonts w:ascii="Arial" w:hAnsi="Arial" w:cs="Arial"/>
-                <w:i/>
-                <w:iCs/>
-                <w:sz w:val="16"/>
-                <w:szCs w:val="22"/>
-              </w:rPr>
-              <w:t>“Requirement”, “Testcases”, “Compliance”</w:t>
-            </w:r>
-          </w:p>
-        </w:tc>
-        <w:tc>
-          <w:tcPr>
-            <w:tcW w:w="3969" w:type="dxa"/>
-          </w:tcPr>
-          <w:p>
-            <w:pPr>
-              <w:rPr>
-                <w:rFonts w:ascii="Arial" w:hAnsi="Arial" w:cs="Arial"/>
-                <w:i/>
-                <w:iCs/>
-                <w:sz w:val="16"/>
-                <w:szCs w:val="22"/>
-              </w:rPr>
-            </w:pPr>
-            <w:r>
-              <w:rPr>
-                <w:rFonts w:ascii="Arial" w:hAnsi="Arial" w:cs="Arial"/>
-                <w:i/>
-                <w:iCs/>
-                <w:sz w:val="16"/>
-                <w:szCs w:val="22"/>
-              </w:rPr>
-              <w:t>“Testcase”, “Requirements”, “Result”</w:t>
-            </w:r>
-          </w:p>
-        </w:tc>
-      </w:tr>
-      <w:tr>
-        <w:trPr>
-          <w:trHeight w:val="1124"/>
-        </w:trPr>
-        <w:tc>
-          <w:tcPr>
-            <w:tcW w:w="875" w:type="dxa"/>
-            <w:shd w:val="clear" w:color="auto" w:fill="F2F2F2" w:themeFill="background1" w:themeFillShade="F2"/>
-          </w:tcPr>
-          <w:p>
-            <w:pPr>
-              <w:rPr>
-                <w:rFonts w:ascii="Arial" w:hAnsi="Arial" w:cs="Arial"/>
-                <w:b/>
-                <w:bCs/>
-                <w:sz w:val="16"/>
-                <w:szCs w:val="22"/>
-              </w:rPr>
-            </w:pPr>
-            <w:r>
-              <w:rPr>
-                <w:rFonts w:ascii="Arial" w:hAnsi="Arial" w:cs="Arial"/>
-                <w:b/>
-                <w:bCs/>
-                <w:sz w:val="16"/>
-                <w:szCs w:val="22"/>
-              </w:rPr>
-              <w:t>Example</w:t>
-            </w:r>
-          </w:p>
-        </w:tc>
-        <w:tc>
-          <w:tcPr>
-            <w:tcW w:w="4678" w:type="dxa"/>
-          </w:tcPr>
           <w:p>
             <w:pPr>
               <w:rPr>
@@ -25300,6 +25214,8 @@
             <w:pPr>
               <w:rPr>
                 <w:rFonts w:ascii="Arial" w:hAnsi="Arial" w:cs="Arial"/>
+                <w:i/>
+                <w:iCs/>
                 <w:sz w:val="16"/>
                 <w:szCs w:val="22"/>
               </w:rPr>
@@ -25314,6 +25230,47 @@
             <w:pPr>
               <w:rPr>
                 <w:rFonts w:ascii="Arial" w:hAnsi="Arial" w:cs="Arial"/>
+                <w:i/>
+                <w:iCs/>
+                <w:sz w:val="16"/>
+                <w:szCs w:val="22"/>
+              </w:rPr>
+            </w:pPr>
+            <w:r>
+              <w:rPr>
+                <w:rFonts w:ascii="Arial" w:hAnsi="Arial" w:cs="Arial"/>
+                <w:i/>
+                <w:iCs/>
+                <w:sz w:val="16"/>
+                <w:szCs w:val="22"/>
+              </w:rPr>
+              <w:t>“Requirement”, “Testcase</w:t>
+            </w:r>
+            <w:r>
+              <w:rPr>
+                <w:rFonts w:ascii="Arial" w:hAnsi="Arial" w:cs="Arial"/>
+                <w:i/>
+                <w:iCs/>
+                <w:sz w:val="16"/>
+                <w:szCs w:val="22"/>
+              </w:rPr>
+              <w:t>(s)</w:t>
+            </w:r>
+            <w:r>
+              <w:rPr>
+                <w:rFonts w:ascii="Arial" w:hAnsi="Arial" w:cs="Arial"/>
+                <w:i/>
+                <w:iCs/>
+                <w:sz w:val="16"/>
+                <w:szCs w:val="22"/>
+              </w:rPr>
+              <w:t>”, “Compliance”</w:t>
+            </w:r>
+          </w:p>
+          <w:p>
+            <w:pPr>
+              <w:rPr>
+                <w:rFonts w:ascii="Arial" w:hAnsi="Arial" w:cs="Arial"/>
                 <w:sz w:val="16"/>
                 <w:szCs w:val="22"/>
               </w:rPr>
@@ -25518,6 +25475,8 @@
             <w:pPr>
               <w:rPr>
                 <w:rFonts w:ascii="Arial" w:hAnsi="Arial" w:cs="Arial"/>
+                <w:i/>
+                <w:iCs/>
                 <w:sz w:val="16"/>
                 <w:szCs w:val="22"/>
               </w:rPr>
@@ -25532,6 +25491,8 @@
             <w:pPr>
               <w:rPr>
                 <w:rFonts w:ascii="Arial" w:hAnsi="Arial" w:cs="Arial"/>
+                <w:i/>
+                <w:iCs/>
                 <w:sz w:val="16"/>
                 <w:szCs w:val="22"/>
               </w:rPr>
@@ -25539,42 +25500,52 @@
             <w:r>
               <w:rPr>
                 <w:rFonts w:ascii="Arial" w:hAnsi="Arial" w:cs="Arial"/>
+                <w:i/>
+                <w:iCs/>
                 <w:sz w:val="16"/>
                 <w:szCs w:val="22"/>
               </w:rPr>
-              <w:t>T</w:t>
-            </w:r>
-            <w:r>
-              <w:rPr>
-                <w:rFonts w:ascii="Arial" w:hAnsi="Arial" w:cs="Arial"/>
+              <w:t>“Testcase”, “Requirement</w:t>
+            </w:r>
+            <w:r>
+              <w:rPr>
+                <w:rFonts w:ascii="Arial" w:hAnsi="Arial" w:cs="Arial"/>
+                <w:i/>
+                <w:iCs/>
                 <w:sz w:val="16"/>
                 <w:szCs w:val="22"/>
               </w:rPr>
-              <w:t>C</w:t>
-            </w:r>
-            <w:r>
-              <w:rPr>
-                <w:rFonts w:ascii="Arial" w:hAnsi="Arial" w:cs="Arial"/>
+              <w:t>(</w:t>
+            </w:r>
+            <w:r>
+              <w:rPr>
+                <w:rFonts w:ascii="Arial" w:hAnsi="Arial" w:cs="Arial"/>
+                <w:i/>
+                <w:iCs/>
                 <w:sz w:val="16"/>
                 <w:szCs w:val="22"/>
               </w:rPr>
-              <w:t>_UART_1, FPGA_REQ_1</w:t>
-            </w:r>
-            <w:r>
-              <w:rPr>
-                <w:rFonts w:ascii="Arial" w:hAnsi="Arial" w:cs="Arial"/>
+              <w:t>s</w:t>
+            </w:r>
+            <w:r>
+              <w:rPr>
+                <w:rFonts w:ascii="Arial" w:hAnsi="Arial" w:cs="Arial"/>
+                <w:i/>
+                <w:iCs/>
                 <w:sz w:val="16"/>
                 <w:szCs w:val="22"/>
               </w:rPr>
-              <w:t xml:space="preserve"> FPGA_REQ_2,</w:t>
-            </w:r>
-            <w:r>
-              <w:rPr>
-                <w:rFonts w:ascii="Arial" w:hAnsi="Arial" w:cs="Arial"/>
+              <w:t>)</w:t>
+            </w:r>
+            <w:r>
+              <w:rPr>
+                <w:rFonts w:ascii="Arial" w:hAnsi="Arial" w:cs="Arial"/>
+                <w:i/>
+                <w:iCs/>
                 <w:sz w:val="16"/>
                 <w:szCs w:val="22"/>
               </w:rPr>
-              <w:t xml:space="preserve"> PASS</w:t>
+              <w:t>”, “Result”</w:t>
             </w:r>
           </w:p>
           <w:p>
@@ -25607,7 +25578,7 @@
                 <w:sz w:val="16"/>
                 <w:szCs w:val="22"/>
               </w:rPr>
-              <w:t>_UART_</w:t>
+              <w:t>_UART_1, FPGA_REQ_1</w:t>
             </w:r>
             <w:r>
               <w:rPr>
@@ -25615,7 +25586,7 @@
                 <w:sz w:val="16"/>
                 <w:szCs w:val="22"/>
               </w:rPr>
-              <w:t>2</w:t>
+              <w:t xml:space="preserve"> FPGA_REQ_2,</w:t>
             </w:r>
             <w:r>
               <w:rPr>
@@ -25623,29 +25594,80 @@
                 <w:sz w:val="16"/>
                 <w:szCs w:val="22"/>
               </w:rPr>
-              <w:t>, FPGA_REQ_</w:t>
-            </w:r>
-            <w:r>
-              <w:rPr>
-                <w:rFonts w:ascii="Arial" w:hAnsi="Arial" w:cs="Arial"/>
-                <w:sz w:val="16"/>
-                <w:szCs w:val="22"/>
-              </w:rPr>
-              <w:t>2</w:t>
-            </w:r>
-            <w:r>
-              <w:rPr>
-                <w:rFonts w:ascii="Arial" w:hAnsi="Arial" w:cs="Arial"/>
-                <w:sz w:val="16"/>
-                <w:szCs w:val="22"/>
-              </w:rPr>
-              <w:t>, PASS</w:t>
+              <w:t xml:space="preserve"> PASS</w:t>
             </w:r>
           </w:p>
           <w:p>
             <w:pPr>
               <w:rPr>
                 <w:rFonts w:ascii="Arial" w:hAnsi="Arial" w:cs="Arial"/>
+                <w:sz w:val="16"/>
+                <w:szCs w:val="22"/>
+              </w:rPr>
+            </w:pPr>
+            <w:r>
+              <w:rPr>
+                <w:rFonts w:ascii="Arial" w:hAnsi="Arial" w:cs="Arial"/>
+                <w:sz w:val="16"/>
+                <w:szCs w:val="22"/>
+              </w:rPr>
+              <w:t>T</w:t>
+            </w:r>
+            <w:r>
+              <w:rPr>
+                <w:rFonts w:ascii="Arial" w:hAnsi="Arial" w:cs="Arial"/>
+                <w:sz w:val="16"/>
+                <w:szCs w:val="22"/>
+              </w:rPr>
+              <w:t>C</w:t>
+            </w:r>
+            <w:r>
+              <w:rPr>
+                <w:rFonts w:ascii="Arial" w:hAnsi="Arial" w:cs="Arial"/>
+                <w:sz w:val="16"/>
+                <w:szCs w:val="22"/>
+              </w:rPr>
+              <w:t>_UART_</w:t>
+            </w:r>
+            <w:r>
+              <w:rPr>
+                <w:rFonts w:ascii="Arial" w:hAnsi="Arial" w:cs="Arial"/>
+                <w:sz w:val="16"/>
+                <w:szCs w:val="22"/>
+              </w:rPr>
+              <w:t>2</w:t>
+            </w:r>
+            <w:r>
+              <w:rPr>
+                <w:rFonts w:ascii="Arial" w:hAnsi="Arial" w:cs="Arial"/>
+                <w:sz w:val="16"/>
+                <w:szCs w:val="22"/>
+              </w:rPr>
+              <w:t>, FPGA_REQ_</w:t>
+            </w:r>
+            <w:r>
+              <w:rPr>
+                <w:rFonts w:ascii="Arial" w:hAnsi="Arial" w:cs="Arial"/>
+                <w:sz w:val="16"/>
+                <w:szCs w:val="22"/>
+              </w:rPr>
+              <w:t>2</w:t>
+            </w:r>
+            <w:r>
+              <w:rPr>
+                <w:rFonts w:ascii="Arial" w:hAnsi="Arial" w:cs="Arial"/>
+                <w:sz w:val="16"/>
+                <w:szCs w:val="22"/>
+              </w:rPr>
+              <w:t>, PASS</w:t>
+            </w:r>
+          </w:p>
+          <w:p>
+            <w:pPr>
+              <w:rPr>
+                <w:rFonts w:ascii="Arial" w:hAnsi="Arial" w:cs="Arial"/>
+                <w:i/>
+                <w:iCs/>
                 <w:sz w:val="16"/>
                 <w:szCs w:val="22"/>
               </w:rPr>
@@ -25856,7 +25878,19 @@
         <w:rPr>
           <w:lang w:val="en-US"/>
         </w:rPr>
-        <w:t xml:space="preserve"> does not change from layout in </w:t>
+        <w:t xml:space="preserve"> does not change from</w:t>
+      </w:r>
+      <w:r>
+        <w:rPr>
+          <w:lang w:val="en-US"/>
+        </w:rPr>
+        <w:t xml:space="preserve"> the</w:t>
+      </w:r>
+      <w:r>
+        <w:rPr>
+          <w:lang w:val="en-US"/>
+        </w:rPr>
+        <w:t xml:space="preserve"> layout in </w:t>
       </w:r>
       <w:r>
         <w:rPr>
@@ -26085,6 +26119,9 @@
         </w:tc>
       </w:tr>
       <w:tr>
+        <w:trPr>
+          <w:trHeight w:val="1656"/>
+        </w:trPr>
         <w:tc>
           <w:tcPr>
             <w:tcW w:w="875" w:type="dxa"/>
@@ -26108,7 +26145,7 @@
                 <w:sz w:val="16"/>
                 <w:szCs w:val="22"/>
               </w:rPr>
-              <w:t>Layout</w:t>
+              <w:t>Example</w:t>
             </w:r>
           </w:p>
         </w:tc>
@@ -26137,67 +26174,6 @@
               <w:t>“Requirement”, “Testcase”, “Compliance”</w:t>
             </w:r>
           </w:p>
-        </w:tc>
-        <w:tc>
-          <w:tcPr>
-            <w:tcW w:w="7087" w:type="dxa"/>
-          </w:tcPr>
-          <w:p>
-            <w:pPr>
-              <w:rPr>
-                <w:rFonts w:ascii="Arial" w:hAnsi="Arial" w:cs="Arial"/>
-                <w:i/>
-                <w:iCs/>
-                <w:sz w:val="16"/>
-                <w:szCs w:val="22"/>
-              </w:rPr>
-            </w:pPr>
-            <w:r>
-              <w:rPr>
-                <w:rFonts w:ascii="Arial" w:hAnsi="Arial" w:cs="Arial"/>
-                <w:i/>
-                <w:iCs/>
-                <w:sz w:val="16"/>
-                <w:szCs w:val="22"/>
-              </w:rPr>
-              <w:t>“Requirement”, “Testcases”, “Compliance”</w:t>
-            </w:r>
-          </w:p>
-        </w:tc>
-      </w:tr>
-      <w:tr>
-        <w:tc>
-          <w:tcPr>
-            <w:tcW w:w="875" w:type="dxa"/>
-            <w:vMerge w:val="restart"/>
-            <w:shd w:val="clear" w:color="auto" w:fill="F2F2F2" w:themeFill="background1" w:themeFillShade="F2"/>
-          </w:tcPr>
-          <w:p>
-            <w:pPr>
-              <w:rPr>
-                <w:rFonts w:ascii="Arial" w:hAnsi="Arial" w:cs="Arial"/>
-                <w:b/>
-                <w:bCs/>
-                <w:sz w:val="16"/>
-                <w:szCs w:val="22"/>
-              </w:rPr>
-            </w:pPr>
-            <w:r>
-              <w:rPr>
-                <w:rFonts w:ascii="Arial" w:hAnsi="Arial" w:cs="Arial"/>
-                <w:b/>
-                <w:bCs/>
-                <w:sz w:val="16"/>
-                <w:szCs w:val="22"/>
-              </w:rPr>
-              <w:t>Example</w:t>
-            </w:r>
-          </w:p>
-        </w:tc>
-        <w:tc>
-          <w:tcPr>
-            <w:tcW w:w="6917" w:type="dxa"/>
-          </w:tcPr>
           <w:p>
             <w:pPr>
               <w:rPr>
@@ -26353,6 +26329,128 @@
                 <w:rFonts w:ascii="Arial" w:hAnsi="Arial" w:cs="Arial"/>
                 <w:sz w:val="16"/>
                 <w:szCs w:val="16"/>
+              </w:rPr>
+            </w:pPr>
+          </w:p>
+          <w:p>
+            <w:pPr>
+              <w:rPr>
+                <w:rFonts w:ascii="Arial" w:hAnsi="Arial" w:cs="Arial"/>
+                <w:sz w:val="16"/>
+                <w:szCs w:val="16"/>
+              </w:rPr>
+            </w:pPr>
+          </w:p>
+          <w:p>
+            <w:pPr>
+              <w:rPr>
+                <w:rFonts w:ascii="Arial" w:hAnsi="Arial" w:cs="Arial"/>
+                <w:sz w:val="16"/>
+                <w:szCs w:val="22"/>
+              </w:rPr>
+            </w:pPr>
+            <w:r>
+              <w:rPr>
+                <w:rFonts w:ascii="Arial" w:hAnsi="Arial" w:cs="Arial"/>
+                <w:i/>
+                <w:iCs/>
+                <w:sz w:val="16"/>
+                <w:szCs w:val="22"/>
+              </w:rPr>
+              <w:t>“Requirement”, “</w:t>
+            </w:r>
+            <w:r>
+              <w:rPr>
+                <w:rFonts w:ascii="Arial" w:hAnsi="Arial" w:cs="Arial"/>
+                <w:i/>
+                <w:iCs/>
+                <w:sz w:val="16"/>
+                <w:szCs w:val="22"/>
+              </w:rPr>
+              <w:t>Sub-Requirement</w:t>
+            </w:r>
+            <w:r>
+              <w:rPr>
+                <w:rFonts w:ascii="Arial" w:hAnsi="Arial" w:cs="Arial"/>
+                <w:i/>
+                <w:iCs/>
+                <w:sz w:val="16"/>
+                <w:szCs w:val="22"/>
+              </w:rPr>
+              <w:t>(s)</w:t>
+            </w:r>
+            <w:r>
+              <w:rPr>
+                <w:rFonts w:ascii="Arial" w:hAnsi="Arial" w:cs="Arial"/>
+                <w:i/>
+                <w:iCs/>
+                <w:sz w:val="16"/>
+                <w:szCs w:val="22"/>
+              </w:rPr>
+              <w:t>”, “Compliance”</w:t>
+            </w:r>
+            <w:r>
+              <w:rPr>
+                <w:rFonts w:ascii="Arial" w:hAnsi="Arial" w:cs="Arial"/>
+                <w:i/>
+                <w:iCs/>
+                <w:sz w:val="16"/>
+                <w:szCs w:val="22"/>
+              </w:rPr>
+              <w:tab/>
+            </w:r>
+          </w:p>
+          <w:p>
+            <w:pPr>
+              <w:rPr>
+                <w:rFonts w:ascii="Arial" w:hAnsi="Arial" w:cs="Arial"/>
+                <w:sz w:val="16"/>
+                <w:szCs w:val="16"/>
+              </w:rPr>
+            </w:pPr>
+            <w:r>
+              <w:rPr>
+                <w:rFonts w:ascii="Arial" w:hAnsi="Arial" w:cs="Arial"/>
+                <w:sz w:val="16"/>
+                <w:szCs w:val="16"/>
+              </w:rPr>
+              <w:t>REQ_1, FPGA_REQ_1 FPGA_REQ_2 FPGA_REQ_3</w:t>
+            </w:r>
+            <w:r>
+              <w:rPr>
+                <w:rFonts w:ascii="Arial" w:hAnsi="Arial" w:cs="Arial"/>
+                <w:sz w:val="16"/>
+                <w:szCs w:val="16"/>
+              </w:rPr>
+              <w:t xml:space="preserve"> FPGA_REQ_4</w:t>
+            </w:r>
+            <w:r>
+              <w:rPr>
+                <w:rFonts w:ascii="Arial" w:hAnsi="Arial" w:cs="Arial"/>
+                <w:sz w:val="16"/>
+                <w:szCs w:val="16"/>
+              </w:rPr>
+              <w:t xml:space="preserve">, </w:t>
+            </w:r>
+            <w:proofErr w:type="spellStart"/>
+            <w:r>
+              <w:rPr>
+                <w:rFonts w:ascii="Arial" w:hAnsi="Arial" w:cs="Arial"/>
+                <w:sz w:val="16"/>
+                <w:szCs w:val="16"/>
+              </w:rPr>
+              <w:t>NON_COMPLIANT</w:t>
+            </w:r>
+            <w:proofErr w:type="spellEnd"/>
+          </w:p>
+          <w:p>
+            <w:pPr>
+              <w:rPr>
+                <w:rFonts w:ascii="Arial" w:hAnsi="Arial" w:cs="Arial"/>
+                <w:i/>
+                <w:iCs/>
+                <w:sz w:val="16"/>
+                <w:szCs w:val="22"/>
               </w:rPr>
             </w:pPr>
           </w:p>
@@ -26365,6 +26463,67 @@
             <w:pPr>
               <w:rPr>
                 <w:rFonts w:ascii="Arial" w:hAnsi="Arial" w:cs="Arial"/>
+                <w:i/>
+                <w:iCs/>
+                <w:sz w:val="16"/>
+                <w:szCs w:val="22"/>
+              </w:rPr>
+            </w:pPr>
+            <w:r>
+              <w:rPr>
+                <w:rFonts w:ascii="Arial" w:hAnsi="Arial" w:cs="Arial"/>
+                <w:i/>
+                <w:iCs/>
+                <w:sz w:val="16"/>
+                <w:szCs w:val="22"/>
+              </w:rPr>
+              <w:t>“Requirement”, “Testcase</w:t>
+            </w:r>
+            <w:r>
+              <w:rPr>
+                <w:rFonts w:ascii="Arial" w:hAnsi="Arial" w:cs="Arial"/>
+                <w:i/>
+                <w:iCs/>
+                <w:sz w:val="16"/>
+                <w:szCs w:val="22"/>
+              </w:rPr>
+              <w:t>(</w:t>
+            </w:r>
+            <w:r>
+              <w:rPr>
+                <w:rFonts w:ascii="Arial" w:hAnsi="Arial" w:cs="Arial"/>
+                <w:i/>
+                <w:iCs/>
+                <w:sz w:val="16"/>
+                <w:szCs w:val="22"/>
+              </w:rPr>
+              <w:t>s</w:t>
+            </w:r>
+            <w:r>
+              <w:rPr>
+                <w:rFonts w:ascii="Arial" w:hAnsi="Arial" w:cs="Arial"/>
+                <w:i/>
+                <w:iCs/>
+                <w:sz w:val="16"/>
+                <w:szCs w:val="22"/>
+              </w:rPr>
+              <w:t>)</w:t>
+            </w:r>
+            <w:r>
+              <w:rPr>
+                <w:rFonts w:ascii="Arial" w:hAnsi="Arial" w:cs="Arial"/>
+                <w:i/>
+                <w:iCs/>
+                <w:sz w:val="16"/>
+                <w:szCs w:val="22"/>
+              </w:rPr>
+              <w:t>”, “Compliance”</w:t>
+            </w:r>
+          </w:p>
+          <w:p>
+            <w:pPr>
+              <w:rPr>
+                <w:rFonts w:ascii="Arial" w:hAnsi="Arial" w:cs="Arial"/>
                 <w:sz w:val="16"/>
                 <w:szCs w:val="16"/>
               </w:rPr>
@@ -26502,31 +26661,15 @@
               </w:rPr>
             </w:pPr>
           </w:p>
-        </w:tc>
-      </w:tr>
-      <w:tr>
-        <w:tc>
-          <w:tcPr>
-            <w:tcW w:w="875" w:type="dxa"/>
-            <w:vMerge/>
-            <w:shd w:val="clear" w:color="auto" w:fill="F2F2F2" w:themeFill="background1" w:themeFillShade="F2"/>
-          </w:tcPr>
           <w:p>
             <w:pPr>
               <w:rPr>
                 <w:rFonts w:ascii="Arial" w:hAnsi="Arial" w:cs="Arial"/>
-                <w:b/>
-                <w:bCs/>
-                <w:sz w:val="16"/>
-                <w:szCs w:val="22"/>
+                <w:sz w:val="16"/>
+                <w:szCs w:val="16"/>
               </w:rPr>
             </w:pPr>
           </w:p>
-        </w:tc>
-        <w:tc>
-          <w:tcPr>
-            <w:tcW w:w="6917" w:type="dxa"/>
-          </w:tcPr>
           <w:p>
             <w:pPr>
               <w:rPr>
@@ -26563,7 +26706,7 @@
                 <w:sz w:val="16"/>
                 <w:szCs w:val="22"/>
               </w:rPr>
-              <w:t>”, “Compliance”</w:t>
+              <w:t>(s)</w:t>
             </w:r>
             <w:r>
               <w:rPr>
@@ -26573,136 +26716,17 @@
                 <w:sz w:val="16"/>
                 <w:szCs w:val="22"/>
               </w:rPr>
-              <w:tab/>
+              <w:t>”, “Compliance”</w:t>
             </w:r>
           </w:p>
-        </w:tc>
-        <w:tc>
-          <w:tcPr>
-            <w:tcW w:w="7087" w:type="dxa"/>
-          </w:tcPr>
           <w:p>
             <w:pPr>
               <w:rPr>
                 <w:rFonts w:ascii="Arial" w:hAnsi="Arial" w:cs="Arial"/>
-                <w:sz w:val="16"/>
-                <w:szCs w:val="22"/>
-              </w:rPr>
-            </w:pPr>
-            <w:r>
-              <w:rPr>
-                <w:rFonts w:ascii="Arial" w:hAnsi="Arial" w:cs="Arial"/>
                 <w:i/>
                 <w:iCs/>
                 <w:sz w:val="16"/>
                 <w:szCs w:val="22"/>
-              </w:rPr>
-              <w:t>“Requirement”, “</w:t>
-            </w:r>
-            <w:r>
-              <w:rPr>
-                <w:rFonts w:ascii="Arial" w:hAnsi="Arial" w:cs="Arial"/>
-                <w:i/>
-                <w:iCs/>
-                <w:sz w:val="16"/>
-                <w:szCs w:val="22"/>
-              </w:rPr>
-              <w:t>Sub-Requirement</w:t>
-            </w:r>
-            <w:r>
-              <w:rPr>
-                <w:rFonts w:ascii="Arial" w:hAnsi="Arial" w:cs="Arial"/>
-                <w:i/>
-                <w:iCs/>
-                <w:sz w:val="16"/>
-                <w:szCs w:val="22"/>
-              </w:rPr>
-              <w:t>”, “Compliance”</w:t>
-            </w:r>
-          </w:p>
-        </w:tc>
-      </w:tr>
-      <w:tr>
-        <w:tc>
-          <w:tcPr>
-            <w:tcW w:w="875" w:type="dxa"/>
-            <w:vMerge/>
-            <w:shd w:val="clear" w:color="auto" w:fill="F2F2F2" w:themeFill="background1" w:themeFillShade="F2"/>
-          </w:tcPr>
-          <w:p>
-            <w:pPr>
-              <w:rPr>
-                <w:rFonts w:ascii="Arial" w:hAnsi="Arial" w:cs="Arial"/>
-                <w:b/>
-                <w:bCs/>
-                <w:sz w:val="16"/>
-                <w:szCs w:val="22"/>
-              </w:rPr>
-            </w:pPr>
-          </w:p>
-        </w:tc>
-        <w:tc>
-          <w:tcPr>
-            <w:tcW w:w="6917" w:type="dxa"/>
-          </w:tcPr>
-          <w:p>
-            <w:pPr>
-              <w:rPr>
-                <w:rFonts w:ascii="Arial" w:hAnsi="Arial" w:cs="Arial"/>
-                <w:i/>
-                <w:iCs/>
-                <w:sz w:val="16"/>
-                <w:szCs w:val="16"/>
-              </w:rPr>
-            </w:pPr>
-            <w:r>
-              <w:rPr>
-                <w:rFonts w:ascii="Arial" w:hAnsi="Arial" w:cs="Arial"/>
-                <w:sz w:val="16"/>
-                <w:szCs w:val="16"/>
-              </w:rPr>
-              <w:t>REQ_1, FPGA_REQ_1 FPGA_REQ_2 FPGA_REQ_3</w:t>
-            </w:r>
-            <w:r>
-              <w:rPr>
-                <w:rFonts w:ascii="Arial" w:hAnsi="Arial" w:cs="Arial"/>
-                <w:sz w:val="16"/>
-                <w:szCs w:val="16"/>
-              </w:rPr>
-              <w:t xml:space="preserve"> FPGA_REQ_4</w:t>
-            </w:r>
-            <w:r>
-              <w:rPr>
-                <w:rFonts w:ascii="Arial" w:hAnsi="Arial" w:cs="Arial"/>
-                <w:sz w:val="16"/>
-                <w:szCs w:val="16"/>
-              </w:rPr>
-              <w:t xml:space="preserve">, </w:t>
-            </w:r>
-            <w:proofErr w:type="spellStart"/>
-            <w:r>
-              <w:rPr>
-                <w:rFonts w:ascii="Arial" w:hAnsi="Arial" w:cs="Arial"/>
-                <w:sz w:val="16"/>
-                <w:szCs w:val="16"/>
-              </w:rPr>
-              <w:t>NON_COMPLIANT</w:t>
-            </w:r>
-            <w:proofErr w:type="spellEnd"/>
-          </w:p>
-        </w:tc>
-        <w:tc>
-          <w:tcPr>
-            <w:tcW w:w="7087" w:type="dxa"/>
-          </w:tcPr>
-          <w:p>
-            <w:pPr>
-              <w:rPr>
-                <w:rFonts w:ascii="Arial" w:hAnsi="Arial" w:cs="Arial"/>
-                <w:i/>
-                <w:iCs/>
-                <w:sz w:val="16"/>
-                <w:szCs w:val="16"/>
               </w:rPr>
             </w:pPr>
             <w:r>

</xml_diff>

<commit_message>
RELEASE: updated version number and added BETA watermark to Spec Cov QR
</commit_message>
<xml_diff>
--- a/bitvis_vip_spec_cov/doc/Spec_Coverage_QuickRef.docx
+++ b/bitvis_vip_spec_cov/doc/Spec_Coverage_QuickRef.docx
@@ -24358,11 +24358,12 @@
       </w:r>
     </w:p>
     <w:sectPr>
-      <w:headerReference w:type="default" r:id="rId16"/>
-      <w:footerReference w:type="even" r:id="rId17"/>
-      <w:footerReference w:type="default" r:id="rId18"/>
-      <w:headerReference w:type="first" r:id="rId19"/>
-      <w:footerReference w:type="first" r:id="rId20"/>
+      <w:headerReference w:type="even" r:id="rId16"/>
+      <w:headerReference w:type="default" r:id="rId17"/>
+      <w:footerReference w:type="even" r:id="rId18"/>
+      <w:footerReference w:type="default" r:id="rId19"/>
+      <w:headerReference w:type="first" r:id="rId20"/>
+      <w:footerReference w:type="first" r:id="rId21"/>
       <w:pgSz w:w="16840" w:h="11907" w:orient="landscape" w:code="9"/>
       <w:pgMar w:top="1134" w:right="851" w:bottom="851" w:left="850" w:header="567" w:footer="284" w:gutter="0"/>
       <w:cols w:space="720"/>
@@ -24519,7 +24520,21 @@
         <w:rStyle w:val="Sidetall"/>
         <w:color w:val="1381C4"/>
       </w:rPr>
-      <w:t xml:space="preserve"> (12)</w:t>
+      <w:t xml:space="preserve"> (1</w:t>
+    </w:r>
+    <w:r>
+      <w:rPr>
+        <w:rStyle w:val="Sidetall"/>
+        <w:color w:val="1381C4"/>
+      </w:rPr>
+      <w:t>3</w:t>
+    </w:r>
+    <w:r>
+      <w:rPr>
+        <w:rStyle w:val="Sidetall"/>
+        <w:color w:val="1381C4"/>
+      </w:rPr>
+      <w:t>)</w:t>
     </w:r>
   </w:p>
   <w:tbl>
@@ -24931,8 +24946,88 @@
   <w:p>
     <w:pPr>
       <w:pStyle w:val="Topptekst"/>
+    </w:pPr>
+    <w:r>
+      <w:rPr>
+        <w:noProof/>
+      </w:rPr>
+      <w:pict w14:anchorId="5E1569DE">
+        <v:shapetype id="_x0000_t136" coordsize="21600,21600" o:spt="136" adj="10800" path="m@7,l@8,m@5,21600l@6,21600e">
+          <v:formulas>
+            <v:f eqn="sum #0 0 10800"/>
+            <v:f eqn="prod #0 2 1"/>
+            <v:f eqn="sum 21600 0 @1"/>
+            <v:f eqn="sum 0 0 @2"/>
+            <v:f eqn="sum 21600 0 @3"/>
+            <v:f eqn="if @0 @3 0"/>
+            <v:f eqn="if @0 21600 @1"/>
+            <v:f eqn="if @0 0 @2"/>
+            <v:f eqn="if @0 @4 21600"/>
+            <v:f eqn="mid @5 @6"/>
+            <v:f eqn="mid @8 @5"/>
+            <v:f eqn="mid @7 @8"/>
+            <v:f eqn="mid @6 @7"/>
+            <v:f eqn="sum @6 0 @5"/>
+          </v:formulas>
+          <v:path textpathok="t" o:connecttype="custom" o:connectlocs="@9,0;@10,10800;@11,21600;@12,10800" o:connectangles="270,180,90,0"/>
+          <v:textpath on="t" fitshape="t"/>
+          <v:handles>
+            <v:h position="#0,bottomRight" xrange="6629,14971"/>
+          </v:handles>
+          <o:lock v:ext="edit" text="t" shapetype="t"/>
+        </v:shapetype>
+        <v:shape id="PowerPlusWaterMarkObject281330156" o:spid="_x0000_s2051" type="#_x0000_t136" alt="" style="position:absolute;margin-left:0;margin-top:0;width:524.6pt;height:174.85pt;rotation:315;z-index:-251651072;mso-wrap-edited:f;mso-width-percent:0;mso-height-percent:0;mso-position-horizontal:center;mso-position-horizontal-relative:margin;mso-position-vertical:center;mso-position-vertical-relative:margin;mso-width-percent:0;mso-height-percent:0" o:allowincell="f" fillcolor="silver" stroked="f">
+          <v:textpath style="font-family:&quot;Helvetica&quot;;font-size:1pt" string="BETA"/>
+          <w10:wrap anchorx="margin" anchory="margin"/>
+        </v:shape>
+      </w:pict>
+    </w:r>
+  </w:p>
+</w:hdr>
+</file>
+
+<file path=word/header2.xml><?xml version="1.0" encoding="utf-8"?>
+<w:hdr xmlns:wpc="http://schemas.microsoft.com/office/word/2010/wordprocessingCanvas" xmlns:cx="http://schemas.microsoft.com/office/drawing/2014/chartex" xmlns:cx1="http://schemas.microsoft.com/office/drawing/2015/9/8/chartex" xmlns:cx2="http://schemas.microsoft.com/office/drawing/2015/10/21/chartex" xmlns:cx3="http://schemas.microsoft.com/office/drawing/2016/5/9/chartex" xmlns:cx4="http://schemas.microsoft.com/office/drawing/2016/5/10/chartex" xmlns:cx5="http://schemas.microsoft.com/office/drawing/2016/5/11/chartex" xmlns:cx6="http://schemas.microsoft.com/office/drawing/2016/5/12/chartex" xmlns:cx7="http://schemas.microsoft.com/office/drawing/2016/5/13/chartex" xmlns:cx8="http://schemas.microsoft.com/office/drawing/2016/5/14/chartex" xmlns:mc="http://schemas.openxmlformats.org/markup-compatibility/2006" xmlns:aink="http://schemas.microsoft.com/office/drawing/2016/ink" xmlns:am3d="http://schemas.microsoft.com/office/drawing/2017/model3d" xmlns:o="urn:schemas-microsoft-com:office:office" xmlns:r="http://schemas.openxmlformats.org/officeDocument/2006/relationships" xmlns:m="http://schemas.openxmlformats.org/officeDocument/2006/math" xmlns:v="urn:schemas-microsoft-com:vml" xmlns:wp14="http://schemas.microsoft.com/office/word/2010/wordprocessingDrawing" xmlns:wp="http://schemas.openxmlformats.org/drawingml/2006/wordprocessingDrawing" xmlns:w10="urn:schemas-microsoft-com:office:word" xmlns:w="http://schemas.openxmlformats.org/wordprocessingml/2006/main" xmlns:w14="http://schemas.microsoft.com/office/word/2010/wordml" xmlns:w15="http://schemas.microsoft.com/office/word/2012/wordml" xmlns:w16cid="http://schemas.microsoft.com/office/word/2016/wordml/cid" xmlns:w16se="http://schemas.microsoft.com/office/word/2015/wordml/symex" xmlns:wpg="http://schemas.microsoft.com/office/word/2010/wordprocessingGroup" xmlns:wpi="http://schemas.microsoft.com/office/word/2010/wordprocessingInk" xmlns:wne="http://schemas.microsoft.com/office/word/2006/wordml" xmlns:wps="http://schemas.microsoft.com/office/word/2010/wordprocessingShape" mc:Ignorable="w14 w15 w16se w16cid wp14">
+  <w:p>
+    <w:pPr>
+      <w:pStyle w:val="Topptekst"/>
       <w:jc w:val="right"/>
     </w:pPr>
+    <w:r>
+      <w:rPr>
+        <w:noProof/>
+      </w:rPr>
+      <w:pict w14:anchorId="335A9185">
+        <v:shapetype id="_x0000_t136" coordsize="21600,21600" o:spt="136" adj="10800" path="m@7,l@8,m@5,21600l@6,21600e">
+          <v:formulas>
+            <v:f eqn="sum #0 0 10800"/>
+            <v:f eqn="prod #0 2 1"/>
+            <v:f eqn="sum 21600 0 @1"/>
+            <v:f eqn="sum 0 0 @2"/>
+            <v:f eqn="sum 21600 0 @3"/>
+            <v:f eqn="if @0 @3 0"/>
+            <v:f eqn="if @0 21600 @1"/>
+            <v:f eqn="if @0 0 @2"/>
+            <v:f eqn="if @0 @4 21600"/>
+            <v:f eqn="mid @5 @6"/>
+            <v:f eqn="mid @8 @5"/>
+            <v:f eqn="mid @7 @8"/>
+            <v:f eqn="mid @6 @7"/>
+            <v:f eqn="sum @6 0 @5"/>
+          </v:formulas>
+          <v:path textpathok="t" o:connecttype="custom" o:connectlocs="@9,0;@10,10800;@11,21600;@12,10800" o:connectangles="270,180,90,0"/>
+          <v:textpath on="t" fitshape="t"/>
+          <v:handles>
+            <v:h position="#0,bottomRight" xrange="6629,14971"/>
+          </v:handles>
+          <o:lock v:ext="edit" text="t" shapetype="t"/>
+        </v:shapetype>
+        <v:shape id="PowerPlusWaterMarkObject281330157" o:spid="_x0000_s2050" type="#_x0000_t136" alt="" style="position:absolute;left:0;text-align:left;margin-left:0;margin-top:0;width:524.6pt;height:174.85pt;rotation:315;z-index:-251646976;mso-wrap-edited:f;mso-width-percent:0;mso-height-percent:0;mso-position-horizontal:center;mso-position-horizontal-relative:margin;mso-position-vertical:center;mso-position-vertical-relative:margin;mso-width-percent:0;mso-height-percent:0" o:allowincell="f" fillcolor="silver" stroked="f">
+          <v:textpath style="font-family:&quot;Helvetica&quot;;font-size:1pt" string="BETA"/>
+          <w10:wrap anchorx="margin" anchory="margin"/>
+        </v:shape>
+      </w:pict>
+    </w:r>
     <w:r>
       <w:rPr>
         <w:rFonts w:ascii="Verdana" w:hAnsi="Verdana"/>
@@ -24994,13 +25089,48 @@
 </w:hdr>
 </file>
 
-<file path=word/header2.xml><?xml version="1.0" encoding="utf-8"?>
+<file path=word/header3.xml><?xml version="1.0" encoding="utf-8"?>
 <w:hdr xmlns:wpc="http://schemas.microsoft.com/office/word/2010/wordprocessingCanvas" xmlns:cx="http://schemas.microsoft.com/office/drawing/2014/chartex" xmlns:cx1="http://schemas.microsoft.com/office/drawing/2015/9/8/chartex" xmlns:cx2="http://schemas.microsoft.com/office/drawing/2015/10/21/chartex" xmlns:cx3="http://schemas.microsoft.com/office/drawing/2016/5/9/chartex" xmlns:cx4="http://schemas.microsoft.com/office/drawing/2016/5/10/chartex" xmlns:cx5="http://schemas.microsoft.com/office/drawing/2016/5/11/chartex" xmlns:cx6="http://schemas.microsoft.com/office/drawing/2016/5/12/chartex" xmlns:cx7="http://schemas.microsoft.com/office/drawing/2016/5/13/chartex" xmlns:cx8="http://schemas.microsoft.com/office/drawing/2016/5/14/chartex" xmlns:mc="http://schemas.openxmlformats.org/markup-compatibility/2006" xmlns:aink="http://schemas.microsoft.com/office/drawing/2016/ink" xmlns:am3d="http://schemas.microsoft.com/office/drawing/2017/model3d" xmlns:o="urn:schemas-microsoft-com:office:office" xmlns:r="http://schemas.openxmlformats.org/officeDocument/2006/relationships" xmlns:m="http://schemas.openxmlformats.org/officeDocument/2006/math" xmlns:v="urn:schemas-microsoft-com:vml" xmlns:wp14="http://schemas.microsoft.com/office/word/2010/wordprocessingDrawing" xmlns:wp="http://schemas.openxmlformats.org/drawingml/2006/wordprocessingDrawing" xmlns:w10="urn:schemas-microsoft-com:office:word" xmlns:w="http://schemas.openxmlformats.org/wordprocessingml/2006/main" xmlns:w14="http://schemas.microsoft.com/office/word/2010/wordml" xmlns:w15="http://schemas.microsoft.com/office/word/2012/wordml" xmlns:w16cid="http://schemas.microsoft.com/office/word/2016/wordml/cid" xmlns:w16se="http://schemas.microsoft.com/office/word/2015/wordml/symex" xmlns:wpg="http://schemas.microsoft.com/office/word/2010/wordprocessingGroup" xmlns:wpi="http://schemas.microsoft.com/office/word/2010/wordprocessingInk" xmlns:wne="http://schemas.microsoft.com/office/word/2006/wordml" xmlns:wps="http://schemas.microsoft.com/office/word/2010/wordprocessingShape" mc:Ignorable="w14 w15 w16se w16cid wp14">
   <w:p>
     <w:pPr>
       <w:pStyle w:val="Topptekst"/>
       <w:jc w:val="right"/>
     </w:pPr>
+    <w:r>
+      <w:rPr>
+        <w:noProof/>
+      </w:rPr>
+      <w:pict w14:anchorId="697A0F79">
+        <v:shapetype id="_x0000_t136" coordsize="21600,21600" o:spt="136" adj="10800" path="m@7,l@8,m@5,21600l@6,21600e">
+          <v:formulas>
+            <v:f eqn="sum #0 0 10800"/>
+            <v:f eqn="prod #0 2 1"/>
+            <v:f eqn="sum 21600 0 @1"/>
+            <v:f eqn="sum 0 0 @2"/>
+            <v:f eqn="sum 21600 0 @3"/>
+            <v:f eqn="if @0 @3 0"/>
+            <v:f eqn="if @0 21600 @1"/>
+            <v:f eqn="if @0 0 @2"/>
+            <v:f eqn="if @0 @4 21600"/>
+            <v:f eqn="mid @5 @6"/>
+            <v:f eqn="mid @8 @5"/>
+            <v:f eqn="mid @7 @8"/>
+            <v:f eqn="mid @6 @7"/>
+            <v:f eqn="sum @6 0 @5"/>
+          </v:formulas>
+          <v:path textpathok="t" o:connecttype="custom" o:connectlocs="@9,0;@10,10800;@11,21600;@12,10800" o:connectangles="270,180,90,0"/>
+          <v:textpath on="t" fitshape="t"/>
+          <v:handles>
+            <v:h position="#0,bottomRight" xrange="6629,14971"/>
+          </v:handles>
+          <o:lock v:ext="edit" text="t" shapetype="t"/>
+        </v:shapetype>
+        <v:shape id="PowerPlusWaterMarkObject281330155" o:spid="_x0000_s2049" type="#_x0000_t136" alt="" style="position:absolute;left:0;text-align:left;margin-left:0;margin-top:0;width:524.6pt;height:174.85pt;rotation:315;z-index:-251655168;mso-wrap-edited:f;mso-width-percent:0;mso-height-percent:0;mso-position-horizontal:center;mso-position-horizontal-relative:margin;mso-position-vertical:center;mso-position-vertical-relative:margin;mso-width-percent:0;mso-height-percent:0" o:allowincell="f" fillcolor="silver" stroked="f">
+          <v:textpath style="font-family:&quot;Helvetica&quot;;font-size:1pt" string="BETA"/>
+          <w10:wrap anchorx="margin" anchory="margin"/>
+        </v:shape>
+      </w:pict>
+    </w:r>
     <w:r>
       <w:rPr>
         <w:rFonts w:ascii="Verdana" w:hAnsi="Verdana"/>

</xml_diff>

<commit_message>
BV_UVVM-975: changed to LIST_SINGLE_TICKOFF default in Spec Cov QR
</commit_message>
<xml_diff>
--- a/bitvis_vip_spec_cov/doc/Spec_Coverage_QuickRef.docx
+++ b/bitvis_vip_spec_cov/doc/Spec_Coverage_QuickRef.docx
@@ -1157,7 +1157,27 @@
                 <w:rPr>
                   <w:rFonts w:cs="Helvetica"/>
                 </w:rPr>
-                <w:t>LIST_EVERY_TICKOFF</w:t>
+                <w:t>LIST_</w:t>
+              </w:r>
+              <w:r>
+                <w:rPr>
+                  <w:rFonts w:cs="Helvetica"/>
+                </w:rPr>
+                <w:t>SINGLE</w:t>
+              </w:r>
+              <w:del w:id="13" w:author="Forfatter">
+                <w:r>
+                  <w:rPr>
+                    <w:rFonts w:cs="Helvetica"/>
+                  </w:rPr>
+                  <w:delText>EVERY</w:delText>
+                </w:r>
+              </w:del>
+              <w:r>
+                <w:rPr>
+                  <w:rFonts w:cs="Helvetica"/>
+                </w:rPr>
+                <w:t>_TICKOFF</w:t>
               </w:r>
               <w:proofErr w:type="spellEnd"/>
               <w:r>
@@ -1198,7 +1218,7 @@
         <w:tc>
           <w:tcPr>
             <w:tcW w:w="2237" w:type="pct"/>
-            <w:tcPrChange w:id="13" w:author="Forfatter">
+            <w:tcPrChange w:id="14" w:author="Forfatter">
               <w:tcPr>
                 <w:tcW w:w="2097" w:type="pct"/>
               </w:tcPr>
@@ -1234,7 +1254,7 @@
               </w:rPr>
               <w:t>(“UART_REQ_4”);</w:t>
             </w:r>
-            <w:ins w:id="14" w:author="Forfatter">
+            <w:ins w:id="15" w:author="Forfatter">
               <w:r>
                 <w:rPr>
                   <w:rFonts w:cs="Helvetica"/>
@@ -1292,7 +1312,7 @@
           <w:tcPr>
             <w:tcW w:w="654" w:type="pct"/>
             <w:shd w:val="clear" w:color="auto" w:fill="auto"/>
-            <w:tcPrChange w:id="15" w:author="Forfatter">
+            <w:tcPrChange w:id="16" w:author="Forfatter">
               <w:tcPr>
                 <w:tcW w:w="654" w:type="pct"/>
                 <w:shd w:val="clear" w:color="auto" w:fill="auto"/>
@@ -1344,7 +1364,7 @@
         <w:tc>
           <w:tcPr>
             <w:tcW w:w="2109" w:type="pct"/>
-            <w:tcPrChange w:id="16" w:author="Forfatter">
+            <w:tcPrChange w:id="17" w:author="Forfatter">
               <w:tcPr>
                 <w:tcW w:w="2249" w:type="pct"/>
               </w:tcPr>
@@ -1372,7 +1392,7 @@
         <w:tc>
           <w:tcPr>
             <w:tcW w:w="2237" w:type="pct"/>
-            <w:tcPrChange w:id="17" w:author="Forfatter">
+            <w:tcPrChange w:id="18" w:author="Forfatter">
               <w:tcPr>
                 <w:tcW w:w="2097" w:type="pct"/>
               </w:tcPr>
@@ -2656,7 +2676,7 @@
           <w:sz w:val="8"/>
         </w:rPr>
       </w:pPr>
-      <w:ins w:id="18" w:author="Forfatter">
+      <w:ins w:id="19" w:author="Forfatter">
         <w:r>
           <w:rPr>
             <w:noProof/>
@@ -2897,7 +2917,7 @@
       </w:tblGrid>
       <w:tr>
         <w:trPr>
-          <w:ins w:id="19" w:author="Forfatter"/>
+          <w:ins w:id="20" w:author="Forfatter"/>
         </w:trPr>
         <w:tc>
           <w:tcPr>
@@ -2907,14 +2927,14 @@
           <w:p>
             <w:pPr>
               <w:rPr>
-                <w:ins w:id="20" w:author="Forfatter"/>
+                <w:ins w:id="21" w:author="Forfatter"/>
                 <w:rFonts w:ascii="Arial" w:hAnsi="Arial" w:cs="Arial"/>
                 <w:b/>
                 <w:sz w:val="16"/>
                 <w:szCs w:val="16"/>
               </w:rPr>
             </w:pPr>
-            <w:ins w:id="21" w:author="Forfatter">
+            <w:ins w:id="22" w:author="Forfatter">
               <w:r>
                 <w:rPr>
                   <w:rFonts w:ascii="Arial" w:hAnsi="Arial" w:cs="Arial"/>
@@ -2934,7 +2954,7 @@
           <w:p>
             <w:pPr>
               <w:rPr>
-                <w:ins w:id="22" w:author="Forfatter"/>
+                <w:ins w:id="23" w:author="Forfatter"/>
                 <w:rFonts w:ascii="Arial" w:hAnsi="Arial" w:cs="Arial"/>
                 <w:b/>
                 <w:bCs/>
@@ -2942,7 +2962,7 @@
                 <w:szCs w:val="16"/>
               </w:rPr>
             </w:pPr>
-            <w:ins w:id="23" w:author="Forfatter">
+            <w:ins w:id="24" w:author="Forfatter">
               <w:r>
                 <w:rPr>
                   <w:rFonts w:ascii="Arial" w:hAnsi="Arial" w:cs="Arial"/>
@@ -2985,7 +3005,7 @@
           <w:p>
             <w:pPr>
               <w:rPr>
-                <w:ins w:id="24" w:author="Forfatter"/>
+                <w:ins w:id="25" w:author="Forfatter"/>
                 <w:rFonts w:ascii="Arial" w:hAnsi="Arial" w:cs="Arial"/>
                 <w:b/>
                 <w:bCs/>
@@ -2993,7 +3013,7 @@
                 <w:szCs w:val="16"/>
               </w:rPr>
             </w:pPr>
-            <w:ins w:id="25" w:author="Forfatter">
+            <w:ins w:id="26" w:author="Forfatter">
               <w:r>
                 <w:rPr>
                   <w:rFonts w:ascii="Arial" w:hAnsi="Arial" w:cs="Arial"/>
@@ -3096,7 +3116,7 @@
           <w:p>
             <w:pPr>
               <w:rPr>
-                <w:ins w:id="26" w:author="Forfatter"/>
+                <w:ins w:id="27" w:author="Forfatter"/>
                 <w:rFonts w:ascii="Arial" w:hAnsi="Arial" w:cs="Arial"/>
                 <w:b/>
                 <w:bCs/>
@@ -3104,7 +3124,7 @@
                 <w:szCs w:val="16"/>
               </w:rPr>
             </w:pPr>
-            <w:ins w:id="27" w:author="Forfatter">
+            <w:ins w:id="28" w:author="Forfatter">
               <w:r>
                 <w:rPr>
                   <w:rFonts w:ascii="Arial" w:hAnsi="Arial" w:cs="Arial"/>
@@ -3121,7 +3141,7 @@
       </w:tr>
       <w:tr>
         <w:trPr>
-          <w:ins w:id="28" w:author="Forfatter"/>
+          <w:ins w:id="29" w:author="Forfatter"/>
         </w:trPr>
         <w:tc>
           <w:tcPr>
@@ -3131,14 +3151,14 @@
           <w:p>
             <w:pPr>
               <w:rPr>
-                <w:ins w:id="29" w:author="Forfatter"/>
+                <w:ins w:id="30" w:author="Forfatter"/>
                 <w:rFonts w:ascii="Arial" w:hAnsi="Arial" w:cs="Arial"/>
                 <w:b/>
                 <w:sz w:val="16"/>
                 <w:szCs w:val="16"/>
               </w:rPr>
             </w:pPr>
-            <w:ins w:id="30" w:author="Forfatter">
+            <w:ins w:id="31" w:author="Forfatter">
               <w:r>
                 <w:rPr>
                   <w:rFonts w:ascii="Arial" w:hAnsi="Arial" w:cs="Arial"/>
@@ -3158,14 +3178,14 @@
           <w:p>
             <w:pPr>
               <w:rPr>
-                <w:ins w:id="31" w:author="Forfatter"/>
+                <w:ins w:id="32" w:author="Forfatter"/>
                 <w:rFonts w:ascii="Arial" w:hAnsi="Arial" w:cs="Arial"/>
                 <w:i/>
                 <w:sz w:val="16"/>
                 <w:szCs w:val="16"/>
               </w:rPr>
             </w:pPr>
-            <w:ins w:id="32" w:author="Forfatter">
+            <w:ins w:id="33" w:author="Forfatter">
               <w:r>
                 <w:rPr>
                   <w:rFonts w:ascii="Arial" w:hAnsi="Arial" w:cs="Arial"/>
@@ -3185,14 +3205,14 @@
           <w:p>
             <w:pPr>
               <w:rPr>
-                <w:ins w:id="33" w:author="Forfatter"/>
+                <w:ins w:id="34" w:author="Forfatter"/>
                 <w:rFonts w:ascii="Arial" w:hAnsi="Arial" w:cs="Arial"/>
                 <w:i/>
                 <w:sz w:val="16"/>
                 <w:szCs w:val="16"/>
               </w:rPr>
             </w:pPr>
-            <w:ins w:id="34" w:author="Forfatter">
+            <w:ins w:id="35" w:author="Forfatter">
               <w:r>
                 <w:rPr>
                   <w:rFonts w:ascii="Arial" w:hAnsi="Arial" w:cs="Arial"/>
@@ -3212,14 +3232,14 @@
           <w:p>
             <w:pPr>
               <w:rPr>
-                <w:ins w:id="35" w:author="Forfatter"/>
+                <w:ins w:id="36" w:author="Forfatter"/>
                 <w:rFonts w:ascii="Arial" w:hAnsi="Arial" w:cs="Arial"/>
                 <w:i/>
                 <w:sz w:val="16"/>
                 <w:szCs w:val="16"/>
               </w:rPr>
             </w:pPr>
-            <w:ins w:id="36" w:author="Forfatter">
+            <w:ins w:id="37" w:author="Forfatter">
               <w:r>
                 <w:rPr>
                   <w:rFonts w:ascii="Arial" w:hAnsi="Arial" w:cs="Arial"/>
@@ -3235,7 +3255,7 @@
       </w:tr>
       <w:tr>
         <w:trPr>
-          <w:ins w:id="37" w:author="Forfatter"/>
+          <w:ins w:id="38" w:author="Forfatter"/>
         </w:trPr>
         <w:tc>
           <w:tcPr>
@@ -3245,14 +3265,14 @@
           <w:p>
             <w:pPr>
               <w:rPr>
-                <w:ins w:id="38" w:author="Forfatter"/>
+                <w:ins w:id="39" w:author="Forfatter"/>
                 <w:rFonts w:ascii="Arial" w:hAnsi="Arial" w:cs="Arial"/>
                 <w:b/>
                 <w:sz w:val="16"/>
                 <w:szCs w:val="16"/>
               </w:rPr>
             </w:pPr>
-            <w:ins w:id="39" w:author="Forfatter">
+            <w:ins w:id="40" w:author="Forfatter">
               <w:r>
                 <w:rPr>
                   <w:rFonts w:ascii="Arial" w:hAnsi="Arial" w:cs="Arial"/>
@@ -3272,14 +3292,14 @@
           <w:p>
             <w:pPr>
               <w:rPr>
-                <w:ins w:id="40" w:author="Forfatter"/>
+                <w:ins w:id="41" w:author="Forfatter"/>
                 <w:rFonts w:ascii="Arial" w:hAnsi="Arial" w:cs="Arial"/>
                 <w:i/>
                 <w:sz w:val="16"/>
                 <w:szCs w:val="16"/>
               </w:rPr>
             </w:pPr>
-            <w:ins w:id="41" w:author="Forfatter">
+            <w:ins w:id="42" w:author="Forfatter">
               <w:r>
                 <w:rPr>
                   <w:rFonts w:ascii="Arial" w:hAnsi="Arial" w:cs="Arial"/>
@@ -3334,14 +3354,14 @@
           <w:p>
             <w:pPr>
               <w:rPr>
-                <w:ins w:id="42" w:author="Forfatter"/>
+                <w:ins w:id="43" w:author="Forfatter"/>
                 <w:rFonts w:ascii="Arial" w:hAnsi="Arial" w:cs="Arial"/>
                 <w:i/>
                 <w:sz w:val="16"/>
                 <w:szCs w:val="16"/>
               </w:rPr>
             </w:pPr>
-            <w:ins w:id="43" w:author="Forfatter">
+            <w:ins w:id="44" w:author="Forfatter">
               <w:r>
                 <w:rPr>
                   <w:rFonts w:ascii="Arial" w:hAnsi="Arial" w:cs="Arial"/>
@@ -3419,14 +3439,14 @@
           <w:p>
             <w:pPr>
               <w:rPr>
-                <w:ins w:id="44" w:author="Forfatter"/>
+                <w:ins w:id="45" w:author="Forfatter"/>
                 <w:rFonts w:ascii="Arial" w:hAnsi="Arial" w:cs="Arial"/>
                 <w:i/>
                 <w:sz w:val="16"/>
                 <w:szCs w:val="16"/>
               </w:rPr>
             </w:pPr>
-            <w:ins w:id="45" w:author="Forfatter">
+            <w:ins w:id="46" w:author="Forfatter">
               <w:r>
                 <w:rPr>
                   <w:rFonts w:ascii="Arial" w:hAnsi="Arial" w:cs="Arial"/>
@@ -3459,14 +3479,14 @@
           <w:p>
             <w:pPr>
               <w:rPr>
-                <w:ins w:id="46" w:author="Forfatter"/>
+                <w:ins w:id="47" w:author="Forfatter"/>
                 <w:rFonts w:ascii="Arial" w:hAnsi="Arial" w:cs="Arial"/>
                 <w:i/>
                 <w:sz w:val="16"/>
                 <w:szCs w:val="16"/>
               </w:rPr>
             </w:pPr>
-            <w:ins w:id="47" w:author="Forfatter">
+            <w:ins w:id="48" w:author="Forfatter">
               <w:r>
                 <w:rPr>
                   <w:rFonts w:ascii="Arial" w:hAnsi="Arial" w:cs="Arial"/>
@@ -3499,14 +3519,14 @@
           <w:p>
             <w:pPr>
               <w:rPr>
-                <w:ins w:id="48" w:author="Forfatter"/>
+                <w:ins w:id="49" w:author="Forfatter"/>
                 <w:rFonts w:ascii="Arial" w:hAnsi="Arial" w:cs="Arial"/>
                 <w:i/>
                 <w:sz w:val="16"/>
                 <w:szCs w:val="16"/>
               </w:rPr>
             </w:pPr>
-            <w:ins w:id="49" w:author="Forfatter">
+            <w:ins w:id="50" w:author="Forfatter">
               <w:r>
                 <w:rPr>
                   <w:rFonts w:ascii="Arial" w:hAnsi="Arial" w:cs="Arial"/>
@@ -3535,14 +3555,14 @@
           <w:p>
             <w:pPr>
               <w:rPr>
-                <w:ins w:id="50" w:author="Forfatter"/>
+                <w:ins w:id="51" w:author="Forfatter"/>
                 <w:rFonts w:ascii="Arial" w:hAnsi="Arial" w:cs="Arial"/>
                 <w:i/>
                 <w:sz w:val="16"/>
                 <w:szCs w:val="16"/>
               </w:rPr>
             </w:pPr>
-            <w:ins w:id="51" w:author="Forfatter">
+            <w:ins w:id="52" w:author="Forfatter">
               <w:r>
                 <w:rPr>
                   <w:rFonts w:ascii="Arial" w:hAnsi="Arial" w:cs="Arial"/>
@@ -3557,14 +3577,14 @@
           <w:p>
             <w:pPr>
               <w:rPr>
-                <w:ins w:id="52" w:author="Forfatter"/>
+                <w:ins w:id="53" w:author="Forfatter"/>
                 <w:rFonts w:ascii="Arial" w:hAnsi="Arial" w:cs="Arial"/>
                 <w:i/>
                 <w:sz w:val="16"/>
                 <w:szCs w:val="16"/>
               </w:rPr>
             </w:pPr>
-            <w:ins w:id="53" w:author="Forfatter">
+            <w:ins w:id="54" w:author="Forfatter">
               <w:r>
                 <w:rPr>
                   <w:rFonts w:ascii="Arial" w:hAnsi="Arial" w:cs="Arial"/>
@@ -3590,7 +3610,7 @@
       <w:tr>
         <w:trPr>
           <w:trHeight w:val="722"/>
-          <w:ins w:id="54" w:author="Forfatter"/>
+          <w:ins w:id="55" w:author="Forfatter"/>
         </w:trPr>
         <w:tc>
           <w:tcPr>
@@ -3600,14 +3620,14 @@
           <w:p>
             <w:pPr>
               <w:rPr>
-                <w:ins w:id="55" w:author="Forfatter"/>
+                <w:ins w:id="56" w:author="Forfatter"/>
                 <w:rFonts w:ascii="Arial" w:hAnsi="Arial" w:cs="Arial"/>
                 <w:b/>
                 <w:sz w:val="16"/>
                 <w:szCs w:val="16"/>
               </w:rPr>
             </w:pPr>
-            <w:ins w:id="56" w:author="Forfatter">
+            <w:ins w:id="57" w:author="Forfatter">
               <w:r>
                 <w:rPr>
                   <w:rFonts w:ascii="Arial" w:hAnsi="Arial" w:cs="Arial"/>
@@ -3627,14 +3647,14 @@
           <w:p>
             <w:pPr>
               <w:rPr>
-                <w:ins w:id="57" w:author="Forfatter"/>
+                <w:ins w:id="58" w:author="Forfatter"/>
                 <w:rFonts w:ascii="Arial" w:hAnsi="Arial" w:cs="Arial"/>
                 <w:sz w:val="16"/>
                 <w:szCs w:val="16"/>
                 <w:lang w:val="pt-BR"/>
               </w:rPr>
             </w:pPr>
-            <w:ins w:id="58" w:author="Forfatter">
+            <w:ins w:id="59" w:author="Forfatter">
               <w:r>
                 <w:rPr>
                   <w:rFonts w:ascii="Arial" w:hAnsi="Arial" w:cs="Arial"/>
@@ -3674,13 +3694,13 @@
           <w:p>
             <w:pPr>
               <w:rPr>
-                <w:ins w:id="59" w:author="Forfatter"/>
+                <w:ins w:id="60" w:author="Forfatter"/>
                 <w:rFonts w:ascii="Arial" w:hAnsi="Arial" w:cs="Arial"/>
                 <w:sz w:val="16"/>
                 <w:szCs w:val="16"/>
               </w:rPr>
             </w:pPr>
-            <w:ins w:id="60" w:author="Forfatter">
+            <w:ins w:id="61" w:author="Forfatter">
               <w:r>
                 <w:rPr>
                   <w:rFonts w:ascii="Arial" w:hAnsi="Arial" w:cs="Arial"/>
@@ -3702,13 +3722,13 @@
           <w:p>
             <w:pPr>
               <w:rPr>
-                <w:ins w:id="61" w:author="Forfatter"/>
+                <w:ins w:id="62" w:author="Forfatter"/>
                 <w:rFonts w:ascii="Arial" w:hAnsi="Arial" w:cs="Arial"/>
                 <w:sz w:val="16"/>
                 <w:szCs w:val="16"/>
               </w:rPr>
             </w:pPr>
-            <w:ins w:id="62" w:author="Forfatter">
+            <w:ins w:id="63" w:author="Forfatter">
               <w:r>
                 <w:rPr>
                   <w:rFonts w:ascii="Arial" w:hAnsi="Arial" w:cs="Arial"/>
@@ -3772,13 +3792,13 @@
           <w:p>
             <w:pPr>
               <w:rPr>
-                <w:ins w:id="63" w:author="Forfatter"/>
+                <w:ins w:id="64" w:author="Forfatter"/>
                 <w:rFonts w:ascii="Arial" w:hAnsi="Arial" w:cs="Arial"/>
                 <w:sz w:val="16"/>
                 <w:szCs w:val="16"/>
               </w:rPr>
             </w:pPr>
-            <w:ins w:id="64" w:author="Forfatter">
+            <w:ins w:id="65" w:author="Forfatter">
               <w:r>
                 <w:rPr>
                   <w:rFonts w:ascii="Arial" w:hAnsi="Arial" w:cs="Arial"/>
@@ -3811,13 +3831,13 @@
               </w:tabs>
               <w:spacing w:before="20" w:after="20" w:line="20" w:lineRule="atLeast"/>
               <w:rPr>
-                <w:ins w:id="65" w:author="Forfatter"/>
+                <w:ins w:id="66" w:author="Forfatter"/>
                 <w:rFonts w:ascii="Arial" w:hAnsi="Arial" w:cs="Arial"/>
                 <w:sz w:val="16"/>
                 <w:szCs w:val="16"/>
               </w:rPr>
             </w:pPr>
-            <w:ins w:id="66" w:author="Forfatter">
+            <w:ins w:id="67" w:author="Forfatter">
               <w:r>
                 <w:rPr>
                   <w:rFonts w:ascii="Arial" w:hAnsi="Arial" w:cs="Arial"/>
@@ -3871,13 +3891,13 @@
               </w:tabs>
               <w:spacing w:before="20" w:after="20" w:line="20" w:lineRule="atLeast"/>
               <w:rPr>
-                <w:ins w:id="67" w:author="Forfatter"/>
+                <w:ins w:id="68" w:author="Forfatter"/>
                 <w:rFonts w:ascii="Arial" w:hAnsi="Arial" w:cs="Arial"/>
                 <w:sz w:val="16"/>
                 <w:szCs w:val="16"/>
               </w:rPr>
             </w:pPr>
-            <w:ins w:id="68" w:author="Forfatter">
+            <w:ins w:id="69" w:author="Forfatter">
               <w:r>
                 <w:rPr>
                   <w:rFonts w:ascii="Arial" w:hAnsi="Arial" w:cs="Arial"/>
@@ -3929,13 +3949,13 @@
               </w:tabs>
               <w:spacing w:before="20" w:after="20" w:line="20" w:lineRule="atLeast"/>
               <w:rPr>
-                <w:ins w:id="69" w:author="Forfatter"/>
+                <w:ins w:id="70" w:author="Forfatter"/>
                 <w:rFonts w:ascii="Arial" w:hAnsi="Arial" w:cs="Arial"/>
                 <w:sz w:val="16"/>
                 <w:szCs w:val="16"/>
               </w:rPr>
             </w:pPr>
-            <w:ins w:id="70" w:author="Forfatter">
+            <w:ins w:id="71" w:author="Forfatter">
               <w:r>
                 <w:rPr>
                   <w:rFonts w:ascii="Arial" w:hAnsi="Arial" w:cs="Arial"/>
@@ -3955,13 +3975,13 @@
               </w:tabs>
               <w:spacing w:before="20" w:after="20" w:line="20" w:lineRule="atLeast"/>
               <w:rPr>
-                <w:ins w:id="71" w:author="Forfatter"/>
+                <w:ins w:id="72" w:author="Forfatter"/>
                 <w:rFonts w:ascii="Arial" w:hAnsi="Arial" w:cs="Arial"/>
                 <w:sz w:val="16"/>
                 <w:szCs w:val="16"/>
               </w:rPr>
             </w:pPr>
-            <w:ins w:id="72" w:author="Forfatter">
+            <w:ins w:id="73" w:author="Forfatter">
               <w:r>
                 <w:rPr>
                   <w:rFonts w:ascii="Arial" w:hAnsi="Arial" w:cs="Arial"/>
@@ -4012,7 +4032,7 @@
       </w:tblGrid>
       <w:tr>
         <w:trPr>
-          <w:del w:id="73" w:author="Forfatter"/>
+          <w:del w:id="74" w:author="Forfatter"/>
         </w:trPr>
         <w:tc>
           <w:tcPr>
@@ -4022,15 +4042,15 @@
           <w:p>
             <w:pPr>
               <w:rPr>
-                <w:del w:id="74" w:author="Forfatter"/>
+                <w:del w:id="75" w:author="Forfatter"/>
                 <w:rFonts w:ascii="Arial" w:hAnsi="Arial" w:cs="Arial"/>
                 <w:b/>
                 <w:sz w:val="16"/>
                 <w:szCs w:val="16"/>
               </w:rPr>
             </w:pPr>
-            <w:bookmarkStart w:id="75" w:name="_Hlk528652331"/>
-            <w:del w:id="76" w:author="Forfatter">
+            <w:bookmarkStart w:id="76" w:name="_Hlk528652331"/>
+            <w:del w:id="77" w:author="Forfatter">
               <w:r>
                 <w:rPr>
                   <w:rFonts w:ascii="Arial" w:hAnsi="Arial" w:cs="Arial"/>
@@ -4050,7 +4070,7 @@
           <w:p>
             <w:pPr>
               <w:rPr>
-                <w:del w:id="77" w:author="Forfatter"/>
+                <w:del w:id="78" w:author="Forfatter"/>
                 <w:rFonts w:ascii="Arial" w:hAnsi="Arial" w:cs="Arial"/>
                 <w:b/>
                 <w:bCs/>
@@ -4058,7 +4078,7 @@
                 <w:szCs w:val="16"/>
               </w:rPr>
             </w:pPr>
-            <w:del w:id="78" w:author="Forfatter">
+            <w:del w:id="79" w:author="Forfatter">
               <w:r>
                 <w:rPr>
                   <w:rFonts w:ascii="Arial" w:hAnsi="Arial" w:cs="Arial"/>
@@ -4109,7 +4129,7 @@
           <w:p>
             <w:pPr>
               <w:rPr>
-                <w:del w:id="79" w:author="Forfatter"/>
+                <w:del w:id="80" w:author="Forfatter"/>
                 <w:rFonts w:ascii="Arial" w:hAnsi="Arial" w:cs="Arial"/>
                 <w:b/>
                 <w:bCs/>
@@ -4117,7 +4137,7 @@
                 <w:szCs w:val="16"/>
               </w:rPr>
             </w:pPr>
-            <w:del w:id="80" w:author="Forfatter">
+            <w:del w:id="81" w:author="Forfatter">
               <w:r>
                 <w:rPr>
                   <w:rFonts w:ascii="Arial" w:hAnsi="Arial" w:cs="Arial"/>
@@ -4218,7 +4238,7 @@
           <w:p>
             <w:pPr>
               <w:rPr>
-                <w:del w:id="81" w:author="Forfatter"/>
+                <w:del w:id="82" w:author="Forfatter"/>
                 <w:rFonts w:ascii="Arial" w:hAnsi="Arial" w:cs="Arial"/>
                 <w:b/>
                 <w:bCs/>
@@ -4226,7 +4246,7 @@
                 <w:szCs w:val="16"/>
               </w:rPr>
             </w:pPr>
-            <w:del w:id="82" w:author="Forfatter">
+            <w:del w:id="83" w:author="Forfatter">
               <w:r>
                 <w:rPr>
                   <w:rFonts w:ascii="Arial" w:hAnsi="Arial" w:cs="Arial"/>
@@ -4263,7 +4283,7 @@
       </w:tr>
       <w:tr>
         <w:trPr>
-          <w:del w:id="83" w:author="Forfatter"/>
+          <w:del w:id="84" w:author="Forfatter"/>
         </w:trPr>
         <w:tc>
           <w:tcPr>
@@ -4273,14 +4293,14 @@
           <w:p>
             <w:pPr>
               <w:rPr>
-                <w:del w:id="84" w:author="Forfatter"/>
+                <w:del w:id="85" w:author="Forfatter"/>
                 <w:rFonts w:ascii="Arial" w:hAnsi="Arial" w:cs="Arial"/>
                 <w:b/>
                 <w:sz w:val="16"/>
                 <w:szCs w:val="16"/>
               </w:rPr>
             </w:pPr>
-            <w:del w:id="85" w:author="Forfatter">
+            <w:del w:id="86" w:author="Forfatter">
               <w:r>
                 <w:rPr>
                   <w:rFonts w:ascii="Arial" w:hAnsi="Arial" w:cs="Arial"/>
@@ -4300,14 +4320,14 @@
           <w:p>
             <w:pPr>
               <w:rPr>
-                <w:del w:id="86" w:author="Forfatter"/>
+                <w:del w:id="87" w:author="Forfatter"/>
                 <w:rFonts w:ascii="Arial" w:hAnsi="Arial" w:cs="Arial"/>
                 <w:i/>
                 <w:sz w:val="16"/>
                 <w:szCs w:val="16"/>
               </w:rPr>
             </w:pPr>
-            <w:del w:id="87" w:author="Forfatter">
+            <w:del w:id="88" w:author="Forfatter">
               <w:r>
                 <w:rPr>
                   <w:rFonts w:ascii="Arial" w:hAnsi="Arial" w:cs="Arial"/>
@@ -4327,14 +4347,14 @@
           <w:p>
             <w:pPr>
               <w:rPr>
-                <w:del w:id="88" w:author="Forfatter"/>
+                <w:del w:id="89" w:author="Forfatter"/>
                 <w:rFonts w:ascii="Arial" w:hAnsi="Arial" w:cs="Arial"/>
                 <w:i/>
                 <w:sz w:val="16"/>
                 <w:szCs w:val="16"/>
               </w:rPr>
             </w:pPr>
-            <w:del w:id="89" w:author="Forfatter">
+            <w:del w:id="90" w:author="Forfatter">
               <w:r>
                 <w:rPr>
                   <w:rFonts w:ascii="Arial" w:hAnsi="Arial" w:cs="Arial"/>
@@ -4363,14 +4383,14 @@
           <w:p>
             <w:pPr>
               <w:rPr>
-                <w:del w:id="90" w:author="Forfatter"/>
+                <w:del w:id="91" w:author="Forfatter"/>
                 <w:rFonts w:ascii="Arial" w:hAnsi="Arial" w:cs="Arial"/>
                 <w:i/>
                 <w:sz w:val="16"/>
                 <w:szCs w:val="16"/>
               </w:rPr>
             </w:pPr>
-            <w:del w:id="91" w:author="Forfatter">
+            <w:del w:id="92" w:author="Forfatter">
               <w:r>
                 <w:rPr>
                   <w:rFonts w:ascii="Arial" w:hAnsi="Arial" w:cs="Arial"/>
@@ -4386,7 +4406,7 @@
       </w:tr>
       <w:tr>
         <w:trPr>
-          <w:del w:id="92" w:author="Forfatter"/>
+          <w:del w:id="93" w:author="Forfatter"/>
         </w:trPr>
         <w:tc>
           <w:tcPr>
@@ -4396,14 +4416,14 @@
           <w:p>
             <w:pPr>
               <w:rPr>
-                <w:del w:id="93" w:author="Forfatter"/>
+                <w:del w:id="94" w:author="Forfatter"/>
                 <w:rFonts w:ascii="Arial" w:hAnsi="Arial" w:cs="Arial"/>
                 <w:b/>
                 <w:sz w:val="16"/>
                 <w:szCs w:val="16"/>
               </w:rPr>
             </w:pPr>
-            <w:del w:id="94" w:author="Forfatter">
+            <w:del w:id="95" w:author="Forfatter">
               <w:r>
                 <w:rPr>
                   <w:rFonts w:ascii="Arial" w:hAnsi="Arial" w:cs="Arial"/>
@@ -4423,14 +4443,14 @@
           <w:p>
             <w:pPr>
               <w:rPr>
-                <w:del w:id="95" w:author="Forfatter"/>
+                <w:del w:id="96" w:author="Forfatter"/>
                 <w:rFonts w:ascii="Arial" w:hAnsi="Arial" w:cs="Arial"/>
                 <w:i/>
                 <w:sz w:val="16"/>
                 <w:szCs w:val="16"/>
               </w:rPr>
             </w:pPr>
-            <w:del w:id="96" w:author="Forfatter">
+            <w:del w:id="97" w:author="Forfatter">
               <w:r>
                 <w:rPr>
                   <w:rFonts w:ascii="Arial" w:hAnsi="Arial" w:cs="Arial"/>
@@ -4508,14 +4528,14 @@
           <w:p>
             <w:pPr>
               <w:rPr>
-                <w:del w:id="97" w:author="Forfatter"/>
+                <w:del w:id="98" w:author="Forfatter"/>
                 <w:rFonts w:ascii="Arial" w:hAnsi="Arial" w:cs="Arial"/>
                 <w:i/>
                 <w:sz w:val="16"/>
                 <w:szCs w:val="16"/>
               </w:rPr>
             </w:pPr>
-            <w:del w:id="98" w:author="Forfatter">
+            <w:del w:id="99" w:author="Forfatter">
               <w:r>
                 <w:rPr>
                   <w:rFonts w:ascii="Arial" w:hAnsi="Arial" w:cs="Arial"/>
@@ -4688,14 +4708,14 @@
           <w:p>
             <w:pPr>
               <w:rPr>
-                <w:del w:id="99" w:author="Forfatter"/>
+                <w:del w:id="100" w:author="Forfatter"/>
                 <w:rFonts w:ascii="Arial" w:hAnsi="Arial" w:cs="Arial"/>
                 <w:i/>
                 <w:sz w:val="16"/>
                 <w:szCs w:val="16"/>
               </w:rPr>
             </w:pPr>
-            <w:del w:id="100" w:author="Forfatter">
+            <w:del w:id="101" w:author="Forfatter">
               <w:r>
                 <w:rPr>
                   <w:rFonts w:ascii="Arial" w:hAnsi="Arial" w:cs="Arial"/>
@@ -4746,14 +4766,14 @@
           <w:p>
             <w:pPr>
               <w:rPr>
-                <w:del w:id="101" w:author="Forfatter"/>
+                <w:del w:id="102" w:author="Forfatter"/>
                 <w:rFonts w:ascii="Arial" w:hAnsi="Arial" w:cs="Arial"/>
                 <w:i/>
                 <w:sz w:val="16"/>
                 <w:szCs w:val="16"/>
               </w:rPr>
             </w:pPr>
-            <w:del w:id="102" w:author="Forfatter">
+            <w:del w:id="103" w:author="Forfatter">
               <w:r>
                 <w:rPr>
                   <w:rFonts w:ascii="Arial" w:hAnsi="Arial" w:cs="Arial"/>
@@ -4795,14 +4815,14 @@
           <w:p>
             <w:pPr>
               <w:rPr>
-                <w:del w:id="103" w:author="Forfatter"/>
+                <w:del w:id="104" w:author="Forfatter"/>
                 <w:rFonts w:ascii="Arial" w:hAnsi="Arial" w:cs="Arial"/>
                 <w:i/>
                 <w:sz w:val="16"/>
                 <w:szCs w:val="16"/>
               </w:rPr>
             </w:pPr>
-            <w:del w:id="104" w:author="Forfatter">
+            <w:del w:id="105" w:author="Forfatter">
               <w:r>
                 <w:rPr>
                   <w:rFonts w:ascii="Arial" w:hAnsi="Arial" w:cs="Arial"/>
@@ -4831,14 +4851,14 @@
           <w:p>
             <w:pPr>
               <w:rPr>
-                <w:del w:id="105" w:author="Forfatter"/>
+                <w:del w:id="106" w:author="Forfatter"/>
                 <w:rFonts w:ascii="Arial" w:hAnsi="Arial" w:cs="Arial"/>
                 <w:i/>
                 <w:sz w:val="16"/>
                 <w:szCs w:val="16"/>
               </w:rPr>
             </w:pPr>
-            <w:del w:id="106" w:author="Forfatter">
+            <w:del w:id="107" w:author="Forfatter">
               <w:r>
                 <w:rPr>
                   <w:rFonts w:ascii="Arial" w:hAnsi="Arial" w:cs="Arial"/>
@@ -4871,14 +4891,14 @@
           <w:p>
             <w:pPr>
               <w:rPr>
-                <w:del w:id="107" w:author="Forfatter"/>
+                <w:del w:id="108" w:author="Forfatter"/>
                 <w:rFonts w:ascii="Arial" w:hAnsi="Arial" w:cs="Arial"/>
                 <w:i/>
                 <w:sz w:val="16"/>
                 <w:szCs w:val="16"/>
               </w:rPr>
             </w:pPr>
-            <w:del w:id="108" w:author="Forfatter">
+            <w:del w:id="109" w:author="Forfatter">
               <w:r>
                 <w:rPr>
                   <w:rFonts w:ascii="Arial" w:hAnsi="Arial" w:cs="Arial"/>
@@ -4904,7 +4924,7 @@
       <w:tr>
         <w:trPr>
           <w:trHeight w:val="722"/>
-          <w:del w:id="109" w:author="Forfatter"/>
+          <w:del w:id="110" w:author="Forfatter"/>
         </w:trPr>
         <w:tc>
           <w:tcPr>
@@ -4914,14 +4934,14 @@
           <w:p>
             <w:pPr>
               <w:rPr>
-                <w:del w:id="110" w:author="Forfatter"/>
+                <w:del w:id="111" w:author="Forfatter"/>
                 <w:rFonts w:ascii="Arial" w:hAnsi="Arial" w:cs="Arial"/>
                 <w:b/>
                 <w:sz w:val="16"/>
                 <w:szCs w:val="16"/>
               </w:rPr>
             </w:pPr>
-            <w:del w:id="111" w:author="Forfatter">
+            <w:del w:id="112" w:author="Forfatter">
               <w:r>
                 <w:rPr>
                   <w:rFonts w:ascii="Arial" w:hAnsi="Arial" w:cs="Arial"/>
@@ -4941,14 +4961,14 @@
           <w:p>
             <w:pPr>
               <w:rPr>
-                <w:del w:id="112" w:author="Forfatter"/>
+                <w:del w:id="113" w:author="Forfatter"/>
                 <w:rFonts w:ascii="Arial" w:hAnsi="Arial" w:cs="Arial"/>
                 <w:sz w:val="16"/>
                 <w:szCs w:val="16"/>
                 <w:lang w:val="pt-BR"/>
               </w:rPr>
             </w:pPr>
-            <w:del w:id="113" w:author="Forfatter">
+            <w:del w:id="114" w:author="Forfatter">
               <w:r>
                 <w:rPr>
                   <w:rFonts w:ascii="Arial" w:hAnsi="Arial" w:cs="Arial"/>
@@ -5049,13 +5069,13 @@
           <w:p>
             <w:pPr>
               <w:rPr>
-                <w:del w:id="114" w:author="Forfatter"/>
+                <w:del w:id="115" w:author="Forfatter"/>
                 <w:rFonts w:ascii="Arial" w:hAnsi="Arial" w:cs="Arial"/>
                 <w:sz w:val="16"/>
                 <w:szCs w:val="16"/>
               </w:rPr>
             </w:pPr>
-            <w:del w:id="115" w:author="Forfatter">
+            <w:del w:id="116" w:author="Forfatter">
               <w:r>
                 <w:rPr>
                   <w:rFonts w:ascii="Arial" w:hAnsi="Arial" w:cs="Arial"/>
@@ -5077,13 +5097,13 @@
           <w:p>
             <w:pPr>
               <w:rPr>
-                <w:del w:id="116" w:author="Forfatter"/>
+                <w:del w:id="117" w:author="Forfatter"/>
                 <w:rFonts w:ascii="Arial" w:hAnsi="Arial" w:cs="Arial"/>
                 <w:sz w:val="16"/>
                 <w:szCs w:val="16"/>
               </w:rPr>
             </w:pPr>
-            <w:del w:id="117" w:author="Forfatter">
+            <w:del w:id="118" w:author="Forfatter">
               <w:r>
                 <w:rPr>
                   <w:rFonts w:ascii="Arial" w:hAnsi="Arial" w:cs="Arial"/>
@@ -5129,13 +5149,13 @@
           <w:p>
             <w:pPr>
               <w:rPr>
-                <w:del w:id="118" w:author="Forfatter"/>
+                <w:del w:id="119" w:author="Forfatter"/>
                 <w:rFonts w:ascii="Arial" w:hAnsi="Arial" w:cs="Arial"/>
                 <w:sz w:val="16"/>
                 <w:szCs w:val="16"/>
               </w:rPr>
             </w:pPr>
-            <w:del w:id="119" w:author="Forfatter">
+            <w:del w:id="120" w:author="Forfatter">
               <w:r>
                 <w:rPr>
                   <w:rFonts w:ascii="Arial" w:hAnsi="Arial" w:cs="Arial"/>
@@ -5168,13 +5188,13 @@
               </w:tabs>
               <w:spacing w:before="20" w:after="20" w:line="20" w:lineRule="atLeast"/>
               <w:rPr>
-                <w:del w:id="120" w:author="Forfatter"/>
+                <w:del w:id="121" w:author="Forfatter"/>
                 <w:rFonts w:ascii="Arial" w:hAnsi="Arial" w:cs="Arial"/>
                 <w:sz w:val="16"/>
                 <w:szCs w:val="16"/>
               </w:rPr>
             </w:pPr>
-            <w:del w:id="121" w:author="Forfatter">
+            <w:del w:id="122" w:author="Forfatter">
               <w:r>
                 <w:rPr>
                   <w:rFonts w:ascii="Arial" w:hAnsi="Arial" w:cs="Arial"/>
@@ -5234,13 +5254,13 @@
               </w:tabs>
               <w:spacing w:before="20" w:after="20" w:line="20" w:lineRule="atLeast"/>
               <w:rPr>
-                <w:del w:id="122" w:author="Forfatter"/>
+                <w:del w:id="123" w:author="Forfatter"/>
                 <w:rFonts w:ascii="Arial" w:hAnsi="Arial" w:cs="Arial"/>
                 <w:sz w:val="16"/>
                 <w:szCs w:val="16"/>
               </w:rPr>
             </w:pPr>
-            <w:del w:id="123" w:author="Forfatter">
+            <w:del w:id="124" w:author="Forfatter">
               <w:r>
                 <w:rPr>
                   <w:rFonts w:ascii="Arial" w:hAnsi="Arial" w:cs="Arial"/>
@@ -5300,13 +5320,13 @@
               </w:tabs>
               <w:spacing w:before="20" w:after="20" w:line="20" w:lineRule="atLeast"/>
               <w:rPr>
-                <w:del w:id="124" w:author="Forfatter"/>
+                <w:del w:id="125" w:author="Forfatter"/>
                 <w:rFonts w:ascii="Arial" w:hAnsi="Arial" w:cs="Arial"/>
                 <w:sz w:val="16"/>
                 <w:szCs w:val="16"/>
               </w:rPr>
             </w:pPr>
-            <w:del w:id="125" w:author="Forfatter">
+            <w:del w:id="126" w:author="Forfatter">
               <w:r>
                 <w:rPr>
                   <w:rFonts w:ascii="Arial" w:hAnsi="Arial" w:cs="Arial"/>
@@ -5334,13 +5354,13 @@
               </w:tabs>
               <w:spacing w:before="20" w:after="20" w:line="20" w:lineRule="atLeast"/>
               <w:rPr>
-                <w:del w:id="126" w:author="Forfatter"/>
+                <w:del w:id="127" w:author="Forfatter"/>
                 <w:rFonts w:ascii="Arial" w:hAnsi="Arial" w:cs="Arial"/>
                 <w:sz w:val="16"/>
                 <w:szCs w:val="16"/>
               </w:rPr>
             </w:pPr>
-            <w:del w:id="127" w:author="Forfatter">
+            <w:del w:id="128" w:author="Forfatter">
               <w:r>
                 <w:rPr>
                   <w:rFonts w:ascii="Arial" w:hAnsi="Arial" w:cs="Arial"/>
@@ -5370,11 +5390,11 @@
         </w:tc>
       </w:tr>
     </w:tbl>
-    <w:bookmarkEnd w:id="75"/>
+    <w:bookmarkEnd w:id="76"/>
     <w:p>
       <w:pPr>
         <w:rPr>
-          <w:del w:id="128" w:author="Forfatter"/>
+          <w:del w:id="129" w:author="Forfatter"/>
           <w:rFonts w:ascii="Arial" w:eastAsiaTheme="minorEastAsia" w:hAnsi="Arial" w:cs="Arial"/>
           <w:noProof/>
           <w:color w:val="5A5A5A" w:themeColor="text1" w:themeTint="A5"/>
@@ -5463,8 +5483,8 @@
           </wp:anchor>
         </w:drawing>
       </w:r>
-      <w:moveFromRangeStart w:id="129" w:author="Forfatter" w:name="move48797337"/>
-      <w:del w:id="130" w:author="Forfatter">
+      <w:moveFromRangeStart w:id="130" w:author="Forfatter" w:name="move48797337"/>
+      <w:del w:id="131" w:author="Forfatter">
         <w:r>
           <w:rPr>
             <w:rFonts w:ascii="Arial" w:hAnsi="Arial" w:cs="Arial"/>
@@ -5584,7 +5604,7 @@
           </w:rPr>
           <w:delText>coverage file.</w:delText>
         </w:r>
-        <w:moveFromRangeEnd w:id="129"/>
+        <w:moveFromRangeEnd w:id="130"/>
       </w:del>
     </w:p>
     <w:p>
@@ -6903,7 +6923,7 @@
           <w:szCs w:val="16"/>
         </w:rPr>
       </w:pPr>
-      <w:bookmarkStart w:id="131" w:name="_Ref529342538"/>
+      <w:bookmarkStart w:id="132" w:name="_Ref529342538"/>
       <w:r>
         <w:t xml:space="preserve">Table </w:t>
       </w:r>
@@ -6925,7 +6945,7 @@
       <w:r>
         <w:fldChar w:fldCharType="end"/>
       </w:r>
-      <w:bookmarkEnd w:id="131"/>
+      <w:bookmarkEnd w:id="132"/>
       <w:r>
         <w:t xml:space="preserve"> Requirement examples. (Requirement labels are defined by the user)</w:t>
       </w:r>
@@ -6943,7 +6963,7 @@
     <w:p>
       <w:pPr>
         <w:rPr>
-          <w:del w:id="132" w:author="Forfatter"/>
+          <w:del w:id="133" w:author="Forfatter"/>
           <w:rFonts w:ascii="Arial" w:hAnsi="Arial" w:cs="Arial"/>
           <w:iCs/>
           <w:sz w:val="16"/>
@@ -7005,7 +7025,7 @@
           <w:szCs w:val="16"/>
         </w:rPr>
       </w:pPr>
-      <w:del w:id="133" w:author="Forfatter">
+      <w:del w:id="134" w:author="Forfatter">
         <w:r>
           <w:rPr>
             <w:rFonts w:ascii="Arial" w:hAnsi="Arial" w:cs="Arial"/>
@@ -9737,9 +9757,9 @@
           <w:szCs w:val="22"/>
         </w:rPr>
       </w:pPr>
-      <w:bookmarkStart w:id="134" w:name="_Ref31367820"/>
-      <w:bookmarkStart w:id="135" w:name="_Ref31367730"/>
-      <w:bookmarkStart w:id="136" w:name="_Ref31889757"/>
+      <w:bookmarkStart w:id="135" w:name="_Ref31367820"/>
+      <w:bookmarkStart w:id="136" w:name="_Ref31367730"/>
+      <w:bookmarkStart w:id="137" w:name="_Ref31889757"/>
       <w:r>
         <w:rPr>
           <w:rFonts w:ascii="Arial" w:hAnsi="Arial" w:cs="Arial"/>
@@ -9777,14 +9797,14 @@
         </w:rPr>
         <w:fldChar w:fldCharType="end"/>
       </w:r>
-      <w:bookmarkEnd w:id="134"/>
+      <w:bookmarkEnd w:id="135"/>
       <w:r>
         <w:rPr>
           <w:rFonts w:ascii="Arial" w:hAnsi="Arial" w:cs="Arial"/>
         </w:rPr>
         <w:t>: Simplest possible specification coverage</w:t>
       </w:r>
-      <w:bookmarkEnd w:id="135"/>
+      <w:bookmarkEnd w:id="136"/>
       <w:r>
         <w:rPr>
           <w:rFonts w:ascii="Arial" w:hAnsi="Arial" w:cs="Arial"/>
@@ -9803,7 +9823,7 @@
         </w:rPr>
         <w:t xml:space="preserve"> files only show the actual requirement coverage lines)</w:t>
       </w:r>
-      <w:bookmarkEnd w:id="136"/>
+      <w:bookmarkEnd w:id="137"/>
       <w:r>
         <w:rPr>
           <w:rFonts w:ascii="Arial" w:hAnsi="Arial" w:cs="Arial"/>
@@ -9831,14 +9851,14 @@
       <w:pPr>
         <w:pStyle w:val="Overskrift2"/>
       </w:pPr>
-      <w:bookmarkStart w:id="137" w:name="_Ref31368124"/>
+      <w:bookmarkStart w:id="138" w:name="_Ref31368124"/>
       <w:r>
         <w:t xml:space="preserve">Shortcut with no </w:t>
       </w:r>
       <w:r>
         <w:t xml:space="preserve">requirement </w:t>
       </w:r>
-      <w:bookmarkEnd w:id="137"/>
+      <w:bookmarkEnd w:id="138"/>
       <w:r>
         <w:t>list</w:t>
       </w:r>
@@ -10440,7 +10460,7 @@
         </w:rPr>
         <w:t xml:space="preserve">Note: </w:t>
       </w:r>
-      <w:ins w:id="138" w:author="Forfatter">
+      <w:ins w:id="139" w:author="Forfatter">
         <w:r>
           <w:rPr>
             <w:rFonts w:ascii="Arial" w:hAnsi="Arial" w:cs="Arial"/>
@@ -10451,7 +10471,7 @@
           <w:t xml:space="preserve">it </w:t>
         </w:r>
       </w:ins>
-      <w:del w:id="139" w:author="Forfatter">
+      <w:del w:id="140" w:author="Forfatter">
         <w:r>
           <w:rPr>
             <w:rFonts w:ascii="Arial" w:hAnsi="Arial" w:cs="Arial"/>
@@ -10705,7 +10725,7 @@
         </w:rPr>
         <w:t>is</w:t>
       </w:r>
-      <w:del w:id="140" w:author="Forfatter">
+      <w:del w:id="141" w:author="Forfatter">
         <w:r>
           <w:rPr>
             <w:rFonts w:ascii="Arial" w:hAnsi="Arial" w:cs="Arial"/>
@@ -10993,7 +11013,7 @@
       <w:pPr>
         <w:pStyle w:val="Overskrift2"/>
       </w:pPr>
-      <w:bookmarkStart w:id="141" w:name="_Ref31375218"/>
+      <w:bookmarkStart w:id="142" w:name="_Ref31375218"/>
       <w:r>
         <w:t xml:space="preserve">Multiple testcases – with strict </w:t>
       </w:r>
@@ -11006,7 +11026,7 @@
       <w:r>
         <w:t>relation</w:t>
       </w:r>
-      <w:bookmarkEnd w:id="141"/>
+      <w:bookmarkEnd w:id="142"/>
     </w:p>
     <w:p>
       <w:pPr>
@@ -12478,12 +12498,12 @@
       <w:pPr>
         <w:pStyle w:val="Overskrift2"/>
       </w:pPr>
-      <w:bookmarkStart w:id="142" w:name="_Ref31718269"/>
+      <w:bookmarkStart w:id="143" w:name="_Ref31718269"/>
       <w:r>
         <w:lastRenderedPageBreak/>
         <w:t>Advanced usage – Requirement mapping</w:t>
       </w:r>
-      <w:bookmarkEnd w:id="142"/>
+      <w:bookmarkEnd w:id="143"/>
     </w:p>
     <w:p>
       <w:pPr>
@@ -15286,7 +15306,7 @@
           <w:noProof/>
         </w:rPr>
       </w:pPr>
-      <w:bookmarkStart w:id="143" w:name="_Hlk30702070"/>
+      <w:bookmarkStart w:id="144" w:name="_Hlk30702070"/>
       <w:r>
         <w:rPr>
           <w:rFonts w:ascii="Arial" w:hAnsi="Arial" w:cs="Arial"/>
@@ -15294,7 +15314,7 @@
         </w:rPr>
         <w:t>Showing t</w:t>
       </w:r>
-      <w:bookmarkEnd w:id="143"/>
+      <w:bookmarkEnd w:id="144"/>
       <w:r>
         <w:rPr>
           <w:rFonts w:ascii="Arial" w:hAnsi="Arial" w:cs="Arial"/>
@@ -15580,7 +15600,7 @@
         </w:rPr>
         <w:t xml:space="preserve">- </w:t>
       </w:r>
-      <w:bookmarkStart w:id="144" w:name="_Hlk30702043"/>
+      <w:bookmarkStart w:id="145" w:name="_Hlk30702043"/>
       <w:r>
         <w:rPr>
           <w:rFonts w:ascii="Arial" w:hAnsi="Arial" w:cs="Arial"/>
@@ -15588,7 +15608,7 @@
         </w:rPr>
         <w:t>Or eve</w:t>
       </w:r>
-      <w:bookmarkEnd w:id="144"/>
+      <w:bookmarkEnd w:id="145"/>
       <w:r>
         <w:rPr>
           <w:rFonts w:ascii="Arial" w:hAnsi="Arial" w:cs="Arial"/>
@@ -16109,11 +16129,11 @@
       <w:pPr>
         <w:pStyle w:val="Overskrift2"/>
       </w:pPr>
-      <w:bookmarkStart w:id="145" w:name="_Ref31800123"/>
+      <w:bookmarkStart w:id="146" w:name="_Ref31800123"/>
       <w:r>
         <w:t>VHDL Methods Details</w:t>
       </w:r>
-      <w:bookmarkEnd w:id="145"/>
+      <w:bookmarkEnd w:id="146"/>
     </w:p>
     <w:p/>
     <w:tbl>
@@ -16620,7 +16640,7 @@
               </w:tabs>
               <w:spacing w:before="20" w:after="20" w:line="20" w:lineRule="atLeast"/>
               <w:rPr>
-                <w:del w:id="146" w:author="Forfatter"/>
+                <w:del w:id="147" w:author="Forfatter"/>
                 <w:rFonts w:ascii="Arial" w:hAnsi="Arial" w:cs="Arial"/>
                 <w:sz w:val="16"/>
                 <w:szCs w:val="16"/>
@@ -16975,7 +16995,7 @@
               </w:rPr>
               <w:t xml:space="preserve">requirement(string) </w:t>
             </w:r>
-            <w:del w:id="147" w:author="Forfatter">
+            <w:del w:id="148" w:author="Forfatter">
               <w:r>
                 <w:rPr>
                   <w:rFonts w:ascii="Arial" w:hAnsi="Arial" w:cs="Arial"/>
@@ -17069,7 +17089,7 @@
               </w:rPr>
               <w:t>requirement(string) [,</w:t>
             </w:r>
-            <w:del w:id="148" w:author="Forfatter">
+            <w:del w:id="149" w:author="Forfatter">
               <w:r>
                 <w:rPr>
                   <w:rFonts w:ascii="Arial" w:hAnsi="Arial" w:cs="Arial"/>
@@ -17079,7 +17099,7 @@
                 <w:delText xml:space="preserve"> </w:delText>
               </w:r>
             </w:del>
-            <w:ins w:id="149" w:author="Forfatter">
+            <w:ins w:id="150" w:author="Forfatter">
               <w:r>
                 <w:rPr>
                   <w:rFonts w:ascii="Arial" w:hAnsi="Arial" w:cs="Arial"/>
@@ -17089,7 +17109,7 @@
                 <w:t xml:space="preserve"> </w:t>
               </w:r>
             </w:ins>
-            <w:del w:id="150" w:author="Forfatter">
+            <w:del w:id="151" w:author="Forfatter">
               <w:r>
                 <w:rPr>
                   <w:rFonts w:ascii="Arial" w:hAnsi="Arial" w:cs="Arial"/>
@@ -17135,7 +17155,7 @@
               </w:rPr>
               <w:t>)</w:t>
             </w:r>
-            <w:ins w:id="151" w:author="Forfatter">
+            <w:ins w:id="152" w:author="Forfatter">
               <w:r>
                 <w:rPr>
                   <w:rFonts w:ascii="Arial" w:hAnsi="Arial" w:cs="Arial"/>
@@ -17153,7 +17173,7 @@
               </w:rPr>
               <w:t xml:space="preserve">, </w:t>
             </w:r>
-            <w:del w:id="152" w:author="Forfatter">
+            <w:del w:id="153" w:author="Forfatter">
               <w:r>
                 <w:rPr>
                   <w:rFonts w:ascii="Arial" w:hAnsi="Arial" w:cs="Arial"/>
@@ -17189,7 +17209,7 @@
               </w:rPr>
               <w:t xml:space="preserve"> </w:t>
             </w:r>
-            <w:ins w:id="153" w:author="Forfatter">
+            <w:ins w:id="154" w:author="Forfatter">
               <w:r>
                 <w:rPr>
                   <w:rFonts w:ascii="Arial" w:hAnsi="Arial" w:cs="Arial"/>
@@ -17243,7 +17263,7 @@
               </w:rPr>
               <w:t>[, scope]</w:t>
             </w:r>
-            <w:ins w:id="154" w:author="Forfatter">
+            <w:ins w:id="155" w:author="Forfatter">
               <w:r>
                 <w:rPr>
                   <w:rFonts w:ascii="Arial" w:hAnsi="Arial" w:cs="Arial"/>
@@ -17381,7 +17401,7 @@
               </w:rPr>
               <w:t>_1</w:t>
             </w:r>
-            <w:del w:id="155" w:author="Forfatter">
+            <w:del w:id="156" w:author="Forfatter">
               <w:r>
                 <w:rPr>
                   <w:rFonts w:ascii="Arial" w:hAnsi="Arial" w:cs="Arial"/>
@@ -17526,7 +17546,7 @@
               </w:rPr>
               <w:t>“UART_REQ_1”</w:t>
             </w:r>
-            <w:del w:id="156" w:author="Forfatter">
+            <w:del w:id="157" w:author="Forfatter">
               <w:r>
                 <w:rPr>
                   <w:rFonts w:ascii="Arial" w:hAnsi="Arial" w:cs="Arial"/>
@@ -17665,7 +17685,7 @@
               </w:rPr>
               <w:t xml:space="preserve"> </w:t>
             </w:r>
-            <w:ins w:id="157" w:author="Forfatter">
+            <w:ins w:id="158" w:author="Forfatter">
               <w:r>
                 <w:rPr>
                   <w:rFonts w:ascii="Arial" w:hAnsi="Arial" w:cs="Arial"/>
@@ -17766,7 +17786,7 @@
               </w:rPr>
               <w:t xml:space="preserve">“UART_REQ_1”, </w:t>
             </w:r>
-            <w:del w:id="158" w:author="Forfatter">
+            <w:del w:id="159" w:author="Forfatter">
               <w:r>
                 <w:rPr>
                   <w:rFonts w:ascii="Arial" w:hAnsi="Arial" w:cs="Arial"/>
@@ -17971,7 +17991,7 @@
               <w:t xml:space="preserve">”, </w:t>
             </w:r>
             <w:proofErr w:type="spellStart"/>
-            <w:ins w:id="159" w:author="Forfatter">
+            <w:ins w:id="160" w:author="Forfatter">
               <w:r>
                 <w:rPr>
                   <w:rFonts w:ascii="Arial" w:hAnsi="Arial" w:cs="Arial"/>
@@ -18634,7 +18654,7 @@
             </w:tr>
             <w:tr>
               <w:trPr>
-                <w:del w:id="160" w:author="Forfatter"/>
+                <w:del w:id="161" w:author="Forfatter"/>
               </w:trPr>
               <w:tc>
                 <w:tcPr>
@@ -18648,13 +18668,13 @@
                     </w:tabs>
                     <w:spacing w:before="20" w:after="20" w:line="20" w:lineRule="atLeast"/>
                     <w:rPr>
-                      <w:del w:id="161" w:author="Forfatter"/>
+                      <w:del w:id="162" w:author="Forfatter"/>
                       <w:rFonts w:ascii="Arial" w:hAnsi="Arial" w:cs="Arial"/>
                       <w:sz w:val="16"/>
                       <w:szCs w:val="16"/>
                     </w:rPr>
                   </w:pPr>
-                  <w:del w:id="162" w:author="Forfatter">
+                  <w:del w:id="163" w:author="Forfatter">
                     <w:r>
                       <w:rPr>
                         <w:rFonts w:ascii="Arial" w:hAnsi="Arial" w:cs="Arial"/>
@@ -18695,13 +18715,13 @@
                     </w:tabs>
                     <w:spacing w:before="20" w:after="20" w:line="20" w:lineRule="atLeast"/>
                     <w:rPr>
-                      <w:del w:id="163" w:author="Forfatter"/>
+                      <w:del w:id="164" w:author="Forfatter"/>
                       <w:rFonts w:ascii="Arial" w:hAnsi="Arial" w:cs="Arial"/>
                       <w:sz w:val="16"/>
                       <w:szCs w:val="16"/>
                     </w:rPr>
                   </w:pPr>
-                  <w:del w:id="164" w:author="Forfatter">
+                  <w:del w:id="165" w:author="Forfatter">
                     <w:r>
                       <w:rPr>
                         <w:rFonts w:ascii="Arial" w:hAnsi="Arial" w:cs="Arial"/>
@@ -19005,7 +19025,7 @@
             </w:tr>
             <w:tr>
               <w:trPr>
-                <w:ins w:id="165" w:author="Forfatter"/>
+                <w:ins w:id="166" w:author="Forfatter"/>
               </w:trPr>
               <w:tc>
                 <w:tcPr>
@@ -19019,13 +19039,13 @@
                     </w:tabs>
                     <w:spacing w:before="20" w:after="20" w:line="20" w:lineRule="atLeast"/>
                     <w:rPr>
-                      <w:ins w:id="166" w:author="Forfatter"/>
+                      <w:ins w:id="167" w:author="Forfatter"/>
                       <w:rFonts w:ascii="Arial" w:hAnsi="Arial" w:cs="Arial"/>
                       <w:sz w:val="16"/>
                       <w:szCs w:val="16"/>
                     </w:rPr>
                   </w:pPr>
-                  <w:ins w:id="167" w:author="Forfatter">
+                  <w:ins w:id="168" w:author="Forfatter">
                     <w:r>
                       <w:rPr>
                         <w:rFonts w:ascii="Arial" w:hAnsi="Arial" w:cs="Arial"/>
@@ -19059,13 +19079,13 @@
                     </w:tabs>
                     <w:spacing w:before="20" w:after="20" w:line="20" w:lineRule="atLeast"/>
                     <w:rPr>
-                      <w:ins w:id="168" w:author="Forfatter"/>
+                      <w:ins w:id="169" w:author="Forfatter"/>
                       <w:rFonts w:ascii="Arial" w:hAnsi="Arial" w:cs="Arial"/>
                       <w:sz w:val="16"/>
                       <w:szCs w:val="16"/>
                     </w:rPr>
                   </w:pPr>
-                  <w:ins w:id="169" w:author="Forfatter">
+                  <w:ins w:id="170" w:author="Forfatter">
                     <w:r>
                       <w:rPr>
                         <w:rFonts w:ascii="Arial" w:hAnsi="Arial" w:cs="Arial"/>
@@ -19081,7 +19101,33 @@
                         <w:sz w:val="16"/>
                         <w:szCs w:val="16"/>
                       </w:rPr>
-                      <w:t>LIST_SINGLE_TICKOFF</w:t>
+                      <w:t>LIST_</w:t>
+                    </w:r>
+                    <w:r>
+                      <w:rPr>
+                        <w:rFonts w:ascii="Arial" w:hAnsi="Arial" w:cs="Arial"/>
+                        <w:sz w:val="16"/>
+                        <w:szCs w:val="16"/>
+                      </w:rPr>
+                      <w:t>EVERY</w:t>
+                    </w:r>
+                    <w:del w:id="171" w:author="Forfatter">
+                      <w:r>
+                        <w:rPr>
+                          <w:rFonts w:ascii="Arial" w:hAnsi="Arial" w:cs="Arial"/>
+                          <w:sz w:val="16"/>
+                          <w:szCs w:val="16"/>
+                        </w:rPr>
+                        <w:delText>SINGLE</w:delText>
+                      </w:r>
+                    </w:del>
+                    <w:r>
+                      <w:rPr>
+                        <w:rFonts w:ascii="Arial" w:hAnsi="Arial" w:cs="Arial"/>
+                        <w:sz w:val="16"/>
+                        <w:szCs w:val="16"/>
+                      </w:rPr>
+                      <w:t>_TICKOFF</w:t>
                     </w:r>
                     <w:proofErr w:type="spellEnd"/>
                     <w:r>
@@ -19090,25 +19136,7 @@
                         <w:sz w:val="16"/>
                         <w:szCs w:val="16"/>
                       </w:rPr>
-                      <w:t xml:space="preserve"> to only mark requirement once in the Partial coverage file. A </w:t>
-                    </w:r>
-                    <w:proofErr w:type="spellStart"/>
-                    <w:r>
-                      <w:rPr>
-                        <w:rFonts w:ascii="Arial" w:hAnsi="Arial" w:cs="Arial"/>
-                        <w:sz w:val="16"/>
-                        <w:szCs w:val="16"/>
-                      </w:rPr>
-                      <w:t>test_status</w:t>
-                    </w:r>
-                    <w:proofErr w:type="spellEnd"/>
-                    <w:r>
-                      <w:rPr>
-                        <w:rFonts w:ascii="Arial" w:hAnsi="Arial" w:cs="Arial"/>
-                        <w:sz w:val="16"/>
-                        <w:szCs w:val="16"/>
-                      </w:rPr>
-                      <w:t xml:space="preserve"> change from PASS to FAIL will result in two tick-offs.</w:t>
+                      <w:t xml:space="preserve"> </w:t>
                     </w:r>
                     <w:r>
                       <w:rPr>
@@ -19116,26 +19144,7 @@
                         <w:sz w:val="16"/>
                         <w:szCs w:val="16"/>
                       </w:rPr>
-                      <w:br/>
-                      <w:t xml:space="preserve">Default: </w:t>
-                    </w:r>
-                    <w:proofErr w:type="spellStart"/>
-                    <w:r>
-                      <w:rPr>
-                        <w:rFonts w:ascii="Arial" w:hAnsi="Arial" w:cs="Arial"/>
-                        <w:sz w:val="16"/>
-                        <w:szCs w:val="16"/>
-                      </w:rPr>
-                      <w:t>LIST_EVERY_TICKOFF</w:t>
-                    </w:r>
-                    <w:proofErr w:type="spellEnd"/>
-                    <w:r>
-                      <w:rPr>
-                        <w:rFonts w:ascii="Arial" w:hAnsi="Arial" w:cs="Arial"/>
-                        <w:sz w:val="16"/>
-                        <w:szCs w:val="16"/>
-                      </w:rPr>
-                      <w:t xml:space="preserve"> to </w:t>
+                      <w:t xml:space="preserve">to </w:t>
                     </w:r>
                     <w:proofErr w:type="spellStart"/>
                     <w:r>
@@ -19171,7 +19180,114 @@
                         <w:sz w:val="16"/>
                         <w:szCs w:val="16"/>
                       </w:rPr>
-                      <w:t xml:space="preserve"> in the Partial coverage file. </w:t>
+                      <w:t xml:space="preserve"> in the Partial coverage file.</w:t>
+                    </w:r>
+                    <w:del w:id="172" w:author="Forfatter">
+                      <w:r>
+                        <w:rPr>
+                          <w:rFonts w:ascii="Arial" w:hAnsi="Arial" w:cs="Arial"/>
+                          <w:sz w:val="16"/>
+                          <w:szCs w:val="16"/>
+                        </w:rPr>
+                        <w:delText>to only mark requirement once in the Partial coverage file. A test_status change from PASS to FAIL will result in two tick-offs.</w:delText>
+                      </w:r>
+                    </w:del>
+                    <w:r>
+                      <w:rPr>
+                        <w:rFonts w:ascii="Arial" w:hAnsi="Arial" w:cs="Arial"/>
+                        <w:sz w:val="16"/>
+                        <w:szCs w:val="16"/>
+                      </w:rPr>
+                      <w:br/>
+                      <w:t xml:space="preserve">Default: </w:t>
+                    </w:r>
+                    <w:proofErr w:type="spellStart"/>
+                    <w:r>
+                      <w:rPr>
+                        <w:rFonts w:ascii="Arial" w:hAnsi="Arial" w:cs="Arial"/>
+                        <w:sz w:val="16"/>
+                        <w:szCs w:val="16"/>
+                      </w:rPr>
+                      <w:t>LIST_</w:t>
+                    </w:r>
+                    <w:r>
+                      <w:rPr>
+                        <w:rFonts w:ascii="Arial" w:hAnsi="Arial" w:cs="Arial"/>
+                        <w:sz w:val="16"/>
+                        <w:szCs w:val="16"/>
+                      </w:rPr>
+                      <w:t>SINGLE</w:t>
+                    </w:r>
+                    <w:del w:id="173" w:author="Forfatter">
+                      <w:r>
+                        <w:rPr>
+                          <w:rFonts w:ascii="Arial" w:hAnsi="Arial" w:cs="Arial"/>
+                          <w:sz w:val="16"/>
+                          <w:szCs w:val="16"/>
+                        </w:rPr>
+                        <w:delText>EVERY</w:delText>
+                      </w:r>
+                    </w:del>
+                    <w:r>
+                      <w:rPr>
+                        <w:rFonts w:ascii="Arial" w:hAnsi="Arial" w:cs="Arial"/>
+                        <w:sz w:val="16"/>
+                        <w:szCs w:val="16"/>
+                      </w:rPr>
+                      <w:t>_TICKOFF</w:t>
+                    </w:r>
+                    <w:proofErr w:type="spellEnd"/>
+                    <w:r>
+                      <w:rPr>
+                        <w:rFonts w:ascii="Arial" w:hAnsi="Arial" w:cs="Arial"/>
+                        <w:sz w:val="16"/>
+                        <w:szCs w:val="16"/>
+                      </w:rPr>
+                      <w:t xml:space="preserve"> </w:t>
+                    </w:r>
+                    <w:r>
+                      <w:rPr>
+                        <w:rFonts w:ascii="Arial" w:hAnsi="Arial" w:cs="Arial"/>
+                        <w:sz w:val="16"/>
+                        <w:szCs w:val="16"/>
+                      </w:rPr>
+                      <w:t xml:space="preserve">to only mark requirement once in the Partial coverage file. A </w:t>
+                    </w:r>
+                    <w:proofErr w:type="spellStart"/>
+                    <w:r>
+                      <w:rPr>
+                        <w:rFonts w:ascii="Arial" w:hAnsi="Arial" w:cs="Arial"/>
+                        <w:sz w:val="16"/>
+                        <w:szCs w:val="16"/>
+                      </w:rPr>
+                      <w:t>test_status</w:t>
+                    </w:r>
+                    <w:proofErr w:type="spellEnd"/>
+                    <w:r>
+                      <w:rPr>
+                        <w:rFonts w:ascii="Arial" w:hAnsi="Arial" w:cs="Arial"/>
+                        <w:sz w:val="16"/>
+                        <w:szCs w:val="16"/>
+                      </w:rPr>
+                      <w:t xml:space="preserve"> change from PASS to FAIL will result in two tick-offs.</w:t>
+                    </w:r>
+                    <w:del w:id="174" w:author="Forfatter">
+                      <w:r>
+                        <w:rPr>
+                          <w:rFonts w:ascii="Arial" w:hAnsi="Arial" w:cs="Arial"/>
+                          <w:sz w:val="16"/>
+                          <w:szCs w:val="16"/>
+                        </w:rPr>
+                        <w:delText>to marke every requirement tick-off with test_status in the Partial coverage file.</w:delText>
+                      </w:r>
+                    </w:del>
+                    <w:r>
+                      <w:rPr>
+                        <w:rFonts w:ascii="Arial" w:hAnsi="Arial" w:cs="Arial"/>
+                        <w:sz w:val="16"/>
+                        <w:szCs w:val="16"/>
+                      </w:rPr>
+                      <w:t xml:space="preserve"> </w:t>
                     </w:r>
                   </w:ins>
                 </w:p>
@@ -19644,7 +19760,7 @@
           <w:szCs w:val="22"/>
         </w:rPr>
       </w:pPr>
-      <w:bookmarkStart w:id="170" w:name="_Ref528655369"/>
+      <w:bookmarkStart w:id="175" w:name="_Ref528655369"/>
       <w:r>
         <w:t xml:space="preserve">Table </w:t>
       </w:r>
@@ -19666,7 +19782,7 @@
       <w:r>
         <w:fldChar w:fldCharType="end"/>
       </w:r>
-      <w:bookmarkEnd w:id="170"/>
+      <w:bookmarkEnd w:id="175"/>
       <w:r>
         <w:t xml:space="preserve"> VHDL Methods</w:t>
       </w:r>
@@ -19681,7 +19797,7 @@
       <w:pPr>
         <w:pStyle w:val="Overskrift2"/>
       </w:pPr>
-      <w:bookmarkStart w:id="171" w:name="_Ref31619435"/>
+      <w:bookmarkStart w:id="176" w:name="_Ref31619435"/>
       <w:r>
         <w:lastRenderedPageBreak/>
         <w:t xml:space="preserve">Specification Coverage </w:t>
@@ -19689,7 +19805,7 @@
       <w:r>
         <w:t>configuration record:</w:t>
       </w:r>
-      <w:bookmarkEnd w:id="171"/>
+      <w:bookmarkEnd w:id="176"/>
       <w:r>
         <w:t xml:space="preserve"> </w:t>
       </w:r>
@@ -20962,7 +21078,7 @@
         <w:pStyle w:val="Bildetekst"/>
         <w:jc w:val="center"/>
       </w:pPr>
-      <w:bookmarkStart w:id="172" w:name="_Ref31716004"/>
+      <w:bookmarkStart w:id="177" w:name="_Ref31716004"/>
       <w:r>
         <w:t xml:space="preserve">Table </w:t>
       </w:r>
@@ -20984,7 +21100,7 @@
       <w:r>
         <w:fldChar w:fldCharType="end"/>
       </w:r>
-      <w:bookmarkEnd w:id="172"/>
+      <w:bookmarkEnd w:id="177"/>
       <w:r>
         <w:t xml:space="preserve"> </w:t>
       </w:r>
@@ -21609,14 +21725,14 @@
         </w:rPr>
         <w:t xml:space="preserve">Before compiling the </w:t>
       </w:r>
-      <w:bookmarkStart w:id="173" w:name="_Hlk530380426"/>
+      <w:bookmarkStart w:id="178" w:name="_Hlk530380426"/>
       <w:r>
         <w:rPr>
           <w:rFonts w:ascii="Arial" w:hAnsi="Arial" w:cs="Arial"/>
         </w:rPr>
         <w:t xml:space="preserve">Specification </w:t>
       </w:r>
-      <w:bookmarkEnd w:id="173"/>
+      <w:bookmarkEnd w:id="178"/>
       <w:r>
         <w:rPr>
           <w:rFonts w:ascii="Arial" w:hAnsi="Arial" w:cs="Arial"/>
@@ -22277,7 +22393,7 @@
       <w:pPr>
         <w:pStyle w:val="Overskrift1"/>
       </w:pPr>
-      <w:bookmarkStart w:id="174" w:name="_Ref31370194"/>
+      <w:bookmarkStart w:id="179" w:name="_Ref31370194"/>
       <w:r>
         <w:rPr>
           <w:rFonts w:eastAsiaTheme="minorEastAsia"/>
@@ -22285,7 +22401,7 @@
         <w:lastRenderedPageBreak/>
         <w:t>Post-processing Script</w:t>
       </w:r>
-      <w:bookmarkEnd w:id="174"/>
+      <w:bookmarkEnd w:id="179"/>
     </w:p>
     <w:p>
       <w:pPr>
@@ -24980,7 +25096,7 @@
         <w:pStyle w:val="Bildetekst"/>
         <w:jc w:val="center"/>
       </w:pPr>
-      <w:bookmarkStart w:id="175" w:name="_Ref528916629"/>
+      <w:bookmarkStart w:id="180" w:name="_Ref528916629"/>
       <w:r>
         <w:t xml:space="preserve">Table </w:t>
       </w:r>
@@ -25002,7 +25118,7 @@
       <w:r>
         <w:fldChar w:fldCharType="end"/>
       </w:r>
-      <w:bookmarkEnd w:id="175"/>
+      <w:bookmarkEnd w:id="180"/>
       <w:r>
         <w:t xml:space="preserve"> Script Arguments</w:t>
       </w:r>
@@ -25030,7 +25146,7 @@
           </w14:scene3d>
         </w:rPr>
       </w:pPr>
-      <w:bookmarkStart w:id="176" w:name="_Ref33099095"/>
+      <w:bookmarkStart w:id="181" w:name="_Ref33099095"/>
       <w:r>
         <w:rPr>
           <w:bCs/>
@@ -25049,13 +25165,13 @@
       <w:pPr>
         <w:pStyle w:val="Overskrift2"/>
       </w:pPr>
-      <w:bookmarkStart w:id="177" w:name="_Ref33099518"/>
+      <w:bookmarkStart w:id="182" w:name="_Ref33099518"/>
       <w:r>
         <w:lastRenderedPageBreak/>
         <w:t>Strictness for requirement vs testcase relation</w:t>
       </w:r>
-      <w:bookmarkEnd w:id="176"/>
-      <w:bookmarkEnd w:id="177"/>
+      <w:bookmarkEnd w:id="181"/>
+      <w:bookmarkEnd w:id="182"/>
     </w:p>
     <w:p>
       <w:r>
@@ -25090,11 +25206,11 @@
       <w:pPr>
         <w:pStyle w:val="Overskrift3"/>
       </w:pPr>
-      <w:bookmarkStart w:id="178" w:name="_Ref33099483"/>
+      <w:bookmarkStart w:id="183" w:name="_Ref33099483"/>
       <w:r>
         <w:t>Strictness 0</w:t>
       </w:r>
-      <w:bookmarkEnd w:id="178"/>
+      <w:bookmarkEnd w:id="183"/>
     </w:p>
     <w:p>
       <w:r>
@@ -26096,7 +26212,7 @@
         <w:keepNext/>
         <w:jc w:val="center"/>
       </w:pPr>
-      <w:bookmarkStart w:id="179" w:name="_Ref35332256"/>
+      <w:bookmarkStart w:id="184" w:name="_Ref35332256"/>
       <w:r>
         <w:t xml:space="preserve">Table </w:t>
       </w:r>
@@ -26118,7 +26234,7 @@
       <w:r>
         <w:fldChar w:fldCharType="end"/>
       </w:r>
-      <w:bookmarkEnd w:id="179"/>
+      <w:bookmarkEnd w:id="184"/>
       <w:r>
         <w:t xml:space="preserve"> Post-processing script output - basic</w:t>
       </w:r>
@@ -28552,16 +28668,30 @@
             </w:rPr>
             <w:fldChar w:fldCharType="separate"/>
           </w:r>
-          <w:r>
-            <w:rPr>
-              <w:rFonts w:ascii="Helvetica" w:hAnsi="Helvetica" w:cs="Arial"/>
-              <w:noProof/>
-              <w:color w:val="1381C4"/>
-              <w:sz w:val="14"/>
-              <w:lang w:val="en-US"/>
-            </w:rPr>
-            <w:t>2020-08-20</w:t>
-          </w:r>
+          <w:ins w:id="185" w:author="Forfatter">
+            <w:r>
+              <w:rPr>
+                <w:rFonts w:ascii="Helvetica" w:hAnsi="Helvetica" w:cs="Arial"/>
+                <w:noProof/>
+                <w:color w:val="1381C4"/>
+                <w:sz w:val="14"/>
+                <w:lang w:val="en-US"/>
+              </w:rPr>
+              <w:t>2020-08-21</w:t>
+            </w:r>
+          </w:ins>
+          <w:del w:id="186" w:author="Forfatter">
+            <w:r>
+              <w:rPr>
+                <w:rFonts w:ascii="Helvetica" w:hAnsi="Helvetica" w:cs="Arial"/>
+                <w:noProof/>
+                <w:color w:val="1381C4"/>
+                <w:sz w:val="14"/>
+                <w:lang w:val="en-US"/>
+              </w:rPr>
+              <w:delText>2020-08-20</w:delText>
+            </w:r>
+          </w:del>
           <w:r>
             <w:rPr>
               <w:rFonts w:ascii="Helvetica" w:hAnsi="Helvetica" w:cs="Arial"/>
@@ -28599,7 +28729,7 @@
           <w:r>
             <w:rPr>
               <w:lang w:val="sq-AL"/>
-              <w:rPrChange w:id="180" w:author="Forfatter">
+              <w:rPrChange w:id="187" w:author="Forfatter">
                 <w:rPr/>
               </w:rPrChange>
             </w:rPr>

</xml_diff>

<commit_message>
BV_UVVM-1059: update Spec Cov QR and CHANGES.TXT
</commit_message>
<xml_diff>
--- a/bitvis_vip_spec_cov/doc/Spec_Coverage_QuickRef.docx
+++ b/bitvis_vip_spec_cov/doc/Spec_Coverage_QuickRef.docx
@@ -3291,16 +3291,16 @@
           <mc:AlternateContent>
             <mc:Choice Requires="wps">
               <w:drawing>
-                <wp:anchor distT="0" distB="0" distL="114300" distR="114300" simplePos="0" relativeHeight="251702784" behindDoc="0" locked="0" layoutInCell="1" allowOverlap="1" wp14:anchorId="2F4107C1" wp14:editId="202B6A90">
+                <wp:anchor distT="0" distB="0" distL="114300" distR="114300" simplePos="0" relativeHeight="251702784" behindDoc="0" locked="0" layoutInCell="1" allowOverlap="1" wp14:anchorId="2F4107C1" wp14:editId="7F4C1AD2">
                   <wp:simplePos x="0" y="0"/>
                   <wp:positionH relativeFrom="column">
-                    <wp:posOffset>5750</wp:posOffset>
+                    <wp:posOffset>7391</wp:posOffset>
                   </wp:positionH>
                   <wp:positionV relativeFrom="paragraph">
-                    <wp:posOffset>1246942</wp:posOffset>
+                    <wp:posOffset>1244422</wp:posOffset>
                   </wp:positionV>
-                  <wp:extent cx="8548382" cy="226316"/>
-                  <wp:effectExtent l="0" t="0" r="0" b="2540"/>
+                  <wp:extent cx="9577143" cy="419725"/>
+                  <wp:effectExtent l="0" t="0" r="0" b="0"/>
                   <wp:wrapNone/>
                   <wp:docPr id="8" name="Tekstboks 8"/>
                   <wp:cNvGraphicFramePr/>
@@ -3311,7 +3311,7 @@
                         <wps:spPr>
                           <a:xfrm>
                             <a:off x="0" y="0"/>
-                            <a:ext cx="8548382" cy="226316"/>
+                            <a:ext cx="9577143" cy="419725"/>
                           </a:xfrm>
                           <a:prstGeom prst="rect">
                             <a:avLst/>
@@ -3326,13 +3326,36 @@
                         <wps:txbx>
                           <w:txbxContent>
                             <w:p>
+                              <w:pPr>
+                                <w:rPr>
+                                  <w:rFonts w:ascii="Arial" w:hAnsi="Arial" w:cs="Arial"/>
+                                  <w:noProof/>
+                                  <w:lang w:eastAsia="nb-NO"/>
+                                </w:rPr>
+                              </w:pPr>
                               <w:r>
                                 <w:rPr>
                                   <w:rFonts w:ascii="Arial" w:hAnsi="Arial" w:cs="Arial"/>
                                   <w:noProof/>
                                   <w:lang w:eastAsia="nb-NO"/>
                                 </w:rPr>
-                                <w:t>NOTE: The CSV separator may be set to any separator character.</w:t>
+                                <w:t>NOTE</w:t>
+                              </w:r>
+                              <w:r>
+                                <w:rPr>
+                                  <w:rFonts w:ascii="Arial" w:hAnsi="Arial" w:cs="Arial"/>
+                                  <w:noProof/>
+                                  <w:lang w:eastAsia="nb-NO"/>
+                                </w:rPr>
+                                <w:t xml:space="preserve"> 1</w:t>
+                              </w:r>
+                              <w:r>
+                                <w:rPr>
+                                  <w:rFonts w:ascii="Arial" w:hAnsi="Arial" w:cs="Arial"/>
+                                  <w:noProof/>
+                                  <w:lang w:eastAsia="nb-NO"/>
+                                </w:rPr>
+                                <w:t>: The CSV separator may be set to any separator character.</w:t>
                               </w:r>
                               <w:r>
                                 <w:rPr>
@@ -3398,6 +3421,32 @@
                                 <w:t>). Delimiter is written to partial coverage file.</w:t>
                               </w:r>
                             </w:p>
+                            <w:p>
+                              <w:r>
+                                <w:rPr>
+                                  <w:rFonts w:ascii="Arial" w:hAnsi="Arial" w:cs="Arial"/>
+                                  <w:noProof/>
+                                  <w:lang w:eastAsia="nb-NO"/>
+                                </w:rPr>
+                                <w:t xml:space="preserve">NOTE 2: A requirement can be omitted from specification coverage </w:t>
+                              </w:r>
+                              <w:r>
+                                <w:rPr>
+                                  <w:rFonts w:ascii="Arial" w:hAnsi="Arial" w:cs="Arial"/>
+                                  <w:noProof/>
+                                  <w:lang w:eastAsia="nb-NO"/>
+                                </w:rPr>
+                                <w:t xml:space="preserve">post-processing script </w:t>
+                              </w:r>
+                              <w:r>
+                                <w:rPr>
+                                  <w:rFonts w:ascii="Arial" w:hAnsi="Arial" w:cs="Arial"/>
+                                  <w:noProof/>
+                                  <w:lang w:eastAsia="nb-NO"/>
+                                </w:rPr>
+                                <w:t>by adding a ‘#’ in front of the requirement name, e.g. ‘#FPGA_REQ_1’.</w:t>
+                              </w:r>
+                            </w:p>
                           </w:txbxContent>
                         </wps:txbx>
                         <wps:bodyPr rot="0" spcFirstLastPara="0" vertOverflow="overflow" horzOverflow="overflow" vert="horz" wrap="square" lIns="91440" tIns="45720" rIns="91440" bIns="45720" numCol="1" spcCol="0" rtlCol="0" fromWordArt="0" anchor="t" anchorCtr="0" forceAA="0" compatLnSpc="1">
@@ -3424,17 +3473,40 @@
                   <v:stroke joinstyle="miter"/>
                   <v:path gradientshapeok="t" o:connecttype="rect"/>
                 </v:shapetype>
-                <v:shape id="Tekstboks 8" o:spid="_x0000_s1026" type="#_x0000_t202" style="position:absolute;margin-left:.45pt;margin-top:98.2pt;width:673.1pt;height:17.8pt;z-index:251702784;visibility:visible;mso-wrap-style:square;mso-width-percent:0;mso-height-percent:0;mso-wrap-distance-left:9pt;mso-wrap-distance-top:0;mso-wrap-distance-right:9pt;mso-wrap-distance-bottom:0;mso-position-horizontal:absolute;mso-position-horizontal-relative:text;mso-position-vertical:absolute;mso-position-vertical-relative:text;mso-width-percent:0;mso-height-percent:0;mso-width-relative:margin;mso-height-relative:margin;v-text-anchor:top" o:gfxdata="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" fillcolor="white [3201]" stroked="f" strokeweight=".5pt">
+                <v:shape id="Tekstboks 8" o:spid="_x0000_s1026" type="#_x0000_t202" style="position:absolute;margin-left:.6pt;margin-top:98pt;width:754.1pt;height:33.05pt;z-index:251702784;visibility:visible;mso-wrap-style:square;mso-width-percent:0;mso-height-percent:0;mso-wrap-distance-left:9pt;mso-wrap-distance-top:0;mso-wrap-distance-right:9pt;mso-wrap-distance-bottom:0;mso-position-horizontal:absolute;mso-position-horizontal-relative:text;mso-position-vertical:absolute;mso-position-vertical-relative:text;mso-width-percent:0;mso-height-percent:0;mso-width-relative:margin;mso-height-relative:margin;v-text-anchor:top" o:gfxdata="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" fillcolor="white [3201]" stroked="f" strokeweight=".5pt">
                   <v:textbox>
                     <w:txbxContent>
                       <w:p>
+                        <w:pPr>
+                          <w:rPr>
+                            <w:rFonts w:ascii="Arial" w:hAnsi="Arial" w:cs="Arial"/>
+                            <w:noProof/>
+                            <w:lang w:eastAsia="nb-NO"/>
+                          </w:rPr>
+                        </w:pPr>
                         <w:r>
                           <w:rPr>
                             <w:rFonts w:ascii="Arial" w:hAnsi="Arial" w:cs="Arial"/>
                             <w:noProof/>
                             <w:lang w:eastAsia="nb-NO"/>
                           </w:rPr>
-                          <w:t>NOTE: The CSV separator may be set to any separator character.</w:t>
+                          <w:t>NOTE</w:t>
+                        </w:r>
+                        <w:r>
+                          <w:rPr>
+                            <w:rFonts w:ascii="Arial" w:hAnsi="Arial" w:cs="Arial"/>
+                            <w:noProof/>
+                            <w:lang w:eastAsia="nb-NO"/>
+                          </w:rPr>
+                          <w:t xml:space="preserve"> 1</w:t>
+                        </w:r>
+                        <w:r>
+                          <w:rPr>
+                            <w:rFonts w:ascii="Arial" w:hAnsi="Arial" w:cs="Arial"/>
+                            <w:noProof/>
+                            <w:lang w:eastAsia="nb-NO"/>
+                          </w:rPr>
+                          <w:t>: The CSV separator may be set to any separator character.</w:t>
                         </w:r>
                         <w:r>
                           <w:rPr>
@@ -3498,6 +3570,32 @@
                             <w:lang w:eastAsia="nb-NO"/>
                           </w:rPr>
                           <w:t>). Delimiter is written to partial coverage file.</w:t>
+                        </w:r>
+                      </w:p>
+                      <w:p>
+                        <w:r>
+                          <w:rPr>
+                            <w:rFonts w:ascii="Arial" w:hAnsi="Arial" w:cs="Arial"/>
+                            <w:noProof/>
+                            <w:lang w:eastAsia="nb-NO"/>
+                          </w:rPr>
+                          <w:t xml:space="preserve">NOTE 2: A requirement can be omitted from specification coverage </w:t>
+                        </w:r>
+                        <w:r>
+                          <w:rPr>
+                            <w:rFonts w:ascii="Arial" w:hAnsi="Arial" w:cs="Arial"/>
+                            <w:noProof/>
+                            <w:lang w:eastAsia="nb-NO"/>
+                          </w:rPr>
+                          <w:t xml:space="preserve">post-processing script </w:t>
+                        </w:r>
+                        <w:r>
+                          <w:rPr>
+                            <w:rFonts w:ascii="Arial" w:hAnsi="Arial" w:cs="Arial"/>
+                            <w:noProof/>
+                            <w:lang w:eastAsia="nb-NO"/>
+                          </w:rPr>
+                          <w:t>by adding a ‘#’ in front of the requirement name, e.g. ‘#FPGA_REQ_1’.</w:t>
                         </w:r>
                       </w:p>
                     </w:txbxContent>
@@ -8539,7 +8637,17 @@
           <w:sz w:val="16"/>
           <w:szCs w:val="16"/>
         </w:rPr>
-        <w:t>initialize_req_cov</w:t>
+        <w:t>initialize_req_</w:t>
+      </w:r>
+      <w:proofErr w:type="gramStart"/>
+      <w:r>
+        <w:rPr>
+          <w:rFonts w:ascii="Arial" w:hAnsi="Arial" w:cs="Arial"/>
+          <w:iCs/>
+          <w:sz w:val="16"/>
+          <w:szCs w:val="16"/>
+        </w:rPr>
+        <w:t>cov</w:t>
       </w:r>
       <w:proofErr w:type="spellEnd"/>
       <w:r>
@@ -8549,7 +8657,17 @@
           <w:sz w:val="16"/>
           <w:szCs w:val="16"/>
         </w:rPr>
-        <w:t>()</w:t>
+        <w:t>(</w:t>
+      </w:r>
+      <w:proofErr w:type="gramEnd"/>
+      <w:r>
+        <w:rPr>
+          <w:rFonts w:ascii="Arial" w:hAnsi="Arial" w:cs="Arial"/>
+          <w:iCs/>
+          <w:sz w:val="16"/>
+          <w:szCs w:val="16"/>
+        </w:rPr>
+        <w:t>)</w:t>
       </w:r>
       <w:r>
         <w:rPr>
@@ -8753,7 +8871,17 @@
           <w:sz w:val="16"/>
           <w:szCs w:val="16"/>
         </w:rPr>
-        <w:t>initialize_req_cov</w:t>
+        <w:t>initialize_req_</w:t>
+      </w:r>
+      <w:proofErr w:type="gramStart"/>
+      <w:r>
+        <w:rPr>
+          <w:rFonts w:ascii="Arial" w:hAnsi="Arial" w:cs="Arial"/>
+          <w:iCs/>
+          <w:sz w:val="16"/>
+          <w:szCs w:val="16"/>
+        </w:rPr>
+        <w:t>cov</w:t>
       </w:r>
       <w:proofErr w:type="spellEnd"/>
       <w:r>
@@ -8763,7 +8891,17 @@
           <w:sz w:val="16"/>
           <w:szCs w:val="16"/>
         </w:rPr>
-        <w:t>()</w:t>
+        <w:t>(</w:t>
+      </w:r>
+      <w:proofErr w:type="gramEnd"/>
+      <w:r>
+        <w:rPr>
+          <w:rFonts w:ascii="Arial" w:hAnsi="Arial" w:cs="Arial"/>
+          <w:iCs/>
+          <w:sz w:val="16"/>
+          <w:szCs w:val="16"/>
+        </w:rPr>
+        <w:t>)</w:t>
       </w:r>
       <w:r>
         <w:rPr>
@@ -25560,13 +25698,76 @@
         <w:rPr>
           <w:rFonts w:ascii="Arial" w:hAnsi="Arial" w:cs="Arial"/>
         </w:rPr>
-        <w:t>Note: All files may be referenced with absolute paths or relative to working directory</w:t>
+        <w:t>Note</w:t>
+      </w:r>
+      <w:r>
+        <w:rPr>
+          <w:rFonts w:ascii="Arial" w:hAnsi="Arial" w:cs="Arial"/>
+        </w:rPr>
+        <w:t xml:space="preserve"> 1</w:t>
+      </w:r>
+      <w:r>
+        <w:rPr>
+          <w:rFonts w:ascii="Arial" w:hAnsi="Arial" w:cs="Arial"/>
+        </w:rPr>
+        <w:t>: All files may be referenced with absolute paths or relative to working directory</w:t>
       </w:r>
       <w:r>
         <w:rPr>
           <w:rFonts w:ascii="Arial" w:hAnsi="Arial" w:cs="Arial"/>
         </w:rPr>
         <w:t>.</w:t>
+      </w:r>
+    </w:p>
+    <w:p>
+      <w:pPr>
+        <w:rPr>
+          <w:rFonts w:ascii="Arial" w:hAnsi="Arial" w:cs="Arial"/>
+        </w:rPr>
+      </w:pPr>
+      <w:r>
+        <w:rPr>
+          <w:rFonts w:ascii="Arial" w:hAnsi="Arial" w:cs="Arial"/>
+        </w:rPr>
+        <w:t xml:space="preserve">Note 2: </w:t>
+      </w:r>
+      <w:r>
+        <w:rPr>
+          <w:rFonts w:ascii="Arial" w:hAnsi="Arial" w:cs="Arial"/>
+        </w:rPr>
+        <w:t>R</w:t>
+      </w:r>
+      <w:r>
+        <w:rPr>
+          <w:rFonts w:ascii="Arial" w:hAnsi="Arial" w:cs="Arial"/>
+        </w:rPr>
+        <w:t>equirement</w:t>
+      </w:r>
+      <w:r>
+        <w:rPr>
+          <w:rFonts w:ascii="Arial" w:hAnsi="Arial" w:cs="Arial"/>
+        </w:rPr>
+        <w:t>s</w:t>
+      </w:r>
+      <w:r>
+        <w:rPr>
+          <w:rFonts w:ascii="Arial" w:hAnsi="Arial" w:cs="Arial"/>
+        </w:rPr>
+        <w:t xml:space="preserve"> can be omitted from the Specification Coverage by adding a ‘#’ in front of the requirement name in the requirement- or requirement map list, </w:t>
+      </w:r>
+      <w:proofErr w:type="gramStart"/>
+      <w:r>
+        <w:rPr>
+          <w:rFonts w:ascii="Arial" w:hAnsi="Arial" w:cs="Arial"/>
+        </w:rPr>
+        <w:t>e.g.</w:t>
+      </w:r>
+      <w:proofErr w:type="gramEnd"/>
+      <w:r>
+        <w:rPr>
+          <w:rFonts w:ascii="Arial" w:hAnsi="Arial" w:cs="Arial"/>
+        </w:rPr>
+        <w:t xml:space="preserve"> ‘#FPGA_REQ_1’.</w:t>
       </w:r>
     </w:p>
     <w:p>
@@ -31832,7 +32033,21 @@
         <w:rStyle w:val="Sidetall"/>
         <w:color w:val="1381C4"/>
       </w:rPr>
-      <w:t xml:space="preserve"> (13)</w:t>
+      <w:t xml:space="preserve"> (1</w:t>
+    </w:r>
+    <w:r>
+      <w:rPr>
+        <w:rStyle w:val="Sidetall"/>
+        <w:color w:val="1381C4"/>
+      </w:rPr>
+      <w:t>5</w:t>
+    </w:r>
+    <w:r>
+      <w:rPr>
+        <w:rStyle w:val="Sidetall"/>
+        <w:color w:val="1381C4"/>
+      </w:rPr>
+      <w:t>)</w:t>
     </w:r>
   </w:p>
   <w:tbl>
@@ -31975,7 +32190,17 @@
               <w:sz w:val="14"/>
               <w:lang w:val="sq-AL"/>
             </w:rPr>
-            <w:t>.0</w:t>
+            <w:t>.</w:t>
+          </w:r>
+          <w:r>
+            <w:rPr>
+              <w:rFonts w:ascii="Helvetica" w:hAnsi="Helvetica" w:cs="Arial"/>
+              <w:b/>
+              <w:color w:val="1381C4"/>
+              <w:sz w:val="14"/>
+              <w:lang w:val="sq-AL"/>
+            </w:rPr>
+            <w:t>x</w:t>
           </w:r>
           <w:r>
             <w:rPr>
@@ -32021,7 +32246,7 @@
               <w:sz w:val="14"/>
               <w:lang w:val="en-US"/>
             </w:rPr>
-            <w:t>2020-10-05</w:t>
+            <w:t>2020-12-14</w:t>
           </w:r>
           <w:r>
             <w:rPr>

</xml_diff>

<commit_message>
RELEASE: updated CHANGES.TXT, VERSION.TXT and doc.
</commit_message>
<xml_diff>
--- a/bitvis_vip_spec_cov/doc/Spec_Coverage_QuickRef.docx
+++ b/bitvis_vip_spec_cov/doc/Spec_Coverage_QuickRef.docx
@@ -1,6 +1,6 @@
 
 <file path=word/document.xml><?xml version="1.0" encoding="utf-8"?>
-<w:document xmlns:wpc="http://schemas.microsoft.com/office/word/2010/wordprocessingCanvas" xmlns:cx="http://schemas.microsoft.com/office/drawing/2014/chartex" xmlns:cx1="http://schemas.microsoft.com/office/drawing/2015/9/8/chartex" xmlns:cx2="http://schemas.microsoft.com/office/drawing/2015/10/21/chartex" xmlns:cx3="http://schemas.microsoft.com/office/drawing/2016/5/9/chartex" xmlns:cx4="http://schemas.microsoft.com/office/drawing/2016/5/10/chartex" xmlns:cx5="http://schemas.microsoft.com/office/drawing/2016/5/11/chartex" xmlns:cx6="http://schemas.microsoft.com/office/drawing/2016/5/12/chartex" xmlns:cx7="http://schemas.microsoft.com/office/drawing/2016/5/13/chartex" xmlns:cx8="http://schemas.microsoft.com/office/drawing/2016/5/14/chartex" xmlns:mc="http://schemas.openxmlformats.org/markup-compatibility/2006" xmlns:aink="http://schemas.microsoft.com/office/drawing/2016/ink" xmlns:am3d="http://schemas.microsoft.com/office/drawing/2017/model3d" xmlns:o="urn:schemas-microsoft-com:office:office" xmlns:r="http://schemas.openxmlformats.org/officeDocument/2006/relationships" xmlns:m="http://schemas.openxmlformats.org/officeDocument/2006/math" xmlns:v="urn:schemas-microsoft-com:vml" xmlns:wp14="http://schemas.microsoft.com/office/word/2010/wordprocessingDrawing" xmlns:wp="http://schemas.openxmlformats.org/drawingml/2006/wordprocessingDrawing" xmlns:w10="urn:schemas-microsoft-com:office:word" xmlns:w="http://schemas.openxmlformats.org/wordprocessingml/2006/main" xmlns:w14="http://schemas.microsoft.com/office/word/2010/wordml" xmlns:w15="http://schemas.microsoft.com/office/word/2012/wordml" xmlns:w16cex="http://schemas.microsoft.com/office/word/2018/wordml/cex" xmlns:w16cid="http://schemas.microsoft.com/office/word/2016/wordml/cid" xmlns:w16="http://schemas.microsoft.com/office/word/2018/wordml" xmlns:w16se="http://schemas.microsoft.com/office/word/2015/wordml/symex" xmlns:wpg="http://schemas.microsoft.com/office/word/2010/wordprocessingGroup" xmlns:wpi="http://schemas.microsoft.com/office/word/2010/wordprocessingInk" xmlns:wne="http://schemas.microsoft.com/office/word/2006/wordml" xmlns:wps="http://schemas.microsoft.com/office/word/2010/wordprocessingShape" mc:Ignorable="w14 w15 w16se w16cid w16 w16cex wp14">
+<w:document xmlns:wpc="http://schemas.microsoft.com/office/word/2010/wordprocessingCanvas" xmlns:cx="http://schemas.microsoft.com/office/drawing/2014/chartex" xmlns:cx1="http://schemas.microsoft.com/office/drawing/2015/9/8/chartex" xmlns:cx2="http://schemas.microsoft.com/office/drawing/2015/10/21/chartex" xmlns:cx3="http://schemas.microsoft.com/office/drawing/2016/5/9/chartex" xmlns:cx4="http://schemas.microsoft.com/office/drawing/2016/5/10/chartex" xmlns:cx5="http://schemas.microsoft.com/office/drawing/2016/5/11/chartex" xmlns:cx6="http://schemas.microsoft.com/office/drawing/2016/5/12/chartex" xmlns:cx7="http://schemas.microsoft.com/office/drawing/2016/5/13/chartex" xmlns:cx8="http://schemas.microsoft.com/office/drawing/2016/5/14/chartex" xmlns:mc="http://schemas.openxmlformats.org/markup-compatibility/2006" xmlns:aink="http://schemas.microsoft.com/office/drawing/2016/ink" xmlns:am3d="http://schemas.microsoft.com/office/drawing/2017/model3d" xmlns:o="urn:schemas-microsoft-com:office:office" xmlns:oel="http://schemas.microsoft.com/office/2019/extlst" xmlns:r="http://schemas.openxmlformats.org/officeDocument/2006/relationships" xmlns:m="http://schemas.openxmlformats.org/officeDocument/2006/math" xmlns:v="urn:schemas-microsoft-com:vml" xmlns:wp14="http://schemas.microsoft.com/office/word/2010/wordprocessingDrawing" xmlns:wp="http://schemas.openxmlformats.org/drawingml/2006/wordprocessingDrawing" xmlns:w10="urn:schemas-microsoft-com:office:word" xmlns:w="http://schemas.openxmlformats.org/wordprocessingml/2006/main" xmlns:w14="http://schemas.microsoft.com/office/word/2010/wordml" xmlns:w15="http://schemas.microsoft.com/office/word/2012/wordml" xmlns:w16cex="http://schemas.microsoft.com/office/word/2018/wordml/cex" xmlns:w16cid="http://schemas.microsoft.com/office/word/2016/wordml/cid" xmlns:w16="http://schemas.microsoft.com/office/word/2018/wordml" xmlns:w16sdtdh="http://schemas.microsoft.com/office/word/2020/wordml/sdtdatahash" xmlns:w16se="http://schemas.microsoft.com/office/word/2015/wordml/symex" xmlns:wpg="http://schemas.microsoft.com/office/word/2010/wordprocessingGroup" xmlns:wpi="http://schemas.microsoft.com/office/word/2010/wordprocessingInk" xmlns:wne="http://schemas.microsoft.com/office/word/2006/wordml" xmlns:wps="http://schemas.microsoft.com/office/word/2010/wordprocessingShape" mc:Ignorable="w14 w15 w16se w16cid w16 w16cex w16sdtdh wp14">
   <w:body>
     <w:p>
       <w:pPr>
@@ -565,14 +565,23 @@
                 <w:rFonts w:cs="Helvetica"/>
                 <w:b/>
               </w:rPr>
-              <w:t>initialize_req_cov</w:t>
-            </w:r>
+              <w:t>initialize_req_</w:t>
+            </w:r>
+            <w:proofErr w:type="gramStart"/>
             <w:r>
               <w:rPr>
                 <w:rFonts w:cs="Helvetica"/>
+                <w:b/>
+              </w:rPr>
+              <w:t>cov</w:t>
+            </w:r>
+            <w:r>
+              <w:rPr>
+                <w:rFonts w:cs="Helvetica"/>
               </w:rPr>
               <w:t>(</w:t>
             </w:r>
+            <w:proofErr w:type="gramEnd"/>
             <w:r>
               <w:rPr>
                 <w:rFonts w:cs="Helvetica"/>
@@ -701,13 +710,27 @@
               <w:rPr>
                 <w:rFonts w:cs="Helvetica"/>
               </w:rPr>
-              <w:t xml:space="preserve">file (string) </w:t>
-            </w:r>
+              <w:t>file (</w:t>
+            </w:r>
+            <w:proofErr w:type="gramStart"/>
             <w:r>
               <w:rPr>
                 <w:rFonts w:cs="Helvetica"/>
               </w:rPr>
-              <w:t xml:space="preserve">      </w:t>
+              <w:t xml:space="preserve">string) </w:t>
+            </w:r>
+            <w:r>
+              <w:rPr>
+                <w:rFonts w:cs="Helvetica"/>
+              </w:rPr>
+              <w:t xml:space="preserve">  </w:t>
+            </w:r>
+            <w:proofErr w:type="gramEnd"/>
+            <w:r>
+              <w:rPr>
+                <w:rFonts w:cs="Helvetica"/>
+              </w:rPr>
+              <w:t xml:space="preserve">    </w:t>
             </w:r>
             <w:r>
               <w:rPr>
@@ -783,7 +806,21 @@
               <w:rPr>
                 <w:rFonts w:cs="Helvetica"/>
               </w:rPr>
-              <w:t>e_req_cov(“t</w:t>
+              <w:t>e_req_</w:t>
+            </w:r>
+            <w:proofErr w:type="gramStart"/>
+            <w:r>
+              <w:rPr>
+                <w:rFonts w:cs="Helvetica"/>
+              </w:rPr>
+              <w:t>cov(</w:t>
+            </w:r>
+            <w:proofErr w:type="gramEnd"/>
+            <w:r>
+              <w:rPr>
+                <w:rFonts w:cs="Helvetica"/>
+              </w:rPr>
+              <w:t>“t</w:t>
             </w:r>
             <w:r>
               <w:rPr>
@@ -824,7 +861,21 @@
               <w:rPr>
                 <w:rFonts w:cs="Helvetica"/>
               </w:rPr>
-              <w:t>e_req_cov(“t</w:t>
+              <w:t>e_req_</w:t>
+            </w:r>
+            <w:proofErr w:type="gramStart"/>
+            <w:r>
+              <w:rPr>
+                <w:rFonts w:cs="Helvetica"/>
+              </w:rPr>
+              <w:t>cov(</w:t>
+            </w:r>
+            <w:proofErr w:type="gramEnd"/>
+            <w:r>
+              <w:rPr>
+                <w:rFonts w:cs="Helvetica"/>
+              </w:rPr>
+              <w:t>“t</w:t>
             </w:r>
             <w:r>
               <w:rPr>
@@ -870,14 +921,23 @@
                 <w:rFonts w:cs="Helvetica"/>
                 <w:b/>
               </w:rPr>
-              <w:t>_req_cov</w:t>
-            </w:r>
+              <w:t>_req_</w:t>
+            </w:r>
+            <w:proofErr w:type="gramStart"/>
             <w:r>
               <w:rPr>
                 <w:rFonts w:cs="Helvetica"/>
+                <w:b/>
+              </w:rPr>
+              <w:t>cov</w:t>
+            </w:r>
+            <w:r>
+              <w:rPr>
+                <w:rFonts w:cs="Helvetica"/>
               </w:rPr>
               <w:t>(</w:t>
             </w:r>
+            <w:proofErr w:type="gramEnd"/>
             <w:r>
               <w:rPr>
                 <w:rFonts w:cs="Helvetica"/>
@@ -939,6 +999,7 @@
                 <w:delText xml:space="preserve"> </w:delText>
               </w:r>
             </w:del>
+            <w:proofErr w:type="gramStart"/>
             <w:r>
               <w:rPr>
                 <w:rFonts w:cs="Helvetica"/>
@@ -955,7 +1016,14 @@
               <w:rPr>
                 <w:rFonts w:cs="Helvetica"/>
               </w:rPr>
-              <w:t>FAIL (t_test_status)</w:t>
+              <w:t>FAIL</w:t>
+            </w:r>
+            <w:proofErr w:type="gramEnd"/>
+            <w:r>
+              <w:rPr>
+                <w:rFonts w:cs="Helvetica"/>
+              </w:rPr>
+              <w:t xml:space="preserve"> (t_test_status)</w:t>
             </w:r>
             <w:r>
               <w:rPr>
@@ -1037,7 +1105,21 @@
                   <w:rFonts w:cs="Helvetica"/>
                 </w:rPr>
                 <w:br/>
-                <w:t>tick_off_req_cov(“UART_REQ_4”, PASS, “Monitor”, LIST_SINGLE_TICKOFF);</w:t>
+                <w:t>tick_off_req_</w:t>
+              </w:r>
+              <w:proofErr w:type="gramStart"/>
+              <w:r>
+                <w:rPr>
+                  <w:rFonts w:cs="Helvetica"/>
+                </w:rPr>
+                <w:t>cov(</w:t>
+              </w:r>
+              <w:proofErr w:type="gramEnd"/>
+              <w:r>
+                <w:rPr>
+                  <w:rFonts w:cs="Helvetica"/>
+                </w:rPr>
+                <w:t>“UART_REQ_4”, PASS, “Monitor”, LIST_SINGLE_TICKOFF);</w:t>
               </w:r>
             </w:ins>
           </w:p>
@@ -1079,13 +1161,28 @@
                 <w:rFonts w:cs="Helvetica"/>
                 <w:b/>
               </w:rPr>
-              <w:t>req_cov</w:t>
-            </w:r>
+              <w:t>req_</w:t>
+            </w:r>
+            <w:proofErr w:type="gramStart"/>
             <w:r>
               <w:rPr>
                 <w:rFonts w:cs="Helvetica"/>
-              </w:rPr>
-              <w:t>()</w:t>
+                <w:b/>
+              </w:rPr>
+              <w:t>cov</w:t>
+            </w:r>
+            <w:r>
+              <w:rPr>
+                <w:rFonts w:cs="Helvetica"/>
+              </w:rPr>
+              <w:t>(</w:t>
+            </w:r>
+            <w:proofErr w:type="gramEnd"/>
+            <w:r>
+              <w:rPr>
+                <w:rFonts w:cs="Helvetica"/>
+              </w:rPr>
+              <w:t>)</w:t>
             </w:r>
           </w:p>
         </w:tc>
@@ -1136,7 +1233,21 @@
               <w:rPr>
                 <w:rFonts w:cs="Helvetica"/>
               </w:rPr>
-              <w:t>inalize_req_cov(VOID);</w:t>
+              <w:t>inalize_req_</w:t>
+            </w:r>
+            <w:proofErr w:type="gramStart"/>
+            <w:r>
+              <w:rPr>
+                <w:rFonts w:cs="Helvetica"/>
+              </w:rPr>
+              <w:t>cov(</w:t>
+            </w:r>
+            <w:proofErr w:type="gramEnd"/>
+            <w:r>
+              <w:rPr>
+                <w:rFonts w:cs="Helvetica"/>
+              </w:rPr>
+              <w:t>VOID);</w:t>
             </w:r>
           </w:p>
         </w:tc>
@@ -1170,14 +1281,23 @@
                 <w:rFonts w:cs="Helvetica"/>
                 <w:b/>
               </w:rPr>
-              <w:t>tick_off_req_cov</w:t>
-            </w:r>
+              <w:t>tick_off_req_</w:t>
+            </w:r>
+            <w:proofErr w:type="gramStart"/>
             <w:r>
               <w:rPr>
                 <w:rFonts w:cs="Helvetica"/>
+                <w:b/>
+              </w:rPr>
+              <w:t>cov</w:t>
+            </w:r>
+            <w:r>
+              <w:rPr>
+                <w:rFonts w:cs="Helvetica"/>
               </w:rPr>
               <w:t>(</w:t>
             </w:r>
+            <w:proofErr w:type="gramEnd"/>
             <w:r>
               <w:rPr>
                 <w:rFonts w:cs="Helvetica"/>
@@ -1226,6 +1346,7 @@
                 <w:delText xml:space="preserve"> </w:delText>
               </w:r>
             </w:del>
+            <w:proofErr w:type="gramStart"/>
             <w:r>
               <w:rPr>
                 <w:rFonts w:cs="Helvetica"/>
@@ -1242,7 +1363,14 @@
               <w:rPr>
                 <w:rFonts w:cs="Helvetica"/>
               </w:rPr>
-              <w:t>FAIL (t_test_status) [, msg</w:t>
+              <w:t>FAIL</w:t>
+            </w:r>
+            <w:proofErr w:type="gramEnd"/>
+            <w:r>
+              <w:rPr>
+                <w:rFonts w:cs="Helvetica"/>
+              </w:rPr>
+              <w:t xml:space="preserve"> (t_test_status) [, msg</w:t>
             </w:r>
             <w:ins w:id="7" w:author="Forfatter">
               <w:r>
@@ -1319,7 +1447,21 @@
                 <w:rPr>
                   <w:rFonts w:cs="Helvetica"/>
                 </w:rPr>
-                <w:t>tick_off_req_cov(“UART_REQ_4”, PASS, “Monitor”, LIST_SINGLE_TICKOFF);</w:t>
+                <w:t>tick_off_req_</w:t>
+              </w:r>
+              <w:proofErr w:type="gramStart"/>
+              <w:r>
+                <w:rPr>
+                  <w:rFonts w:cs="Helvetica"/>
+                </w:rPr>
+                <w:t>cov(</w:t>
+              </w:r>
+              <w:proofErr w:type="gramEnd"/>
+              <w:r>
+                <w:rPr>
+                  <w:rFonts w:cs="Helvetica"/>
+                </w:rPr>
+                <w:t>“UART_REQ_4”, PASS, “Monitor”, LIST_SINGLE_TICKOFF);</w:t>
               </w:r>
             </w:ins>
           </w:p>
@@ -1347,7 +1489,23 @@
                 <w:rFonts w:cs="Helvetica"/>
                 <w:b/>
               </w:rPr>
-              <w:t>disable_cond_tick_off_req_cov()</w:t>
+              <w:t>disable_cond_tick_off_req_</w:t>
+            </w:r>
+            <w:proofErr w:type="gramStart"/>
+            <w:r>
+              <w:rPr>
+                <w:rFonts w:cs="Helvetica"/>
+                <w:b/>
+              </w:rPr>
+              <w:t>cov(</w:t>
+            </w:r>
+            <w:proofErr w:type="gramEnd"/>
+            <w:r>
+              <w:rPr>
+                <w:rFonts w:cs="Helvetica"/>
+                <w:b/>
+              </w:rPr>
+              <w:t>)</w:t>
             </w:r>
           </w:p>
         </w:tc>
@@ -1418,7 +1576,23 @@
                 <w:rFonts w:cs="Helvetica"/>
                 <w:b/>
               </w:rPr>
-              <w:t>enable_cond_tick_off_req_cov()</w:t>
+              <w:t>enable_cond_tick_off_req_</w:t>
+            </w:r>
+            <w:proofErr w:type="gramStart"/>
+            <w:r>
+              <w:rPr>
+                <w:rFonts w:cs="Helvetica"/>
+                <w:b/>
+              </w:rPr>
+              <w:t>cov(</w:t>
+            </w:r>
+            <w:proofErr w:type="gramEnd"/>
+            <w:r>
+              <w:rPr>
+                <w:rFonts w:cs="Helvetica"/>
+                <w:b/>
+              </w:rPr>
+              <w:t>)</w:t>
             </w:r>
           </w:p>
         </w:tc>
@@ -1854,7 +2028,29 @@
                 <w:sz w:val="16"/>
                 <w:szCs w:val="16"/>
               </w:rPr>
-              <w:t xml:space="preserve">Requirement list file  (‘req_list’), CSV </w:t>
+              <w:t xml:space="preserve">Requirement list </w:t>
+            </w:r>
+            <w:proofErr w:type="gramStart"/>
+            <w:r>
+              <w:rPr>
+                <w:rFonts w:ascii="Arial" w:hAnsi="Arial" w:cs="Arial"/>
+                <w:b/>
+                <w:bCs/>
+                <w:sz w:val="16"/>
+                <w:szCs w:val="16"/>
+              </w:rPr>
+              <w:t>file  (</w:t>
+            </w:r>
+            <w:proofErr w:type="gramEnd"/>
+            <w:r>
+              <w:rPr>
+                <w:rFonts w:ascii="Arial" w:hAnsi="Arial" w:cs="Arial"/>
+                <w:b/>
+                <w:bCs/>
+                <w:sz w:val="16"/>
+                <w:szCs w:val="16"/>
+              </w:rPr>
+              <w:t xml:space="preserve">‘req_list’), CSV </w:t>
             </w:r>
           </w:p>
         </w:tc>
@@ -2888,7 +3084,7 @@
                   <v:stroke joinstyle="miter"/>
                   <v:path gradientshapeok="t" o:connecttype="rect"/>
                 </v:shapetype>
-                <v:shape id="Tekstboks 8" o:spid="_x0000_s1026" type="#_x0000_t202" style="position:absolute;margin-left:.6pt;margin-top:98pt;width:754.1pt;height:33.05pt;z-index:251702784;visibility:visible;mso-wrap-style:square;mso-width-percent:0;mso-height-percent:0;mso-wrap-distance-left:9pt;mso-wrap-distance-top:0;mso-wrap-distance-right:9pt;mso-wrap-distance-bottom:0;mso-position-horizontal:absolute;mso-position-horizontal-relative:text;mso-position-vertical:absolute;mso-position-vertical-relative:text;mso-width-percent:0;mso-height-percent:0;mso-width-relative:margin;mso-height-relative:margin;v-text-anchor:top" o:gfxdata="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" fillcolor="white [3201]" stroked="f" strokeweight=".5pt">
+                <v:shape id="Tekstboks 8" o:spid="_x0000_s1026" type="#_x0000_t202" style="position:absolute;margin-left:.6pt;margin-top:98pt;width:754.1pt;height:33.05pt;z-index:251702784;visibility:visible;mso-wrap-style:square;mso-width-percent:0;mso-height-percent:0;mso-wrap-distance-left:9pt;mso-wrap-distance-top:0;mso-wrap-distance-right:9pt;mso-wrap-distance-bottom:0;mso-position-horizontal:absolute;mso-position-horizontal-relative:text;mso-position-vertical:absolute;mso-position-vertical-relative:text;mso-width-percent:0;mso-height-percent:0;mso-width-relative:margin;mso-height-relative:margin;v-text-anchor:top" o:gfxdata="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" fillcolor="white [3201]" stroked="f" strokeweight=".5pt">
                   <v:textbox>
                     <w:txbxContent>
                       <w:p>
@@ -3091,7 +3287,29 @@
                   <w:sz w:val="16"/>
                   <w:szCs w:val="16"/>
                 </w:rPr>
-                <w:t>Optional: Requirement map file (‘req_map’) , CSV</w:t>
+                <w:t>Optional: Requirement map file (‘req_map’</w:t>
+              </w:r>
+              <w:proofErr w:type="gramStart"/>
+              <w:r>
+                <w:rPr>
+                  <w:rFonts w:ascii="Arial" w:hAnsi="Arial" w:cs="Arial"/>
+                  <w:b/>
+                  <w:bCs/>
+                  <w:sz w:val="16"/>
+                  <w:szCs w:val="16"/>
+                </w:rPr>
+                <w:t>) ,</w:t>
+              </w:r>
+              <w:proofErr w:type="gramEnd"/>
+              <w:r>
+                <w:rPr>
+                  <w:rFonts w:ascii="Arial" w:hAnsi="Arial" w:cs="Arial"/>
+                  <w:b/>
+                  <w:bCs/>
+                  <w:sz w:val="16"/>
+                  <w:szCs w:val="16"/>
+                </w:rPr>
+                <w:t xml:space="preserve"> CSV</w:t>
               </w:r>
             </w:ins>
           </w:p>
@@ -3383,7 +3601,27 @@
                   <w:sz w:val="16"/>
                   <w:szCs w:val="16"/>
                 </w:rPr>
-                <w:t>Alt a)  “Requirement label”, “mapped req label” [, “mapped req label”]</w:t>
+                <w:t xml:space="preserve">Alt </w:t>
+              </w:r>
+              <w:proofErr w:type="gramStart"/>
+              <w:r>
+                <w:rPr>
+                  <w:rFonts w:ascii="Arial" w:hAnsi="Arial" w:cs="Arial"/>
+                  <w:i/>
+                  <w:sz w:val="16"/>
+                  <w:szCs w:val="16"/>
+                </w:rPr>
+                <w:t>a)  “</w:t>
+              </w:r>
+              <w:proofErr w:type="gramEnd"/>
+              <w:r>
+                <w:rPr>
+                  <w:rFonts w:ascii="Arial" w:hAnsi="Arial" w:cs="Arial"/>
+                  <w:i/>
+                  <w:sz w:val="16"/>
+                  <w:szCs w:val="16"/>
+                </w:rPr>
+                <w:t>Requirement label”, “mapped req label” [, “mapped req label”]</w:t>
               </w:r>
             </w:ins>
           </w:p>
@@ -3405,7 +3643,27 @@
                   <w:sz w:val="16"/>
                   <w:szCs w:val="16"/>
                 </w:rPr>
-                <w:t>Alt b)  “Requirement label”, “sub-req label”, “sub-req label”</w:t>
+                <w:t xml:space="preserve">Alt </w:t>
+              </w:r>
+              <w:proofErr w:type="gramStart"/>
+              <w:r>
+                <w:rPr>
+                  <w:rFonts w:ascii="Arial" w:hAnsi="Arial" w:cs="Arial"/>
+                  <w:i/>
+                  <w:sz w:val="16"/>
+                  <w:szCs w:val="16"/>
+                </w:rPr>
+                <w:t>b)  “</w:t>
+              </w:r>
+              <w:proofErr w:type="gramEnd"/>
+              <w:r>
+                <w:rPr>
+                  <w:rFonts w:ascii="Arial" w:hAnsi="Arial" w:cs="Arial"/>
+                  <w:i/>
+                  <w:sz w:val="16"/>
+                  <w:szCs w:val="16"/>
+                </w:rPr>
+                <w:t>Requirement label”, “sub-req label”, “sub-req label”</w:t>
               </w:r>
               <w:r>
                 <w:rPr>
@@ -3450,7 +3708,27 @@
                   <w:sz w:val="16"/>
                   <w:szCs w:val="16"/>
                 </w:rPr>
-                <w:t xml:space="preserve">“path to a </w:t>
+                <w:t>“</w:t>
+              </w:r>
+              <w:proofErr w:type="gramStart"/>
+              <w:r>
+                <w:rPr>
+                  <w:rFonts w:ascii="Arial" w:hAnsi="Arial" w:cs="Arial"/>
+                  <w:i/>
+                  <w:sz w:val="16"/>
+                  <w:szCs w:val="16"/>
+                </w:rPr>
+                <w:t>path</w:t>
+              </w:r>
+              <w:proofErr w:type="gramEnd"/>
+              <w:r>
+                <w:rPr>
+                  <w:rFonts w:ascii="Arial" w:hAnsi="Arial" w:cs="Arial"/>
+                  <w:i/>
+                  <w:sz w:val="16"/>
+                  <w:szCs w:val="16"/>
+                </w:rPr>
+                <w:t xml:space="preserve"> to a </w:t>
               </w:r>
               <w:r>
                 <w:rPr>
@@ -3490,7 +3768,27 @@
                   <w:sz w:val="16"/>
                   <w:szCs w:val="16"/>
                 </w:rPr>
-                <w:t xml:space="preserve">“path to another </w:t>
+                <w:t>“</w:t>
+              </w:r>
+              <w:proofErr w:type="gramStart"/>
+              <w:r>
+                <w:rPr>
+                  <w:rFonts w:ascii="Arial" w:hAnsi="Arial" w:cs="Arial"/>
+                  <w:i/>
+                  <w:sz w:val="16"/>
+                  <w:szCs w:val="16"/>
+                </w:rPr>
+                <w:t>path</w:t>
+              </w:r>
+              <w:proofErr w:type="gramEnd"/>
+              <w:r>
+                <w:rPr>
+                  <w:rFonts w:ascii="Arial" w:hAnsi="Arial" w:cs="Arial"/>
+                  <w:i/>
+                  <w:sz w:val="16"/>
+                  <w:szCs w:val="16"/>
+                </w:rPr>
+                <w:t xml:space="preserve"> to another </w:t>
               </w:r>
               <w:r>
                 <w:rPr>
@@ -3658,7 +3956,27 @@
                   <w:szCs w:val="16"/>
                   <w:lang w:val="pt-BR"/>
                 </w:rPr>
-                <w:t>FPGA_REQ_1, FPGA_REQ_1.a, FPGA_REQ_1.b</w:t>
+                <w:t>FPGA_REQ_1, FPGA_REQ_</w:t>
+              </w:r>
+              <w:proofErr w:type="gramStart"/>
+              <w:r>
+                <w:rPr>
+                  <w:rFonts w:ascii="Arial" w:hAnsi="Arial" w:cs="Arial"/>
+                  <w:sz w:val="16"/>
+                  <w:szCs w:val="16"/>
+                  <w:lang w:val="pt-BR"/>
+                </w:rPr>
+                <w:t>1.a</w:t>
+              </w:r>
+              <w:proofErr w:type="gramEnd"/>
+              <w:r>
+                <w:rPr>
+                  <w:rFonts w:ascii="Arial" w:hAnsi="Arial" w:cs="Arial"/>
+                  <w:sz w:val="16"/>
+                  <w:szCs w:val="16"/>
+                  <w:lang w:val="pt-BR"/>
+                </w:rPr>
+                <w:t>, FPGA_REQ_1.b</w:t>
               </w:r>
             </w:ins>
           </w:p>
@@ -5811,7 +6129,7 @@
           </mc:Choice>
           <mc:Fallback>
             <w:pict>
-              <v:shape w14:anchorId="558348CE" id="Tekstboks 1" o:spid="_x0000_s1027" type="#_x0000_t202" style="position:absolute;left:0;text-align:left;margin-left:417.05pt;margin-top:14.45pt;width:337.45pt;height:16.1pt;z-index:251655167;visibility:visible;mso-wrap-style:square;mso-width-percent:0;mso-height-percent:0;mso-wrap-distance-left:9pt;mso-wrap-distance-top:0;mso-wrap-distance-right:9pt;mso-wrap-distance-bottom:0;mso-position-horizontal:absolute;mso-position-horizontal-relative:text;mso-position-vertical:absolute;mso-position-vertical-relative:text;mso-width-percent:0;mso-height-percent:0;mso-width-relative:margin;mso-height-relative:margin;v-text-anchor:top" o:gfxdata="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" stroked="f">
+              <v:shape w14:anchorId="558348CE" id="Tekstboks 1" o:spid="_x0000_s1027" type="#_x0000_t202" style="position:absolute;left:0;text-align:left;margin-left:417.05pt;margin-top:14.45pt;width:337.45pt;height:16.1pt;z-index:251655167;visibility:visible;mso-wrap-style:square;mso-width-percent:0;mso-height-percent:0;mso-wrap-distance-left:9pt;mso-wrap-distance-top:0;mso-wrap-distance-right:9pt;mso-wrap-distance-bottom:0;mso-position-horizontal:absolute;mso-position-horizontal-relative:text;mso-position-vertical:absolute;mso-position-vertical-relative:text;mso-width-percent:0;mso-height-percent:0;mso-width-relative:margin;mso-height-relative:margin;v-text-anchor:top" o:gfxdata="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" stroked="f">
                 <v:textbox inset="0,0,0,0">
                   <w:txbxContent>
                     <w:p>
@@ -5926,7 +6244,25 @@
           <w:sz w:val="16"/>
           <w:szCs w:val="22"/>
         </w:rPr>
-        <w:t xml:space="preserve">Important: The minimum sequence of events possible to run in a single simulation execution. Thus if there is an option to run one of multiple test sequences (A or B or C), </w:t>
+        <w:t xml:space="preserve">Important: The minimum sequence of events possible to run in a single simulation execution. </w:t>
+      </w:r>
+      <w:proofErr w:type="gramStart"/>
+      <w:r>
+        <w:rPr>
+          <w:rFonts w:ascii="Arial" w:hAnsi="Arial" w:cs="Arial"/>
+          <w:sz w:val="16"/>
+          <w:szCs w:val="22"/>
+        </w:rPr>
+        <w:t>Thus</w:t>
+      </w:r>
+      <w:proofErr w:type="gramEnd"/>
+      <w:r>
+        <w:rPr>
+          <w:rFonts w:ascii="Arial" w:hAnsi="Arial" w:cs="Arial"/>
+          <w:sz w:val="16"/>
+          <w:szCs w:val="22"/>
+        </w:rPr>
+        <w:t xml:space="preserve"> if there is an option to run one of multiple test sequences (A or B or C), </w:t>
       </w:r>
       <w:r>
         <w:rPr>
@@ -5992,7 +6328,14 @@
       </w:r>
       <w:r>
         <w:br/>
-        <w:t xml:space="preserve">I.e. Testcase partial specification coverage </w:t>
+      </w:r>
+      <w:proofErr w:type="gramStart"/>
+      <w:r>
+        <w:t>I.e.</w:t>
+      </w:r>
+      <w:proofErr w:type="gramEnd"/>
+      <w:r>
+        <w:t xml:space="preserve"> Testcase partial specification coverage </w:t>
       </w:r>
       <w:r>
         <w:sym w:font="Wingdings" w:char="F0E0"/>
@@ -6255,7 +6598,27 @@
           <w:sz w:val="16"/>
           <w:szCs w:val="16"/>
         </w:rPr>
-        <w:t xml:space="preserve"> the requirements need to be defined, reviewed and accepted by a </w:t>
+        <w:t xml:space="preserve"> the requirements need to be defined, </w:t>
+      </w:r>
+      <w:proofErr w:type="gramStart"/>
+      <w:r>
+        <w:rPr>
+          <w:rFonts w:ascii="Arial" w:hAnsi="Arial" w:cs="Arial"/>
+          <w:iCs/>
+          <w:sz w:val="16"/>
+          <w:szCs w:val="16"/>
+        </w:rPr>
+        <w:t>reviewed</w:t>
+      </w:r>
+      <w:proofErr w:type="gramEnd"/>
+      <w:r>
+        <w:rPr>
+          <w:rFonts w:ascii="Arial" w:hAnsi="Arial" w:cs="Arial"/>
+          <w:iCs/>
+          <w:sz w:val="16"/>
+          <w:szCs w:val="16"/>
+        </w:rPr>
+        <w:t xml:space="preserve"> and accepted by a </w:t>
       </w:r>
       <w:r>
         <w:rPr>
@@ -6936,7 +7299,27 @@
           <w:sz w:val="16"/>
           <w:szCs w:val="16"/>
         </w:rPr>
-        <w:t xml:space="preserve"> is verified in each testcase and how these are organised. This VIP will allow various approaches from dead simple to advanced. In order to explain the </w:t>
+        <w:t xml:space="preserve"> is verified in each testcase and how these are organised. This VIP will allow various approaches from dead simple to advanced. </w:t>
+      </w:r>
+      <w:proofErr w:type="gramStart"/>
+      <w:r>
+        <w:rPr>
+          <w:rFonts w:ascii="Arial" w:hAnsi="Arial" w:cs="Arial"/>
+          <w:iCs/>
+          <w:sz w:val="16"/>
+          <w:szCs w:val="16"/>
+        </w:rPr>
+        <w:t>In order to</w:t>
+      </w:r>
+      <w:proofErr w:type="gramEnd"/>
+      <w:r>
+        <w:rPr>
+          <w:rFonts w:ascii="Arial" w:hAnsi="Arial" w:cs="Arial"/>
+          <w:iCs/>
+          <w:sz w:val="16"/>
+          <w:szCs w:val="16"/>
+        </w:rPr>
+        <w:t xml:space="preserve"> explain the </w:t>
       </w:r>
       <w:r>
         <w:rPr>
@@ -7087,6 +7470,7 @@
         </w:rPr>
         <w:t xml:space="preserve">, </w:t>
       </w:r>
+      <w:proofErr w:type="gramStart"/>
       <w:r>
         <w:rPr>
           <w:rFonts w:ascii="Arial" w:hAnsi="Arial" w:cs="Arial"/>
@@ -7096,6 +7480,7 @@
         </w:rPr>
         <w:t>repeatable</w:t>
       </w:r>
+      <w:proofErr w:type="gramEnd"/>
       <w:r>
         <w:rPr>
           <w:rFonts w:ascii="Arial" w:hAnsi="Arial" w:cs="Arial"/>
@@ -7703,16 +8088,36 @@
           <w:sz w:val="16"/>
           <w:szCs w:val="16"/>
         </w:rPr>
-        <w:t>initialize_req_cov</w:t>
-      </w:r>
-      <w:r>
-        <w:rPr>
-          <w:rFonts w:ascii="Arial" w:hAnsi="Arial" w:cs="Arial"/>
-          <w:iCs/>
-          <w:sz w:val="16"/>
-          <w:szCs w:val="16"/>
-        </w:rPr>
-        <w:t>()</w:t>
+        <w:t>initialize_req_</w:t>
+      </w:r>
+      <w:proofErr w:type="gramStart"/>
+      <w:r>
+        <w:rPr>
+          <w:rFonts w:ascii="Arial" w:hAnsi="Arial" w:cs="Arial"/>
+          <w:iCs/>
+          <w:sz w:val="16"/>
+          <w:szCs w:val="16"/>
+        </w:rPr>
+        <w:t>cov</w:t>
+      </w:r>
+      <w:r>
+        <w:rPr>
+          <w:rFonts w:ascii="Arial" w:hAnsi="Arial" w:cs="Arial"/>
+          <w:iCs/>
+          <w:sz w:val="16"/>
+          <w:szCs w:val="16"/>
+        </w:rPr>
+        <w:t>(</w:t>
+      </w:r>
+      <w:proofErr w:type="gramEnd"/>
+      <w:r>
+        <w:rPr>
+          <w:rFonts w:ascii="Arial" w:hAnsi="Arial" w:cs="Arial"/>
+          <w:iCs/>
+          <w:sz w:val="16"/>
+          <w:szCs w:val="16"/>
+        </w:rPr>
+        <w:t>)</w:t>
       </w:r>
       <w:r>
         <w:rPr>
@@ -7911,16 +8316,36 @@
           <w:sz w:val="16"/>
           <w:szCs w:val="16"/>
         </w:rPr>
-        <w:t>initialize_req_cov</w:t>
-      </w:r>
-      <w:r>
-        <w:rPr>
-          <w:rFonts w:ascii="Arial" w:hAnsi="Arial" w:cs="Arial"/>
-          <w:iCs/>
-          <w:sz w:val="16"/>
-          <w:szCs w:val="16"/>
-        </w:rPr>
-        <w:t>()</w:t>
+        <w:t>initialize_req_</w:t>
+      </w:r>
+      <w:proofErr w:type="gramStart"/>
+      <w:r>
+        <w:rPr>
+          <w:rFonts w:ascii="Arial" w:hAnsi="Arial" w:cs="Arial"/>
+          <w:iCs/>
+          <w:sz w:val="16"/>
+          <w:szCs w:val="16"/>
+        </w:rPr>
+        <w:t>cov</w:t>
+      </w:r>
+      <w:r>
+        <w:rPr>
+          <w:rFonts w:ascii="Arial" w:hAnsi="Arial" w:cs="Arial"/>
+          <w:iCs/>
+          <w:sz w:val="16"/>
+          <w:szCs w:val="16"/>
+        </w:rPr>
+        <w:t>(</w:t>
+      </w:r>
+      <w:proofErr w:type="gramEnd"/>
+      <w:r>
+        <w:rPr>
+          <w:rFonts w:ascii="Arial" w:hAnsi="Arial" w:cs="Arial"/>
+          <w:iCs/>
+          <w:sz w:val="16"/>
+          <w:szCs w:val="16"/>
+        </w:rPr>
+        <w:t>)</w:t>
       </w:r>
       <w:r>
         <w:rPr>
@@ -8651,16 +9076,36 @@
           <w:sz w:val="16"/>
           <w:szCs w:val="16"/>
         </w:rPr>
-        <w:t>finalize_req_cov</w:t>
-      </w:r>
-      <w:r>
-        <w:rPr>
-          <w:rFonts w:ascii="Arial" w:hAnsi="Arial" w:cs="Arial"/>
-          <w:iCs/>
-          <w:sz w:val="16"/>
-          <w:szCs w:val="16"/>
-        </w:rPr>
-        <w:t xml:space="preserve">() </w:t>
+        <w:t>finalize_req_</w:t>
+      </w:r>
+      <w:proofErr w:type="gramStart"/>
+      <w:r>
+        <w:rPr>
+          <w:rFonts w:ascii="Arial" w:hAnsi="Arial" w:cs="Arial"/>
+          <w:iCs/>
+          <w:sz w:val="16"/>
+          <w:szCs w:val="16"/>
+        </w:rPr>
+        <w:t>cov</w:t>
+      </w:r>
+      <w:r>
+        <w:rPr>
+          <w:rFonts w:ascii="Arial" w:hAnsi="Arial" w:cs="Arial"/>
+          <w:iCs/>
+          <w:sz w:val="16"/>
+          <w:szCs w:val="16"/>
+        </w:rPr>
+        <w:t>(</w:t>
+      </w:r>
+      <w:proofErr w:type="gramEnd"/>
+      <w:r>
+        <w:rPr>
+          <w:rFonts w:ascii="Arial" w:hAnsi="Arial" w:cs="Arial"/>
+          <w:iCs/>
+          <w:sz w:val="16"/>
+          <w:szCs w:val="16"/>
+        </w:rPr>
+        <w:t xml:space="preserve">) </w:t>
       </w:r>
       <w:r>
         <w:rPr>
@@ -8904,7 +9349,27 @@
           <w:sz w:val="16"/>
           <w:szCs w:val="16"/>
         </w:rPr>
-        <w:t>. If a testcase fails before reaching finalize_req_cov(), then no SUMMARY line will be written. This is interpreted as FAIL.</w:t>
+        <w:t>. If a testcase fails before reaching finalize_req_</w:t>
+      </w:r>
+      <w:proofErr w:type="gramStart"/>
+      <w:r>
+        <w:rPr>
+          <w:rFonts w:ascii="Arial" w:hAnsi="Arial" w:cs="Arial"/>
+          <w:iCs/>
+          <w:sz w:val="16"/>
+          <w:szCs w:val="16"/>
+        </w:rPr>
+        <w:t>cov(</w:t>
+      </w:r>
+      <w:proofErr w:type="gramEnd"/>
+      <w:r>
+        <w:rPr>
+          <w:rFonts w:ascii="Arial" w:hAnsi="Arial" w:cs="Arial"/>
+          <w:iCs/>
+          <w:sz w:val="16"/>
+          <w:szCs w:val="16"/>
+        </w:rPr>
+        <w:t>), then no SUMMARY line will be written. This is interpreted as FAIL.</w:t>
       </w:r>
       <w:r>
         <w:rPr>
@@ -9574,6 +10039,7 @@
         </w:rPr>
         <w:t>(</w:t>
       </w:r>
+      <w:proofErr w:type="gramStart"/>
       <w:r>
         <w:rPr>
           <w:rFonts w:ascii="Arial" w:hAnsi="Arial" w:cs="Arial"/>
@@ -9620,7 +10086,17 @@
           <w:sz w:val="16"/>
           <w:szCs w:val="16"/>
         </w:rPr>
-        <w:t xml:space="preserve"> file and the specification </w:t>
+        <w:t xml:space="preserve"> file</w:t>
+      </w:r>
+      <w:proofErr w:type="gramEnd"/>
+      <w:r>
+        <w:rPr>
+          <w:rFonts w:ascii="Arial" w:hAnsi="Arial" w:cs="Arial"/>
+          <w:iCs/>
+          <w:sz w:val="16"/>
+          <w:szCs w:val="16"/>
+        </w:rPr>
+        <w:t xml:space="preserve"> and the specification </w:t>
       </w:r>
       <w:r>
         <w:rPr>
@@ -9988,7 +10464,27 @@
           <w:sz w:val="16"/>
           <w:szCs w:val="16"/>
         </w:rPr>
-        <w:t>ze_req_cov() VHDL command in the test sequencer.</w:t>
+        <w:t>ze_req_</w:t>
+      </w:r>
+      <w:proofErr w:type="gramStart"/>
+      <w:r>
+        <w:rPr>
+          <w:rFonts w:ascii="Arial" w:hAnsi="Arial" w:cs="Arial"/>
+          <w:iCs/>
+          <w:sz w:val="16"/>
+          <w:szCs w:val="16"/>
+        </w:rPr>
+        <w:t>cov(</w:t>
+      </w:r>
+      <w:proofErr w:type="gramEnd"/>
+      <w:r>
+        <w:rPr>
+          <w:rFonts w:ascii="Arial" w:hAnsi="Arial" w:cs="Arial"/>
+          <w:iCs/>
+          <w:sz w:val="16"/>
+          <w:szCs w:val="16"/>
+        </w:rPr>
+        <w:t>) VHDL command in the test sequencer.</w:t>
       </w:r>
       <w:r>
         <w:rPr>
@@ -10244,16 +10740,36 @@
           <w:sz w:val="16"/>
           <w:szCs w:val="16"/>
         </w:rPr>
-        <w:t>initialize_req_cov</w:t>
-      </w:r>
-      <w:r>
-        <w:rPr>
-          <w:rFonts w:ascii="Arial" w:hAnsi="Arial" w:cs="Arial"/>
-          <w:iCs/>
-          <w:sz w:val="16"/>
-          <w:szCs w:val="16"/>
-        </w:rPr>
-        <w:t xml:space="preserve">(), one or more </w:t>
+        <w:t>initialize_req_</w:t>
+      </w:r>
+      <w:proofErr w:type="gramStart"/>
+      <w:r>
+        <w:rPr>
+          <w:rFonts w:ascii="Arial" w:hAnsi="Arial" w:cs="Arial"/>
+          <w:iCs/>
+          <w:sz w:val="16"/>
+          <w:szCs w:val="16"/>
+        </w:rPr>
+        <w:t>cov</w:t>
+      </w:r>
+      <w:r>
+        <w:rPr>
+          <w:rFonts w:ascii="Arial" w:hAnsi="Arial" w:cs="Arial"/>
+          <w:iCs/>
+          <w:sz w:val="16"/>
+          <w:szCs w:val="16"/>
+        </w:rPr>
+        <w:t>(</w:t>
+      </w:r>
+      <w:proofErr w:type="gramEnd"/>
+      <w:r>
+        <w:rPr>
+          <w:rFonts w:ascii="Arial" w:hAnsi="Arial" w:cs="Arial"/>
+          <w:iCs/>
+          <w:sz w:val="16"/>
+          <w:szCs w:val="16"/>
+        </w:rPr>
+        <w:t xml:space="preserve">), one or more </w:t>
       </w:r>
       <w:r>
         <w:rPr>
@@ -10307,16 +10823,36 @@
           <w:sz w:val="16"/>
           <w:szCs w:val="16"/>
         </w:rPr>
-        <w:t>initialize_req_cov</w:t>
-      </w:r>
-      <w:r>
-        <w:rPr>
-          <w:rFonts w:ascii="Arial" w:hAnsi="Arial" w:cs="Arial"/>
-          <w:iCs/>
-          <w:sz w:val="16"/>
-          <w:szCs w:val="16"/>
-        </w:rPr>
-        <w:t xml:space="preserve">() has to specify separate </w:t>
+        <w:t>initialize_req_</w:t>
+      </w:r>
+      <w:proofErr w:type="gramStart"/>
+      <w:r>
+        <w:rPr>
+          <w:rFonts w:ascii="Arial" w:hAnsi="Arial" w:cs="Arial"/>
+          <w:iCs/>
+          <w:sz w:val="16"/>
+          <w:szCs w:val="16"/>
+        </w:rPr>
+        <w:t>cov</w:t>
+      </w:r>
+      <w:r>
+        <w:rPr>
+          <w:rFonts w:ascii="Arial" w:hAnsi="Arial" w:cs="Arial"/>
+          <w:iCs/>
+          <w:sz w:val="16"/>
+          <w:szCs w:val="16"/>
+        </w:rPr>
+        <w:t>(</w:t>
+      </w:r>
+      <w:proofErr w:type="gramEnd"/>
+      <w:r>
+        <w:rPr>
+          <w:rFonts w:ascii="Arial" w:hAnsi="Arial" w:cs="Arial"/>
+          <w:iCs/>
+          <w:sz w:val="16"/>
+          <w:szCs w:val="16"/>
+        </w:rPr>
+        <w:t xml:space="preserve">) has to specify separate </w:t>
       </w:r>
       <w:r>
         <w:rPr>
@@ -10821,7 +11357,27 @@
           <w:sz w:val="16"/>
           <w:szCs w:val="16"/>
         </w:rPr>
-        <w:t xml:space="preserve"> script run_spec_cov.py will be run in the same way as before, but needs to be given a list of all the relevant </w:t>
+        <w:t xml:space="preserve"> script run_spec_cov.py will be run in the same way as </w:t>
+      </w:r>
+      <w:proofErr w:type="gramStart"/>
+      <w:r>
+        <w:rPr>
+          <w:rFonts w:ascii="Arial" w:hAnsi="Arial" w:cs="Arial"/>
+          <w:iCs/>
+          <w:sz w:val="16"/>
+          <w:szCs w:val="16"/>
+        </w:rPr>
+        <w:t>before, but</w:t>
+      </w:r>
+      <w:proofErr w:type="gramEnd"/>
+      <w:r>
+        <w:rPr>
+          <w:rFonts w:ascii="Arial" w:hAnsi="Arial" w:cs="Arial"/>
+          <w:iCs/>
+          <w:sz w:val="16"/>
+          <w:szCs w:val="16"/>
+        </w:rPr>
+        <w:t xml:space="preserve"> needs to be given a list of all the relevant </w:t>
       </w:r>
       <w:r>
         <w:rPr>
@@ -11149,7 +11705,21 @@
         <w:rPr>
           <w:rFonts w:ascii="Arial" w:hAnsi="Arial" w:cs="Arial"/>
         </w:rPr>
-        <w:t xml:space="preserve">testcase check by itself. In order to check that a </w:t>
+        <w:t xml:space="preserve">testcase check by itself. </w:t>
+      </w:r>
+      <w:proofErr w:type="gramStart"/>
+      <w:r>
+        <w:rPr>
+          <w:rFonts w:ascii="Arial" w:hAnsi="Arial" w:cs="Arial"/>
+        </w:rPr>
+        <w:t>In order to</w:t>
+      </w:r>
+      <w:proofErr w:type="gramEnd"/>
+      <w:r>
+        <w:rPr>
+          <w:rFonts w:ascii="Arial" w:hAnsi="Arial" w:cs="Arial"/>
+        </w:rPr>
+        <w:t xml:space="preserve"> check that a </w:t>
       </w:r>
       <w:r>
         <w:rPr>
@@ -11389,7 +11959,21 @@
         <w:rPr>
           <w:rFonts w:ascii="Arial" w:hAnsi="Arial" w:cs="Arial"/>
         </w:rPr>
-        <w:t xml:space="preserve">Will be marked as NON-COMPLIANT in the specification coverage file if UART_REQ_3 is not checked in testcase </w:t>
+        <w:t xml:space="preserve">Will be marked as </w:t>
+      </w:r>
+      <w:proofErr w:type="gramStart"/>
+      <w:r>
+        <w:rPr>
+          <w:rFonts w:ascii="Arial" w:hAnsi="Arial" w:cs="Arial"/>
+        </w:rPr>
+        <w:t>NON-COMPLIANT</w:t>
+      </w:r>
+      <w:proofErr w:type="gramEnd"/>
+      <w:r>
+        <w:rPr>
+          <w:rFonts w:ascii="Arial" w:hAnsi="Arial" w:cs="Arial"/>
+        </w:rPr>
+        <w:t xml:space="preserve"> in the specification coverage file if UART_REQ_3 is not checked in testcase </w:t>
       </w:r>
       <w:r>
         <w:rPr>
@@ -11475,7 +12059,21 @@
         <w:rPr>
           <w:rFonts w:ascii="Arial" w:hAnsi="Arial" w:cs="Arial"/>
         </w:rPr>
-        <w:t xml:space="preserve"> 0, i.e. neither of the above strict checking.</w:t>
+        <w:t xml:space="preserve"> 0, </w:t>
+      </w:r>
+      <w:proofErr w:type="gramStart"/>
+      <w:r>
+        <w:rPr>
+          <w:rFonts w:ascii="Arial" w:hAnsi="Arial" w:cs="Arial"/>
+        </w:rPr>
+        <w:t>i.e.</w:t>
+      </w:r>
+      <w:proofErr w:type="gramEnd"/>
+      <w:r>
+        <w:rPr>
+          <w:rFonts w:ascii="Arial" w:hAnsi="Arial" w:cs="Arial"/>
+        </w:rPr>
+        <w:t xml:space="preserve"> neither of the above strict checking.</w:t>
       </w:r>
       <w:r>
         <w:rPr>
@@ -11572,13 +12170,27 @@
         <w:rPr>
           <w:rFonts w:ascii="Arial" w:hAnsi="Arial" w:cs="Arial"/>
         </w:rPr>
-        <w:t>_cov</w:t>
-      </w:r>
-      <w:r>
-        <w:rPr>
-          <w:rFonts w:ascii="Arial" w:hAnsi="Arial" w:cs="Arial"/>
-        </w:rPr>
-        <w:t xml:space="preserve">() and the requirement label from the </w:t>
+        <w:t>_</w:t>
+      </w:r>
+      <w:proofErr w:type="gramStart"/>
+      <w:r>
+        <w:rPr>
+          <w:rFonts w:ascii="Arial" w:hAnsi="Arial" w:cs="Arial"/>
+        </w:rPr>
+        <w:t>cov</w:t>
+      </w:r>
+      <w:r>
+        <w:rPr>
+          <w:rFonts w:ascii="Arial" w:hAnsi="Arial" w:cs="Arial"/>
+        </w:rPr>
+        <w:t>(</w:t>
+      </w:r>
+      <w:proofErr w:type="gramEnd"/>
+      <w:r>
+        <w:rPr>
+          <w:rFonts w:ascii="Arial" w:hAnsi="Arial" w:cs="Arial"/>
+        </w:rPr>
+        <w:t xml:space="preserve">) and the requirement label from the </w:t>
       </w:r>
       <w:r>
         <w:rPr>
@@ -11702,7 +12314,35 @@
         <w:rPr>
           <w:rFonts w:ascii="Arial" w:hAnsi="Arial" w:cs="Arial"/>
         </w:rPr>
-        <w:t>one of these pass – given of course that none of the others have failed, but just haven’t been executed. A fail in any executed testcase will always result in a summary fail</w:t>
+        <w:t xml:space="preserve">one of these </w:t>
+      </w:r>
+      <w:proofErr w:type="gramStart"/>
+      <w:r>
+        <w:rPr>
+          <w:rFonts w:ascii="Arial" w:hAnsi="Arial" w:cs="Arial"/>
+        </w:rPr>
+        <w:t>pass</w:t>
+      </w:r>
+      <w:proofErr w:type="gramEnd"/>
+      <w:r>
+        <w:rPr>
+          <w:rFonts w:ascii="Arial" w:hAnsi="Arial" w:cs="Arial"/>
+        </w:rPr>
+        <w:t xml:space="preserve"> – given of course that none of the others have failed, but just haven’t been executed. A </w:t>
+      </w:r>
+      <w:proofErr w:type="gramStart"/>
+      <w:r>
+        <w:rPr>
+          <w:rFonts w:ascii="Arial" w:hAnsi="Arial" w:cs="Arial"/>
+        </w:rPr>
+        <w:t>fail</w:t>
+      </w:r>
+      <w:proofErr w:type="gramEnd"/>
+      <w:r>
+        <w:rPr>
+          <w:rFonts w:ascii="Arial" w:hAnsi="Arial" w:cs="Arial"/>
+        </w:rPr>
+        <w:t xml:space="preserve"> in any executed testcase will always result in a summary fail</w:t>
       </w:r>
       <w:r>
         <w:rPr>
@@ -11944,7 +12584,21 @@
         <w:rPr>
           <w:rFonts w:ascii="Arial" w:hAnsi="Arial" w:cs="Arial"/>
         </w:rPr>
-        <w:t xml:space="preserve">_reset is not required to be executed in order for all requirements to be tested. </w:t>
+        <w:t xml:space="preserve">_reset is not required to be executed </w:t>
+      </w:r>
+      <w:proofErr w:type="gramStart"/>
+      <w:r>
+        <w:rPr>
+          <w:rFonts w:ascii="Arial" w:hAnsi="Arial" w:cs="Arial"/>
+        </w:rPr>
+        <w:t>in order for</w:t>
+      </w:r>
+      <w:proofErr w:type="gramEnd"/>
+      <w:r>
+        <w:rPr>
+          <w:rFonts w:ascii="Arial" w:hAnsi="Arial" w:cs="Arial"/>
+        </w:rPr>
+        <w:t xml:space="preserve"> all requirements to be tested. </w:t>
       </w:r>
       <w:r>
         <w:rPr>
@@ -11982,7 +12636,21 @@
         <w:rPr>
           <w:rFonts w:ascii="Arial" w:hAnsi="Arial" w:cs="Arial"/>
         </w:rPr>
-        <w:t xml:space="preserve">_reset should be removed (optimized away), but given that </w:t>
+        <w:t>_reset should be removed (optimized away</w:t>
+      </w:r>
+      <w:proofErr w:type="gramStart"/>
+      <w:r>
+        <w:rPr>
+          <w:rFonts w:ascii="Arial" w:hAnsi="Arial" w:cs="Arial"/>
+        </w:rPr>
+        <w:t>), but</w:t>
+      </w:r>
+      <w:proofErr w:type="gramEnd"/>
+      <w:r>
+        <w:rPr>
+          <w:rFonts w:ascii="Arial" w:hAnsi="Arial" w:cs="Arial"/>
+        </w:rPr>
+        <w:t xml:space="preserve"> given that </w:t>
       </w:r>
       <w:r>
         <w:rPr>
@@ -12810,7 +13478,25 @@
           <w:iCs/>
           <w:szCs w:val="18"/>
         </w:rPr>
-        <w:t>The report from run_spec_cov.py will show compliancy for the project requirement (e.g.UART_REQ_A), but also for the “sub-requirement(s)” (e.g. UART_REQ_1 and UART_REQ_2).</w:t>
+        <w:t>The report from run_spec_cov.py will show compliancy for the project requirement (e.</w:t>
+      </w:r>
+      <w:proofErr w:type="gramStart"/>
+      <w:r>
+        <w:rPr>
+          <w:rFonts w:ascii="Arial" w:hAnsi="Arial" w:cs="Arial"/>
+          <w:iCs/>
+          <w:szCs w:val="18"/>
+        </w:rPr>
+        <w:t>g.UART</w:t>
+      </w:r>
+      <w:proofErr w:type="gramEnd"/>
+      <w:r>
+        <w:rPr>
+          <w:rFonts w:ascii="Arial" w:hAnsi="Arial" w:cs="Arial"/>
+          <w:iCs/>
+          <w:szCs w:val="18"/>
+        </w:rPr>
+        <w:t>_REQ_A), but also for the “sub-requirement(s)” (e.g. UART_REQ_1 and UART_REQ_2).</w:t>
       </w:r>
     </w:p>
     <w:p>
@@ -13292,6 +13978,7 @@
                               </w:rPr>
                               <w:t xml:space="preserve"> </w:t>
                             </w:r>
+                            <w:proofErr w:type="gramStart"/>
                             <w:r>
                               <w:rPr>
                                 <w:rFonts w:ascii="Arial" w:hAnsi="Arial" w:cs="Arial"/>
@@ -13300,7 +13987,18 @@
                                 <w:sz w:val="16"/>
                                 <w:szCs w:val="16"/>
                               </w:rPr>
-                              <w:t>Even parity</w:t>
+                              <w:t>Even</w:t>
+                            </w:r>
+                            <w:proofErr w:type="gramEnd"/>
+                            <w:r>
+                              <w:rPr>
+                                <w:rFonts w:ascii="Arial" w:hAnsi="Arial" w:cs="Arial"/>
+                                <w:color w:val="000000" w:themeColor="text1"/>
+                                <w:kern w:val="24"/>
+                                <w:sz w:val="16"/>
+                                <w:szCs w:val="16"/>
+                              </w:rPr>
+                              <w:t xml:space="preserve"> parity</w:t>
                             </w:r>
                           </w:p>
                           <w:p/>
@@ -13760,6 +14458,7 @@
                               </w:rPr>
                               <w:t xml:space="preserve"> </w:t>
                             </w:r>
+                            <w:proofErr w:type="gramStart"/>
                             <w:r>
                               <w:rPr>
                                 <w:rFonts w:ascii="Arial" w:hAnsi="Arial" w:cs="Arial"/>
@@ -13768,7 +14467,18 @@
                                 <w:sz w:val="16"/>
                                 <w:szCs w:val="16"/>
                               </w:rPr>
-                              <w:t>Even parity</w:t>
+                              <w:t>Even</w:t>
+                            </w:r>
+                            <w:proofErr w:type="gramEnd"/>
+                            <w:r>
+                              <w:rPr>
+                                <w:rFonts w:ascii="Arial" w:hAnsi="Arial" w:cs="Arial"/>
+                                <w:color w:val="000000" w:themeColor="text1"/>
+                                <w:kern w:val="24"/>
+                                <w:sz w:val="16"/>
+                                <w:szCs w:val="16"/>
+                              </w:rPr>
+                              <w:t xml:space="preserve"> parity</w:t>
                             </w:r>
                           </w:p>
                           <w:p/>
@@ -14288,6 +14998,7 @@
                               </w:rPr>
                               <w:t xml:space="preserve"> </w:t>
                             </w:r>
+                            <w:proofErr w:type="gramStart"/>
                             <w:r>
                               <w:rPr>
                                 <w:rFonts w:ascii="Arial" w:hAnsi="Arial" w:cs="Arial"/>
@@ -14296,7 +15007,18 @@
                                 <w:sz w:val="16"/>
                                 <w:szCs w:val="16"/>
                               </w:rPr>
-                              <w:t>Even parity</w:t>
+                              <w:t>Even</w:t>
+                            </w:r>
+                            <w:proofErr w:type="gramEnd"/>
+                            <w:r>
+                              <w:rPr>
+                                <w:rFonts w:ascii="Arial" w:hAnsi="Arial" w:cs="Arial"/>
+                                <w:color w:val="000000" w:themeColor="text1"/>
+                                <w:kern w:val="24"/>
+                                <w:sz w:val="16"/>
+                                <w:szCs w:val="16"/>
+                              </w:rPr>
+                              <w:t xml:space="preserve"> parity</w:t>
                             </w:r>
                           </w:p>
                           <w:p/>
@@ -15636,7 +16358,25 @@
                 <w:sz w:val="16"/>
                 <w:szCs w:val="16"/>
               </w:rPr>
-              <w:t>initialize_req_cov()</w:t>
+              <w:t>initialize_req_</w:t>
+            </w:r>
+            <w:proofErr w:type="gramStart"/>
+            <w:r>
+              <w:rPr>
+                <w:rFonts w:ascii="Arial" w:hAnsi="Arial" w:cs="Arial"/>
+                <w:sz w:val="16"/>
+                <w:szCs w:val="16"/>
+              </w:rPr>
+              <w:t>cov(</w:t>
+            </w:r>
+            <w:proofErr w:type="gramEnd"/>
+            <w:r>
+              <w:rPr>
+                <w:rFonts w:ascii="Arial" w:hAnsi="Arial" w:cs="Arial"/>
+                <w:sz w:val="16"/>
+                <w:szCs w:val="16"/>
+              </w:rPr>
+              <w:t>)</w:t>
             </w:r>
           </w:p>
         </w:tc>
@@ -15888,7 +16628,25 @@
                 <w:sz w:val="16"/>
                 <w:szCs w:val="16"/>
               </w:rPr>
-              <w:t>initialize_req_cov(“T</w:t>
+              <w:t>initialize_req_</w:t>
+            </w:r>
+            <w:proofErr w:type="gramStart"/>
+            <w:r>
+              <w:rPr>
+                <w:rFonts w:ascii="Arial" w:hAnsi="Arial" w:cs="Arial"/>
+                <w:sz w:val="16"/>
+                <w:szCs w:val="16"/>
+              </w:rPr>
+              <w:t>cov(</w:t>
+            </w:r>
+            <w:proofErr w:type="gramEnd"/>
+            <w:r>
+              <w:rPr>
+                <w:rFonts w:ascii="Arial" w:hAnsi="Arial" w:cs="Arial"/>
+                <w:sz w:val="16"/>
+                <w:szCs w:val="16"/>
+              </w:rPr>
+              <w:t>“T</w:t>
             </w:r>
             <w:r>
               <w:rPr>
@@ -15929,7 +16687,25 @@
                 <w:sz w:val="16"/>
                 <w:szCs w:val="16"/>
               </w:rPr>
-              <w:t>initialize_req_cov(“T</w:t>
+              <w:t>initialize_req_</w:t>
+            </w:r>
+            <w:proofErr w:type="gramStart"/>
+            <w:r>
+              <w:rPr>
+                <w:rFonts w:ascii="Arial" w:hAnsi="Arial" w:cs="Arial"/>
+                <w:sz w:val="16"/>
+                <w:szCs w:val="16"/>
+              </w:rPr>
+              <w:t>cov(</w:t>
+            </w:r>
+            <w:proofErr w:type="gramEnd"/>
+            <w:r>
+              <w:rPr>
+                <w:rFonts w:ascii="Arial" w:hAnsi="Arial" w:cs="Arial"/>
+                <w:sz w:val="16"/>
+                <w:szCs w:val="16"/>
+              </w:rPr>
+              <w:t>“T</w:t>
             </w:r>
             <w:r>
               <w:rPr>
@@ -16116,8 +16892,18 @@
                 <w:sz w:val="16"/>
                 <w:szCs w:val="16"/>
               </w:rPr>
-              <w:t xml:space="preserve"> – and the header is written with NOTE, Testcase-name</w:t>
-            </w:r>
+              <w:t xml:space="preserve"> – and the header is written with NOTE, Testcase-</w:t>
+            </w:r>
+            <w:proofErr w:type="gramStart"/>
+            <w:r>
+              <w:rPr>
+                <w:rFonts w:ascii="Arial" w:hAnsi="Arial" w:cs="Arial"/>
+                <w:sz w:val="16"/>
+                <w:szCs w:val="16"/>
+              </w:rPr>
+              <w:t>name</w:t>
+            </w:r>
+            <w:proofErr w:type="gramEnd"/>
             <w:r>
               <w:rPr>
                 <w:rFonts w:ascii="Arial" w:hAnsi="Arial" w:cs="Arial"/>
@@ -16185,7 +16971,25 @@
                 <w:sz w:val="16"/>
                 <w:szCs w:val="16"/>
               </w:rPr>
-              <w:t>_req_cov()</w:t>
+              <w:t>_req_</w:t>
+            </w:r>
+            <w:proofErr w:type="gramStart"/>
+            <w:r>
+              <w:rPr>
+                <w:rFonts w:ascii="Arial" w:hAnsi="Arial" w:cs="Arial"/>
+                <w:sz w:val="16"/>
+                <w:szCs w:val="16"/>
+              </w:rPr>
+              <w:t>cov(</w:t>
+            </w:r>
+            <w:proofErr w:type="gramEnd"/>
+            <w:r>
+              <w:rPr>
+                <w:rFonts w:ascii="Arial" w:hAnsi="Arial" w:cs="Arial"/>
+                <w:sz w:val="16"/>
+                <w:szCs w:val="16"/>
+              </w:rPr>
+              <w:t>)</w:t>
             </w:r>
           </w:p>
         </w:tc>
@@ -16584,6 +17388,7 @@
                 <w:delText>”</w:delText>
               </w:r>
             </w:del>
+            <w:proofErr w:type="gramStart"/>
             <w:r>
               <w:rPr>
                 <w:rFonts w:ascii="Arial" w:hAnsi="Arial" w:cs="Arial"/>
@@ -16592,6 +17397,7 @@
               </w:rPr>
               <w:t>);</w:t>
             </w:r>
+            <w:proofErr w:type="gramEnd"/>
           </w:p>
           <w:p>
             <w:pPr>
@@ -16662,7 +17468,27 @@
                 <w:szCs w:val="16"/>
                 <w:lang w:val="en-US"/>
               </w:rPr>
-              <w:t>_req_cov(“UART_REQ_1”</w:t>
+              <w:t>_req_</w:t>
+            </w:r>
+            <w:proofErr w:type="gramStart"/>
+            <w:r>
+              <w:rPr>
+                <w:rFonts w:ascii="Arial" w:hAnsi="Arial" w:cs="Arial"/>
+                <w:sz w:val="16"/>
+                <w:szCs w:val="16"/>
+                <w:lang w:val="en-US"/>
+              </w:rPr>
+              <w:t>cov(</w:t>
+            </w:r>
+            <w:proofErr w:type="gramEnd"/>
+            <w:r>
+              <w:rPr>
+                <w:rFonts w:ascii="Arial" w:hAnsi="Arial" w:cs="Arial"/>
+                <w:sz w:val="16"/>
+                <w:szCs w:val="16"/>
+                <w:lang w:val="en-US"/>
+              </w:rPr>
+              <w:t>“UART_REQ_1”</w:t>
             </w:r>
             <w:del w:id="150" w:author="Forfatter">
               <w:r>
@@ -16741,13 +17567,23 @@
               </w:rPr>
               <w:t xml:space="preserve">-- </w:t>
             </w:r>
-            <w:r>
-              <w:rPr>
-                <w:rFonts w:ascii="Arial" w:hAnsi="Arial" w:cs="Arial"/>
-                <w:sz w:val="16"/>
-                <w:szCs w:val="16"/>
-              </w:rPr>
-              <w:t xml:space="preserve">In order to include msg and scope test_status </w:t>
+            <w:proofErr w:type="gramStart"/>
+            <w:r>
+              <w:rPr>
+                <w:rFonts w:ascii="Arial" w:hAnsi="Arial" w:cs="Arial"/>
+                <w:sz w:val="16"/>
+                <w:szCs w:val="16"/>
+              </w:rPr>
+              <w:t>In order to</w:t>
+            </w:r>
+            <w:proofErr w:type="gramEnd"/>
+            <w:r>
+              <w:rPr>
+                <w:rFonts w:ascii="Arial" w:hAnsi="Arial" w:cs="Arial"/>
+                <w:sz w:val="16"/>
+                <w:szCs w:val="16"/>
+              </w:rPr>
+              <w:t xml:space="preserve"> include msg and scope test_status </w:t>
             </w:r>
             <w:ins w:id="151" w:author="Forfatter">
               <w:r>
@@ -16799,7 +17635,27 @@
                 <w:szCs w:val="16"/>
                 <w:lang w:val="en-US"/>
               </w:rPr>
-              <w:t xml:space="preserve">_req_cov(“UART_REQ_1”, </w:t>
+              <w:t>_req_</w:t>
+            </w:r>
+            <w:proofErr w:type="gramStart"/>
+            <w:r>
+              <w:rPr>
+                <w:rFonts w:ascii="Arial" w:hAnsi="Arial" w:cs="Arial"/>
+                <w:sz w:val="16"/>
+                <w:szCs w:val="16"/>
+                <w:lang w:val="en-US"/>
+              </w:rPr>
+              <w:t>cov(</w:t>
+            </w:r>
+            <w:proofErr w:type="gramEnd"/>
+            <w:r>
+              <w:rPr>
+                <w:rFonts w:ascii="Arial" w:hAnsi="Arial" w:cs="Arial"/>
+                <w:sz w:val="16"/>
+                <w:szCs w:val="16"/>
+                <w:lang w:val="en-US"/>
+              </w:rPr>
+              <w:t xml:space="preserve">“UART_REQ_1”, </w:t>
             </w:r>
             <w:del w:id="152" w:author="Forfatter">
               <w:r>
@@ -16914,7 +17770,27 @@
                 <w:szCs w:val="16"/>
                 <w:lang w:val="en-US"/>
               </w:rPr>
-              <w:t xml:space="preserve">_req_cov(“UART_REQ_1”, NA, ”my_msg”, </w:t>
+              <w:t>_req_</w:t>
+            </w:r>
+            <w:proofErr w:type="gramStart"/>
+            <w:r>
+              <w:rPr>
+                <w:rFonts w:ascii="Arial" w:hAnsi="Arial" w:cs="Arial"/>
+                <w:sz w:val="16"/>
+                <w:szCs w:val="16"/>
+                <w:lang w:val="en-US"/>
+              </w:rPr>
+              <w:t>cov(</w:t>
+            </w:r>
+            <w:proofErr w:type="gramEnd"/>
+            <w:r>
+              <w:rPr>
+                <w:rFonts w:ascii="Arial" w:hAnsi="Arial" w:cs="Arial"/>
+                <w:sz w:val="16"/>
+                <w:szCs w:val="16"/>
+                <w:lang w:val="en-US"/>
+              </w:rPr>
+              <w:t xml:space="preserve">“UART_REQ_1”, NA, ”my_msg”, </w:t>
             </w:r>
             <w:ins w:id="153" w:author="Forfatter">
               <w:r>
@@ -17149,7 +18025,25 @@
                 <w:sz w:val="16"/>
                 <w:szCs w:val="16"/>
               </w:rPr>
-              <w:t>the partial coverage file (specified in the initialize_req_cov() command).</w:t>
+              <w:t>the partial coverage file (specified in the initialize_req_</w:t>
+            </w:r>
+            <w:proofErr w:type="gramStart"/>
+            <w:r>
+              <w:rPr>
+                <w:rFonts w:ascii="Arial" w:hAnsi="Arial" w:cs="Arial"/>
+                <w:sz w:val="16"/>
+                <w:szCs w:val="16"/>
+              </w:rPr>
+              <w:t>cov(</w:t>
+            </w:r>
+            <w:proofErr w:type="gramEnd"/>
+            <w:r>
+              <w:rPr>
+                <w:rFonts w:ascii="Arial" w:hAnsi="Arial" w:cs="Arial"/>
+                <w:sz w:val="16"/>
+                <w:szCs w:val="16"/>
+              </w:rPr>
+              <w:t>) command).</w:t>
             </w:r>
           </w:p>
           <w:p>
@@ -17209,7 +18103,27 @@
                 <w:sz w:val="16"/>
                 <w:szCs w:val="16"/>
               </w:rPr>
-              <w:t>req_cov()</w:t>
+              <w:t>req_</w:t>
+            </w:r>
+            <w:proofErr w:type="gramStart"/>
+            <w:r>
+              <w:rPr>
+                <w:rFonts w:ascii="Arial" w:hAnsi="Arial" w:cs="Arial"/>
+                <w:i/>
+                <w:sz w:val="16"/>
+                <w:szCs w:val="16"/>
+              </w:rPr>
+              <w:t>cov(</w:t>
+            </w:r>
+            <w:proofErr w:type="gramEnd"/>
+            <w:r>
+              <w:rPr>
+                <w:rFonts w:ascii="Arial" w:hAnsi="Arial" w:cs="Arial"/>
+                <w:i/>
+                <w:sz w:val="16"/>
+                <w:szCs w:val="16"/>
+              </w:rPr>
+              <w:t>)</w:t>
             </w:r>
             <w:r>
               <w:rPr>
@@ -17928,7 +18842,25 @@
                 <w:sz w:val="16"/>
                 <w:szCs w:val="16"/>
               </w:rPr>
-              <w:t>finalize_req_cov()</w:t>
+              <w:t>finalize_req_</w:t>
+            </w:r>
+            <w:proofErr w:type="gramStart"/>
+            <w:r>
+              <w:rPr>
+                <w:rFonts w:ascii="Arial" w:hAnsi="Arial" w:cs="Arial"/>
+                <w:sz w:val="16"/>
+                <w:szCs w:val="16"/>
+              </w:rPr>
+              <w:t>cov(</w:t>
+            </w:r>
+            <w:proofErr w:type="gramEnd"/>
+            <w:r>
+              <w:rPr>
+                <w:rFonts w:ascii="Arial" w:hAnsi="Arial" w:cs="Arial"/>
+                <w:sz w:val="16"/>
+                <w:szCs w:val="16"/>
+              </w:rPr>
+              <w:t>)</w:t>
             </w:r>
           </w:p>
         </w:tc>
@@ -18013,7 +18945,25 @@
                 <w:sz w:val="16"/>
                 <w:szCs w:val="16"/>
               </w:rPr>
-              <w:t>finalize_req_cov(VOID);</w:t>
+              <w:t>finalize_req_</w:t>
+            </w:r>
+            <w:proofErr w:type="gramStart"/>
+            <w:r>
+              <w:rPr>
+                <w:rFonts w:ascii="Arial" w:hAnsi="Arial" w:cs="Arial"/>
+                <w:sz w:val="16"/>
+                <w:szCs w:val="16"/>
+              </w:rPr>
+              <w:t>cov(</w:t>
+            </w:r>
+            <w:proofErr w:type="gramEnd"/>
+            <w:r>
+              <w:rPr>
+                <w:rFonts w:ascii="Arial" w:hAnsi="Arial" w:cs="Arial"/>
+                <w:sz w:val="16"/>
+                <w:szCs w:val="16"/>
+              </w:rPr>
+              <w:t>VOID);</w:t>
             </w:r>
           </w:p>
         </w:tc>
@@ -18164,7 +19114,25 @@
                 <w:sz w:val="16"/>
                 <w:szCs w:val="16"/>
               </w:rPr>
-              <w:t>If simulation never reached this command, e.g. if failed, then no summary line is written – indicating FAIL</w:t>
+              <w:t xml:space="preserve">If simulation never reached this command, </w:t>
+            </w:r>
+            <w:proofErr w:type="gramStart"/>
+            <w:r>
+              <w:rPr>
+                <w:rFonts w:ascii="Arial" w:hAnsi="Arial" w:cs="Arial"/>
+                <w:sz w:val="16"/>
+                <w:szCs w:val="16"/>
+              </w:rPr>
+              <w:t>e.g.</w:t>
+            </w:r>
+            <w:proofErr w:type="gramEnd"/>
+            <w:r>
+              <w:rPr>
+                <w:rFonts w:ascii="Arial" w:hAnsi="Arial" w:cs="Arial"/>
+                <w:sz w:val="16"/>
+                <w:szCs w:val="16"/>
+              </w:rPr>
+              <w:t xml:space="preserve"> if failed, then no summary line is written – indicating FAIL</w:t>
             </w:r>
           </w:p>
         </w:tc>
@@ -18194,7 +19162,25 @@
                 <w:szCs w:val="16"/>
               </w:rPr>
               <w:lastRenderedPageBreak/>
-              <w:t>cond_tick_off_req_cov()</w:t>
+              <w:t>cond_tick_off_req_</w:t>
+            </w:r>
+            <w:proofErr w:type="gramStart"/>
+            <w:r>
+              <w:rPr>
+                <w:rFonts w:ascii="Arial" w:hAnsi="Arial" w:cs="Arial"/>
+                <w:sz w:val="16"/>
+                <w:szCs w:val="16"/>
+              </w:rPr>
+              <w:t>cov(</w:t>
+            </w:r>
+            <w:proofErr w:type="gramEnd"/>
+            <w:r>
+              <w:rPr>
+                <w:rFonts w:ascii="Arial" w:hAnsi="Arial" w:cs="Arial"/>
+                <w:sz w:val="16"/>
+                <w:szCs w:val="16"/>
+              </w:rPr>
+              <w:t>)</w:t>
             </w:r>
           </w:p>
         </w:tc>
@@ -18223,7 +19209,25 @@
                 <w:sz w:val="16"/>
                 <w:szCs w:val="16"/>
               </w:rPr>
-              <w:t>See tick_off_req_cov() paramteres and examples above.</w:t>
+              <w:t>See tick_off_req_</w:t>
+            </w:r>
+            <w:proofErr w:type="gramStart"/>
+            <w:r>
+              <w:rPr>
+                <w:rFonts w:ascii="Arial" w:hAnsi="Arial" w:cs="Arial"/>
+                <w:sz w:val="16"/>
+                <w:szCs w:val="16"/>
+              </w:rPr>
+              <w:t>cov(</w:t>
+            </w:r>
+            <w:proofErr w:type="gramEnd"/>
+            <w:r>
+              <w:rPr>
+                <w:rFonts w:ascii="Arial" w:hAnsi="Arial" w:cs="Arial"/>
+                <w:sz w:val="16"/>
+                <w:szCs w:val="16"/>
+              </w:rPr>
+              <w:t>) paramteres and examples above.</w:t>
             </w:r>
           </w:p>
         </w:tc>
@@ -18274,7 +19278,25 @@
                 <w:sz w:val="16"/>
                 <w:szCs w:val="16"/>
               </w:rPr>
-              <w:t>tick_off_req_cov() description above</w:t>
+              <w:t>tick_off_req_</w:t>
+            </w:r>
+            <w:proofErr w:type="gramStart"/>
+            <w:r>
+              <w:rPr>
+                <w:rFonts w:ascii="Arial" w:hAnsi="Arial" w:cs="Arial"/>
+                <w:sz w:val="16"/>
+                <w:szCs w:val="16"/>
+              </w:rPr>
+              <w:t>cov(</w:t>
+            </w:r>
+            <w:proofErr w:type="gramEnd"/>
+            <w:r>
+              <w:rPr>
+                <w:rFonts w:ascii="Arial" w:hAnsi="Arial" w:cs="Arial"/>
+                <w:sz w:val="16"/>
+                <w:szCs w:val="16"/>
+              </w:rPr>
+              <w:t>) description above</w:t>
             </w:r>
             <w:r>
               <w:rPr>
@@ -18438,7 +19460,25 @@
                 <w:sz w:val="16"/>
                 <w:szCs w:val="16"/>
               </w:rPr>
-              <w:t>: all requirements are by default enabled for conditional tick off, i.e. will act as being called using the tick_off_req_cov() procedure.</w:t>
+              <w:t>: all requirements are by default enabled for conditional tick off, i.e. will act as being called using the tick_off_req_</w:t>
+            </w:r>
+            <w:proofErr w:type="gramStart"/>
+            <w:r>
+              <w:rPr>
+                <w:rFonts w:ascii="Arial" w:hAnsi="Arial" w:cs="Arial"/>
+                <w:sz w:val="16"/>
+                <w:szCs w:val="16"/>
+              </w:rPr>
+              <w:t>cov(</w:t>
+            </w:r>
+            <w:proofErr w:type="gramEnd"/>
+            <w:r>
+              <w:rPr>
+                <w:rFonts w:ascii="Arial" w:hAnsi="Arial" w:cs="Arial"/>
+                <w:sz w:val="16"/>
+                <w:szCs w:val="16"/>
+              </w:rPr>
+              <w:t>) procedure.</w:t>
             </w:r>
           </w:p>
         </w:tc>
@@ -18467,7 +19507,25 @@
                 <w:sz w:val="16"/>
                 <w:szCs w:val="16"/>
               </w:rPr>
-              <w:t>disable_cond_tick_off_req_cov()</w:t>
+              <w:t>disable_cond_tick_off_req_</w:t>
+            </w:r>
+            <w:proofErr w:type="gramStart"/>
+            <w:r>
+              <w:rPr>
+                <w:rFonts w:ascii="Arial" w:hAnsi="Arial" w:cs="Arial"/>
+                <w:sz w:val="16"/>
+                <w:szCs w:val="16"/>
+              </w:rPr>
+              <w:t>cov(</w:t>
+            </w:r>
+            <w:proofErr w:type="gramEnd"/>
+            <w:r>
+              <w:rPr>
+                <w:rFonts w:ascii="Arial" w:hAnsi="Arial" w:cs="Arial"/>
+                <w:sz w:val="16"/>
+                <w:szCs w:val="16"/>
+              </w:rPr>
+              <w:t>)</w:t>
             </w:r>
           </w:p>
         </w:tc>
@@ -18563,7 +19621,25 @@
                 <w:sz w:val="16"/>
                 <w:szCs w:val="16"/>
               </w:rPr>
-              <w:t xml:space="preserve"> ticked off using cond_tick_off_req_cov()</w:t>
+              <w:t xml:space="preserve"> ticked off using cond_tick_off_req_</w:t>
+            </w:r>
+            <w:proofErr w:type="gramStart"/>
+            <w:r>
+              <w:rPr>
+                <w:rFonts w:ascii="Arial" w:hAnsi="Arial" w:cs="Arial"/>
+                <w:sz w:val="16"/>
+                <w:szCs w:val="16"/>
+              </w:rPr>
+              <w:t>cov(</w:t>
+            </w:r>
+            <w:proofErr w:type="gramEnd"/>
+            <w:r>
+              <w:rPr>
+                <w:rFonts w:ascii="Arial" w:hAnsi="Arial" w:cs="Arial"/>
+                <w:sz w:val="16"/>
+                <w:szCs w:val="16"/>
+              </w:rPr>
+              <w:t>)</w:t>
             </w:r>
             <w:r>
               <w:rPr>
@@ -18623,7 +19699,25 @@
                 <w:sz w:val="16"/>
                 <w:szCs w:val="16"/>
               </w:rPr>
-              <w:t xml:space="preserve">: regular tick_off_req_cov() </w:t>
+              <w:t>: regular tick_off_req_</w:t>
+            </w:r>
+            <w:proofErr w:type="gramStart"/>
+            <w:r>
+              <w:rPr>
+                <w:rFonts w:ascii="Arial" w:hAnsi="Arial" w:cs="Arial"/>
+                <w:sz w:val="16"/>
+                <w:szCs w:val="16"/>
+              </w:rPr>
+              <w:t>cov(</w:t>
+            </w:r>
+            <w:proofErr w:type="gramEnd"/>
+            <w:r>
+              <w:rPr>
+                <w:rFonts w:ascii="Arial" w:hAnsi="Arial" w:cs="Arial"/>
+                <w:sz w:val="16"/>
+                <w:szCs w:val="16"/>
+              </w:rPr>
+              <w:t xml:space="preserve">) </w:t>
             </w:r>
             <w:r>
               <w:rPr>
@@ -18817,7 +19911,25 @@
                 <w:sz w:val="16"/>
                 <w:szCs w:val="16"/>
               </w:rPr>
-              <w:t>enable_cond_tick_off_req_cov()</w:t>
+              <w:t>enable_cond_tick_off_req_</w:t>
+            </w:r>
+            <w:proofErr w:type="gramStart"/>
+            <w:r>
+              <w:rPr>
+                <w:rFonts w:ascii="Arial" w:hAnsi="Arial" w:cs="Arial"/>
+                <w:sz w:val="16"/>
+                <w:szCs w:val="16"/>
+              </w:rPr>
+              <w:t>cov(</w:t>
+            </w:r>
+            <w:proofErr w:type="gramEnd"/>
+            <w:r>
+              <w:rPr>
+                <w:rFonts w:ascii="Arial" w:hAnsi="Arial" w:cs="Arial"/>
+                <w:sz w:val="16"/>
+                <w:szCs w:val="16"/>
+              </w:rPr>
+              <w:t>)</w:t>
             </w:r>
           </w:p>
         </w:tc>
@@ -18873,7 +19985,25 @@
                 <w:sz w:val="16"/>
                 <w:szCs w:val="16"/>
               </w:rPr>
-              <w:t>Permit the requirement to be ticked off in the partial coverage file when ticked off using cond_tick_off_req_cov()</w:t>
+              <w:t>Permit the requirement to be ticked off in the partial coverage file when ticked off using cond_tick_off_req_</w:t>
+            </w:r>
+            <w:proofErr w:type="gramStart"/>
+            <w:r>
+              <w:rPr>
+                <w:rFonts w:ascii="Arial" w:hAnsi="Arial" w:cs="Arial"/>
+                <w:sz w:val="16"/>
+                <w:szCs w:val="16"/>
+              </w:rPr>
+              <w:t>cov(</w:t>
+            </w:r>
+            <w:proofErr w:type="gramEnd"/>
+            <w:r>
+              <w:rPr>
+                <w:rFonts w:ascii="Arial" w:hAnsi="Arial" w:cs="Arial"/>
+                <w:sz w:val="16"/>
+                <w:szCs w:val="16"/>
+              </w:rPr>
+              <w:t>)</w:t>
             </w:r>
             <w:r>
               <w:rPr>
@@ -19056,7 +20186,25 @@
                 <w:sz w:val="16"/>
                 <w:szCs w:val="16"/>
               </w:rPr>
-              <w:t xml:space="preserve"> conditional tick off.  </w:t>
+              <w:t xml:space="preserve"> conditional tick </w:t>
+            </w:r>
+            <w:proofErr w:type="gramStart"/>
+            <w:r>
+              <w:rPr>
+                <w:rFonts w:ascii="Arial" w:hAnsi="Arial" w:cs="Arial"/>
+                <w:sz w:val="16"/>
+                <w:szCs w:val="16"/>
+              </w:rPr>
+              <w:t>off.</w:t>
+            </w:r>
+            <w:proofErr w:type="gramEnd"/>
+            <w:r>
+              <w:rPr>
+                <w:rFonts w:ascii="Arial" w:hAnsi="Arial" w:cs="Arial"/>
+                <w:sz w:val="16"/>
+                <w:szCs w:val="16"/>
+              </w:rPr>
+              <w:t xml:space="preserve">  </w:t>
             </w:r>
           </w:p>
         </w:tc>
@@ -19279,6 +20427,7 @@
         </w:rPr>
         <w:t xml:space="preserve"> as required – or even just parts of it like shared_spec_cov_config.csv_</w:t>
       </w:r>
+      <w:proofErr w:type="gramStart"/>
       <w:r>
         <w:rPr>
           <w:rFonts w:ascii="Arial" w:hAnsi="Arial" w:cs="Arial"/>
@@ -19293,7 +20442,16 @@
           <w:szCs w:val="18"/>
           <w:lang w:val="en-US"/>
         </w:rPr>
-        <w:t xml:space="preserve"> := ‘;’;</w:t>
+        <w:t xml:space="preserve"> :</w:t>
+      </w:r>
+      <w:proofErr w:type="gramEnd"/>
+      <w:r>
+        <w:rPr>
+          <w:rFonts w:ascii="Arial" w:hAnsi="Arial" w:cs="Arial"/>
+          <w:szCs w:val="18"/>
+          <w:lang w:val="en-US"/>
+        </w:rPr>
+        <w:t>= ‘;’;</w:t>
       </w:r>
     </w:p>
     <w:p>
@@ -19565,7 +20723,25 @@
                 <w:sz w:val="16"/>
                 <w:szCs w:val="16"/>
               </w:rPr>
-              <w:t xml:space="preserve">_req_cov() procedure does not find the specified requirement </w:t>
+              <w:t>_req_</w:t>
+            </w:r>
+            <w:proofErr w:type="gramStart"/>
+            <w:r>
+              <w:rPr>
+                <w:rFonts w:ascii="Arial" w:hAnsi="Arial" w:cs="Arial"/>
+                <w:sz w:val="16"/>
+                <w:szCs w:val="16"/>
+              </w:rPr>
+              <w:t>cov(</w:t>
+            </w:r>
+            <w:proofErr w:type="gramEnd"/>
+            <w:r>
+              <w:rPr>
+                <w:rFonts w:ascii="Arial" w:hAnsi="Arial" w:cs="Arial"/>
+                <w:sz w:val="16"/>
+                <w:szCs w:val="16"/>
+              </w:rPr>
+              <w:t xml:space="preserve">) procedure does not find the specified requirement </w:t>
             </w:r>
             <w:r>
               <w:rPr>
@@ -19926,15 +21102,33 @@
                 <w:sz w:val="16"/>
                 <w:szCs w:val="16"/>
               </w:rPr>
-              <w:t>initialize_req_cov</w:t>
-            </w:r>
-            <w:r>
-              <w:rPr>
-                <w:rFonts w:ascii="Arial" w:hAnsi="Arial" w:cs="Arial"/>
-                <w:sz w:val="16"/>
-                <w:szCs w:val="16"/>
-              </w:rPr>
-              <w:t>().</w:t>
+              <w:t>initialize_req_</w:t>
+            </w:r>
+            <w:proofErr w:type="gramStart"/>
+            <w:r>
+              <w:rPr>
+                <w:rFonts w:ascii="Arial" w:hAnsi="Arial" w:cs="Arial"/>
+                <w:sz w:val="16"/>
+                <w:szCs w:val="16"/>
+              </w:rPr>
+              <w:t>cov</w:t>
+            </w:r>
+            <w:r>
+              <w:rPr>
+                <w:rFonts w:ascii="Arial" w:hAnsi="Arial" w:cs="Arial"/>
+                <w:sz w:val="16"/>
+                <w:szCs w:val="16"/>
+              </w:rPr>
+              <w:t>(</w:t>
+            </w:r>
+            <w:proofErr w:type="gramEnd"/>
+            <w:r>
+              <w:rPr>
+                <w:rFonts w:ascii="Arial" w:hAnsi="Arial" w:cs="Arial"/>
+                <w:sz w:val="16"/>
+                <w:szCs w:val="16"/>
+              </w:rPr>
+              <w:t>).</w:t>
             </w:r>
             <w:r>
               <w:rPr>
@@ -20232,7 +21426,25 @@
                 <w:sz w:val="16"/>
                 <w:szCs w:val="16"/>
               </w:rPr>
-              <w:t xml:space="preserve"> (i.e. max number of characters for all values and separators in total)</w:t>
+              <w:t xml:space="preserve"> (</w:t>
+            </w:r>
+            <w:proofErr w:type="gramStart"/>
+            <w:r>
+              <w:rPr>
+                <w:rFonts w:ascii="Arial" w:hAnsi="Arial" w:cs="Arial"/>
+                <w:sz w:val="16"/>
+                <w:szCs w:val="16"/>
+              </w:rPr>
+              <w:t>i.e.</w:t>
+            </w:r>
+            <w:proofErr w:type="gramEnd"/>
+            <w:r>
+              <w:rPr>
+                <w:rFonts w:ascii="Arial" w:hAnsi="Arial" w:cs="Arial"/>
+                <w:sz w:val="16"/>
+                <w:szCs w:val="16"/>
+              </w:rPr>
+              <w:t xml:space="preserve"> max number of characters for all values and separators in total)</w:t>
             </w:r>
           </w:p>
         </w:tc>
@@ -20326,7 +21538,21 @@
         <w:rPr>
           <w:rFonts w:ascii="Arial" w:hAnsi="Arial" w:cs="Arial"/>
         </w:rPr>
-        <w:t xml:space="preserve">s, as described in the table below. All message Ids are located in </w:t>
+        <w:t xml:space="preserve">s, as described in the table below. All message Ids </w:t>
+      </w:r>
+      <w:proofErr w:type="gramStart"/>
+      <w:r>
+        <w:rPr>
+          <w:rFonts w:ascii="Arial" w:hAnsi="Arial" w:cs="Arial"/>
+        </w:rPr>
+        <w:t>are located in</w:t>
+      </w:r>
+      <w:proofErr w:type="gramEnd"/>
+      <w:r>
+        <w:rPr>
+          <w:rFonts w:ascii="Arial" w:hAnsi="Arial" w:cs="Arial"/>
+        </w:rPr>
+        <w:t xml:space="preserve"> </w:t>
       </w:r>
       <w:r>
         <w:rPr>
@@ -21783,7 +23009,21 @@
         <w:rPr>
           <w:rFonts w:ascii="Arial" w:hAnsi="Arial" w:cs="Arial"/>
         </w:rPr>
-        <w:t xml:space="preserve"> can be omitted from the Specification Coverage by adding a ‘#’ in front of the requirement name in the requirement- or requirement map list, e.g. ‘#FPGA_REQ_1’.</w:t>
+        <w:t xml:space="preserve"> can be omitted from the Specification Coverage by adding a ‘#’ in front of the requirement name in the requirement- or requirement map list, </w:t>
+      </w:r>
+      <w:proofErr w:type="gramStart"/>
+      <w:r>
+        <w:rPr>
+          <w:rFonts w:ascii="Arial" w:hAnsi="Arial" w:cs="Arial"/>
+        </w:rPr>
+        <w:t>e.g.</w:t>
+      </w:r>
+      <w:proofErr w:type="gramEnd"/>
+      <w:r>
+        <w:rPr>
+          <w:rFonts w:ascii="Arial" w:hAnsi="Arial" w:cs="Arial"/>
+        </w:rPr>
+        <w:t xml:space="preserve"> ‘#FPGA_REQ_1’.</w:t>
       </w:r>
     </w:p>
     <w:p>
@@ -22951,8 +24191,18 @@
                 <w:sz w:val="16"/>
                 <w:szCs w:val="16"/>
               </w:rPr>
-              <w:t>&lt;specification_coverage_file_name&gt;.req_vs_single_tc.csv</w:t>
-            </w:r>
+              <w:t>&lt;specification_coverage_file_name</w:t>
+            </w:r>
+            <w:proofErr w:type="gramStart"/>
+            <w:r>
+              <w:rPr>
+                <w:rFonts w:ascii="Arial" w:hAnsi="Arial" w:cs="Arial"/>
+                <w:sz w:val="16"/>
+                <w:szCs w:val="16"/>
+              </w:rPr>
+              <w:t>&gt;.req_vs_single_tc.csv</w:t>
+            </w:r>
+            <w:proofErr w:type="gramEnd"/>
           </w:p>
           <w:p>
             <w:pPr>
@@ -22987,7 +24237,16 @@
                 <w:sz w:val="16"/>
                 <w:szCs w:val="16"/>
               </w:rPr>
-              <w:t>&lt;specification_coverage_file_name&gt;.tc_vs_re</w:t>
+              <w:t>&lt;specification_coverage_file_name</w:t>
+            </w:r>
+            <w:proofErr w:type="gramStart"/>
+            <w:r>
+              <w:rPr>
+                <w:rFonts w:ascii="Arial" w:hAnsi="Arial" w:cs="Arial"/>
+                <w:sz w:val="16"/>
+                <w:szCs w:val="16"/>
+              </w:rPr>
+              <w:t>&gt;.tc_vs_re</w:t>
             </w:r>
             <w:r>
               <w:rPr>
@@ -23005,6 +24264,7 @@
               </w:rPr>
               <w:t>s.csv</w:t>
             </w:r>
+            <w:proofErr w:type="gramEnd"/>
           </w:p>
           <w:p>
             <w:pPr>
@@ -23031,8 +24291,18 @@
                 <w:sz w:val="16"/>
                 <w:szCs w:val="16"/>
               </w:rPr>
-              <w:t>&lt;specification_coverage_file_name&gt;.req_vs_tcs.csv</w:t>
-            </w:r>
+              <w:t>&lt;specification_coverage_file_name</w:t>
+            </w:r>
+            <w:proofErr w:type="gramStart"/>
+            <w:r>
+              <w:rPr>
+                <w:rFonts w:ascii="Arial" w:hAnsi="Arial" w:cs="Arial"/>
+                <w:sz w:val="16"/>
+                <w:szCs w:val="16"/>
+              </w:rPr>
+              <w:t>&gt;.req_vs_tcs.csv</w:t>
+            </w:r>
+            <w:proofErr w:type="gramEnd"/>
           </w:p>
           <w:p>
             <w:pPr>
@@ -24302,7 +25572,29 @@
                                 <w:sz w:val="16"/>
                                 <w:szCs w:val="16"/>
                               </w:rPr>
-                              <w:t>UART_REQ_1, Baudrate 9k6 ,   tc_basic</w:t>
+                              <w:t>UART_REQ_1, Baudrate 9k</w:t>
+                            </w:r>
+                            <w:proofErr w:type="gramStart"/>
+                            <w:r>
+                              <w:rPr>
+                                <w:rFonts w:ascii="Arial" w:hAnsi="Arial" w:cs="Arial"/>
+                                <w:color w:val="000000" w:themeColor="text1"/>
+                                <w:kern w:val="24"/>
+                                <w:sz w:val="16"/>
+                                <w:szCs w:val="16"/>
+                              </w:rPr>
+                              <w:t>6 ,</w:t>
+                            </w:r>
+                            <w:proofErr w:type="gramEnd"/>
+                            <w:r>
+                              <w:rPr>
+                                <w:rFonts w:ascii="Arial" w:hAnsi="Arial" w:cs="Arial"/>
+                                <w:color w:val="000000" w:themeColor="text1"/>
+                                <w:kern w:val="24"/>
+                                <w:sz w:val="16"/>
+                                <w:szCs w:val="16"/>
+                              </w:rPr>
+                              <w:t xml:space="preserve">   tc_basic</w:t>
                             </w:r>
                           </w:p>
                           <w:p>
@@ -24320,7 +25612,31 @@
                                 <w:szCs w:val="16"/>
                                 <w:lang w:val="nb-NO"/>
                               </w:rPr>
-                              <w:t>UART_REQ_2, Baudrate 19k2 , t</w:t>
+                              <w:t>UART_REQ_2, Baudrate 19k</w:t>
+                            </w:r>
+                            <w:proofErr w:type="gramStart"/>
+                            <w:r>
+                              <w:rPr>
+                                <w:rFonts w:ascii="Arial" w:hAnsi="Arial" w:cs="Arial"/>
+                                <w:color w:val="000000" w:themeColor="text1"/>
+                                <w:kern w:val="24"/>
+                                <w:sz w:val="16"/>
+                                <w:szCs w:val="16"/>
+                                <w:lang w:val="nb-NO"/>
+                              </w:rPr>
+                              <w:t>2 ,</w:t>
+                            </w:r>
+                            <w:proofErr w:type="gramEnd"/>
+                            <w:r>
+                              <w:rPr>
+                                <w:rFonts w:ascii="Arial" w:hAnsi="Arial" w:cs="Arial"/>
+                                <w:color w:val="000000" w:themeColor="text1"/>
+                                <w:kern w:val="24"/>
+                                <w:sz w:val="16"/>
+                                <w:szCs w:val="16"/>
+                                <w:lang w:val="nb-NO"/>
+                              </w:rPr>
+                              <w:t xml:space="preserve"> t</w:t>
                             </w:r>
                             <w:r>
                               <w:rPr>
@@ -24354,7 +25670,29 @@
                                 <w:sz w:val="16"/>
                                 <w:szCs w:val="16"/>
                               </w:rPr>
-                              <w:t>UART_REQ_3, Odd parity ,        tc_basic</w:t>
+                              <w:t xml:space="preserve">UART_REQ_3, Odd </w:t>
+                            </w:r>
+                            <w:proofErr w:type="gramStart"/>
+                            <w:r>
+                              <w:rPr>
+                                <w:rFonts w:ascii="Arial" w:hAnsi="Arial" w:cs="Arial"/>
+                                <w:color w:val="000000" w:themeColor="text1"/>
+                                <w:kern w:val="24"/>
+                                <w:sz w:val="16"/>
+                                <w:szCs w:val="16"/>
+                              </w:rPr>
+                              <w:t>parity ,</w:t>
+                            </w:r>
+                            <w:proofErr w:type="gramEnd"/>
+                            <w:r>
+                              <w:rPr>
+                                <w:rFonts w:ascii="Arial" w:hAnsi="Arial" w:cs="Arial"/>
+                                <w:color w:val="000000" w:themeColor="text1"/>
+                                <w:kern w:val="24"/>
+                                <w:sz w:val="16"/>
+                                <w:szCs w:val="16"/>
+                              </w:rPr>
+                              <w:t xml:space="preserve">        tc_basic</w:t>
                             </w:r>
                           </w:p>
                           <w:p>
@@ -24366,7 +25704,29 @@
                                 <w:sz w:val="16"/>
                                 <w:szCs w:val="16"/>
                               </w:rPr>
-                              <w:t>UART_REQ_3, Odd parity ,        tc_19k2</w:t>
+                              <w:t xml:space="preserve">UART_REQ_3, Odd </w:t>
+                            </w:r>
+                            <w:proofErr w:type="gramStart"/>
+                            <w:r>
+                              <w:rPr>
+                                <w:rFonts w:ascii="Arial" w:hAnsi="Arial" w:cs="Arial"/>
+                                <w:color w:val="000000" w:themeColor="text1"/>
+                                <w:kern w:val="24"/>
+                                <w:sz w:val="16"/>
+                                <w:szCs w:val="16"/>
+                              </w:rPr>
+                              <w:t>parity ,</w:t>
+                            </w:r>
+                            <w:proofErr w:type="gramEnd"/>
+                            <w:r>
+                              <w:rPr>
+                                <w:rFonts w:ascii="Arial" w:hAnsi="Arial" w:cs="Arial"/>
+                                <w:color w:val="000000" w:themeColor="text1"/>
+                                <w:kern w:val="24"/>
+                                <w:sz w:val="16"/>
+                                <w:szCs w:val="16"/>
+                              </w:rPr>
+                              <w:t xml:space="preserve">        tc_19k2</w:t>
                             </w:r>
                           </w:p>
                           <w:p>
@@ -24547,7 +25907,15 @@
         <w:t>, this requirement</w:t>
       </w:r>
       <w:r>
-        <w:t xml:space="preserve"> (e.g. UART_REQ_1)</w:t>
+        <w:t xml:space="preserve"> (</w:t>
+      </w:r>
+      <w:proofErr w:type="gramStart"/>
+      <w:r>
+        <w:t>e.g.</w:t>
+      </w:r>
+      <w:proofErr w:type="gramEnd"/>
+      <w:r>
+        <w:t xml:space="preserve"> UART_REQ_1)</w:t>
       </w:r>
       <w:r>
         <w:t xml:space="preserve"> is only compliant if executed by that testcase.</w:t>
@@ -24562,7 +25930,15 @@
         </w:numPr>
       </w:pPr>
       <w:r>
-        <w:t xml:space="preserve">If a requirement line is specified with multiple testcases (e.g. UART_REQ_4), this requirement is </w:t>
+        <w:t>If a requirement line is specified with multiple testcases (</w:t>
+      </w:r>
+      <w:proofErr w:type="gramStart"/>
+      <w:r>
+        <w:t>e.g.</w:t>
+      </w:r>
+      <w:proofErr w:type="gramEnd"/>
+      <w:r>
+        <w:t xml:space="preserve"> UART_REQ_4), this requirement is </w:t>
       </w:r>
       <w:r>
         <w:t>c</w:t>
@@ -24641,7 +26017,23 @@
           <w:b/>
           <w:bCs/>
         </w:rPr>
-        <w:t xml:space="preserve">- If a requirement status from any testcase is FAIL, that requirement is NON COMPLIANT, - even if PASS in other testcases. </w:t>
+        <w:t xml:space="preserve">- If a requirement status from any testcase is FAIL, that requirement is </w:t>
+      </w:r>
+      <w:proofErr w:type="gramStart"/>
+      <w:r>
+        <w:rPr>
+          <w:b/>
+          <w:bCs/>
+        </w:rPr>
+        <w:t>NON COMPLIANT</w:t>
+      </w:r>
+      <w:proofErr w:type="gramEnd"/>
+      <w:r>
+        <w:rPr>
+          <w:b/>
+          <w:bCs/>
+        </w:rPr>
+        <w:t xml:space="preserve">, - even if PASS in other testcases. </w:t>
       </w:r>
     </w:p>
     <w:p/>
@@ -24696,11 +26088,19 @@
           <w:rFonts w:ascii="Arial" w:hAnsi="Arial" w:cs="Arial"/>
         </w:rPr>
       </w:pPr>
-      <w:r>
-        <w:rPr>
-          <w:rFonts w:ascii="Arial" w:hAnsi="Arial" w:cs="Arial"/>
-        </w:rPr>
-        <w:t>E.g. if UART_REQ_</w:t>
+      <w:proofErr w:type="gramStart"/>
+      <w:r>
+        <w:rPr>
+          <w:rFonts w:ascii="Arial" w:hAnsi="Arial" w:cs="Arial"/>
+        </w:rPr>
+        <w:t>E.g.</w:t>
+      </w:r>
+      <w:proofErr w:type="gramEnd"/>
+      <w:r>
+        <w:rPr>
+          <w:rFonts w:ascii="Arial" w:hAnsi="Arial" w:cs="Arial"/>
+        </w:rPr>
+        <w:t xml:space="preserve"> if UART_REQ_</w:t>
       </w:r>
       <w:r>
         <w:rPr>
@@ -24899,7 +26299,15 @@
       </w:r>
       <w:bookmarkEnd w:id="177"/>
       <w:r>
-        <w:t xml:space="preserve"> Post-processing script output - basic</w:t>
+        <w:t xml:space="preserve"> </w:t>
+      </w:r>
+      <w:proofErr w:type="gramStart"/>
+      <w:r>
+        <w:t>Post-processing</w:t>
+      </w:r>
+      <w:proofErr w:type="gramEnd"/>
+      <w:r>
+        <w:t xml:space="preserve"> script output - basic</w:t>
       </w:r>
     </w:p>
     <w:tbl>
@@ -24964,8 +26372,20 @@
                 <w:sz w:val="16"/>
                 <w:szCs w:val="22"/>
               </w:rPr>
-              <w:t>&lt;spec_cov_file&gt;.req_vs_single_tc.csv</w:t>
-            </w:r>
+              <w:t>&lt;spec_cov_file</w:t>
+            </w:r>
+            <w:proofErr w:type="gramStart"/>
+            <w:r>
+              <w:rPr>
+                <w:rFonts w:ascii="Arial" w:hAnsi="Arial" w:cs="Arial"/>
+                <w:b/>
+                <w:bCs/>
+                <w:sz w:val="16"/>
+                <w:szCs w:val="22"/>
+              </w:rPr>
+              <w:t>&gt;.req_vs_single_tc.csv</w:t>
+            </w:r>
+            <w:proofErr w:type="gramEnd"/>
           </w:p>
         </w:tc>
         <w:tc>
@@ -24990,8 +26410,9 @@
                 <w:sz w:val="16"/>
                 <w:szCs w:val="22"/>
               </w:rPr>
-              <w:t>&lt;spec_cov_file&gt;.req_vs_tcs</w:t>
-            </w:r>
+              <w:t>&lt;spec_cov_file</w:t>
+            </w:r>
+            <w:proofErr w:type="gramStart"/>
             <w:r>
               <w:rPr>
                 <w:rFonts w:ascii="Arial" w:hAnsi="Arial" w:cs="Arial"/>
@@ -25000,8 +26421,19 @@
                 <w:sz w:val="16"/>
                 <w:szCs w:val="22"/>
               </w:rPr>
+              <w:t>&gt;.req_vs_tcs</w:t>
+            </w:r>
+            <w:r>
+              <w:rPr>
+                <w:rFonts w:ascii="Arial" w:hAnsi="Arial" w:cs="Arial"/>
+                <w:b/>
+                <w:bCs/>
+                <w:sz w:val="16"/>
+                <w:szCs w:val="22"/>
+              </w:rPr>
               <w:t>.csv</w:t>
             </w:r>
+            <w:proofErr w:type="gramEnd"/>
           </w:p>
         </w:tc>
         <w:tc>
@@ -25026,8 +26458,20 @@
                 <w:sz w:val="16"/>
                 <w:szCs w:val="22"/>
               </w:rPr>
-              <w:t>&lt;spec_cov_file&gt;.tc_vs_reqs.csv</w:t>
-            </w:r>
+              <w:t>&lt;spec_cov_file</w:t>
+            </w:r>
+            <w:proofErr w:type="gramStart"/>
+            <w:r>
+              <w:rPr>
+                <w:rFonts w:ascii="Arial" w:hAnsi="Arial" w:cs="Arial"/>
+                <w:b/>
+                <w:bCs/>
+                <w:sz w:val="16"/>
+                <w:szCs w:val="22"/>
+              </w:rPr>
+              <w:t>&gt;.tc_vs_reqs.csv</w:t>
+            </w:r>
+            <w:proofErr w:type="gramEnd"/>
           </w:p>
         </w:tc>
       </w:tr>
@@ -25254,13 +26698,23 @@
               </w:rPr>
               <w:t>3</w:t>
             </w:r>
+            <w:proofErr w:type="gramStart"/>
             <w:r>
               <w:rPr>
                 <w:rFonts w:ascii="Arial" w:hAnsi="Arial" w:cs="Arial"/>
                 <w:sz w:val="16"/>
                 <w:szCs w:val="22"/>
               </w:rPr>
-              <w:t xml:space="preserve">, , </w:t>
+              <w:t>, ,</w:t>
+            </w:r>
+            <w:proofErr w:type="gramEnd"/>
+            <w:r>
+              <w:rPr>
+                <w:rFonts w:ascii="Arial" w:hAnsi="Arial" w:cs="Arial"/>
+                <w:sz w:val="16"/>
+                <w:szCs w:val="22"/>
+              </w:rPr>
+              <w:t xml:space="preserve"> </w:t>
             </w:r>
             <w:r>
               <w:rPr>
@@ -25295,13 +26749,23 @@
               </w:rPr>
               <w:t>4</w:t>
             </w:r>
-            <w:r>
-              <w:rPr>
-                <w:rFonts w:ascii="Arial" w:hAnsi="Arial" w:cs="Arial"/>
-                <w:sz w:val="16"/>
-                <w:szCs w:val="16"/>
-              </w:rPr>
-              <w:t>, , NOT_TESTED</w:t>
+            <w:proofErr w:type="gramStart"/>
+            <w:r>
+              <w:rPr>
+                <w:rFonts w:ascii="Arial" w:hAnsi="Arial" w:cs="Arial"/>
+                <w:sz w:val="16"/>
+                <w:szCs w:val="16"/>
+              </w:rPr>
+              <w:t>, ,</w:t>
+            </w:r>
+            <w:proofErr w:type="gramEnd"/>
+            <w:r>
+              <w:rPr>
+                <w:rFonts w:ascii="Arial" w:hAnsi="Arial" w:cs="Arial"/>
+                <w:sz w:val="16"/>
+                <w:szCs w:val="16"/>
+              </w:rPr>
+              <w:t xml:space="preserve"> NOT_TESTED</w:t>
             </w:r>
           </w:p>
           <w:p>
@@ -25475,13 +26939,23 @@
               </w:rPr>
               <w:t>3</w:t>
             </w:r>
+            <w:proofErr w:type="gramStart"/>
             <w:r>
               <w:rPr>
                 <w:rFonts w:ascii="Arial" w:hAnsi="Arial" w:cs="Arial"/>
                 <w:sz w:val="16"/>
                 <w:szCs w:val="22"/>
               </w:rPr>
-              <w:t xml:space="preserve">, , </w:t>
+              <w:t>, ,</w:t>
+            </w:r>
+            <w:proofErr w:type="gramEnd"/>
+            <w:r>
+              <w:rPr>
+                <w:rFonts w:ascii="Arial" w:hAnsi="Arial" w:cs="Arial"/>
+                <w:sz w:val="16"/>
+                <w:szCs w:val="22"/>
+              </w:rPr>
+              <w:t xml:space="preserve"> </w:t>
             </w:r>
             <w:r>
               <w:rPr>
@@ -25516,13 +26990,23 @@
               </w:rPr>
               <w:t>4</w:t>
             </w:r>
-            <w:r>
-              <w:rPr>
-                <w:rFonts w:ascii="Arial" w:hAnsi="Arial" w:cs="Arial"/>
-                <w:sz w:val="16"/>
-                <w:szCs w:val="16"/>
-              </w:rPr>
-              <w:t>, , NOT_TESTED</w:t>
+            <w:proofErr w:type="gramStart"/>
+            <w:r>
+              <w:rPr>
+                <w:rFonts w:ascii="Arial" w:hAnsi="Arial" w:cs="Arial"/>
+                <w:sz w:val="16"/>
+                <w:szCs w:val="16"/>
+              </w:rPr>
+              <w:t>, ,</w:t>
+            </w:r>
+            <w:proofErr w:type="gramEnd"/>
+            <w:r>
+              <w:rPr>
+                <w:rFonts w:ascii="Arial" w:hAnsi="Arial" w:cs="Arial"/>
+                <w:sz w:val="16"/>
+                <w:szCs w:val="16"/>
+              </w:rPr>
+              <w:t xml:space="preserve"> NOT_TESTED</w:t>
             </w:r>
           </w:p>
           <w:p>
@@ -25746,13 +27230,23 @@
               </w:rPr>
               <w:t>5</w:t>
             </w:r>
+            <w:proofErr w:type="gramStart"/>
             <w:r>
               <w:rPr>
                 <w:rFonts w:ascii="Arial" w:hAnsi="Arial" w:cs="Arial"/>
                 <w:sz w:val="16"/>
                 <w:szCs w:val="22"/>
               </w:rPr>
-              <w:t xml:space="preserve">, , </w:t>
+              <w:t>, ,</w:t>
+            </w:r>
+            <w:proofErr w:type="gramEnd"/>
+            <w:r>
+              <w:rPr>
+                <w:rFonts w:ascii="Arial" w:hAnsi="Arial" w:cs="Arial"/>
+                <w:sz w:val="16"/>
+                <w:szCs w:val="22"/>
+              </w:rPr>
+              <w:t xml:space="preserve"> </w:t>
             </w:r>
             <w:r>
               <w:rPr>
@@ -25995,7 +27489,15 @@
         <w:fldChar w:fldCharType="end"/>
       </w:r>
       <w:r>
-        <w:t xml:space="preserve"> Post-processing script output - with sub-requirements</w:t>
+        <w:t xml:space="preserve"> </w:t>
+      </w:r>
+      <w:proofErr w:type="gramStart"/>
+      <w:r>
+        <w:t>Post-processing</w:t>
+      </w:r>
+      <w:proofErr w:type="gramEnd"/>
+      <w:r>
+        <w:t xml:space="preserve"> script output - with sub-requirements</w:t>
       </w:r>
     </w:p>
     <w:tbl>
@@ -26059,8 +27561,20 @@
                 <w:sz w:val="16"/>
                 <w:szCs w:val="22"/>
               </w:rPr>
-              <w:t>&lt;spec_cov_file&gt;.req_vs_single_tc.csv</w:t>
-            </w:r>
+              <w:t>&lt;spec_cov_file</w:t>
+            </w:r>
+            <w:proofErr w:type="gramStart"/>
+            <w:r>
+              <w:rPr>
+                <w:rFonts w:ascii="Arial" w:hAnsi="Arial" w:cs="Arial"/>
+                <w:b/>
+                <w:bCs/>
+                <w:sz w:val="16"/>
+                <w:szCs w:val="22"/>
+              </w:rPr>
+              <w:t>&gt;.req_vs_single_tc.csv</w:t>
+            </w:r>
+            <w:proofErr w:type="gramEnd"/>
           </w:p>
         </w:tc>
         <w:tc>
@@ -26085,8 +27599,9 @@
                 <w:sz w:val="16"/>
                 <w:szCs w:val="22"/>
               </w:rPr>
-              <w:t>&lt;spec_cov_file&gt;.req_vs_tcs</w:t>
-            </w:r>
+              <w:t>&lt;spec_cov_file</w:t>
+            </w:r>
+            <w:proofErr w:type="gramStart"/>
             <w:r>
               <w:rPr>
                 <w:rFonts w:ascii="Arial" w:hAnsi="Arial" w:cs="Arial"/>
@@ -26095,8 +27610,19 @@
                 <w:sz w:val="16"/>
                 <w:szCs w:val="22"/>
               </w:rPr>
+              <w:t>&gt;.req_vs_tcs</w:t>
+            </w:r>
+            <w:r>
+              <w:rPr>
+                <w:rFonts w:ascii="Arial" w:hAnsi="Arial" w:cs="Arial"/>
+                <w:b/>
+                <w:bCs/>
+                <w:sz w:val="16"/>
+                <w:szCs w:val="22"/>
+              </w:rPr>
               <w:t>.csv</w:t>
             </w:r>
+            <w:proofErr w:type="gramEnd"/>
           </w:p>
         </w:tc>
       </w:tr>
@@ -26233,7 +27759,25 @@
                 <w:sz w:val="16"/>
                 <w:szCs w:val="16"/>
               </w:rPr>
-              <w:t>FPGA_REQ_3, , NOT_TESTED</w:t>
+              <w:t>FPGA_REQ_3</w:t>
+            </w:r>
+            <w:proofErr w:type="gramStart"/>
+            <w:r>
+              <w:rPr>
+                <w:rFonts w:ascii="Arial" w:hAnsi="Arial" w:cs="Arial"/>
+                <w:sz w:val="16"/>
+                <w:szCs w:val="16"/>
+              </w:rPr>
+              <w:t>, ,</w:t>
+            </w:r>
+            <w:proofErr w:type="gramEnd"/>
+            <w:r>
+              <w:rPr>
+                <w:rFonts w:ascii="Arial" w:hAnsi="Arial" w:cs="Arial"/>
+                <w:sz w:val="16"/>
+                <w:szCs w:val="16"/>
+              </w:rPr>
+              <w:t xml:space="preserve"> NOT_TESTED</w:t>
             </w:r>
           </w:p>
           <w:p>
@@ -26260,13 +27804,23 @@
               </w:rPr>
               <w:t>4</w:t>
             </w:r>
-            <w:r>
-              <w:rPr>
-                <w:rFonts w:ascii="Arial" w:hAnsi="Arial" w:cs="Arial"/>
-                <w:sz w:val="16"/>
-                <w:szCs w:val="16"/>
-              </w:rPr>
-              <w:t>, , NOT_TESTED</w:t>
+            <w:proofErr w:type="gramStart"/>
+            <w:r>
+              <w:rPr>
+                <w:rFonts w:ascii="Arial" w:hAnsi="Arial" w:cs="Arial"/>
+                <w:sz w:val="16"/>
+                <w:szCs w:val="16"/>
+              </w:rPr>
+              <w:t>, ,</w:t>
+            </w:r>
+            <w:proofErr w:type="gramEnd"/>
+            <w:r>
+              <w:rPr>
+                <w:rFonts w:ascii="Arial" w:hAnsi="Arial" w:cs="Arial"/>
+                <w:sz w:val="16"/>
+                <w:szCs w:val="16"/>
+              </w:rPr>
+              <w:t xml:space="preserve"> NOT_TESTED</w:t>
             </w:r>
           </w:p>
           <w:p>
@@ -26426,7 +27980,25 @@
                 <w:sz w:val="16"/>
                 <w:szCs w:val="16"/>
               </w:rPr>
-              <w:t>FPGA_REQ_3, , NOT_TESTED</w:t>
+              <w:t>FPGA_REQ_3</w:t>
+            </w:r>
+            <w:proofErr w:type="gramStart"/>
+            <w:r>
+              <w:rPr>
+                <w:rFonts w:ascii="Arial" w:hAnsi="Arial" w:cs="Arial"/>
+                <w:sz w:val="16"/>
+                <w:szCs w:val="16"/>
+              </w:rPr>
+              <w:t>, ,</w:t>
+            </w:r>
+            <w:proofErr w:type="gramEnd"/>
+            <w:r>
+              <w:rPr>
+                <w:rFonts w:ascii="Arial" w:hAnsi="Arial" w:cs="Arial"/>
+                <w:sz w:val="16"/>
+                <w:szCs w:val="16"/>
+              </w:rPr>
+              <w:t xml:space="preserve"> NOT_TESTED</w:t>
             </w:r>
           </w:p>
           <w:p>
@@ -26453,13 +28025,23 @@
               </w:rPr>
               <w:t>4</w:t>
             </w:r>
-            <w:r>
-              <w:rPr>
-                <w:rFonts w:ascii="Arial" w:hAnsi="Arial" w:cs="Arial"/>
-                <w:sz w:val="16"/>
-                <w:szCs w:val="16"/>
-              </w:rPr>
-              <w:t>, , NOT_TESTED</w:t>
+            <w:proofErr w:type="gramStart"/>
+            <w:r>
+              <w:rPr>
+                <w:rFonts w:ascii="Arial" w:hAnsi="Arial" w:cs="Arial"/>
+                <w:sz w:val="16"/>
+                <w:szCs w:val="16"/>
+              </w:rPr>
+              <w:t>, ,</w:t>
+            </w:r>
+            <w:proofErr w:type="gramEnd"/>
+            <w:r>
+              <w:rPr>
+                <w:rFonts w:ascii="Arial" w:hAnsi="Arial" w:cs="Arial"/>
+                <w:sz w:val="16"/>
+                <w:szCs w:val="16"/>
+              </w:rPr>
+              <w:t xml:space="preserve"> NOT_TESTED</w:t>
             </w:r>
           </w:p>
           <w:p>
@@ -26928,7 +28510,7 @@
 </file>
 
 <file path=word/endnotes.xml><?xml version="1.0" encoding="utf-8"?>
-<w:endnotes xmlns:wpc="http://schemas.microsoft.com/office/word/2010/wordprocessingCanvas" xmlns:cx="http://schemas.microsoft.com/office/drawing/2014/chartex" xmlns:cx1="http://schemas.microsoft.com/office/drawing/2015/9/8/chartex" xmlns:cx2="http://schemas.microsoft.com/office/drawing/2015/10/21/chartex" xmlns:cx3="http://schemas.microsoft.com/office/drawing/2016/5/9/chartex" xmlns:cx4="http://schemas.microsoft.com/office/drawing/2016/5/10/chartex" xmlns:cx5="http://schemas.microsoft.com/office/drawing/2016/5/11/chartex" xmlns:cx6="http://schemas.microsoft.com/office/drawing/2016/5/12/chartex" xmlns:cx7="http://schemas.microsoft.com/office/drawing/2016/5/13/chartex" xmlns:cx8="http://schemas.microsoft.com/office/drawing/2016/5/14/chartex" xmlns:mc="http://schemas.openxmlformats.org/markup-compatibility/2006" xmlns:aink="http://schemas.microsoft.com/office/drawing/2016/ink" xmlns:am3d="http://schemas.microsoft.com/office/drawing/2017/model3d" xmlns:o="urn:schemas-microsoft-com:office:office" xmlns:r="http://schemas.openxmlformats.org/officeDocument/2006/relationships" xmlns:m="http://schemas.openxmlformats.org/officeDocument/2006/math" xmlns:v="urn:schemas-microsoft-com:vml" xmlns:wp14="http://schemas.microsoft.com/office/word/2010/wordprocessingDrawing" xmlns:wp="http://schemas.openxmlformats.org/drawingml/2006/wordprocessingDrawing" xmlns:w10="urn:schemas-microsoft-com:office:word" xmlns:w="http://schemas.openxmlformats.org/wordprocessingml/2006/main" xmlns:w14="http://schemas.microsoft.com/office/word/2010/wordml" xmlns:w15="http://schemas.microsoft.com/office/word/2012/wordml" xmlns:w16cex="http://schemas.microsoft.com/office/word/2018/wordml/cex" xmlns:w16cid="http://schemas.microsoft.com/office/word/2016/wordml/cid" xmlns:w16="http://schemas.microsoft.com/office/word/2018/wordml" xmlns:w16se="http://schemas.microsoft.com/office/word/2015/wordml/symex" xmlns:wpg="http://schemas.microsoft.com/office/word/2010/wordprocessingGroup" xmlns:wpi="http://schemas.microsoft.com/office/word/2010/wordprocessingInk" xmlns:wne="http://schemas.microsoft.com/office/word/2006/wordml" xmlns:wps="http://schemas.microsoft.com/office/word/2010/wordprocessingShape" mc:Ignorable="w14 w15 w16se w16cid w16 w16cex wp14">
+<w:endnotes xmlns:wpc="http://schemas.microsoft.com/office/word/2010/wordprocessingCanvas" xmlns:cx="http://schemas.microsoft.com/office/drawing/2014/chartex" xmlns:cx1="http://schemas.microsoft.com/office/drawing/2015/9/8/chartex" xmlns:cx2="http://schemas.microsoft.com/office/drawing/2015/10/21/chartex" xmlns:cx3="http://schemas.microsoft.com/office/drawing/2016/5/9/chartex" xmlns:cx4="http://schemas.microsoft.com/office/drawing/2016/5/10/chartex" xmlns:cx5="http://schemas.microsoft.com/office/drawing/2016/5/11/chartex" xmlns:cx6="http://schemas.microsoft.com/office/drawing/2016/5/12/chartex" xmlns:cx7="http://schemas.microsoft.com/office/drawing/2016/5/13/chartex" xmlns:cx8="http://schemas.microsoft.com/office/drawing/2016/5/14/chartex" xmlns:mc="http://schemas.openxmlformats.org/markup-compatibility/2006" xmlns:aink="http://schemas.microsoft.com/office/drawing/2016/ink" xmlns:am3d="http://schemas.microsoft.com/office/drawing/2017/model3d" xmlns:o="urn:schemas-microsoft-com:office:office" xmlns:oel="http://schemas.microsoft.com/office/2019/extlst" xmlns:r="http://schemas.openxmlformats.org/officeDocument/2006/relationships" xmlns:m="http://schemas.openxmlformats.org/officeDocument/2006/math" xmlns:v="urn:schemas-microsoft-com:vml" xmlns:wp14="http://schemas.microsoft.com/office/word/2010/wordprocessingDrawing" xmlns:wp="http://schemas.openxmlformats.org/drawingml/2006/wordprocessingDrawing" xmlns:w10="urn:schemas-microsoft-com:office:word" xmlns:w="http://schemas.openxmlformats.org/wordprocessingml/2006/main" xmlns:w14="http://schemas.microsoft.com/office/word/2010/wordml" xmlns:w15="http://schemas.microsoft.com/office/word/2012/wordml" xmlns:w16cex="http://schemas.microsoft.com/office/word/2018/wordml/cex" xmlns:w16cid="http://schemas.microsoft.com/office/word/2016/wordml/cid" xmlns:w16="http://schemas.microsoft.com/office/word/2018/wordml" xmlns:w16sdtdh="http://schemas.microsoft.com/office/word/2020/wordml/sdtdatahash" xmlns:w16se="http://schemas.microsoft.com/office/word/2015/wordml/symex" xmlns:wpg="http://schemas.microsoft.com/office/word/2010/wordprocessingGroup" xmlns:wpi="http://schemas.microsoft.com/office/word/2010/wordprocessingInk" xmlns:wne="http://schemas.microsoft.com/office/word/2006/wordml" xmlns:wps="http://schemas.microsoft.com/office/word/2010/wordprocessingShape" mc:Ignorable="w14 w15 w16se w16cid w16 w16cex w16sdtdh wp14">
   <w:endnote w:type="separator" w:id="-1">
     <w:p>
       <w:pPr>
@@ -26969,7 +28551,7 @@
 </file>
 
 <file path=word/footer1.xml><?xml version="1.0" encoding="utf-8"?>
-<w:ftr xmlns:wpc="http://schemas.microsoft.com/office/word/2010/wordprocessingCanvas" xmlns:cx="http://schemas.microsoft.com/office/drawing/2014/chartex" xmlns:cx1="http://schemas.microsoft.com/office/drawing/2015/9/8/chartex" xmlns:cx2="http://schemas.microsoft.com/office/drawing/2015/10/21/chartex" xmlns:cx3="http://schemas.microsoft.com/office/drawing/2016/5/9/chartex" xmlns:cx4="http://schemas.microsoft.com/office/drawing/2016/5/10/chartex" xmlns:cx5="http://schemas.microsoft.com/office/drawing/2016/5/11/chartex" xmlns:cx6="http://schemas.microsoft.com/office/drawing/2016/5/12/chartex" xmlns:cx7="http://schemas.microsoft.com/office/drawing/2016/5/13/chartex" xmlns:cx8="http://schemas.microsoft.com/office/drawing/2016/5/14/chartex" xmlns:mc="http://schemas.openxmlformats.org/markup-compatibility/2006" xmlns:aink="http://schemas.microsoft.com/office/drawing/2016/ink" xmlns:am3d="http://schemas.microsoft.com/office/drawing/2017/model3d" xmlns:o="urn:schemas-microsoft-com:office:office" xmlns:r="http://schemas.openxmlformats.org/officeDocument/2006/relationships" xmlns:m="http://schemas.openxmlformats.org/officeDocument/2006/math" xmlns:v="urn:schemas-microsoft-com:vml" xmlns:wp14="http://schemas.microsoft.com/office/word/2010/wordprocessingDrawing" xmlns:wp="http://schemas.openxmlformats.org/drawingml/2006/wordprocessingDrawing" xmlns:w10="urn:schemas-microsoft-com:office:word" xmlns:w="http://schemas.openxmlformats.org/wordprocessingml/2006/main" xmlns:w14="http://schemas.microsoft.com/office/word/2010/wordml" xmlns:w15="http://schemas.microsoft.com/office/word/2012/wordml" xmlns:w16cex="http://schemas.microsoft.com/office/word/2018/wordml/cex" xmlns:w16cid="http://schemas.microsoft.com/office/word/2016/wordml/cid" xmlns:w16="http://schemas.microsoft.com/office/word/2018/wordml" xmlns:w16se="http://schemas.microsoft.com/office/word/2015/wordml/symex" xmlns:wpg="http://schemas.microsoft.com/office/word/2010/wordprocessingGroup" xmlns:wpi="http://schemas.microsoft.com/office/word/2010/wordprocessingInk" xmlns:wne="http://schemas.microsoft.com/office/word/2006/wordml" xmlns:wps="http://schemas.microsoft.com/office/word/2010/wordprocessingShape" mc:Ignorable="w14 w15 w16se w16cid w16 w16cex wp14">
+<w:ftr xmlns:wpc="http://schemas.microsoft.com/office/word/2010/wordprocessingCanvas" xmlns:cx="http://schemas.microsoft.com/office/drawing/2014/chartex" xmlns:cx1="http://schemas.microsoft.com/office/drawing/2015/9/8/chartex" xmlns:cx2="http://schemas.microsoft.com/office/drawing/2015/10/21/chartex" xmlns:cx3="http://schemas.microsoft.com/office/drawing/2016/5/9/chartex" xmlns:cx4="http://schemas.microsoft.com/office/drawing/2016/5/10/chartex" xmlns:cx5="http://schemas.microsoft.com/office/drawing/2016/5/11/chartex" xmlns:cx6="http://schemas.microsoft.com/office/drawing/2016/5/12/chartex" xmlns:cx7="http://schemas.microsoft.com/office/drawing/2016/5/13/chartex" xmlns:cx8="http://schemas.microsoft.com/office/drawing/2016/5/14/chartex" xmlns:mc="http://schemas.openxmlformats.org/markup-compatibility/2006" xmlns:aink="http://schemas.microsoft.com/office/drawing/2016/ink" xmlns:am3d="http://schemas.microsoft.com/office/drawing/2017/model3d" xmlns:o="urn:schemas-microsoft-com:office:office" xmlns:oel="http://schemas.microsoft.com/office/2019/extlst" xmlns:r="http://schemas.openxmlformats.org/officeDocument/2006/relationships" xmlns:m="http://schemas.openxmlformats.org/officeDocument/2006/math" xmlns:v="urn:schemas-microsoft-com:vml" xmlns:wp14="http://schemas.microsoft.com/office/word/2010/wordprocessingDrawing" xmlns:wp="http://schemas.openxmlformats.org/drawingml/2006/wordprocessingDrawing" xmlns:w10="urn:schemas-microsoft-com:office:word" xmlns:w="http://schemas.openxmlformats.org/wordprocessingml/2006/main" xmlns:w14="http://schemas.microsoft.com/office/word/2010/wordml" xmlns:w15="http://schemas.microsoft.com/office/word/2012/wordml" xmlns:w16cex="http://schemas.microsoft.com/office/word/2018/wordml/cex" xmlns:w16cid="http://schemas.microsoft.com/office/word/2016/wordml/cid" xmlns:w16="http://schemas.microsoft.com/office/word/2018/wordml" xmlns:w16sdtdh="http://schemas.microsoft.com/office/word/2020/wordml/sdtdatahash" xmlns:w16se="http://schemas.microsoft.com/office/word/2015/wordml/symex" xmlns:wpg="http://schemas.microsoft.com/office/word/2010/wordprocessingGroup" xmlns:wpi="http://schemas.microsoft.com/office/word/2010/wordprocessingInk" xmlns:wne="http://schemas.microsoft.com/office/word/2006/wordml" xmlns:wps="http://schemas.microsoft.com/office/word/2010/wordprocessingShape" mc:Ignorable="w14 w15 w16se w16cid w16 w16cex w16sdtdh wp14">
   <w:p>
     <w:pPr>
       <w:pStyle w:val="Bunntekst"/>
@@ -27021,7 +28603,7 @@
 </file>
 
 <file path=word/footer2.xml><?xml version="1.0" encoding="utf-8"?>
-<w:ftr xmlns:wpc="http://schemas.microsoft.com/office/word/2010/wordprocessingCanvas" xmlns:cx="http://schemas.microsoft.com/office/drawing/2014/chartex" xmlns:cx1="http://schemas.microsoft.com/office/drawing/2015/9/8/chartex" xmlns:cx2="http://schemas.microsoft.com/office/drawing/2015/10/21/chartex" xmlns:cx3="http://schemas.microsoft.com/office/drawing/2016/5/9/chartex" xmlns:cx4="http://schemas.microsoft.com/office/drawing/2016/5/10/chartex" xmlns:cx5="http://schemas.microsoft.com/office/drawing/2016/5/11/chartex" xmlns:cx6="http://schemas.microsoft.com/office/drawing/2016/5/12/chartex" xmlns:cx7="http://schemas.microsoft.com/office/drawing/2016/5/13/chartex" xmlns:cx8="http://schemas.microsoft.com/office/drawing/2016/5/14/chartex" xmlns:mc="http://schemas.openxmlformats.org/markup-compatibility/2006" xmlns:aink="http://schemas.microsoft.com/office/drawing/2016/ink" xmlns:am3d="http://schemas.microsoft.com/office/drawing/2017/model3d" xmlns:o="urn:schemas-microsoft-com:office:office" xmlns:r="http://schemas.openxmlformats.org/officeDocument/2006/relationships" xmlns:m="http://schemas.openxmlformats.org/officeDocument/2006/math" xmlns:v="urn:schemas-microsoft-com:vml" xmlns:wp14="http://schemas.microsoft.com/office/word/2010/wordprocessingDrawing" xmlns:wp="http://schemas.openxmlformats.org/drawingml/2006/wordprocessingDrawing" xmlns:w10="urn:schemas-microsoft-com:office:word" xmlns:w="http://schemas.openxmlformats.org/wordprocessingml/2006/main" xmlns:w14="http://schemas.microsoft.com/office/word/2010/wordml" xmlns:w15="http://schemas.microsoft.com/office/word/2012/wordml" xmlns:w16cex="http://schemas.microsoft.com/office/word/2018/wordml/cex" xmlns:w16cid="http://schemas.microsoft.com/office/word/2016/wordml/cid" xmlns:w16="http://schemas.microsoft.com/office/word/2018/wordml" xmlns:w16se="http://schemas.microsoft.com/office/word/2015/wordml/symex" xmlns:wpg="http://schemas.microsoft.com/office/word/2010/wordprocessingGroup" xmlns:wpi="http://schemas.microsoft.com/office/word/2010/wordprocessingInk" xmlns:wne="http://schemas.microsoft.com/office/word/2006/wordml" xmlns:wps="http://schemas.microsoft.com/office/word/2010/wordprocessingShape" mc:Ignorable="w14 w15 w16se w16cid w16 w16cex wp14">
+<w:ftr xmlns:wpc="http://schemas.microsoft.com/office/word/2010/wordprocessingCanvas" xmlns:cx="http://schemas.microsoft.com/office/drawing/2014/chartex" xmlns:cx1="http://schemas.microsoft.com/office/drawing/2015/9/8/chartex" xmlns:cx2="http://schemas.microsoft.com/office/drawing/2015/10/21/chartex" xmlns:cx3="http://schemas.microsoft.com/office/drawing/2016/5/9/chartex" xmlns:cx4="http://schemas.microsoft.com/office/drawing/2016/5/10/chartex" xmlns:cx5="http://schemas.microsoft.com/office/drawing/2016/5/11/chartex" xmlns:cx6="http://schemas.microsoft.com/office/drawing/2016/5/12/chartex" xmlns:cx7="http://schemas.microsoft.com/office/drawing/2016/5/13/chartex" xmlns:cx8="http://schemas.microsoft.com/office/drawing/2016/5/14/chartex" xmlns:mc="http://schemas.openxmlformats.org/markup-compatibility/2006" xmlns:aink="http://schemas.microsoft.com/office/drawing/2016/ink" xmlns:am3d="http://schemas.microsoft.com/office/drawing/2017/model3d" xmlns:o="urn:schemas-microsoft-com:office:office" xmlns:oel="http://schemas.microsoft.com/office/2019/extlst" xmlns:r="http://schemas.openxmlformats.org/officeDocument/2006/relationships" xmlns:m="http://schemas.openxmlformats.org/officeDocument/2006/math" xmlns:v="urn:schemas-microsoft-com:vml" xmlns:wp14="http://schemas.microsoft.com/office/word/2010/wordprocessingDrawing" xmlns:wp="http://schemas.openxmlformats.org/drawingml/2006/wordprocessingDrawing" xmlns:w10="urn:schemas-microsoft-com:office:word" xmlns:w="http://schemas.openxmlformats.org/wordprocessingml/2006/main" xmlns:w14="http://schemas.microsoft.com/office/word/2010/wordml" xmlns:w15="http://schemas.microsoft.com/office/word/2012/wordml" xmlns:w16cex="http://schemas.microsoft.com/office/word/2018/wordml/cex" xmlns:w16cid="http://schemas.microsoft.com/office/word/2016/wordml/cid" xmlns:w16="http://schemas.microsoft.com/office/word/2018/wordml" xmlns:w16sdtdh="http://schemas.microsoft.com/office/word/2020/wordml/sdtdatahash" xmlns:w16se="http://schemas.microsoft.com/office/word/2015/wordml/symex" xmlns:wpg="http://schemas.microsoft.com/office/word/2010/wordprocessingGroup" xmlns:wpi="http://schemas.microsoft.com/office/word/2010/wordprocessingInk" xmlns:wne="http://schemas.microsoft.com/office/word/2006/wordml" xmlns:wps="http://schemas.microsoft.com/office/word/2010/wordprocessingShape" mc:Ignorable="w14 w15 w16se w16cid w16 w16cex w16sdtdh wp14">
   <w:p>
     <w:pPr>
       <w:pStyle w:val="Bunntekst"/>
@@ -27209,18 +28791,6 @@
             </w:rPr>
             <w:t>5</w:t>
           </w:r>
-          <w:del w:id="178" w:author="Forfatter">
-            <w:r>
-              <w:rPr>
-                <w:rFonts w:ascii="Helvetica" w:hAnsi="Helvetica" w:cs="Arial"/>
-                <w:b/>
-                <w:color w:val="1381C4"/>
-                <w:sz w:val="14"/>
-                <w:lang w:val="sq-AL"/>
-              </w:rPr>
-              <w:delText>2</w:delText>
-            </w:r>
-          </w:del>
           <w:r>
             <w:rPr>
               <w:rFonts w:ascii="Helvetica" w:hAnsi="Helvetica" w:cs="Arial"/>
@@ -27285,7 +28855,7 @@
               <w:sz w:val="14"/>
               <w:lang w:val="en-US"/>
             </w:rPr>
-            <w:t>2020-12-21</w:t>
+            <w:t>2022-05-03</w:t>
           </w:r>
           <w:r>
             <w:rPr>
@@ -27324,7 +28894,7 @@
           <w:r>
             <w:rPr>
               <w:lang w:val="sq-AL"/>
-              <w:rPrChange w:id="179" w:author="Forfatter">
+              <w:rPrChange w:id="178" w:author="Forfatter">
                 <w:rPr/>
               </w:rPrChange>
             </w:rPr>
@@ -27428,7 +28998,7 @@
 </file>
 
 <file path=word/footer3.xml><?xml version="1.0" encoding="utf-8"?>
-<w:ftr xmlns:wpc="http://schemas.microsoft.com/office/word/2010/wordprocessingCanvas" xmlns:cx="http://schemas.microsoft.com/office/drawing/2014/chartex" xmlns:cx1="http://schemas.microsoft.com/office/drawing/2015/9/8/chartex" xmlns:cx2="http://schemas.microsoft.com/office/drawing/2015/10/21/chartex" xmlns:cx3="http://schemas.microsoft.com/office/drawing/2016/5/9/chartex" xmlns:cx4="http://schemas.microsoft.com/office/drawing/2016/5/10/chartex" xmlns:cx5="http://schemas.microsoft.com/office/drawing/2016/5/11/chartex" xmlns:cx6="http://schemas.microsoft.com/office/drawing/2016/5/12/chartex" xmlns:cx7="http://schemas.microsoft.com/office/drawing/2016/5/13/chartex" xmlns:cx8="http://schemas.microsoft.com/office/drawing/2016/5/14/chartex" xmlns:mc="http://schemas.openxmlformats.org/markup-compatibility/2006" xmlns:aink="http://schemas.microsoft.com/office/drawing/2016/ink" xmlns:am3d="http://schemas.microsoft.com/office/drawing/2017/model3d" xmlns:o="urn:schemas-microsoft-com:office:office" xmlns:r="http://schemas.openxmlformats.org/officeDocument/2006/relationships" xmlns:m="http://schemas.openxmlformats.org/officeDocument/2006/math" xmlns:v="urn:schemas-microsoft-com:vml" xmlns:wp14="http://schemas.microsoft.com/office/word/2010/wordprocessingDrawing" xmlns:wp="http://schemas.openxmlformats.org/drawingml/2006/wordprocessingDrawing" xmlns:w10="urn:schemas-microsoft-com:office:word" xmlns:w="http://schemas.openxmlformats.org/wordprocessingml/2006/main" xmlns:w14="http://schemas.microsoft.com/office/word/2010/wordml" xmlns:w15="http://schemas.microsoft.com/office/word/2012/wordml" xmlns:w16cex="http://schemas.microsoft.com/office/word/2018/wordml/cex" xmlns:w16cid="http://schemas.microsoft.com/office/word/2016/wordml/cid" xmlns:w16="http://schemas.microsoft.com/office/word/2018/wordml" xmlns:w16se="http://schemas.microsoft.com/office/word/2015/wordml/symex" xmlns:wpg="http://schemas.microsoft.com/office/word/2010/wordprocessingGroup" xmlns:wpi="http://schemas.microsoft.com/office/word/2010/wordprocessingInk" xmlns:wne="http://schemas.microsoft.com/office/word/2006/wordml" xmlns:wps="http://schemas.microsoft.com/office/word/2010/wordprocessingShape" mc:Ignorable="w14 w15 w16se w16cid w16 w16cex wp14">
+<w:ftr xmlns:wpc="http://schemas.microsoft.com/office/word/2010/wordprocessingCanvas" xmlns:cx="http://schemas.microsoft.com/office/drawing/2014/chartex" xmlns:cx1="http://schemas.microsoft.com/office/drawing/2015/9/8/chartex" xmlns:cx2="http://schemas.microsoft.com/office/drawing/2015/10/21/chartex" xmlns:cx3="http://schemas.microsoft.com/office/drawing/2016/5/9/chartex" xmlns:cx4="http://schemas.microsoft.com/office/drawing/2016/5/10/chartex" xmlns:cx5="http://schemas.microsoft.com/office/drawing/2016/5/11/chartex" xmlns:cx6="http://schemas.microsoft.com/office/drawing/2016/5/12/chartex" xmlns:cx7="http://schemas.microsoft.com/office/drawing/2016/5/13/chartex" xmlns:cx8="http://schemas.microsoft.com/office/drawing/2016/5/14/chartex" xmlns:mc="http://schemas.openxmlformats.org/markup-compatibility/2006" xmlns:aink="http://schemas.microsoft.com/office/drawing/2016/ink" xmlns:am3d="http://schemas.microsoft.com/office/drawing/2017/model3d" xmlns:o="urn:schemas-microsoft-com:office:office" xmlns:oel="http://schemas.microsoft.com/office/2019/extlst" xmlns:r="http://schemas.openxmlformats.org/officeDocument/2006/relationships" xmlns:m="http://schemas.openxmlformats.org/officeDocument/2006/math" xmlns:v="urn:schemas-microsoft-com:vml" xmlns:wp14="http://schemas.microsoft.com/office/word/2010/wordprocessingDrawing" xmlns:wp="http://schemas.openxmlformats.org/drawingml/2006/wordprocessingDrawing" xmlns:w10="urn:schemas-microsoft-com:office:word" xmlns:w="http://schemas.openxmlformats.org/wordprocessingml/2006/main" xmlns:w14="http://schemas.microsoft.com/office/word/2010/wordml" xmlns:w15="http://schemas.microsoft.com/office/word/2012/wordml" xmlns:w16cex="http://schemas.microsoft.com/office/word/2018/wordml/cex" xmlns:w16cid="http://schemas.microsoft.com/office/word/2016/wordml/cid" xmlns:w16="http://schemas.microsoft.com/office/word/2018/wordml" xmlns:w16sdtdh="http://schemas.microsoft.com/office/word/2020/wordml/sdtdatahash" xmlns:w16se="http://schemas.microsoft.com/office/word/2015/wordml/symex" xmlns:wpg="http://schemas.microsoft.com/office/word/2010/wordprocessingGroup" xmlns:wpi="http://schemas.microsoft.com/office/word/2010/wordprocessingInk" xmlns:wne="http://schemas.microsoft.com/office/word/2006/wordml" xmlns:wps="http://schemas.microsoft.com/office/word/2010/wordprocessingShape" mc:Ignorable="w14 w15 w16se w16cid w16 w16cex w16sdtdh wp14">
   <w:p>
     <w:pPr>
       <w:rPr>
@@ -27495,7 +29065,7 @@
 </file>
 
 <file path=word/footnotes.xml><?xml version="1.0" encoding="utf-8"?>
-<w:footnotes xmlns:wpc="http://schemas.microsoft.com/office/word/2010/wordprocessingCanvas" xmlns:cx="http://schemas.microsoft.com/office/drawing/2014/chartex" xmlns:cx1="http://schemas.microsoft.com/office/drawing/2015/9/8/chartex" xmlns:cx2="http://schemas.microsoft.com/office/drawing/2015/10/21/chartex" xmlns:cx3="http://schemas.microsoft.com/office/drawing/2016/5/9/chartex" xmlns:cx4="http://schemas.microsoft.com/office/drawing/2016/5/10/chartex" xmlns:cx5="http://schemas.microsoft.com/office/drawing/2016/5/11/chartex" xmlns:cx6="http://schemas.microsoft.com/office/drawing/2016/5/12/chartex" xmlns:cx7="http://schemas.microsoft.com/office/drawing/2016/5/13/chartex" xmlns:cx8="http://schemas.microsoft.com/office/drawing/2016/5/14/chartex" xmlns:mc="http://schemas.openxmlformats.org/markup-compatibility/2006" xmlns:aink="http://schemas.microsoft.com/office/drawing/2016/ink" xmlns:am3d="http://schemas.microsoft.com/office/drawing/2017/model3d" xmlns:o="urn:schemas-microsoft-com:office:office" xmlns:r="http://schemas.openxmlformats.org/officeDocument/2006/relationships" xmlns:m="http://schemas.openxmlformats.org/officeDocument/2006/math" xmlns:v="urn:schemas-microsoft-com:vml" xmlns:wp14="http://schemas.microsoft.com/office/word/2010/wordprocessingDrawing" xmlns:wp="http://schemas.openxmlformats.org/drawingml/2006/wordprocessingDrawing" xmlns:w10="urn:schemas-microsoft-com:office:word" xmlns:w="http://schemas.openxmlformats.org/wordprocessingml/2006/main" xmlns:w14="http://schemas.microsoft.com/office/word/2010/wordml" xmlns:w15="http://schemas.microsoft.com/office/word/2012/wordml" xmlns:w16cex="http://schemas.microsoft.com/office/word/2018/wordml/cex" xmlns:w16cid="http://schemas.microsoft.com/office/word/2016/wordml/cid" xmlns:w16="http://schemas.microsoft.com/office/word/2018/wordml" xmlns:w16se="http://schemas.microsoft.com/office/word/2015/wordml/symex" xmlns:wpg="http://schemas.microsoft.com/office/word/2010/wordprocessingGroup" xmlns:wpi="http://schemas.microsoft.com/office/word/2010/wordprocessingInk" xmlns:wne="http://schemas.microsoft.com/office/word/2006/wordml" xmlns:wps="http://schemas.microsoft.com/office/word/2010/wordprocessingShape" mc:Ignorable="w14 w15 w16se w16cid w16 w16cex wp14">
+<w:footnotes xmlns:wpc="http://schemas.microsoft.com/office/word/2010/wordprocessingCanvas" xmlns:cx="http://schemas.microsoft.com/office/drawing/2014/chartex" xmlns:cx1="http://schemas.microsoft.com/office/drawing/2015/9/8/chartex" xmlns:cx2="http://schemas.microsoft.com/office/drawing/2015/10/21/chartex" xmlns:cx3="http://schemas.microsoft.com/office/drawing/2016/5/9/chartex" xmlns:cx4="http://schemas.microsoft.com/office/drawing/2016/5/10/chartex" xmlns:cx5="http://schemas.microsoft.com/office/drawing/2016/5/11/chartex" xmlns:cx6="http://schemas.microsoft.com/office/drawing/2016/5/12/chartex" xmlns:cx7="http://schemas.microsoft.com/office/drawing/2016/5/13/chartex" xmlns:cx8="http://schemas.microsoft.com/office/drawing/2016/5/14/chartex" xmlns:mc="http://schemas.openxmlformats.org/markup-compatibility/2006" xmlns:aink="http://schemas.microsoft.com/office/drawing/2016/ink" xmlns:am3d="http://schemas.microsoft.com/office/drawing/2017/model3d" xmlns:o="urn:schemas-microsoft-com:office:office" xmlns:oel="http://schemas.microsoft.com/office/2019/extlst" xmlns:r="http://schemas.openxmlformats.org/officeDocument/2006/relationships" xmlns:m="http://schemas.openxmlformats.org/officeDocument/2006/math" xmlns:v="urn:schemas-microsoft-com:vml" xmlns:wp14="http://schemas.microsoft.com/office/word/2010/wordprocessingDrawing" xmlns:wp="http://schemas.openxmlformats.org/drawingml/2006/wordprocessingDrawing" xmlns:w10="urn:schemas-microsoft-com:office:word" xmlns:w="http://schemas.openxmlformats.org/wordprocessingml/2006/main" xmlns:w14="http://schemas.microsoft.com/office/word/2010/wordml" xmlns:w15="http://schemas.microsoft.com/office/word/2012/wordml" xmlns:w16cex="http://schemas.microsoft.com/office/word/2018/wordml/cex" xmlns:w16cid="http://schemas.microsoft.com/office/word/2016/wordml/cid" xmlns:w16="http://schemas.microsoft.com/office/word/2018/wordml" xmlns:w16sdtdh="http://schemas.microsoft.com/office/word/2020/wordml/sdtdatahash" xmlns:w16se="http://schemas.microsoft.com/office/word/2015/wordml/symex" xmlns:wpg="http://schemas.microsoft.com/office/word/2010/wordprocessingGroup" xmlns:wpi="http://schemas.microsoft.com/office/word/2010/wordprocessingInk" xmlns:wne="http://schemas.microsoft.com/office/word/2006/wordml" xmlns:wps="http://schemas.microsoft.com/office/word/2010/wordprocessingShape" mc:Ignorable="w14 w15 w16se w16cid w16 w16cex w16sdtdh wp14">
   <w:footnote w:type="separator" w:id="-1">
     <w:p>
       <w:pPr>
@@ -27536,7 +29106,7 @@
 </file>
 
 <file path=word/header1.xml><?xml version="1.0" encoding="utf-8"?>
-<w:hdr xmlns:wpc="http://schemas.microsoft.com/office/word/2010/wordprocessingCanvas" xmlns:cx="http://schemas.microsoft.com/office/drawing/2014/chartex" xmlns:cx1="http://schemas.microsoft.com/office/drawing/2015/9/8/chartex" xmlns:cx2="http://schemas.microsoft.com/office/drawing/2015/10/21/chartex" xmlns:cx3="http://schemas.microsoft.com/office/drawing/2016/5/9/chartex" xmlns:cx4="http://schemas.microsoft.com/office/drawing/2016/5/10/chartex" xmlns:cx5="http://schemas.microsoft.com/office/drawing/2016/5/11/chartex" xmlns:cx6="http://schemas.microsoft.com/office/drawing/2016/5/12/chartex" xmlns:cx7="http://schemas.microsoft.com/office/drawing/2016/5/13/chartex" xmlns:cx8="http://schemas.microsoft.com/office/drawing/2016/5/14/chartex" xmlns:mc="http://schemas.openxmlformats.org/markup-compatibility/2006" xmlns:aink="http://schemas.microsoft.com/office/drawing/2016/ink" xmlns:am3d="http://schemas.microsoft.com/office/drawing/2017/model3d" xmlns:o="urn:schemas-microsoft-com:office:office" xmlns:r="http://schemas.openxmlformats.org/officeDocument/2006/relationships" xmlns:m="http://schemas.openxmlformats.org/officeDocument/2006/math" xmlns:v="urn:schemas-microsoft-com:vml" xmlns:wp14="http://schemas.microsoft.com/office/word/2010/wordprocessingDrawing" xmlns:wp="http://schemas.openxmlformats.org/drawingml/2006/wordprocessingDrawing" xmlns:w10="urn:schemas-microsoft-com:office:word" xmlns:w="http://schemas.openxmlformats.org/wordprocessingml/2006/main" xmlns:w14="http://schemas.microsoft.com/office/word/2010/wordml" xmlns:w15="http://schemas.microsoft.com/office/word/2012/wordml" xmlns:w16cex="http://schemas.microsoft.com/office/word/2018/wordml/cex" xmlns:w16cid="http://schemas.microsoft.com/office/word/2016/wordml/cid" xmlns:w16="http://schemas.microsoft.com/office/word/2018/wordml" xmlns:w16se="http://schemas.microsoft.com/office/word/2015/wordml/symex" xmlns:wpg="http://schemas.microsoft.com/office/word/2010/wordprocessingGroup" xmlns:wpi="http://schemas.microsoft.com/office/word/2010/wordprocessingInk" xmlns:wne="http://schemas.microsoft.com/office/word/2006/wordml" xmlns:wps="http://schemas.microsoft.com/office/word/2010/wordprocessingShape" mc:Ignorable="w14 w15 w16se w16cid w16 w16cex wp14">
+<w:hdr xmlns:wpc="http://schemas.microsoft.com/office/word/2010/wordprocessingCanvas" xmlns:cx="http://schemas.microsoft.com/office/drawing/2014/chartex" xmlns:cx1="http://schemas.microsoft.com/office/drawing/2015/9/8/chartex" xmlns:cx2="http://schemas.microsoft.com/office/drawing/2015/10/21/chartex" xmlns:cx3="http://schemas.microsoft.com/office/drawing/2016/5/9/chartex" xmlns:cx4="http://schemas.microsoft.com/office/drawing/2016/5/10/chartex" xmlns:cx5="http://schemas.microsoft.com/office/drawing/2016/5/11/chartex" xmlns:cx6="http://schemas.microsoft.com/office/drawing/2016/5/12/chartex" xmlns:cx7="http://schemas.microsoft.com/office/drawing/2016/5/13/chartex" xmlns:cx8="http://schemas.microsoft.com/office/drawing/2016/5/14/chartex" xmlns:mc="http://schemas.openxmlformats.org/markup-compatibility/2006" xmlns:aink="http://schemas.microsoft.com/office/drawing/2016/ink" xmlns:am3d="http://schemas.microsoft.com/office/drawing/2017/model3d" xmlns:o="urn:schemas-microsoft-com:office:office" xmlns:oel="http://schemas.microsoft.com/office/2019/extlst" xmlns:r="http://schemas.openxmlformats.org/officeDocument/2006/relationships" xmlns:m="http://schemas.openxmlformats.org/officeDocument/2006/math" xmlns:v="urn:schemas-microsoft-com:vml" xmlns:wp14="http://schemas.microsoft.com/office/word/2010/wordprocessingDrawing" xmlns:wp="http://schemas.openxmlformats.org/drawingml/2006/wordprocessingDrawing" xmlns:w10="urn:schemas-microsoft-com:office:word" xmlns:w="http://schemas.openxmlformats.org/wordprocessingml/2006/main" xmlns:w14="http://schemas.microsoft.com/office/word/2010/wordml" xmlns:w15="http://schemas.microsoft.com/office/word/2012/wordml" xmlns:w16cex="http://schemas.microsoft.com/office/word/2018/wordml/cex" xmlns:w16cid="http://schemas.microsoft.com/office/word/2016/wordml/cid" xmlns:w16="http://schemas.microsoft.com/office/word/2018/wordml" xmlns:w16sdtdh="http://schemas.microsoft.com/office/word/2020/wordml/sdtdatahash" xmlns:w16se="http://schemas.microsoft.com/office/word/2015/wordml/symex" xmlns:wpg="http://schemas.microsoft.com/office/word/2010/wordprocessingGroup" xmlns:wpi="http://schemas.microsoft.com/office/word/2010/wordprocessingInk" xmlns:wne="http://schemas.microsoft.com/office/word/2006/wordml" xmlns:wps="http://schemas.microsoft.com/office/word/2010/wordprocessingShape" mc:Ignorable="w14 w15 w16se w16cid w16 w16cex w16sdtdh wp14">
   <w:p>
     <w:pPr>
       <w:pStyle w:val="Topptekst"/>
@@ -27570,7 +29140,7 @@
           </v:handles>
           <o:lock v:ext="edit" text="t" shapetype="t"/>
         </v:shapetype>
-        <v:shape id="PowerPlusWaterMarkObject281330156" o:spid="_x0000_s2051" type="#_x0000_t136" alt="" style="position:absolute;margin-left:0;margin-top:0;width:524.6pt;height:174.85pt;rotation:315;z-index:-251651072;mso-wrap-edited:f;mso-width-percent:0;mso-height-percent:0;mso-position-horizontal:center;mso-position-horizontal-relative:margin;mso-position-vertical:center;mso-position-vertical-relative:margin;mso-width-percent:0;mso-height-percent:0" o:allowincell="f" fillcolor="silver" stroked="f">
+        <v:shape id="PowerPlusWaterMarkObject281330156" o:spid="_x0000_s1027" type="#_x0000_t136" alt="" style="position:absolute;margin-left:0;margin-top:0;width:524.6pt;height:174.85pt;rotation:315;z-index:-251651072;mso-wrap-edited:f;mso-width-percent:0;mso-height-percent:0;mso-position-horizontal:center;mso-position-horizontal-relative:margin;mso-position-vertical:center;mso-position-vertical-relative:margin;mso-width-percent:0;mso-height-percent:0" o:allowincell="f" fillcolor="silver" stroked="f">
           <v:textpath style="font-family:&quot;Helvetica&quot;;font-size:1pt" string="BETA"/>
           <w10:wrap anchorx="margin" anchory="margin"/>
         </v:shape>
@@ -27581,7 +29151,7 @@
 </file>
 
 <file path=word/header2.xml><?xml version="1.0" encoding="utf-8"?>
-<w:hdr xmlns:wpc="http://schemas.microsoft.com/office/word/2010/wordprocessingCanvas" xmlns:cx="http://schemas.microsoft.com/office/drawing/2014/chartex" xmlns:cx1="http://schemas.microsoft.com/office/drawing/2015/9/8/chartex" xmlns:cx2="http://schemas.microsoft.com/office/drawing/2015/10/21/chartex" xmlns:cx3="http://schemas.microsoft.com/office/drawing/2016/5/9/chartex" xmlns:cx4="http://schemas.microsoft.com/office/drawing/2016/5/10/chartex" xmlns:cx5="http://schemas.microsoft.com/office/drawing/2016/5/11/chartex" xmlns:cx6="http://schemas.microsoft.com/office/drawing/2016/5/12/chartex" xmlns:cx7="http://schemas.microsoft.com/office/drawing/2016/5/13/chartex" xmlns:cx8="http://schemas.microsoft.com/office/drawing/2016/5/14/chartex" xmlns:mc="http://schemas.openxmlformats.org/markup-compatibility/2006" xmlns:aink="http://schemas.microsoft.com/office/drawing/2016/ink" xmlns:am3d="http://schemas.microsoft.com/office/drawing/2017/model3d" xmlns:o="urn:schemas-microsoft-com:office:office" xmlns:r="http://schemas.openxmlformats.org/officeDocument/2006/relationships" xmlns:m="http://schemas.openxmlformats.org/officeDocument/2006/math" xmlns:v="urn:schemas-microsoft-com:vml" xmlns:wp14="http://schemas.microsoft.com/office/word/2010/wordprocessingDrawing" xmlns:wp="http://schemas.openxmlformats.org/drawingml/2006/wordprocessingDrawing" xmlns:w10="urn:schemas-microsoft-com:office:word" xmlns:w="http://schemas.openxmlformats.org/wordprocessingml/2006/main" xmlns:w14="http://schemas.microsoft.com/office/word/2010/wordml" xmlns:w15="http://schemas.microsoft.com/office/word/2012/wordml" xmlns:w16cex="http://schemas.microsoft.com/office/word/2018/wordml/cex" xmlns:w16cid="http://schemas.microsoft.com/office/word/2016/wordml/cid" xmlns:w16="http://schemas.microsoft.com/office/word/2018/wordml" xmlns:w16se="http://schemas.microsoft.com/office/word/2015/wordml/symex" xmlns:wpg="http://schemas.microsoft.com/office/word/2010/wordprocessingGroup" xmlns:wpi="http://schemas.microsoft.com/office/word/2010/wordprocessingInk" xmlns:wne="http://schemas.microsoft.com/office/word/2006/wordml" xmlns:wps="http://schemas.microsoft.com/office/word/2010/wordprocessingShape" mc:Ignorable="w14 w15 w16se w16cid w16 w16cex wp14">
+<w:hdr xmlns:wpc="http://schemas.microsoft.com/office/word/2010/wordprocessingCanvas" xmlns:cx="http://schemas.microsoft.com/office/drawing/2014/chartex" xmlns:cx1="http://schemas.microsoft.com/office/drawing/2015/9/8/chartex" xmlns:cx2="http://schemas.microsoft.com/office/drawing/2015/10/21/chartex" xmlns:cx3="http://schemas.microsoft.com/office/drawing/2016/5/9/chartex" xmlns:cx4="http://schemas.microsoft.com/office/drawing/2016/5/10/chartex" xmlns:cx5="http://schemas.microsoft.com/office/drawing/2016/5/11/chartex" xmlns:cx6="http://schemas.microsoft.com/office/drawing/2016/5/12/chartex" xmlns:cx7="http://schemas.microsoft.com/office/drawing/2016/5/13/chartex" xmlns:cx8="http://schemas.microsoft.com/office/drawing/2016/5/14/chartex" xmlns:mc="http://schemas.openxmlformats.org/markup-compatibility/2006" xmlns:aink="http://schemas.microsoft.com/office/drawing/2016/ink" xmlns:am3d="http://schemas.microsoft.com/office/drawing/2017/model3d" xmlns:o="urn:schemas-microsoft-com:office:office" xmlns:oel="http://schemas.microsoft.com/office/2019/extlst" xmlns:r="http://schemas.openxmlformats.org/officeDocument/2006/relationships" xmlns:m="http://schemas.openxmlformats.org/officeDocument/2006/math" xmlns:v="urn:schemas-microsoft-com:vml" xmlns:wp14="http://schemas.microsoft.com/office/word/2010/wordprocessingDrawing" xmlns:wp="http://schemas.openxmlformats.org/drawingml/2006/wordprocessingDrawing" xmlns:w10="urn:schemas-microsoft-com:office:word" xmlns:w="http://schemas.openxmlformats.org/wordprocessingml/2006/main" xmlns:w14="http://schemas.microsoft.com/office/word/2010/wordml" xmlns:w15="http://schemas.microsoft.com/office/word/2012/wordml" xmlns:w16cex="http://schemas.microsoft.com/office/word/2018/wordml/cex" xmlns:w16cid="http://schemas.microsoft.com/office/word/2016/wordml/cid" xmlns:w16="http://schemas.microsoft.com/office/word/2018/wordml" xmlns:w16sdtdh="http://schemas.microsoft.com/office/word/2020/wordml/sdtdatahash" xmlns:w16se="http://schemas.microsoft.com/office/word/2015/wordml/symex" xmlns:wpg="http://schemas.microsoft.com/office/word/2010/wordprocessingGroup" xmlns:wpi="http://schemas.microsoft.com/office/word/2010/wordprocessingInk" xmlns:wne="http://schemas.microsoft.com/office/word/2006/wordml" xmlns:wps="http://schemas.microsoft.com/office/word/2010/wordprocessingShape" mc:Ignorable="w14 w15 w16se w16cid w16 w16cex w16sdtdh wp14">
   <w:p>
     <w:pPr>
       <w:pStyle w:val="Topptekst"/>
@@ -27616,7 +29186,7 @@
           </v:handles>
           <o:lock v:ext="edit" text="t" shapetype="t"/>
         </v:shapetype>
-        <v:shape id="PowerPlusWaterMarkObject281330157" o:spid="_x0000_s2050" type="#_x0000_t136" alt="" style="position:absolute;left:0;text-align:left;margin-left:0;margin-top:0;width:524.6pt;height:174.85pt;rotation:315;z-index:-251646976;mso-wrap-edited:f;mso-width-percent:0;mso-height-percent:0;mso-position-horizontal:center;mso-position-horizontal-relative:margin;mso-position-vertical:center;mso-position-vertical-relative:margin;mso-width-percent:0;mso-height-percent:0" o:allowincell="f" fillcolor="silver" stroked="f">
+        <v:shape id="PowerPlusWaterMarkObject281330157" o:spid="_x0000_s1026" type="#_x0000_t136" alt="" style="position:absolute;left:0;text-align:left;margin-left:0;margin-top:0;width:524.6pt;height:174.85pt;rotation:315;z-index:-251646976;mso-wrap-edited:f;mso-width-percent:0;mso-height-percent:0;mso-position-horizontal:center;mso-position-horizontal-relative:margin;mso-position-vertical:center;mso-position-vertical-relative:margin;mso-width-percent:0;mso-height-percent:0" o:allowincell="f" fillcolor="silver" stroked="f">
           <v:textpath style="font-family:&quot;Helvetica&quot;;font-size:1pt" string="BETA"/>
           <w10:wrap anchorx="margin" anchory="margin"/>
         </v:shape>
@@ -27684,7 +29254,7 @@
 </file>
 
 <file path=word/header3.xml><?xml version="1.0" encoding="utf-8"?>
-<w:hdr xmlns:wpc="http://schemas.microsoft.com/office/word/2010/wordprocessingCanvas" xmlns:cx="http://schemas.microsoft.com/office/drawing/2014/chartex" xmlns:cx1="http://schemas.microsoft.com/office/drawing/2015/9/8/chartex" xmlns:cx2="http://schemas.microsoft.com/office/drawing/2015/10/21/chartex" xmlns:cx3="http://schemas.microsoft.com/office/drawing/2016/5/9/chartex" xmlns:cx4="http://schemas.microsoft.com/office/drawing/2016/5/10/chartex" xmlns:cx5="http://schemas.microsoft.com/office/drawing/2016/5/11/chartex" xmlns:cx6="http://schemas.microsoft.com/office/drawing/2016/5/12/chartex" xmlns:cx7="http://schemas.microsoft.com/office/drawing/2016/5/13/chartex" xmlns:cx8="http://schemas.microsoft.com/office/drawing/2016/5/14/chartex" xmlns:mc="http://schemas.openxmlformats.org/markup-compatibility/2006" xmlns:aink="http://schemas.microsoft.com/office/drawing/2016/ink" xmlns:am3d="http://schemas.microsoft.com/office/drawing/2017/model3d" xmlns:o="urn:schemas-microsoft-com:office:office" xmlns:r="http://schemas.openxmlformats.org/officeDocument/2006/relationships" xmlns:m="http://schemas.openxmlformats.org/officeDocument/2006/math" xmlns:v="urn:schemas-microsoft-com:vml" xmlns:wp14="http://schemas.microsoft.com/office/word/2010/wordprocessingDrawing" xmlns:wp="http://schemas.openxmlformats.org/drawingml/2006/wordprocessingDrawing" xmlns:w10="urn:schemas-microsoft-com:office:word" xmlns:w="http://schemas.openxmlformats.org/wordprocessingml/2006/main" xmlns:w14="http://schemas.microsoft.com/office/word/2010/wordml" xmlns:w15="http://schemas.microsoft.com/office/word/2012/wordml" xmlns:w16cex="http://schemas.microsoft.com/office/word/2018/wordml/cex" xmlns:w16cid="http://schemas.microsoft.com/office/word/2016/wordml/cid" xmlns:w16="http://schemas.microsoft.com/office/word/2018/wordml" xmlns:w16se="http://schemas.microsoft.com/office/word/2015/wordml/symex" xmlns:wpg="http://schemas.microsoft.com/office/word/2010/wordprocessingGroup" xmlns:wpi="http://schemas.microsoft.com/office/word/2010/wordprocessingInk" xmlns:wne="http://schemas.microsoft.com/office/word/2006/wordml" xmlns:wps="http://schemas.microsoft.com/office/word/2010/wordprocessingShape" mc:Ignorable="w14 w15 w16se w16cid w16 w16cex wp14">
+<w:hdr xmlns:wpc="http://schemas.microsoft.com/office/word/2010/wordprocessingCanvas" xmlns:cx="http://schemas.microsoft.com/office/drawing/2014/chartex" xmlns:cx1="http://schemas.microsoft.com/office/drawing/2015/9/8/chartex" xmlns:cx2="http://schemas.microsoft.com/office/drawing/2015/10/21/chartex" xmlns:cx3="http://schemas.microsoft.com/office/drawing/2016/5/9/chartex" xmlns:cx4="http://schemas.microsoft.com/office/drawing/2016/5/10/chartex" xmlns:cx5="http://schemas.microsoft.com/office/drawing/2016/5/11/chartex" xmlns:cx6="http://schemas.microsoft.com/office/drawing/2016/5/12/chartex" xmlns:cx7="http://schemas.microsoft.com/office/drawing/2016/5/13/chartex" xmlns:cx8="http://schemas.microsoft.com/office/drawing/2016/5/14/chartex" xmlns:mc="http://schemas.openxmlformats.org/markup-compatibility/2006" xmlns:aink="http://schemas.microsoft.com/office/drawing/2016/ink" xmlns:am3d="http://schemas.microsoft.com/office/drawing/2017/model3d" xmlns:o="urn:schemas-microsoft-com:office:office" xmlns:oel="http://schemas.microsoft.com/office/2019/extlst" xmlns:r="http://schemas.openxmlformats.org/officeDocument/2006/relationships" xmlns:m="http://schemas.openxmlformats.org/officeDocument/2006/math" xmlns:v="urn:schemas-microsoft-com:vml" xmlns:wp14="http://schemas.microsoft.com/office/word/2010/wordprocessingDrawing" xmlns:wp="http://schemas.openxmlformats.org/drawingml/2006/wordprocessingDrawing" xmlns:w10="urn:schemas-microsoft-com:office:word" xmlns:w="http://schemas.openxmlformats.org/wordprocessingml/2006/main" xmlns:w14="http://schemas.microsoft.com/office/word/2010/wordml" xmlns:w15="http://schemas.microsoft.com/office/word/2012/wordml" xmlns:w16cex="http://schemas.microsoft.com/office/word/2018/wordml/cex" xmlns:w16cid="http://schemas.microsoft.com/office/word/2016/wordml/cid" xmlns:w16="http://schemas.microsoft.com/office/word/2018/wordml" xmlns:w16sdtdh="http://schemas.microsoft.com/office/word/2020/wordml/sdtdatahash" xmlns:w16se="http://schemas.microsoft.com/office/word/2015/wordml/symex" xmlns:wpg="http://schemas.microsoft.com/office/word/2010/wordprocessingGroup" xmlns:wpi="http://schemas.microsoft.com/office/word/2010/wordprocessingInk" xmlns:wne="http://schemas.microsoft.com/office/word/2006/wordml" xmlns:wps="http://schemas.microsoft.com/office/word/2010/wordprocessingShape" mc:Ignorable="w14 w15 w16se w16cid w16 w16cex w16sdtdh wp14">
   <w:p>
     <w:pPr>
       <w:pStyle w:val="Topptekst"/>
@@ -27719,7 +29289,7 @@
           </v:handles>
           <o:lock v:ext="edit" text="t" shapetype="t"/>
         </v:shapetype>
-        <v:shape id="PowerPlusWaterMarkObject281330155" o:spid="_x0000_s2049" type="#_x0000_t136" alt="" style="position:absolute;left:0;text-align:left;margin-left:0;margin-top:0;width:524.6pt;height:174.85pt;rotation:315;z-index:-251655168;mso-wrap-edited:f;mso-width-percent:0;mso-height-percent:0;mso-position-horizontal:center;mso-position-horizontal-relative:margin;mso-position-vertical:center;mso-position-vertical-relative:margin;mso-width-percent:0;mso-height-percent:0" o:allowincell="f" fillcolor="silver" stroked="f">
+        <v:shape id="PowerPlusWaterMarkObject281330155" o:spid="_x0000_s1025" type="#_x0000_t136" alt="" style="position:absolute;left:0;text-align:left;margin-left:0;margin-top:0;width:524.6pt;height:174.85pt;rotation:315;z-index:-251655168;mso-wrap-edited:f;mso-width-percent:0;mso-height-percent:0;mso-position-horizontal:center;mso-position-horizontal-relative:margin;mso-position-vertical:center;mso-position-vertical-relative:margin;mso-width-percent:0;mso-height-percent:0" o:allowincell="f" fillcolor="silver" stroked="f">
           <v:textpath style="font-family:&quot;Helvetica&quot;;font-size:1pt" string="BETA"/>
           <w10:wrap anchorx="margin" anchory="margin"/>
         </v:shape>
@@ -27787,7 +29357,7 @@
 </file>
 
 <file path=word/numbering.xml><?xml version="1.0" encoding="utf-8"?>
-<w:numbering xmlns:wpc="http://schemas.microsoft.com/office/word/2010/wordprocessingCanvas" xmlns:cx="http://schemas.microsoft.com/office/drawing/2014/chartex" xmlns:cx1="http://schemas.microsoft.com/office/drawing/2015/9/8/chartex" xmlns:cx2="http://schemas.microsoft.com/office/drawing/2015/10/21/chartex" xmlns:cx3="http://schemas.microsoft.com/office/drawing/2016/5/9/chartex" xmlns:cx4="http://schemas.microsoft.com/office/drawing/2016/5/10/chartex" xmlns:cx5="http://schemas.microsoft.com/office/drawing/2016/5/11/chartex" xmlns:cx6="http://schemas.microsoft.com/office/drawing/2016/5/12/chartex" xmlns:cx7="http://schemas.microsoft.com/office/drawing/2016/5/13/chartex" xmlns:cx8="http://schemas.microsoft.com/office/drawing/2016/5/14/chartex" xmlns:mc="http://schemas.openxmlformats.org/markup-compatibility/2006" xmlns:aink="http://schemas.microsoft.com/office/drawing/2016/ink" xmlns:am3d="http://schemas.microsoft.com/office/drawing/2017/model3d" xmlns:o="urn:schemas-microsoft-com:office:office" xmlns:r="http://schemas.openxmlformats.org/officeDocument/2006/relationships" xmlns:m="http://schemas.openxmlformats.org/officeDocument/2006/math" xmlns:v="urn:schemas-microsoft-com:vml" xmlns:wp14="http://schemas.microsoft.com/office/word/2010/wordprocessingDrawing" xmlns:wp="http://schemas.openxmlformats.org/drawingml/2006/wordprocessingDrawing" xmlns:w10="urn:schemas-microsoft-com:office:word" xmlns:w="http://schemas.openxmlformats.org/wordprocessingml/2006/main" xmlns:w14="http://schemas.microsoft.com/office/word/2010/wordml" xmlns:w15="http://schemas.microsoft.com/office/word/2012/wordml" xmlns:w16cex="http://schemas.microsoft.com/office/word/2018/wordml/cex" xmlns:w16cid="http://schemas.microsoft.com/office/word/2016/wordml/cid" xmlns:w16="http://schemas.microsoft.com/office/word/2018/wordml" xmlns:w16se="http://schemas.microsoft.com/office/word/2015/wordml/symex" xmlns:wpg="http://schemas.microsoft.com/office/word/2010/wordprocessingGroup" xmlns:wpi="http://schemas.microsoft.com/office/word/2010/wordprocessingInk" xmlns:wne="http://schemas.microsoft.com/office/word/2006/wordml" xmlns:wps="http://schemas.microsoft.com/office/word/2010/wordprocessingShape" mc:Ignorable="w14 w15 w16se w16cid w16 w16cex wp14">
+<w:numbering xmlns:wpc="http://schemas.microsoft.com/office/word/2010/wordprocessingCanvas" xmlns:cx="http://schemas.microsoft.com/office/drawing/2014/chartex" xmlns:cx1="http://schemas.microsoft.com/office/drawing/2015/9/8/chartex" xmlns:cx2="http://schemas.microsoft.com/office/drawing/2015/10/21/chartex" xmlns:cx3="http://schemas.microsoft.com/office/drawing/2016/5/9/chartex" xmlns:cx4="http://schemas.microsoft.com/office/drawing/2016/5/10/chartex" xmlns:cx5="http://schemas.microsoft.com/office/drawing/2016/5/11/chartex" xmlns:cx6="http://schemas.microsoft.com/office/drawing/2016/5/12/chartex" xmlns:cx7="http://schemas.microsoft.com/office/drawing/2016/5/13/chartex" xmlns:cx8="http://schemas.microsoft.com/office/drawing/2016/5/14/chartex" xmlns:mc="http://schemas.openxmlformats.org/markup-compatibility/2006" xmlns:aink="http://schemas.microsoft.com/office/drawing/2016/ink" xmlns:am3d="http://schemas.microsoft.com/office/drawing/2017/model3d" xmlns:o="urn:schemas-microsoft-com:office:office" xmlns:oel="http://schemas.microsoft.com/office/2019/extlst" xmlns:r="http://schemas.openxmlformats.org/officeDocument/2006/relationships" xmlns:m="http://schemas.openxmlformats.org/officeDocument/2006/math" xmlns:v="urn:schemas-microsoft-com:vml" xmlns:wp14="http://schemas.microsoft.com/office/word/2010/wordprocessingDrawing" xmlns:wp="http://schemas.openxmlformats.org/drawingml/2006/wordprocessingDrawing" xmlns:w10="urn:schemas-microsoft-com:office:word" xmlns:w="http://schemas.openxmlformats.org/wordprocessingml/2006/main" xmlns:w14="http://schemas.microsoft.com/office/word/2010/wordml" xmlns:w15="http://schemas.microsoft.com/office/word/2012/wordml" xmlns:w16cex="http://schemas.microsoft.com/office/word/2018/wordml/cex" xmlns:w16cid="http://schemas.microsoft.com/office/word/2016/wordml/cid" xmlns:w16="http://schemas.microsoft.com/office/word/2018/wordml" xmlns:w16sdtdh="http://schemas.microsoft.com/office/word/2020/wordml/sdtdatahash" xmlns:w16se="http://schemas.microsoft.com/office/word/2015/wordml/symex" xmlns:wpg="http://schemas.microsoft.com/office/word/2010/wordprocessingGroup" xmlns:wpi="http://schemas.microsoft.com/office/word/2010/wordprocessingInk" xmlns:wne="http://schemas.microsoft.com/office/word/2006/wordml" xmlns:wps="http://schemas.microsoft.com/office/word/2010/wordprocessingShape" mc:Ignorable="w14 w15 w16se w16cid w16 w16cex w16sdtdh wp14">
   <w:abstractNum w:abstractNumId="0" w15:restartNumberingAfterBreak="0">
     <w:nsid w:val="FFFFFF88"/>
     <w:multiLevelType w:val="singleLevel"/>
@@ -30094,70 +31664,70 @@
       </w:pPr>
     </w:lvl>
   </w:abstractNum>
-  <w:num w:numId="1">
+  <w:num w:numId="1" w16cid:durableId="2075814742">
     <w:abstractNumId w:val="19"/>
   </w:num>
-  <w:num w:numId="2">
+  <w:num w:numId="2" w16cid:durableId="1759865796">
     <w:abstractNumId w:val="0"/>
   </w:num>
-  <w:num w:numId="3">
+  <w:num w:numId="3" w16cid:durableId="1147864352">
     <w:abstractNumId w:val="20"/>
   </w:num>
-  <w:num w:numId="4">
+  <w:num w:numId="4" w16cid:durableId="1982076601">
     <w:abstractNumId w:val="10"/>
   </w:num>
-  <w:num w:numId="5">
+  <w:num w:numId="5" w16cid:durableId="766074567">
     <w:abstractNumId w:val="15"/>
   </w:num>
-  <w:num w:numId="6">
+  <w:num w:numId="6" w16cid:durableId="1578705633">
     <w:abstractNumId w:val="5"/>
   </w:num>
-  <w:num w:numId="7">
+  <w:num w:numId="7" w16cid:durableId="1502163697">
     <w:abstractNumId w:val="17"/>
   </w:num>
-  <w:num w:numId="8">
+  <w:num w:numId="8" w16cid:durableId="1197697130">
     <w:abstractNumId w:val="2"/>
   </w:num>
-  <w:num w:numId="9">
+  <w:num w:numId="9" w16cid:durableId="1049498300">
     <w:abstractNumId w:val="9"/>
   </w:num>
-  <w:num w:numId="10">
+  <w:num w:numId="10" w16cid:durableId="843473364">
     <w:abstractNumId w:val="12"/>
   </w:num>
-  <w:num w:numId="11">
+  <w:num w:numId="11" w16cid:durableId="442069950">
     <w:abstractNumId w:val="7"/>
   </w:num>
-  <w:num w:numId="12">
+  <w:num w:numId="12" w16cid:durableId="1053387882">
     <w:abstractNumId w:val="3"/>
   </w:num>
-  <w:num w:numId="13">
+  <w:num w:numId="13" w16cid:durableId="999383261">
     <w:abstractNumId w:val="8"/>
   </w:num>
-  <w:num w:numId="14">
+  <w:num w:numId="14" w16cid:durableId="1683782103">
     <w:abstractNumId w:val="14"/>
   </w:num>
-  <w:num w:numId="15">
+  <w:num w:numId="15" w16cid:durableId="1494487250">
     <w:abstractNumId w:val="18"/>
   </w:num>
-  <w:num w:numId="16">
+  <w:num w:numId="16" w16cid:durableId="1739786077">
     <w:abstractNumId w:val="11"/>
   </w:num>
-  <w:num w:numId="17">
+  <w:num w:numId="17" w16cid:durableId="1300915226">
     <w:abstractNumId w:val="16"/>
   </w:num>
-  <w:num w:numId="18">
+  <w:num w:numId="18" w16cid:durableId="1431776082">
     <w:abstractNumId w:val="21"/>
   </w:num>
-  <w:num w:numId="19">
+  <w:num w:numId="19" w16cid:durableId="1865510668">
     <w:abstractNumId w:val="4"/>
   </w:num>
-  <w:num w:numId="20">
+  <w:num w:numId="20" w16cid:durableId="147868586">
     <w:abstractNumId w:val="13"/>
   </w:num>
-  <w:num w:numId="21">
+  <w:num w:numId="21" w16cid:durableId="1173837784">
     <w:abstractNumId w:val="6"/>
   </w:num>
-  <w:num w:numId="22">
+  <w:num w:numId="22" w16cid:durableId="32966886">
     <w:abstractNumId w:val="1"/>
   </w:num>
   <w:numIdMacAtCleanup w:val="5"/>
@@ -30165,7 +31735,7 @@
 </file>
 
 <file path=word/styles.xml><?xml version="1.0" encoding="utf-8"?>
-<w:styles xmlns:mc="http://schemas.openxmlformats.org/markup-compatibility/2006" xmlns:r="http://schemas.openxmlformats.org/officeDocument/2006/relationships" xmlns:w="http://schemas.openxmlformats.org/wordprocessingml/2006/main" xmlns:w14="http://schemas.microsoft.com/office/word/2010/wordml" xmlns:w15="http://schemas.microsoft.com/office/word/2012/wordml" xmlns:w16cex="http://schemas.microsoft.com/office/word/2018/wordml/cex" xmlns:w16cid="http://schemas.microsoft.com/office/word/2016/wordml/cid" xmlns:w16="http://schemas.microsoft.com/office/word/2018/wordml" xmlns:w16se="http://schemas.microsoft.com/office/word/2015/wordml/symex" mc:Ignorable="w14 w15 w16se w16cid w16 w16cex">
+<w:styles xmlns:mc="http://schemas.openxmlformats.org/markup-compatibility/2006" xmlns:r="http://schemas.openxmlformats.org/officeDocument/2006/relationships" xmlns:w="http://schemas.openxmlformats.org/wordprocessingml/2006/main" xmlns:w14="http://schemas.microsoft.com/office/word/2010/wordml" xmlns:w15="http://schemas.microsoft.com/office/word/2012/wordml" xmlns:w16cex="http://schemas.microsoft.com/office/word/2018/wordml/cex" xmlns:w16cid="http://schemas.microsoft.com/office/word/2016/wordml/cid" xmlns:w16="http://schemas.microsoft.com/office/word/2018/wordml" xmlns:w16sdtdh="http://schemas.microsoft.com/office/word/2020/wordml/sdtdatahash" xmlns:w16se="http://schemas.microsoft.com/office/word/2015/wordml/symex" mc:Ignorable="w14 w15 w16se w16cid w16 w16cex w16sdtdh">
   <w:docDefaults>
     <w:rPrDefault>
       <w:rPr>

</xml_diff>